<commit_message>
more design doc changes
</commit_message>
<xml_diff>
--- a/Design Document.docx
+++ b/Design Document.docx
@@ -763,9 +763,88 @@
     </w:p>
     <w:p>
       <w:pPr>
+        <w:rPr>
+          <w:rFonts w:cstheme="minorHAnsi"/>
+        </w:rPr>
+      </w:pPr>
+    </w:p>
+    <w:p>
+      <w:pPr>
+        <w:rPr>
+          <w:rFonts w:cstheme="minorHAnsi"/>
+        </w:rPr>
+      </w:pPr>
+    </w:p>
+    <w:p>
+      <w:pPr>
+        <w:rPr>
+          <w:rFonts w:cstheme="minorHAnsi"/>
+        </w:rPr>
+      </w:pPr>
+    </w:p>
+    <w:p>
+      <w:pPr>
+        <w:rPr>
+          <w:rFonts w:cstheme="minorHAnsi"/>
+        </w:rPr>
+      </w:pPr>
+    </w:p>
+    <w:p>
+      <w:pPr>
+        <w:rPr>
+          <w:rFonts w:cstheme="minorHAnsi"/>
+        </w:rPr>
+      </w:pPr>
+    </w:p>
+    <w:p>
+      <w:pPr>
+        <w:rPr>
+          <w:rFonts w:cstheme="minorHAnsi"/>
+        </w:rPr>
+      </w:pPr>
+    </w:p>
+    <w:p>
+      <w:pPr>
+        <w:rPr>
+          <w:rFonts w:cstheme="minorHAnsi"/>
+        </w:rPr>
+      </w:pPr>
+    </w:p>
+    <w:p>
+      <w:pPr>
+        <w:rPr>
+          <w:rFonts w:cstheme="minorHAnsi"/>
+        </w:rPr>
+      </w:pPr>
+    </w:p>
+    <w:p>
+      <w:pPr>
+        <w:rPr>
+          <w:rFonts w:cstheme="minorHAnsi"/>
+        </w:rPr>
+      </w:pPr>
+    </w:p>
+    <w:p>
+      <w:pPr>
+        <w:rPr>
+          <w:rFonts w:cstheme="minorHAnsi"/>
+        </w:rPr>
+      </w:pPr>
+    </w:p>
+    <w:p>
+      <w:pPr>
+        <w:rPr>
+          <w:rFonts w:cstheme="minorHAnsi"/>
+        </w:rPr>
+      </w:pPr>
+    </w:p>
+    <w:p>
+      <w:pPr>
         <w:pStyle w:val="Title"/>
-      </w:pPr>
-      <w:r>
+        <w:spacing w:after="240"/>
+      </w:pPr>
+      <w:r>
+        <w:lastRenderedPageBreak/>
         <w:t>Summary</w:t>
       </w:r>
     </w:p>
@@ -774,14 +853,28 @@
         <w:t>The group will desi</w:t>
       </w:r>
       <w:r>
-        <w:t xml:space="preserve">gn and create a web application that will assist various departments with the drop-in tutoring services that they offer. Tutors themselves will be able to log in to access a session logbook, which will help keep track of each individual tutoring session as they take place. They will also have access to a shared knowledgebase for passing back and forth useful information to other tutors as they see fit. Admins, typically a departmental chair or secretary, will be able to log in to view detailed reports of all sessions that have been held over any given period. The system will allow for admins to easily add new tutors or courses to the schedule to keep up with demand as time goes on. </w:t>
+        <w:t>gn and create a web application that will assist various departments with the drop-in tutoring services that they offer. Tutors themselves will be able to log in to access a session logbook, which will help keep track of each individual tutoring session as they take place. They will also have access to a shared knowledgebase for passing back and forth useful information to other tutors as they see fit. Admins, typically a depar</w:t>
       </w:r>
       <w:bookmarkStart w:id="0" w:name="_GoBack"/>
       <w:bookmarkEnd w:id="0"/>
-    </w:p>
+      <w:r>
+        <w:t xml:space="preserve">tmental chair or secretary, will be able to log in to view detailed reports of all sessions that have been held over any given period. The system will allow for admins to easily add new tutors or courses to the schedule to keep up with demand as time goes on. </w:t>
+      </w:r>
+      <w:r>
+        <w:t xml:space="preserve">Basic features (no login required) will be made available for students, these include: home screen with scrolling news panel, survey/feedback form, and a </w:t>
+      </w:r>
+      <w:r>
+        <w:t>schedule viewer</w:t>
+      </w:r>
+      <w:r>
+        <w:t xml:space="preserve"> for the drop-in tutoring services.</w:t>
+      </w:r>
+    </w:p>
+    <w:p/>
     <w:p>
       <w:pPr>
         <w:pStyle w:val="Title"/>
+        <w:spacing w:after="240"/>
       </w:pPr>
       <w:r>
         <w:t>Technology Stack</w:t>
@@ -789,49 +882,105 @@
     </w:p>
     <w:p>
       <w:pPr>
+        <w:spacing w:after="0" w:line="240" w:lineRule="auto"/>
+      </w:pPr>
+      <w:r>
+        <w:t>HTML / CSS</w:t>
+      </w:r>
+    </w:p>
+    <w:p>
+      <w:pPr>
+        <w:spacing w:after="0" w:line="240" w:lineRule="auto"/>
+      </w:pPr>
+      <w:r>
+        <w:t>JavaScript</w:t>
+      </w:r>
+    </w:p>
+    <w:p>
+      <w:pPr>
+        <w:spacing w:after="0" w:line="240" w:lineRule="auto"/>
+      </w:pPr>
+      <w:r>
+        <w:t>PHP</w:t>
+      </w:r>
+    </w:p>
+    <w:p>
+      <w:pPr>
+        <w:spacing w:after="0" w:line="240" w:lineRule="auto"/>
+      </w:pPr>
+      <w:r>
+        <w:t>Java</w:t>
+      </w:r>
+    </w:p>
+    <w:p>
+      <w:pPr>
         <w:pStyle w:val="Title"/>
+        <w:spacing w:after="240"/>
       </w:pPr>
       <w:r>
         <w:t>Application Views</w:t>
       </w:r>
     </w:p>
     <w:p>
+      <w:pPr>
+        <w:spacing w:after="0" w:line="240" w:lineRule="auto"/>
+      </w:pPr>
       <w:r>
         <w:t>Home</w:t>
       </w:r>
     </w:p>
     <w:p>
+      <w:pPr>
+        <w:spacing w:after="0" w:line="240" w:lineRule="auto"/>
+      </w:pPr>
       <w:r>
         <w:t>Log In</w:t>
       </w:r>
     </w:p>
     <w:p>
-      <w:r>
-        <w:lastRenderedPageBreak/>
+      <w:pPr>
+        <w:spacing w:after="0" w:line="240" w:lineRule="auto"/>
+      </w:pPr>
+      <w:r>
         <w:t>Drop-in Tutoring Schedule</w:t>
       </w:r>
     </w:p>
     <w:p>
+      <w:pPr>
+        <w:spacing w:after="0" w:line="240" w:lineRule="auto"/>
+      </w:pPr>
       <w:r>
         <w:t>Survey/Feedback Form</w:t>
       </w:r>
     </w:p>
     <w:p>
+      <w:pPr>
+        <w:spacing w:after="0" w:line="240" w:lineRule="auto"/>
+      </w:pPr>
       <w:r>
         <w:t>Navigation Bar</w:t>
       </w:r>
     </w:p>
     <w:p>
+      <w:pPr>
+        <w:spacing w:after="0" w:line="240" w:lineRule="auto"/>
+      </w:pPr>
       <w:r>
         <w:t>Tutor Session Logbook</w:t>
       </w:r>
     </w:p>
     <w:p>
+      <w:pPr>
+        <w:spacing w:after="0" w:line="240" w:lineRule="auto"/>
+      </w:pPr>
       <w:r>
         <w:t>Shared Knowledgebase</w:t>
       </w:r>
     </w:p>
     <w:p>
+      <w:pPr>
+        <w:spacing w:after="0" w:line="240" w:lineRule="auto"/>
+      </w:pPr>
       <w:r>
         <w:t>Session Report Page</w:t>
       </w:r>
@@ -839,6 +988,7 @@
     <w:p>
       <w:pPr>
         <w:pStyle w:val="Title"/>
+        <w:spacing w:after="240"/>
       </w:pPr>
       <w:r>
         <w:t>RESTful API</w:t>
@@ -873,6 +1023,9 @@
       </w:r>
       <w:r>
         <w:br/>
+      </w:r>
+      <w:r>
+        <w:lastRenderedPageBreak/>
         <w:t>        city-name: String</w:t>
       </w:r>
       <w:r>
@@ -894,6 +1047,7 @@
     <w:p>
       <w:pPr>
         <w:pStyle w:val="Title"/>
+        <w:spacing w:after="240"/>
       </w:pPr>
       <w:r>
         <w:t>Database Design</w:t>
@@ -902,6 +1056,7 @@
     <w:p>
       <w:pPr>
         <w:pStyle w:val="Title"/>
+        <w:spacing w:after="240"/>
       </w:pPr>
       <w:r>
         <w:t>Implementation Plan</w:t>

</xml_diff>

<commit_message>
added views + uml to doc, created edited version of schema
</commit_message>
<xml_diff>
--- a/Design Document.docx
+++ b/Design Document.docx
@@ -853,205 +853,689 @@
         <w:t>The group will desi</w:t>
       </w:r>
       <w:r>
-        <w:t>gn and create a web application that will assist various departments with the drop-in tutoring services that they offer. Tutors themselves will be able to log in to access a session logbook, which will help keep track of each individual tutoring session as they take place. They will also have access to a shared knowledgebase for passing back and forth useful information to other tutors as they see fit. Admins, typically a depar</w:t>
+        <w:t xml:space="preserve">gn and create a web application that will assist various departments with the drop-in tutoring services that they offer. Tutors themselves will be able to log in to access a session logbook, which will help keep track of each individual tutoring session as they take place. They will also have access to a shared knowledgebase for passing back and forth useful information to other tutors as they see fit. Admins, typically a departmental chair or secretary, will be able to log in to view detailed reports of all sessions that have been held over any given period. The system will allow for admins to easily add new tutors or courses to the schedule to keep up with demand as time goes on. </w:t>
+      </w:r>
+      <w:r>
+        <w:t>Basic features (no login required) will be made available for students, these include: home screen with scrolling news panel, survey/feedback form, and a schedule viewer for the drop-in tutoring services.</w:t>
+      </w:r>
+    </w:p>
+    <w:p/>
+    <w:p>
+      <w:pPr>
+        <w:pStyle w:val="Title"/>
+        <w:spacing w:after="240"/>
+      </w:pPr>
+      <w:r>
+        <w:t>Technology Stack</w:t>
+      </w:r>
+    </w:p>
+    <w:p>
+      <w:pPr>
+        <w:spacing w:after="0" w:line="240" w:lineRule="auto"/>
+      </w:pPr>
+      <w:r>
+        <w:t>HTML / CSS</w:t>
+      </w:r>
+    </w:p>
+    <w:p>
+      <w:pPr>
+        <w:spacing w:after="0" w:line="240" w:lineRule="auto"/>
+      </w:pPr>
+      <w:r>
+        <w:t>JavaScript</w:t>
+      </w:r>
+    </w:p>
+    <w:p>
+      <w:pPr>
+        <w:spacing w:after="0" w:line="240" w:lineRule="auto"/>
+      </w:pPr>
+      <w:r>
+        <w:t>PHP</w:t>
+      </w:r>
+    </w:p>
+    <w:p>
+      <w:pPr>
+        <w:spacing w:after="0" w:line="240" w:lineRule="auto"/>
+      </w:pPr>
+      <w:r>
+        <w:t>Java</w:t>
+      </w:r>
+    </w:p>
+    <w:p>
+      <w:pPr>
+        <w:pStyle w:val="Title"/>
+        <w:spacing w:after="240"/>
+      </w:pPr>
+    </w:p>
+    <w:p>
+      <w:pPr>
+        <w:pStyle w:val="Title"/>
+        <w:spacing w:after="240"/>
+      </w:pPr>
+    </w:p>
+    <w:p>
+      <w:pPr>
+        <w:pStyle w:val="Title"/>
+        <w:spacing w:after="240"/>
+      </w:pPr>
+    </w:p>
+    <w:p>
+      <w:pPr>
+        <w:pStyle w:val="Title"/>
+        <w:spacing w:after="240"/>
+      </w:pPr>
+    </w:p>
+    <w:p>
+      <w:pPr>
+        <w:pStyle w:val="Title"/>
+        <w:spacing w:after="240"/>
+      </w:pPr>
+    </w:p>
+    <w:p>
+      <w:pPr>
+        <w:pStyle w:val="Title"/>
+        <w:spacing w:after="240"/>
+      </w:pPr>
+    </w:p>
+    <w:p>
+      <w:pPr>
+        <w:pStyle w:val="Title"/>
+        <w:spacing w:after="240"/>
+      </w:pPr>
+    </w:p>
+    <w:p>
+      <w:pPr>
+        <w:pStyle w:val="Title"/>
+        <w:spacing w:after="240"/>
+      </w:pPr>
+    </w:p>
+    <w:p>
+      <w:pPr>
+        <w:pStyle w:val="Title"/>
+        <w:spacing w:after="240"/>
+      </w:pPr>
+    </w:p>
+    <w:p>
+      <w:pPr>
+        <w:pStyle w:val="Title"/>
+        <w:spacing w:after="240"/>
+      </w:pPr>
+      <w:r>
+        <w:lastRenderedPageBreak/>
+        <w:t>Application Views</w:t>
+      </w:r>
+    </w:p>
+    <w:p>
+      <w:pPr>
+        <w:pStyle w:val="Heading1"/>
+        <w:rPr>
+          <w:noProof/>
+        </w:rPr>
+      </w:pPr>
+      <w:r>
+        <w:t>Home</w:t>
+      </w:r>
+    </w:p>
+    <w:p>
+      <w:r>
+        <w:rPr>
+          <w:noProof/>
+        </w:rPr>
+        <w:drawing>
+          <wp:inline distT="0" distB="0" distL="0" distR="0">
+            <wp:extent cx="5943600" cy="5188585"/>
+            <wp:effectExtent l="114300" t="95250" r="114300" b="126365"/>
+            <wp:docPr id="2" name="Picture 2"/>
+            <wp:cNvGraphicFramePr>
+              <a:graphicFrameLocks xmlns:a="http://schemas.openxmlformats.org/drawingml/2006/main" noChangeAspect="1"/>
+            </wp:cNvGraphicFramePr>
+            <a:graphic xmlns:a="http://schemas.openxmlformats.org/drawingml/2006/main">
+              <a:graphicData uri="http://schemas.openxmlformats.org/drawingml/2006/picture">
+                <pic:pic xmlns:pic="http://schemas.openxmlformats.org/drawingml/2006/picture">
+                  <pic:nvPicPr>
+                    <pic:cNvPr id="2" name="GeneralNavbarAnnouncements.png"/>
+                    <pic:cNvPicPr/>
+                  </pic:nvPicPr>
+                  <pic:blipFill>
+                    <a:blip r:embed="rId5" cstate="print">
+                      <a:extLst>
+                        <a:ext uri="{28A0092B-C50C-407E-A947-70E740481C1C}">
+                          <a14:useLocalDpi xmlns:a14="http://schemas.microsoft.com/office/drawing/2010/main" val="0"/>
+                        </a:ext>
+                      </a:extLst>
+                    </a:blip>
+                    <a:stretch>
+                      <a:fillRect/>
+                    </a:stretch>
+                  </pic:blipFill>
+                  <pic:spPr>
+                    <a:xfrm>
+                      <a:off x="0" y="0"/>
+                      <a:ext cx="5943600" cy="5188585"/>
+                    </a:xfrm>
+                    <a:prstGeom prst="rect">
+                      <a:avLst/>
+                    </a:prstGeom>
+                    <a:solidFill>
+                      <a:srgbClr val="FFFFFF">
+                        <a:shade val="85000"/>
+                      </a:srgbClr>
+                    </a:solidFill>
+                    <a:ln w="12700" cap="sq">
+                      <a:solidFill>
+                        <a:schemeClr val="accent1">
+                          <a:lumMod val="40000"/>
+                          <a:lumOff val="60000"/>
+                        </a:schemeClr>
+                      </a:solidFill>
+                      <a:miter lim="800000"/>
+                    </a:ln>
+                    <a:effectLst>
+                      <a:outerShdw blurRad="55000" dist="18000" dir="5400000" algn="tl" rotWithShape="0">
+                        <a:srgbClr val="000000">
+                          <a:alpha val="40000"/>
+                        </a:srgbClr>
+                      </a:outerShdw>
+                    </a:effectLst>
+                    <a:scene3d>
+                      <a:camera prst="orthographicFront"/>
+                      <a:lightRig rig="twoPt" dir="t">
+                        <a:rot lat="0" lon="0" rev="7200000"/>
+                      </a:lightRig>
+                    </a:scene3d>
+                    <a:sp3d>
+                      <a:bevelT w="25400" h="19050"/>
+                      <a:contourClr>
+                        <a:srgbClr val="FFFFFF"/>
+                      </a:contourClr>
+                    </a:sp3d>
+                  </pic:spPr>
+                </pic:pic>
+              </a:graphicData>
+            </a:graphic>
+          </wp:inline>
+        </w:drawing>
+      </w:r>
+    </w:p>
+    <w:p>
+      <w:pPr>
+        <w:pStyle w:val="Heading1"/>
+      </w:pPr>
+      <w:r>
+        <w:t>Log In</w:t>
+      </w:r>
+    </w:p>
+    <w:p>
+      <w:pPr>
+        <w:pStyle w:val="Heading1"/>
+      </w:pPr>
+      <w:r>
+        <w:t>Drop-in Tutoring Schedule</w:t>
+      </w:r>
+    </w:p>
+    <w:p/>
+    <w:p>
+      <w:pPr>
+        <w:pStyle w:val="Heading1"/>
+      </w:pPr>
+      <w:r>
+        <w:lastRenderedPageBreak/>
+        <w:t>Survey/Feedback Form</w:t>
+      </w:r>
+    </w:p>
+    <w:p>
+      <w:pPr>
+        <w:pStyle w:val="Heading1"/>
+      </w:pPr>
+      <w:r>
+        <w:t>Navigation Bar</w:t>
+      </w:r>
+    </w:p>
+    <w:p>
+      <w:pPr>
+        <w:pStyle w:val="Heading1"/>
+      </w:pPr>
+      <w:r>
+        <w:t>Tutor Session Logbook</w:t>
+      </w:r>
+    </w:p>
+    <w:p>
+      <w:pPr>
+        <w:pStyle w:val="Heading1"/>
+      </w:pPr>
+      <w:r>
+        <w:t>Shared Knowledgebase</w:t>
+      </w:r>
+    </w:p>
+    <w:p>
+      <w:pPr>
+        <w:pStyle w:val="Heading1"/>
+      </w:pPr>
+      <w:r>
+        <w:t>Session Report Page</w:t>
+      </w:r>
+    </w:p>
+    <w:p>
+      <w:pPr>
+        <w:pStyle w:val="Title"/>
+        <w:spacing w:after="240"/>
+      </w:pPr>
+      <w:r>
+        <w:t>RESTful API</w:t>
+      </w:r>
+    </w:p>
+    <w:p>
+      <w:pPr>
+        <w:pStyle w:val="Heading1"/>
+      </w:pPr>
+      <w:r>
+        <w:lastRenderedPageBreak/>
+        <w:t>Class Diagram</w:t>
+      </w:r>
+    </w:p>
+    <w:p>
+      <w:r>
+        <w:rPr>
+          <w:noProof/>
+        </w:rPr>
+        <w:drawing>
+          <wp:inline distT="0" distB="0" distL="0" distR="0">
+            <wp:extent cx="5943600" cy="7305675"/>
+            <wp:effectExtent l="95250" t="76200" r="95250" b="123825"/>
+            <wp:docPr id="3" name="Picture 3"/>
+            <wp:cNvGraphicFramePr>
+              <a:graphicFrameLocks xmlns:a="http://schemas.openxmlformats.org/drawingml/2006/main" noChangeAspect="1"/>
+            </wp:cNvGraphicFramePr>
+            <a:graphic xmlns:a="http://schemas.openxmlformats.org/drawingml/2006/main">
+              <a:graphicData uri="http://schemas.openxmlformats.org/drawingml/2006/picture">
+                <pic:pic xmlns:pic="http://schemas.openxmlformats.org/drawingml/2006/picture">
+                  <pic:nvPicPr>
+                    <pic:cNvPr id="3" name="UML.png"/>
+                    <pic:cNvPicPr/>
+                  </pic:nvPicPr>
+                  <pic:blipFill>
+                    <a:blip r:embed="rId6">
+                      <a:extLst>
+                        <a:ext uri="{28A0092B-C50C-407E-A947-70E740481C1C}">
+                          <a14:useLocalDpi xmlns:a14="http://schemas.microsoft.com/office/drawing/2010/main" val="0"/>
+                        </a:ext>
+                      </a:extLst>
+                    </a:blip>
+                    <a:stretch>
+                      <a:fillRect/>
+                    </a:stretch>
+                  </pic:blipFill>
+                  <pic:spPr>
+                    <a:xfrm>
+                      <a:off x="0" y="0"/>
+                      <a:ext cx="5943600" cy="7305675"/>
+                    </a:xfrm>
+                    <a:prstGeom prst="rect">
+                      <a:avLst/>
+                    </a:prstGeom>
+                    <a:solidFill>
+                      <a:srgbClr val="FFFFFF">
+                        <a:shade val="85000"/>
+                      </a:srgbClr>
+                    </a:solidFill>
+                    <a:ln w="28575" cap="sq">
+                      <a:solidFill>
+                        <a:srgbClr val="FFFFFF"/>
+                      </a:solidFill>
+                      <a:miter lim="800000"/>
+                    </a:ln>
+                    <a:effectLst>
+                      <a:outerShdw blurRad="55000" dist="18000" dir="5400000" algn="tl" rotWithShape="0">
+                        <a:srgbClr val="000000">
+                          <a:alpha val="40000"/>
+                        </a:srgbClr>
+                      </a:outerShdw>
+                    </a:effectLst>
+                  </pic:spPr>
+                </pic:pic>
+              </a:graphicData>
+            </a:graphic>
+          </wp:inline>
+        </w:drawing>
+      </w:r>
+    </w:p>
+    <w:p>
+      <w:r>
+        <w:lastRenderedPageBreak/>
+        <w:t>All endpoints in the RESTful service. For each endpoint, provide all inputs and outputs. Reflect briefly (in pseudo code) on how you will implement the endpoint. As an example, consider the “cities in a country” endpoint in my sample code. This might be written up as follows:</w:t>
+      </w:r>
+      <w:r>
+        <w:br/>
+      </w:r>
+      <w:r>
+        <w:br/>
+        <w:t>Endpoint: POST /cities/:country</w:t>
+      </w:r>
+      <w:r>
+        <w:br/>
+        <w:t>Purpose: Returns cities in a given country</w:t>
+      </w:r>
+      <w:r>
+        <w:br/>
+        <w:t>Inputs:</w:t>
+      </w:r>
+      <w:r>
+        <w:br/>
+        <w:t>        country name: path parameter</w:t>
+      </w:r>
+      <w:r>
+        <w:br/>
+        <w:t>Output: JSON array of</w:t>
+      </w:r>
+      <w:r>
+        <w:br/>
+        <w:t>        city-name: String</w:t>
+      </w:r>
+      <w:r>
+        <w:br/>
+        <w:t>        population: integer</w:t>
+      </w:r>
+      <w:r>
+        <w:br/>
+        <w:t>Implementation:</w:t>
+      </w:r>
+      <w:r>
+        <w:br/>
+        <w:t>        Join the city and country tables listed in the database section and retrieve desired information</w:t>
+      </w:r>
+      <w:r>
+        <w:br/>
+      </w:r>
+    </w:p>
+    <w:p/>
+    <w:p/>
+    <w:p/>
+    <w:p/>
+    <w:p/>
+    <w:p/>
+    <w:p/>
+    <w:p/>
+    <w:p/>
+    <w:p/>
+    <w:p/>
+    <w:p/>
+    <w:p/>
+    <w:p/>
+    <w:p/>
+    <w:p/>
+    <w:p/>
+    <w:p/>
+    <w:p>
+      <w:pPr>
+        <w:pStyle w:val="Title"/>
+        <w:spacing w:after="240"/>
+      </w:pPr>
+      <w:r>
+        <w:lastRenderedPageBreak/>
+        <w:t>Database Design</w:t>
+      </w:r>
+    </w:p>
+    <w:p/>
+    <w:p>
+      <w:pPr>
+        <w:pStyle w:val="Title"/>
+        <w:spacing w:after="240"/>
+        <w:jc w:val="center"/>
+      </w:pPr>
+      <w:r>
+        <w:drawing>
+          <wp:inline distT="0" distB="0" distL="0" distR="0">
+            <wp:extent cx="2768852" cy="2877836"/>
+            <wp:effectExtent l="114300" t="114300" r="146050" b="151130"/>
+            <wp:docPr id="10" name="Picture 10"/>
+            <wp:cNvGraphicFramePr>
+              <a:graphicFrameLocks xmlns:a="http://schemas.openxmlformats.org/drawingml/2006/main" noChangeAspect="1"/>
+            </wp:cNvGraphicFramePr>
+            <a:graphic xmlns:a="http://schemas.openxmlformats.org/drawingml/2006/main">
+              <a:graphicData uri="http://schemas.openxmlformats.org/drawingml/2006/picture">
+                <pic:pic xmlns:pic="http://schemas.openxmlformats.org/drawingml/2006/picture">
+                  <pic:nvPicPr>
+                    <pic:cNvPr id="0" name="Picture 36"/>
+                    <pic:cNvPicPr>
+                      <a:picLocks noChangeAspect="1" noChangeArrowheads="1"/>
+                    </pic:cNvPicPr>
+                  </pic:nvPicPr>
+                  <pic:blipFill>
+                    <a:blip r:embed="rId7">
+                      <a:extLst>
+                        <a:ext uri="{28A0092B-C50C-407E-A947-70E740481C1C}">
+                          <a14:useLocalDpi xmlns:a14="http://schemas.microsoft.com/office/drawing/2010/main" val="0"/>
+                        </a:ext>
+                      </a:extLst>
+                    </a:blip>
+                    <a:srcRect/>
+                    <a:stretch>
+                      <a:fillRect/>
+                    </a:stretch>
+                  </pic:blipFill>
+                  <pic:spPr bwMode="auto">
+                    <a:xfrm>
+                      <a:off x="0" y="0"/>
+                      <a:ext cx="2770471" cy="2879519"/>
+                    </a:xfrm>
+                    <a:prstGeom prst="rect">
+                      <a:avLst/>
+                    </a:prstGeom>
+                    <a:solidFill>
+                      <a:srgbClr val="FFFFFF">
+                        <a:shade val="85000"/>
+                      </a:srgbClr>
+                    </a:solidFill>
+                    <a:ln w="88900" cap="sq">
+                      <a:solidFill>
+                        <a:srgbClr val="FFFFFF"/>
+                      </a:solidFill>
+                      <a:miter lim="800000"/>
+                    </a:ln>
+                    <a:effectLst>
+                      <a:outerShdw blurRad="55000" dist="18000" dir="5400000" algn="tl" rotWithShape="0">
+                        <a:srgbClr val="000000">
+                          <a:alpha val="40000"/>
+                        </a:srgbClr>
+                      </a:outerShdw>
+                    </a:effectLst>
+                    <a:scene3d>
+                      <a:camera prst="orthographicFront"/>
+                      <a:lightRig rig="twoPt" dir="t">
+                        <a:rot lat="0" lon="0" rev="7200000"/>
+                      </a:lightRig>
+                    </a:scene3d>
+                    <a:sp3d>
+                      <a:bevelT w="25400" h="19050"/>
+                      <a:contourClr>
+                        <a:srgbClr val="FFFFFF"/>
+                      </a:contourClr>
+                    </a:sp3d>
+                  </pic:spPr>
+                </pic:pic>
+              </a:graphicData>
+            </a:graphic>
+          </wp:inline>
+        </w:drawing>
+      </w:r>
+      <w:r>
+        <w:drawing>
+          <wp:inline distT="0" distB="0" distL="0" distR="0">
+            <wp:extent cx="2494977" cy="2880360"/>
+            <wp:effectExtent l="114300" t="114300" r="153035" b="148590"/>
+            <wp:docPr id="11" name="Picture 11"/>
+            <wp:cNvGraphicFramePr>
+              <a:graphicFrameLocks xmlns:a="http://schemas.openxmlformats.org/drawingml/2006/main" noChangeAspect="1"/>
+            </wp:cNvGraphicFramePr>
+            <a:graphic xmlns:a="http://schemas.openxmlformats.org/drawingml/2006/main">
+              <a:graphicData uri="http://schemas.openxmlformats.org/drawingml/2006/picture">
+                <pic:pic xmlns:pic="http://schemas.openxmlformats.org/drawingml/2006/picture">
+                  <pic:nvPicPr>
+                    <pic:cNvPr id="0" name="Picture 37"/>
+                    <pic:cNvPicPr>
+                      <a:picLocks noChangeAspect="1" noChangeArrowheads="1"/>
+                    </pic:cNvPicPr>
+                  </pic:nvPicPr>
+                  <pic:blipFill>
+                    <a:blip r:embed="rId8">
+                      <a:extLst>
+                        <a:ext uri="{28A0092B-C50C-407E-A947-70E740481C1C}">
+                          <a14:useLocalDpi xmlns:a14="http://schemas.microsoft.com/office/drawing/2010/main" val="0"/>
+                        </a:ext>
+                      </a:extLst>
+                    </a:blip>
+                    <a:srcRect/>
+                    <a:stretch>
+                      <a:fillRect/>
+                    </a:stretch>
+                  </pic:blipFill>
+                  <pic:spPr bwMode="auto">
+                    <a:xfrm>
+                      <a:off x="0" y="0"/>
+                      <a:ext cx="2494977" cy="2880360"/>
+                    </a:xfrm>
+                    <a:prstGeom prst="rect">
+                      <a:avLst/>
+                    </a:prstGeom>
+                    <a:solidFill>
+                      <a:srgbClr val="FFFFFF">
+                        <a:shade val="85000"/>
+                      </a:srgbClr>
+                    </a:solidFill>
+                    <a:ln w="88900" cap="sq">
+                      <a:solidFill>
+                        <a:srgbClr val="FFFFFF"/>
+                      </a:solidFill>
+                      <a:miter lim="800000"/>
+                    </a:ln>
+                    <a:effectLst>
+                      <a:outerShdw blurRad="55000" dist="18000" dir="5400000" algn="tl" rotWithShape="0">
+                        <a:srgbClr val="000000">
+                          <a:alpha val="40000"/>
+                        </a:srgbClr>
+                      </a:outerShdw>
+                    </a:effectLst>
+                    <a:scene3d>
+                      <a:camera prst="orthographicFront"/>
+                      <a:lightRig rig="twoPt" dir="t">
+                        <a:rot lat="0" lon="0" rev="7200000"/>
+                      </a:lightRig>
+                    </a:scene3d>
+                    <a:sp3d>
+                      <a:bevelT w="25400" h="19050"/>
+                      <a:contourClr>
+                        <a:srgbClr val="FFFFFF"/>
+                      </a:contourClr>
+                    </a:sp3d>
+                  </pic:spPr>
+                </pic:pic>
+              </a:graphicData>
+            </a:graphic>
+          </wp:inline>
+        </w:drawing>
+      </w:r>
+      <w:r>
+        <w:drawing>
+          <wp:inline distT="0" distB="0" distL="0" distR="0">
+            <wp:extent cx="3686981" cy="2880360"/>
+            <wp:effectExtent l="114300" t="114300" r="104140" b="167640"/>
+            <wp:docPr id="12" name="Picture 12"/>
+            <wp:cNvGraphicFramePr>
+              <a:graphicFrameLocks xmlns:a="http://schemas.openxmlformats.org/drawingml/2006/main" noChangeAspect="1"/>
+            </wp:cNvGraphicFramePr>
+            <a:graphic xmlns:a="http://schemas.openxmlformats.org/drawingml/2006/main">
+              <a:graphicData uri="http://schemas.openxmlformats.org/drawingml/2006/picture">
+                <pic:pic xmlns:pic="http://schemas.openxmlformats.org/drawingml/2006/picture">
+                  <pic:nvPicPr>
+                    <pic:cNvPr id="0" name="Picture 38"/>
+                    <pic:cNvPicPr>
+                      <a:picLocks noChangeAspect="1" noChangeArrowheads="1"/>
+                    </pic:cNvPicPr>
+                  </pic:nvPicPr>
+                  <pic:blipFill>
+                    <a:blip r:embed="rId9">
+                      <a:extLst>
+                        <a:ext uri="{28A0092B-C50C-407E-A947-70E740481C1C}">
+                          <a14:useLocalDpi xmlns:a14="http://schemas.microsoft.com/office/drawing/2010/main" val="0"/>
+                        </a:ext>
+                      </a:extLst>
+                    </a:blip>
+                    <a:srcRect/>
+                    <a:stretch>
+                      <a:fillRect/>
+                    </a:stretch>
+                  </pic:blipFill>
+                  <pic:spPr bwMode="auto">
+                    <a:xfrm>
+                      <a:off x="0" y="0"/>
+                      <a:ext cx="3686981" cy="2880360"/>
+                    </a:xfrm>
+                    <a:prstGeom prst="rect">
+                      <a:avLst/>
+                    </a:prstGeom>
+                    <a:solidFill>
+                      <a:srgbClr val="FFFFFF">
+                        <a:shade val="85000"/>
+                      </a:srgbClr>
+                    </a:solidFill>
+                    <a:ln w="88900" cap="sq">
+                      <a:solidFill>
+                        <a:srgbClr val="FFFFFF"/>
+                      </a:solidFill>
+                      <a:miter lim="800000"/>
+                    </a:ln>
+                    <a:effectLst>
+                      <a:outerShdw blurRad="55000" dist="18000" dir="5400000" algn="tl" rotWithShape="0">
+                        <a:srgbClr val="000000">
+                          <a:alpha val="40000"/>
+                        </a:srgbClr>
+                      </a:outerShdw>
+                    </a:effectLst>
+                    <a:scene3d>
+                      <a:camera prst="orthographicFront"/>
+                      <a:lightRig rig="twoPt" dir="t">
+                        <a:rot lat="0" lon="0" rev="7200000"/>
+                      </a:lightRig>
+                    </a:scene3d>
+                    <a:sp3d>
+                      <a:bevelT w="25400" h="19050"/>
+                      <a:contourClr>
+                        <a:srgbClr val="FFFFFF"/>
+                      </a:contourClr>
+                    </a:sp3d>
+                  </pic:spPr>
+                </pic:pic>
+              </a:graphicData>
+            </a:graphic>
+          </wp:inline>
+        </w:drawing>
       </w:r>
       <w:bookmarkStart w:id="0" w:name="_GoBack"/>
       <w:bookmarkEnd w:id="0"/>
-      <w:r>
-        <w:t xml:space="preserve">tmental chair or secretary, will be able to log in to view detailed reports of all sessions that have been held over any given period. The system will allow for admins to easily add new tutors or courses to the schedule to keep up with demand as time goes on. </w:t>
-      </w:r>
-      <w:r>
-        <w:t xml:space="preserve">Basic features (no login required) will be made available for students, these include: home screen with scrolling news panel, survey/feedback form, and a </w:t>
-      </w:r>
-      <w:r>
-        <w:t>schedule viewer</w:t>
-      </w:r>
-      <w:r>
-        <w:t xml:space="preserve"> for the drop-in tutoring services.</w:t>
-      </w:r>
-    </w:p>
-    <w:p/>
+    </w:p>
     <w:p>
       <w:pPr>
         <w:pStyle w:val="Title"/>
         <w:spacing w:after="240"/>
       </w:pPr>
-      <w:r>
-        <w:t>Technology Stack</w:t>
-      </w:r>
-    </w:p>
-    <w:p>
-      <w:pPr>
-        <w:spacing w:after="0" w:line="240" w:lineRule="auto"/>
-      </w:pPr>
-      <w:r>
-        <w:t>HTML / CSS</w:t>
-      </w:r>
-    </w:p>
-    <w:p>
-      <w:pPr>
-        <w:spacing w:after="0" w:line="240" w:lineRule="auto"/>
-      </w:pPr>
-      <w:r>
-        <w:t>JavaScript</w:t>
-      </w:r>
-    </w:p>
-    <w:p>
-      <w:pPr>
-        <w:spacing w:after="0" w:line="240" w:lineRule="auto"/>
-      </w:pPr>
-      <w:r>
-        <w:t>PHP</w:t>
-      </w:r>
-    </w:p>
-    <w:p>
-      <w:pPr>
-        <w:spacing w:after="0" w:line="240" w:lineRule="auto"/>
-      </w:pPr>
-      <w:r>
-        <w:t>Java</w:t>
-      </w:r>
     </w:p>
     <w:p>
       <w:pPr>
         <w:pStyle w:val="Title"/>
         <w:spacing w:after="240"/>
       </w:pPr>
-      <w:r>
-        <w:t>Application Views</w:t>
-      </w:r>
-    </w:p>
-    <w:p>
-      <w:pPr>
-        <w:spacing w:after="0" w:line="240" w:lineRule="auto"/>
-      </w:pPr>
-      <w:r>
-        <w:t>Home</w:t>
-      </w:r>
-    </w:p>
-    <w:p>
-      <w:pPr>
-        <w:spacing w:after="0" w:line="240" w:lineRule="auto"/>
-      </w:pPr>
-      <w:r>
-        <w:t>Log In</w:t>
-      </w:r>
-    </w:p>
-    <w:p>
-      <w:pPr>
-        <w:spacing w:after="0" w:line="240" w:lineRule="auto"/>
-      </w:pPr>
-      <w:r>
-        <w:t>Drop-in Tutoring Schedule</w:t>
-      </w:r>
-    </w:p>
-    <w:p>
-      <w:pPr>
-        <w:spacing w:after="0" w:line="240" w:lineRule="auto"/>
-      </w:pPr>
-      <w:r>
-        <w:t>Survey/Feedback Form</w:t>
-      </w:r>
-    </w:p>
-    <w:p>
-      <w:pPr>
-        <w:spacing w:after="0" w:line="240" w:lineRule="auto"/>
-      </w:pPr>
-      <w:r>
-        <w:t>Navigation Bar</w:t>
-      </w:r>
-    </w:p>
-    <w:p>
-      <w:pPr>
-        <w:spacing w:after="0" w:line="240" w:lineRule="auto"/>
-      </w:pPr>
-      <w:r>
-        <w:t>Tutor Session Logbook</w:t>
-      </w:r>
-    </w:p>
-    <w:p>
-      <w:pPr>
-        <w:spacing w:after="0" w:line="240" w:lineRule="auto"/>
-      </w:pPr>
-      <w:r>
-        <w:t>Shared Knowledgebase</w:t>
-      </w:r>
-    </w:p>
-    <w:p>
-      <w:pPr>
-        <w:spacing w:after="0" w:line="240" w:lineRule="auto"/>
-      </w:pPr>
-      <w:r>
-        <w:t>Session Report Page</w:t>
-      </w:r>
     </w:p>
     <w:p>
       <w:pPr>
         <w:pStyle w:val="Title"/>
         <w:spacing w:after="240"/>
       </w:pPr>
-      <w:r>
-        <w:t>RESTful API</w:t>
-      </w:r>
-    </w:p>
-    <w:p>
-      <w:r>
-        <w:t>All endpoints in the RESTful service. For each endpoint, provide all inputs and outputs. Reflect briefly (in pseudo code) on how you will implement the endpoint. As an example, consider the “cities in a country” endpoint in my sample code. This might be written up as follows:</w:t>
-      </w:r>
-      <w:r>
-        <w:br/>
-      </w:r>
-      <w:r>
-        <w:br/>
-        <w:t>Endpoint: POST /cities/:country</w:t>
-      </w:r>
-      <w:r>
-        <w:br/>
-        <w:t>Purpose: Returns cities in a given country</w:t>
-      </w:r>
-      <w:r>
-        <w:br/>
-        <w:t>Inputs:</w:t>
-      </w:r>
-      <w:r>
-        <w:br/>
-        <w:t>        country name: path parameter</w:t>
-      </w:r>
-      <w:r>
-        <w:br/>
-        <w:t>Output: JSON array of</w:t>
-      </w:r>
-      <w:r>
-        <w:br/>
-      </w:r>
-      <w:r>
-        <w:lastRenderedPageBreak/>
-        <w:t>        city-name: String</w:t>
-      </w:r>
-      <w:r>
-        <w:br/>
-        <w:t>        population: integer</w:t>
-      </w:r>
-      <w:r>
-        <w:br/>
-        <w:t>Implementation:</w:t>
-      </w:r>
-      <w:r>
-        <w:br/>
-        <w:t>        Join the city and country tables listed in the database section and retrieve desired information</w:t>
-      </w:r>
-      <w:r>
-        <w:br/>
-      </w:r>
     </w:p>
     <w:p>
       <w:pPr>
         <w:pStyle w:val="Title"/>
         <w:spacing w:after="240"/>
       </w:pPr>
-      <w:r>
-        <w:t>Database Design</w:t>
-      </w:r>
     </w:p>
     <w:p>
       <w:pPr>
@@ -1763,6 +2247,27 @@
     <w:name w:val="Normal"/>
     <w:qFormat/>
   </w:style>
+  <w:style w:type="paragraph" w:styleId="Heading1">
+    <w:name w:val="heading 1"/>
+    <w:basedOn w:val="Normal"/>
+    <w:next w:val="Normal"/>
+    <w:link w:val="Heading1Char"/>
+    <w:uiPriority w:val="9"/>
+    <w:qFormat/>
+    <w:rsid w:val="00BB0B91"/>
+    <w:pPr>
+      <w:keepNext/>
+      <w:keepLines/>
+      <w:spacing w:before="240" w:after="0"/>
+      <w:outlineLvl w:val="0"/>
+    </w:pPr>
+    <w:rPr>
+      <w:rFonts w:asciiTheme="majorHAnsi" w:eastAsiaTheme="majorEastAsia" w:hAnsiTheme="majorHAnsi" w:cstheme="majorBidi"/>
+      <w:color w:val="2F5496" w:themeColor="accent1" w:themeShade="BF"/>
+      <w:sz w:val="32"/>
+      <w:szCs w:val="32"/>
+    </w:rPr>
+  </w:style>
   <w:style w:type="character" w:default="1" w:styleId="DefaultParagraphFont">
     <w:name w:val="Default Paragraph Font"/>
     <w:uiPriority w:val="1"/>
@@ -2092,6 +2597,19 @@
       <w:szCs w:val="56"/>
     </w:rPr>
   </w:style>
+  <w:style w:type="character" w:customStyle="1" w:styleId="Heading1Char">
+    <w:name w:val="Heading 1 Char"/>
+    <w:basedOn w:val="DefaultParagraphFont"/>
+    <w:link w:val="Heading1"/>
+    <w:uiPriority w:val="9"/>
+    <w:rsid w:val="00BB0B91"/>
+    <w:rPr>
+      <w:rFonts w:asciiTheme="majorHAnsi" w:eastAsiaTheme="majorEastAsia" w:hAnsiTheme="majorHAnsi" w:cstheme="majorBidi"/>
+      <w:color w:val="2F5496" w:themeColor="accent1" w:themeShade="BF"/>
+      <w:sz w:val="32"/>
+      <w:szCs w:val="32"/>
+    </w:rPr>
+  </w:style>
 </w:styles>
 </file>
 

</xml_diff>

<commit_message>
more updates to design doc: tech stack, added pics
</commit_message>
<xml_diff>
--- a/Design Document.docx
+++ b/Design Document.docx
@@ -871,59 +871,82 @@
     </w:p>
     <w:p>
       <w:pPr>
+        <w:pStyle w:val="Heading1"/>
+      </w:pPr>
+      <w:r>
+        <w:t>Bootstrap (</w:t>
+      </w:r>
+      <w:r>
+        <w:t>HTML / CSS / JavaScript</w:t>
+      </w:r>
+      <w:r>
+        <w:t>)</w:t>
+      </w:r>
+    </w:p>
+    <w:p>
+      <w:pPr>
         <w:spacing w:after="0" w:line="240" w:lineRule="auto"/>
       </w:pPr>
       <w:r>
-        <w:t>HTML / CSS</w:t>
-      </w:r>
-    </w:p>
-    <w:p>
-      <w:pPr>
-        <w:spacing w:after="0" w:line="240" w:lineRule="auto"/>
-      </w:pPr>
-      <w:r>
-        <w:t>JavaScript</w:t>
-      </w:r>
-    </w:p>
-    <w:p>
-      <w:pPr>
-        <w:spacing w:after="0" w:line="240" w:lineRule="auto"/>
+        <w:t xml:space="preserve">The team will utilize the open source Bootstrap framework to build the front-end of the application. Bootstrap is a CDN-accessible library containing predesigned stylesheets </w:t>
+      </w:r>
+      <w:r>
+        <w:t xml:space="preserve">as well as </w:t>
+      </w:r>
+      <w:r>
+        <w:t>JavaScript files.</w:t>
+      </w:r>
+      <w:r>
+        <w:t xml:space="preserve"> </w:t>
+      </w:r>
+    </w:p>
+    <w:p>
+      <w:pPr>
+        <w:pStyle w:val="Heading1"/>
       </w:pPr>
       <w:r>
         <w:t>PHP</w:t>
       </w:r>
     </w:p>
     <w:p>
-      <w:pPr>
-        <w:spacing w:after="0" w:line="240" w:lineRule="auto"/>
-      </w:pPr>
-      <w:r>
-        <w:t>Java</w:t>
-      </w:r>
-    </w:p>
-    <w:p>
-      <w:pPr>
-        <w:pStyle w:val="Title"/>
-        <w:spacing w:after="240"/>
-      </w:pPr>
-    </w:p>
-    <w:p>
-      <w:pPr>
-        <w:pStyle w:val="Title"/>
-        <w:spacing w:after="240"/>
-      </w:pPr>
-    </w:p>
-    <w:p>
-      <w:pPr>
-        <w:pStyle w:val="Title"/>
-        <w:spacing w:after="240"/>
-      </w:pPr>
-    </w:p>
-    <w:p>
-      <w:pPr>
-        <w:pStyle w:val="Title"/>
-        <w:spacing w:after="240"/>
-      </w:pPr>
+      <w:r>
+        <w:t>To</w:t>
+      </w:r>
+      <w:r>
+        <w:t xml:space="preserve"> communicate with the </w:t>
+      </w:r>
+      <w:r>
+        <w:t xml:space="preserve">SQL </w:t>
+      </w:r>
+      <w:r>
+        <w:t xml:space="preserve">database, the PHP scripting language will be used to perform the backend operations. </w:t>
+      </w:r>
+    </w:p>
+    <w:p>
+      <w:pPr>
+        <w:pStyle w:val="Heading1"/>
+      </w:pPr>
+      <w:r>
+        <w:t>MySQL</w:t>
+      </w:r>
+    </w:p>
+    <w:p>
+      <w:r>
+        <w:t>A MySQL database will be used for the storage of all data relevant to the application.</w:t>
+      </w:r>
+    </w:p>
+    <w:p>
+      <w:pPr>
+        <w:pStyle w:val="Heading1"/>
+      </w:pPr>
+      <w:r>
+        <w:t>Amazon Web Services</w:t>
+      </w:r>
+    </w:p>
+    <w:p>
+      <w:r>
+        <w:t>An AWS server will serve as the working environment for which the application will be designed in</w:t>
+      </w:r>
     </w:p>
     <w:p>
       <w:pPr>
@@ -1301,7 +1324,6 @@
       </w:r>
     </w:p>
     <w:p>
-      <w:bookmarkStart w:id="0" w:name="_GoBack"/>
       <w:r>
         <w:rPr>
           <w:noProof/>
@@ -1358,23 +1380,13 @@
           </wp:inline>
         </w:drawing>
       </w:r>
-      <w:bookmarkEnd w:id="0"/>
     </w:p>
     <w:p>
       <w:pPr>
         <w:pStyle w:val="Heading1"/>
       </w:pPr>
       <w:r>
-        <w:lastRenderedPageBreak/>
         <w:t>Tutor Session Logbook</w:t>
-      </w:r>
-    </w:p>
-    <w:p>
-      <w:pPr>
-        <w:pStyle w:val="Heading1"/>
-      </w:pPr>
-      <w:r>
-        <w:t>Shared Knowledgebase</w:t>
       </w:r>
     </w:p>
     <w:p>
@@ -1384,9 +1396,9 @@
         </w:rPr>
         <w:drawing>
           <wp:inline distT="0" distB="0" distL="0" distR="0">
-            <wp:extent cx="5943600" cy="5117465"/>
-            <wp:effectExtent l="152400" t="152400" r="361950" b="368935"/>
-            <wp:docPr id="8" name="Picture 8"/>
+            <wp:extent cx="5036024" cy="4282773"/>
+            <wp:effectExtent l="152400" t="152400" r="355600" b="365760"/>
+            <wp:docPr id="13" name="Picture 13"/>
             <wp:cNvGraphicFramePr>
               <a:graphicFrameLocks xmlns:a="http://schemas.openxmlformats.org/drawingml/2006/main" noChangeAspect="1"/>
             </wp:cNvGraphicFramePr>
@@ -1394,11 +1406,11 @@
               <a:graphicData uri="http://schemas.openxmlformats.org/drawingml/2006/picture">
                 <pic:pic xmlns:pic="http://schemas.openxmlformats.org/drawingml/2006/picture">
                   <pic:nvPicPr>
-                    <pic:cNvPr id="8" name="Knowledge Base.png"/>
+                    <pic:cNvPr id="13" name="SessionLogging.png"/>
                     <pic:cNvPicPr/>
                   </pic:nvPicPr>
                   <pic:blipFill>
-                    <a:blip r:embed="rId11">
+                    <a:blip r:embed="rId11" cstate="print">
                       <a:extLst>
                         <a:ext uri="{28A0092B-C50C-407E-A947-70E740481C1C}">
                           <a14:useLocalDpi xmlns:a14="http://schemas.microsoft.com/office/drawing/2010/main" val="0"/>
@@ -1412,7 +1424,7 @@
                   <pic:spPr>
                     <a:xfrm>
                       <a:off x="0" y="0"/>
-                      <a:ext cx="5943600" cy="5117465"/>
+                      <a:ext cx="5036984" cy="4283589"/>
                     </a:xfrm>
                     <a:prstGeom prst="rect">
                       <a:avLst/>
@@ -1441,7 +1453,7 @@
       </w:pPr>
       <w:r>
         <w:lastRenderedPageBreak/>
-        <w:t>Session Report Page</w:t>
+        <w:t>Shared Knowledgebase</w:t>
       </w:r>
     </w:p>
     <w:p>
@@ -1451,8 +1463,76 @@
         </w:rPr>
         <w:drawing>
           <wp:inline distT="0" distB="0" distL="0" distR="0">
-            <wp:extent cx="5943600" cy="3128645"/>
-            <wp:effectExtent l="152400" t="152400" r="361950" b="357505"/>
+            <wp:extent cx="4631377" cy="3987635"/>
+            <wp:effectExtent l="152400" t="152400" r="360045" b="356235"/>
+            <wp:docPr id="8" name="Picture 8"/>
+            <wp:cNvGraphicFramePr>
+              <a:graphicFrameLocks xmlns:a="http://schemas.openxmlformats.org/drawingml/2006/main" noChangeAspect="1"/>
+            </wp:cNvGraphicFramePr>
+            <a:graphic xmlns:a="http://schemas.openxmlformats.org/drawingml/2006/main">
+              <a:graphicData uri="http://schemas.openxmlformats.org/drawingml/2006/picture">
+                <pic:pic xmlns:pic="http://schemas.openxmlformats.org/drawingml/2006/picture">
+                  <pic:nvPicPr>
+                    <pic:cNvPr id="8" name="Knowledge Base.png"/>
+                    <pic:cNvPicPr/>
+                  </pic:nvPicPr>
+                  <pic:blipFill>
+                    <a:blip r:embed="rId12">
+                      <a:extLst>
+                        <a:ext uri="{28A0092B-C50C-407E-A947-70E740481C1C}">
+                          <a14:useLocalDpi xmlns:a14="http://schemas.microsoft.com/office/drawing/2010/main" val="0"/>
+                        </a:ext>
+                      </a:extLst>
+                    </a:blip>
+                    <a:stretch>
+                      <a:fillRect/>
+                    </a:stretch>
+                  </pic:blipFill>
+                  <pic:spPr>
+                    <a:xfrm>
+                      <a:off x="0" y="0"/>
+                      <a:ext cx="4640636" cy="3995607"/>
+                    </a:xfrm>
+                    <a:prstGeom prst="rect">
+                      <a:avLst/>
+                    </a:prstGeom>
+                    <a:ln>
+                      <a:noFill/>
+                    </a:ln>
+                    <a:effectLst>
+                      <a:outerShdw blurRad="292100" dist="139700" dir="2700000" algn="tl" rotWithShape="0">
+                        <a:srgbClr val="333333">
+                          <a:alpha val="65000"/>
+                        </a:srgbClr>
+                      </a:outerShdw>
+                    </a:effectLst>
+                  </pic:spPr>
+                </pic:pic>
+              </a:graphicData>
+            </a:graphic>
+          </wp:inline>
+        </w:drawing>
+      </w:r>
+    </w:p>
+    <w:p>
+      <w:pPr>
+        <w:pStyle w:val="Heading1"/>
+      </w:pPr>
+      <w:r>
+        <w:t>Session Report Page</w:t>
+      </w:r>
+      <w:bookmarkStart w:id="0" w:name="_GoBack"/>
+      <w:bookmarkEnd w:id="0"/>
+    </w:p>
+    <w:p>
+      <w:r>
+        <w:rPr>
+          <w:noProof/>
+        </w:rPr>
+        <w:drawing>
+          <wp:inline distT="0" distB="0" distL="0" distR="0">
+            <wp:extent cx="4619502" cy="2431655"/>
+            <wp:effectExtent l="152400" t="152400" r="353060" b="368935"/>
             <wp:docPr id="9" name="Picture 9"/>
             <wp:cNvGraphicFramePr>
               <a:graphicFrameLocks xmlns:a="http://schemas.openxmlformats.org/drawingml/2006/main" noChangeAspect="1"/>
@@ -1479,7 +1559,7 @@
                   <pic:spPr>
                     <a:xfrm>
                       <a:off x="0" y="0"/>
-                      <a:ext cx="5943600" cy="3128645"/>
+                      <a:ext cx="4629972" cy="2437166"/>
                     </a:xfrm>
                     <a:prstGeom prst="rect">
                       <a:avLst/>
@@ -1508,9 +1588,11 @@
         <w:spacing w:after="240"/>
       </w:pPr>
       <w:r>
+        <w:lastRenderedPageBreak/>
         <w:t>RESTful API</w:t>
       </w:r>
     </w:p>
+    <w:p/>
     <w:p>
       <w:pPr>
         <w:pStyle w:val="Heading1"/>
@@ -1541,7 +1623,7 @@
                     <pic:cNvPicPr/>
                   </pic:nvPicPr>
                   <pic:blipFill>
-                    <a:blip r:embed="rId12">
+                    <a:blip r:embed="rId13">
                       <a:extLst>
                         <a:ext uri="{28A0092B-C50C-407E-A947-70E740481C1C}">
                           <a14:useLocalDpi xmlns:a14="http://schemas.microsoft.com/office/drawing/2010/main" val="0"/>
@@ -1683,7 +1765,7 @@
                     </pic:cNvPicPr>
                   </pic:nvPicPr>
                   <pic:blipFill>
-                    <a:blip r:embed="rId13">
+                    <a:blip r:embed="rId14">
                       <a:extLst>
                         <a:ext uri="{28A0092B-C50C-407E-A947-70E740481C1C}">
                           <a14:useLocalDpi xmlns:a14="http://schemas.microsoft.com/office/drawing/2010/main" val="0"/>
@@ -1762,7 +1844,7 @@
                     </pic:cNvPicPr>
                   </pic:nvPicPr>
                   <pic:blipFill>
-                    <a:blip r:embed="rId14">
+                    <a:blip r:embed="rId15">
                       <a:extLst>
                         <a:ext uri="{28A0092B-C50C-407E-A947-70E740481C1C}">
                           <a14:useLocalDpi xmlns:a14="http://schemas.microsoft.com/office/drawing/2010/main" val="0"/>
@@ -1841,7 +1923,7 @@
                     </pic:cNvPicPr>
                   </pic:nvPicPr>
                   <pic:blipFill>
-                    <a:blip r:embed="rId15">
+                    <a:blip r:embed="rId16">
                       <a:extLst>
                         <a:ext uri="{28A0092B-C50C-407E-A947-70E740481C1C}">
                           <a14:useLocalDpi xmlns:a14="http://schemas.microsoft.com/office/drawing/2010/main" val="0"/>

</xml_diff>

<commit_message>
Restful API has been changed (Marginally)
Please advise whether the changes are what we want in our restful API
under HOME.
For example, we have the parameter as an integer for getAnnouncements().
</commit_message>
<xml_diff>
--- a/Design Document.docx
+++ b/Design Document.docx
@@ -874,13 +874,7 @@
         <w:pStyle w:val="Heading1"/>
       </w:pPr>
       <w:r>
-        <w:t>Bootstrap (</w:t>
-      </w:r>
-      <w:r>
-        <w:t>HTML / CSS / JavaScript</w:t>
-      </w:r>
-      <w:r>
-        <w:t>)</w:t>
+        <w:t>Bootstrap (HTML / CSS / JavaScript)</w:t>
       </w:r>
     </w:p>
     <w:p>
@@ -1521,8 +1515,6 @@
       <w:r>
         <w:t>Session Report Page</w:t>
       </w:r>
-      <w:bookmarkStart w:id="0" w:name="_GoBack"/>
-      <w:bookmarkEnd w:id="0"/>
     </w:p>
     <w:p>
       <w:r>
@@ -1590,6 +1582,2311 @@
       <w:r>
         <w:lastRenderedPageBreak/>
         <w:t>RESTful API</w:t>
+      </w:r>
+    </w:p>
+    <w:p>
+      <w:pPr>
+        <w:spacing w:after="0" w:line="240" w:lineRule="auto"/>
+        <w:rPr>
+          <w:rFonts w:ascii="Times New Roman" w:eastAsia="Times New Roman" w:hAnsi="Times New Roman" w:cs="Times New Roman"/>
+          <w:b/>
+          <w:i/>
+          <w:sz w:val="24"/>
+          <w:szCs w:val="24"/>
+        </w:rPr>
+      </w:pPr>
+      <w:r>
+        <w:rPr>
+          <w:rFonts w:ascii="Arial" w:eastAsia="Times New Roman" w:hAnsi="Arial" w:cs="Arial"/>
+          <w:b/>
+          <w:i/>
+        </w:rPr>
+        <w:t>Home</w:t>
+      </w:r>
+    </w:p>
+    <w:p>
+      <w:pPr>
+        <w:spacing w:after="0" w:line="240" w:lineRule="auto"/>
+        <w:ind w:firstLine="720"/>
+        <w:rPr>
+          <w:rFonts w:ascii="Times New Roman" w:eastAsia="Times New Roman" w:hAnsi="Times New Roman" w:cs="Times New Roman"/>
+          <w:sz w:val="24"/>
+          <w:szCs w:val="24"/>
+        </w:rPr>
+      </w:pPr>
+      <w:r>
+        <w:rPr>
+          <w:rFonts w:ascii="Arial" w:eastAsia="Times New Roman" w:hAnsi="Arial" w:cs="Arial"/>
+          <w:color w:val="000000"/>
+        </w:rPr>
+        <w:t>Endpoint: Announcements : Integer</w:t>
+      </w:r>
+    </w:p>
+    <w:p>
+      <w:pPr>
+        <w:spacing w:after="0" w:line="240" w:lineRule="auto"/>
+        <w:ind w:firstLine="720"/>
+        <w:rPr>
+          <w:rFonts w:ascii="Times New Roman" w:eastAsia="Times New Roman" w:hAnsi="Times New Roman" w:cs="Times New Roman"/>
+          <w:sz w:val="24"/>
+          <w:szCs w:val="24"/>
+        </w:rPr>
+      </w:pPr>
+      <w:r>
+        <w:rPr>
+          <w:rFonts w:ascii="Arial" w:eastAsia="Times New Roman" w:hAnsi="Arial" w:cs="Arial"/>
+          <w:color w:val="000000"/>
+        </w:rPr>
+        <w:t>Purpose: Retrieves Announcements for displaying on every end users Homepage</w:t>
+      </w:r>
+    </w:p>
+    <w:p>
+      <w:pPr>
+        <w:spacing w:after="0" w:line="240" w:lineRule="auto"/>
+        <w:ind w:firstLine="720"/>
+        <w:rPr>
+          <w:rFonts w:ascii="Arial" w:eastAsia="Times New Roman" w:hAnsi="Arial" w:cs="Arial"/>
+          <w:color w:val="000000"/>
+        </w:rPr>
+      </w:pPr>
+      <w:r>
+        <w:rPr>
+          <w:rFonts w:ascii="Arial" w:eastAsia="Times New Roman" w:hAnsi="Arial" w:cs="Arial"/>
+          <w:color w:val="000000"/>
+        </w:rPr>
+        <w:t xml:space="preserve">Input: </w:t>
+      </w:r>
+    </w:p>
+    <w:p>
+      <w:pPr>
+        <w:spacing w:after="0" w:line="240" w:lineRule="auto"/>
+        <w:ind w:firstLine="720"/>
+        <w:rPr>
+          <w:rFonts w:ascii="Times New Roman" w:eastAsia="Times New Roman" w:hAnsi="Times New Roman" w:cs="Times New Roman"/>
+          <w:sz w:val="24"/>
+          <w:szCs w:val="24"/>
+        </w:rPr>
+      </w:pPr>
+      <w:r>
+        <w:rPr>
+          <w:rFonts w:ascii="Arial" w:eastAsia="Times New Roman" w:hAnsi="Arial" w:cs="Arial"/>
+          <w:color w:val="000000"/>
+        </w:rPr>
+        <w:tab/>
+      </w:r>
+      <w:r>
+        <w:rPr>
+          <w:rFonts w:ascii="Arial" w:eastAsia="Times New Roman" w:hAnsi="Arial" w:cs="Arial"/>
+          <w:color w:val="000000"/>
+        </w:rPr>
+        <w:t xml:space="preserve">True or false : </w:t>
+      </w:r>
+      <w:r>
+        <w:rPr>
+          <w:rFonts w:ascii="Arial" w:eastAsia="Times New Roman" w:hAnsi="Arial" w:cs="Arial"/>
+          <w:color w:val="000000"/>
+        </w:rPr>
+        <w:t>i</w:t>
+      </w:r>
+      <w:bookmarkStart w:id="0" w:name="_GoBack"/>
+      <w:bookmarkEnd w:id="0"/>
+      <w:r>
+        <w:rPr>
+          <w:rFonts w:ascii="Arial" w:eastAsia="Times New Roman" w:hAnsi="Arial" w:cs="Arial"/>
+          <w:color w:val="000000"/>
+        </w:rPr>
+        <w:t>nteger</w:t>
+      </w:r>
+    </w:p>
+    <w:p>
+      <w:pPr>
+        <w:spacing w:after="0" w:line="240" w:lineRule="auto"/>
+        <w:ind w:firstLine="720"/>
+        <w:rPr>
+          <w:rFonts w:ascii="Arial" w:eastAsia="Times New Roman" w:hAnsi="Arial" w:cs="Arial"/>
+          <w:color w:val="000000"/>
+        </w:rPr>
+      </w:pPr>
+      <w:r>
+        <w:rPr>
+          <w:rFonts w:ascii="Arial" w:eastAsia="Times New Roman" w:hAnsi="Arial" w:cs="Arial"/>
+          <w:color w:val="000000"/>
+        </w:rPr>
+        <w:t>Output:</w:t>
+      </w:r>
+      <w:r>
+        <w:rPr>
+          <w:rFonts w:ascii="Arial" w:eastAsia="Times New Roman" w:hAnsi="Arial" w:cs="Arial"/>
+          <w:color w:val="000000"/>
+        </w:rPr>
+        <w:t xml:space="preserve"> </w:t>
+      </w:r>
+    </w:p>
+    <w:p>
+      <w:pPr>
+        <w:spacing w:after="0" w:line="240" w:lineRule="auto"/>
+        <w:ind w:firstLine="720"/>
+        <w:rPr>
+          <w:rFonts w:ascii="Times New Roman" w:eastAsia="Times New Roman" w:hAnsi="Times New Roman" w:cs="Times New Roman"/>
+          <w:sz w:val="24"/>
+          <w:szCs w:val="24"/>
+        </w:rPr>
+      </w:pPr>
+      <w:r>
+        <w:rPr>
+          <w:rFonts w:ascii="Arial" w:eastAsia="Times New Roman" w:hAnsi="Arial" w:cs="Arial"/>
+          <w:color w:val="000000"/>
+        </w:rPr>
+        <w:tab/>
+      </w:r>
+      <w:r>
+        <w:rPr>
+          <w:rFonts w:ascii="Arial" w:eastAsia="Times New Roman" w:hAnsi="Arial" w:cs="Arial"/>
+          <w:color w:val="000000"/>
+        </w:rPr>
+        <w:t>a</w:t>
+      </w:r>
+      <w:r>
+        <w:rPr>
+          <w:rFonts w:ascii="Arial" w:eastAsia="Times New Roman" w:hAnsi="Arial" w:cs="Arial"/>
+          <w:color w:val="000000"/>
+        </w:rPr>
+        <w:t>nnounce: String</w:t>
+      </w:r>
+    </w:p>
+    <w:p>
+      <w:pPr>
+        <w:spacing w:after="0" w:line="240" w:lineRule="auto"/>
+        <w:ind w:left="720"/>
+        <w:rPr>
+          <w:rFonts w:ascii="Times New Roman" w:eastAsia="Times New Roman" w:hAnsi="Times New Roman" w:cs="Times New Roman"/>
+          <w:sz w:val="24"/>
+          <w:szCs w:val="24"/>
+        </w:rPr>
+      </w:pPr>
+      <w:r>
+        <w:rPr>
+          <w:rFonts w:ascii="Arial" w:eastAsia="Times New Roman" w:hAnsi="Arial" w:cs="Arial"/>
+          <w:color w:val="000000"/>
+        </w:rPr>
+        <w:t>Implementation:</w:t>
+      </w:r>
+    </w:p>
+    <w:p>
+      <w:pPr>
+        <w:spacing w:after="0" w:line="240" w:lineRule="auto"/>
+        <w:ind w:left="720"/>
+        <w:rPr>
+          <w:rFonts w:ascii="Arial" w:eastAsia="Times New Roman" w:hAnsi="Arial" w:cs="Arial"/>
+          <w:color w:val="000000"/>
+        </w:rPr>
+      </w:pPr>
+      <w:r>
+        <w:rPr>
+          <w:rFonts w:ascii="Arial" w:eastAsia="Times New Roman" w:hAnsi="Arial" w:cs="Arial"/>
+          <w:color w:val="000000"/>
+        </w:rPr>
+        <w:t xml:space="preserve">    public String </w:t>
+      </w:r>
+      <w:proofErr w:type="spellStart"/>
+      <w:r>
+        <w:rPr>
+          <w:rFonts w:ascii="Arial" w:eastAsia="Times New Roman" w:hAnsi="Arial" w:cs="Arial"/>
+          <w:color w:val="000000"/>
+        </w:rPr>
+        <w:t>getAnnouncements</w:t>
+      </w:r>
+      <w:proofErr w:type="spellEnd"/>
+      <w:r>
+        <w:rPr>
+          <w:rFonts w:ascii="Arial" w:eastAsia="Times New Roman" w:hAnsi="Arial" w:cs="Arial"/>
+          <w:color w:val="000000"/>
+        </w:rPr>
+        <w:t>(</w:t>
+      </w:r>
+      <w:proofErr w:type="spellStart"/>
+      <w:r>
+        <w:rPr>
+          <w:rFonts w:ascii="Arial" w:eastAsia="Times New Roman" w:hAnsi="Arial" w:cs="Arial"/>
+          <w:color w:val="000000"/>
+        </w:rPr>
+        <w:t>int</w:t>
+      </w:r>
+      <w:proofErr w:type="spellEnd"/>
+      <w:r>
+        <w:rPr>
+          <w:rFonts w:ascii="Arial" w:eastAsia="Times New Roman" w:hAnsi="Arial" w:cs="Arial"/>
+          <w:color w:val="000000"/>
+        </w:rPr>
+        <w:t xml:space="preserve"> </w:t>
+      </w:r>
+      <w:r>
+        <w:rPr>
+          <w:rFonts w:ascii="Arial" w:eastAsia="Times New Roman" w:hAnsi="Arial" w:cs="Arial"/>
+          <w:color w:val="000000"/>
+        </w:rPr>
+        <w:t>get</w:t>
+      </w:r>
+      <w:r>
+        <w:rPr>
+          <w:rFonts w:ascii="Arial" w:eastAsia="Times New Roman" w:hAnsi="Arial" w:cs="Arial"/>
+          <w:color w:val="000000"/>
+        </w:rPr>
+        <w:t>) {</w:t>
+      </w:r>
+    </w:p>
+    <w:p>
+      <w:pPr>
+        <w:spacing w:after="0" w:line="240" w:lineRule="auto"/>
+        <w:ind w:left="720"/>
+        <w:rPr>
+          <w:rFonts w:ascii="Times New Roman" w:eastAsia="Times New Roman" w:hAnsi="Times New Roman" w:cs="Times New Roman"/>
+          <w:sz w:val="24"/>
+          <w:szCs w:val="24"/>
+        </w:rPr>
+      </w:pPr>
+      <w:r>
+        <w:rPr>
+          <w:rFonts w:ascii="Arial" w:eastAsia="Times New Roman" w:hAnsi="Arial" w:cs="Arial"/>
+          <w:color w:val="000000"/>
+        </w:rPr>
+        <w:tab/>
+        <w:t>String announce = void</w:t>
+      </w:r>
+    </w:p>
+    <w:p>
+      <w:pPr>
+        <w:spacing w:after="0" w:line="240" w:lineRule="auto"/>
+        <w:ind w:left="720" w:firstLine="720"/>
+        <w:rPr>
+          <w:rFonts w:ascii="Arial" w:eastAsia="Times New Roman" w:hAnsi="Arial" w:cs="Arial"/>
+          <w:color w:val="000000"/>
+        </w:rPr>
+      </w:pPr>
+      <w:r>
+        <w:rPr>
+          <w:rFonts w:ascii="Arial" w:eastAsia="Times New Roman" w:hAnsi="Arial" w:cs="Arial"/>
+          <w:color w:val="000000"/>
+        </w:rPr>
+        <w:t xml:space="preserve">    </w:t>
+      </w:r>
+      <w:r>
+        <w:rPr>
+          <w:rFonts w:ascii="Arial" w:eastAsia="Times New Roman" w:hAnsi="Arial" w:cs="Arial"/>
+          <w:color w:val="000000"/>
+        </w:rPr>
+        <w:t>if (get = 0) {</w:t>
+      </w:r>
+    </w:p>
+    <w:p>
+      <w:pPr>
+        <w:spacing w:after="0" w:line="240" w:lineRule="auto"/>
+        <w:ind w:left="720" w:firstLine="720"/>
+        <w:rPr>
+          <w:rFonts w:ascii="Times New Roman" w:eastAsia="Times New Roman" w:hAnsi="Times New Roman" w:cs="Times New Roman"/>
+          <w:sz w:val="24"/>
+          <w:szCs w:val="24"/>
+        </w:rPr>
+      </w:pPr>
+      <w:r>
+        <w:rPr>
+          <w:rFonts w:ascii="Arial" w:eastAsia="Times New Roman" w:hAnsi="Arial" w:cs="Arial"/>
+          <w:color w:val="000000"/>
+        </w:rPr>
+        <w:tab/>
+        <w:t>//</w:t>
+      </w:r>
+      <w:r>
+        <w:rPr>
+          <w:rFonts w:ascii="Arial" w:eastAsia="Times New Roman" w:hAnsi="Arial" w:cs="Arial"/>
+          <w:color w:val="000000"/>
+        </w:rPr>
+        <w:t>set announcements to String stored in Database</w:t>
+      </w:r>
+    </w:p>
+    <w:p>
+      <w:pPr>
+        <w:spacing w:after="0" w:line="240" w:lineRule="auto"/>
+        <w:ind w:left="720" w:firstLine="720"/>
+        <w:rPr>
+          <w:rFonts w:ascii="Arial" w:eastAsia="Times New Roman" w:hAnsi="Arial" w:cs="Arial"/>
+          <w:color w:val="000000"/>
+        </w:rPr>
+      </w:pPr>
+      <w:r>
+        <w:rPr>
+          <w:rFonts w:ascii="Arial" w:eastAsia="Times New Roman" w:hAnsi="Arial" w:cs="Arial"/>
+          <w:color w:val="000000"/>
+        </w:rPr>
+        <w:tab/>
+      </w:r>
+      <w:r>
+        <w:rPr>
+          <w:rFonts w:ascii="Arial" w:eastAsia="Times New Roman" w:hAnsi="Arial" w:cs="Arial"/>
+          <w:color w:val="000000"/>
+        </w:rPr>
+        <w:tab/>
+        <w:t>}</w:t>
+      </w:r>
+    </w:p>
+    <w:p>
+      <w:pPr>
+        <w:spacing w:after="0" w:line="240" w:lineRule="auto"/>
+        <w:ind w:left="720" w:firstLine="720"/>
+        <w:rPr>
+          <w:rFonts w:ascii="Arial" w:eastAsia="Times New Roman" w:hAnsi="Arial" w:cs="Arial"/>
+          <w:color w:val="000000"/>
+        </w:rPr>
+      </w:pPr>
+      <w:r>
+        <w:rPr>
+          <w:rFonts w:ascii="Arial" w:eastAsia="Times New Roman" w:hAnsi="Arial" w:cs="Arial"/>
+          <w:color w:val="000000"/>
+        </w:rPr>
+        <w:t>return</w:t>
+      </w:r>
+      <w:r>
+        <w:rPr>
+          <w:rFonts w:ascii="Arial" w:eastAsia="Times New Roman" w:hAnsi="Arial" w:cs="Arial"/>
+          <w:color w:val="000000"/>
+        </w:rPr>
+        <w:tab/>
+      </w:r>
+      <w:r>
+        <w:rPr>
+          <w:rFonts w:ascii="Arial" w:eastAsia="Times New Roman" w:hAnsi="Arial" w:cs="Arial"/>
+          <w:color w:val="000000"/>
+        </w:rPr>
+        <w:t>announce</w:t>
+      </w:r>
+      <w:r>
+        <w:rPr>
+          <w:rFonts w:ascii="Arial" w:eastAsia="Times New Roman" w:hAnsi="Arial" w:cs="Arial"/>
+          <w:color w:val="000000"/>
+        </w:rPr>
+        <w:t>;</w:t>
+      </w:r>
+      <w:r>
+        <w:rPr>
+          <w:rFonts w:ascii="Arial" w:eastAsia="Times New Roman" w:hAnsi="Arial" w:cs="Arial"/>
+          <w:color w:val="000000"/>
+        </w:rPr>
+        <w:tab/>
+      </w:r>
+      <w:r>
+        <w:rPr>
+          <w:rFonts w:ascii="Arial" w:eastAsia="Times New Roman" w:hAnsi="Arial" w:cs="Arial"/>
+          <w:color w:val="000000"/>
+        </w:rPr>
+        <w:tab/>
+      </w:r>
+      <w:r>
+        <w:rPr>
+          <w:rFonts w:ascii="Arial" w:eastAsia="Times New Roman" w:hAnsi="Arial" w:cs="Arial"/>
+          <w:color w:val="000000"/>
+        </w:rPr>
+        <w:tab/>
+        <w:t>}</w:t>
+      </w:r>
+    </w:p>
+    <w:p>
+      <w:pPr>
+        <w:spacing w:after="0" w:line="240" w:lineRule="auto"/>
+        <w:rPr>
+          <w:rFonts w:ascii="Times New Roman" w:eastAsia="Times New Roman" w:hAnsi="Times New Roman" w:cs="Times New Roman"/>
+          <w:sz w:val="24"/>
+          <w:szCs w:val="24"/>
+        </w:rPr>
+      </w:pPr>
+    </w:p>
+    <w:p>
+      <w:pPr>
+        <w:spacing w:after="0" w:line="240" w:lineRule="auto"/>
+        <w:rPr>
+          <w:rFonts w:ascii="Times New Roman" w:eastAsia="Times New Roman" w:hAnsi="Times New Roman" w:cs="Times New Roman"/>
+          <w:sz w:val="24"/>
+          <w:szCs w:val="24"/>
+        </w:rPr>
+      </w:pPr>
+      <w:r>
+        <w:rPr>
+          <w:rFonts w:ascii="Arial" w:eastAsia="Times New Roman" w:hAnsi="Arial" w:cs="Arial"/>
+          <w:color w:val="000000"/>
+        </w:rPr>
+        <w:t xml:space="preserve">    </w:t>
+      </w:r>
+      <w:r>
+        <w:rPr>
+          <w:rFonts w:ascii="Arial" w:eastAsia="Times New Roman" w:hAnsi="Arial" w:cs="Arial"/>
+          <w:color w:val="000000"/>
+        </w:rPr>
+        <w:tab/>
+      </w:r>
+      <w:r>
+        <w:rPr>
+          <w:rFonts w:ascii="Arial" w:eastAsia="Times New Roman" w:hAnsi="Arial" w:cs="Arial"/>
+          <w:color w:val="000000"/>
+        </w:rPr>
+        <w:t xml:space="preserve">Endpoint: </w:t>
+      </w:r>
+      <w:r>
+        <w:rPr>
+          <w:rFonts w:ascii="Arial" w:eastAsia="Times New Roman" w:hAnsi="Arial" w:cs="Arial"/>
+          <w:color w:val="000000"/>
+        </w:rPr>
+        <w:t>A</w:t>
+      </w:r>
+      <w:r>
+        <w:rPr>
+          <w:rFonts w:ascii="Arial" w:eastAsia="Times New Roman" w:hAnsi="Arial" w:cs="Arial"/>
+          <w:color w:val="000000"/>
+        </w:rPr>
+        <w:t xml:space="preserve">nnouncement : </w:t>
+      </w:r>
+      <w:r>
+        <w:rPr>
+          <w:rFonts w:ascii="Arial" w:eastAsia="Times New Roman" w:hAnsi="Arial" w:cs="Arial"/>
+          <w:color w:val="000000"/>
+        </w:rPr>
+        <w:t>String</w:t>
+      </w:r>
+    </w:p>
+    <w:p>
+      <w:pPr>
+        <w:spacing w:after="0" w:line="240" w:lineRule="auto"/>
+        <w:ind w:firstLine="720"/>
+        <w:rPr>
+          <w:rFonts w:ascii="Arial" w:eastAsia="Times New Roman" w:hAnsi="Arial" w:cs="Arial"/>
+          <w:color w:val="000000"/>
+        </w:rPr>
+      </w:pPr>
+      <w:r>
+        <w:rPr>
+          <w:rFonts w:ascii="Arial" w:eastAsia="Times New Roman" w:hAnsi="Arial" w:cs="Arial"/>
+          <w:color w:val="000000"/>
+        </w:rPr>
+        <w:t>Purpose: Sends an announcement to the database to be displayed to all users</w:t>
+      </w:r>
+      <w:r>
+        <w:rPr>
+          <w:rFonts w:ascii="Arial" w:eastAsia="Times New Roman" w:hAnsi="Arial" w:cs="Arial"/>
+          <w:color w:val="000000"/>
+        </w:rPr>
+        <w:t>.</w:t>
+      </w:r>
+    </w:p>
+    <w:p>
+      <w:pPr>
+        <w:spacing w:after="0" w:line="240" w:lineRule="auto"/>
+        <w:ind w:firstLine="720"/>
+        <w:rPr>
+          <w:rFonts w:ascii="Times New Roman" w:eastAsia="Times New Roman" w:hAnsi="Times New Roman" w:cs="Times New Roman"/>
+          <w:sz w:val="24"/>
+          <w:szCs w:val="24"/>
+        </w:rPr>
+      </w:pPr>
+      <w:r>
+        <w:rPr>
+          <w:rFonts w:ascii="Arial" w:eastAsia="Times New Roman" w:hAnsi="Arial" w:cs="Arial"/>
+          <w:color w:val="000000"/>
+        </w:rPr>
+        <w:tab/>
+        <w:t xml:space="preserve">    Functionality is only available to administrative users.</w:t>
+      </w:r>
+    </w:p>
+    <w:p>
+      <w:pPr>
+        <w:spacing w:after="0" w:line="240" w:lineRule="auto"/>
+        <w:rPr>
+          <w:rFonts w:ascii="Arial" w:eastAsia="Times New Roman" w:hAnsi="Arial" w:cs="Arial"/>
+          <w:color w:val="000000"/>
+        </w:rPr>
+      </w:pPr>
+      <w:r>
+        <w:rPr>
+          <w:rFonts w:ascii="Arial" w:eastAsia="Times New Roman" w:hAnsi="Arial" w:cs="Arial"/>
+          <w:color w:val="000000"/>
+        </w:rPr>
+        <w:t>  </w:t>
+      </w:r>
+      <w:r>
+        <w:rPr>
+          <w:rFonts w:ascii="Arial" w:eastAsia="Times New Roman" w:hAnsi="Arial" w:cs="Arial"/>
+          <w:color w:val="000000"/>
+        </w:rPr>
+        <w:tab/>
+      </w:r>
+      <w:r>
+        <w:rPr>
+          <w:rFonts w:ascii="Arial" w:eastAsia="Times New Roman" w:hAnsi="Arial" w:cs="Arial"/>
+          <w:color w:val="000000"/>
+        </w:rPr>
+        <w:t xml:space="preserve">Input: </w:t>
+      </w:r>
+    </w:p>
+    <w:p>
+      <w:pPr>
+        <w:spacing w:after="0" w:line="240" w:lineRule="auto"/>
+        <w:rPr>
+          <w:rFonts w:ascii="Times New Roman" w:eastAsia="Times New Roman" w:hAnsi="Times New Roman" w:cs="Times New Roman"/>
+          <w:sz w:val="24"/>
+          <w:szCs w:val="24"/>
+        </w:rPr>
+      </w:pPr>
+      <w:r>
+        <w:rPr>
+          <w:rFonts w:ascii="Arial" w:eastAsia="Times New Roman" w:hAnsi="Arial" w:cs="Arial"/>
+          <w:color w:val="000000"/>
+        </w:rPr>
+        <w:tab/>
+      </w:r>
+      <w:r>
+        <w:rPr>
+          <w:rFonts w:ascii="Arial" w:eastAsia="Times New Roman" w:hAnsi="Arial" w:cs="Arial"/>
+          <w:color w:val="000000"/>
+        </w:rPr>
+        <w:tab/>
+        <w:t>a</w:t>
+      </w:r>
+      <w:r>
+        <w:rPr>
+          <w:rFonts w:ascii="Arial" w:eastAsia="Times New Roman" w:hAnsi="Arial" w:cs="Arial"/>
+          <w:color w:val="000000"/>
+        </w:rPr>
+        <w:t>nnounce : String</w:t>
+      </w:r>
+    </w:p>
+    <w:p>
+      <w:pPr>
+        <w:spacing w:after="0" w:line="240" w:lineRule="auto"/>
+        <w:rPr>
+          <w:rFonts w:ascii="Arial" w:eastAsia="Times New Roman" w:hAnsi="Arial" w:cs="Arial"/>
+          <w:color w:val="000000"/>
+        </w:rPr>
+      </w:pPr>
+      <w:r>
+        <w:rPr>
+          <w:rFonts w:ascii="Arial" w:eastAsia="Times New Roman" w:hAnsi="Arial" w:cs="Arial"/>
+          <w:color w:val="000000"/>
+        </w:rPr>
+        <w:t xml:space="preserve">    </w:t>
+      </w:r>
+      <w:r>
+        <w:rPr>
+          <w:rFonts w:ascii="Arial" w:eastAsia="Times New Roman" w:hAnsi="Arial" w:cs="Arial"/>
+          <w:color w:val="000000"/>
+        </w:rPr>
+        <w:tab/>
+      </w:r>
+      <w:r>
+        <w:rPr>
+          <w:rFonts w:ascii="Arial" w:eastAsia="Times New Roman" w:hAnsi="Arial" w:cs="Arial"/>
+          <w:color w:val="000000"/>
+        </w:rPr>
+        <w:t>Output:</w:t>
+      </w:r>
+      <w:r>
+        <w:rPr>
+          <w:rFonts w:ascii="Arial" w:eastAsia="Times New Roman" w:hAnsi="Arial" w:cs="Arial"/>
+          <w:color w:val="000000"/>
+        </w:rPr>
+        <w:t xml:space="preserve"> </w:t>
+      </w:r>
+    </w:p>
+    <w:p>
+      <w:pPr>
+        <w:spacing w:after="0" w:line="240" w:lineRule="auto"/>
+        <w:rPr>
+          <w:rFonts w:ascii="Times New Roman" w:eastAsia="Times New Roman" w:hAnsi="Times New Roman" w:cs="Times New Roman"/>
+          <w:sz w:val="24"/>
+          <w:szCs w:val="24"/>
+        </w:rPr>
+      </w:pPr>
+      <w:r>
+        <w:rPr>
+          <w:rFonts w:ascii="Arial" w:eastAsia="Times New Roman" w:hAnsi="Arial" w:cs="Arial"/>
+          <w:color w:val="000000"/>
+        </w:rPr>
+        <w:tab/>
+      </w:r>
+      <w:r>
+        <w:rPr>
+          <w:rFonts w:ascii="Arial" w:eastAsia="Times New Roman" w:hAnsi="Arial" w:cs="Arial"/>
+          <w:color w:val="000000"/>
+        </w:rPr>
+        <w:tab/>
+      </w:r>
+      <w:r>
+        <w:rPr>
+          <w:rFonts w:ascii="Arial" w:eastAsia="Times New Roman" w:hAnsi="Arial" w:cs="Arial"/>
+          <w:color w:val="000000"/>
+        </w:rPr>
+        <w:t xml:space="preserve">Confirmation : </w:t>
+      </w:r>
+      <w:proofErr w:type="spellStart"/>
+      <w:r>
+        <w:rPr>
+          <w:rFonts w:ascii="Arial" w:eastAsia="Times New Roman" w:hAnsi="Arial" w:cs="Arial"/>
+          <w:color w:val="000000"/>
+        </w:rPr>
+        <w:t>boolean</w:t>
+      </w:r>
+      <w:proofErr w:type="spellEnd"/>
+    </w:p>
+    <w:p>
+      <w:pPr>
+        <w:spacing w:after="0" w:line="240" w:lineRule="auto"/>
+        <w:ind w:firstLine="720"/>
+        <w:rPr>
+          <w:rFonts w:ascii="Times New Roman" w:eastAsia="Times New Roman" w:hAnsi="Times New Roman" w:cs="Times New Roman"/>
+          <w:sz w:val="24"/>
+          <w:szCs w:val="24"/>
+        </w:rPr>
+      </w:pPr>
+      <w:r>
+        <w:rPr>
+          <w:rFonts w:ascii="Arial" w:eastAsia="Times New Roman" w:hAnsi="Arial" w:cs="Arial"/>
+          <w:color w:val="000000"/>
+        </w:rPr>
+        <w:t xml:space="preserve">Implementation:    </w:t>
+      </w:r>
+    </w:p>
+    <w:p>
+      <w:pPr>
+        <w:spacing w:after="0" w:line="240" w:lineRule="auto"/>
+        <w:ind w:firstLine="720"/>
+        <w:rPr>
+          <w:rFonts w:ascii="Arial" w:eastAsia="Times New Roman" w:hAnsi="Arial" w:cs="Arial"/>
+          <w:color w:val="000000"/>
+        </w:rPr>
+      </w:pPr>
+      <w:r>
+        <w:rPr>
+          <w:rFonts w:ascii="Arial" w:eastAsia="Times New Roman" w:hAnsi="Arial" w:cs="Arial"/>
+          <w:color w:val="000000"/>
+        </w:rPr>
+        <w:t xml:space="preserve">    private </w:t>
+      </w:r>
+      <w:proofErr w:type="spellStart"/>
+      <w:r>
+        <w:rPr>
+          <w:rFonts w:ascii="Arial" w:eastAsia="Times New Roman" w:hAnsi="Arial" w:cs="Arial"/>
+          <w:color w:val="000000"/>
+        </w:rPr>
+        <w:t>boolean</w:t>
+      </w:r>
+      <w:proofErr w:type="spellEnd"/>
+      <w:r>
+        <w:rPr>
+          <w:rFonts w:ascii="Arial" w:eastAsia="Times New Roman" w:hAnsi="Arial" w:cs="Arial"/>
+          <w:color w:val="000000"/>
+        </w:rPr>
+        <w:t xml:space="preserve"> </w:t>
+      </w:r>
+      <w:proofErr w:type="spellStart"/>
+      <w:r>
+        <w:rPr>
+          <w:rFonts w:ascii="Arial" w:eastAsia="Times New Roman" w:hAnsi="Arial" w:cs="Arial"/>
+          <w:color w:val="000000"/>
+        </w:rPr>
+        <w:t>addAnnouncement</w:t>
+      </w:r>
+      <w:proofErr w:type="spellEnd"/>
+      <w:r>
+        <w:rPr>
+          <w:rFonts w:ascii="Arial" w:eastAsia="Times New Roman" w:hAnsi="Arial" w:cs="Arial"/>
+          <w:color w:val="000000"/>
+        </w:rPr>
+        <w:t xml:space="preserve">(String </w:t>
+      </w:r>
+      <w:r>
+        <w:rPr>
+          <w:rFonts w:ascii="Arial" w:eastAsia="Times New Roman" w:hAnsi="Arial" w:cs="Arial"/>
+          <w:color w:val="000000"/>
+        </w:rPr>
+        <w:t>a</w:t>
+      </w:r>
+      <w:r>
+        <w:rPr>
+          <w:rFonts w:ascii="Arial" w:eastAsia="Times New Roman" w:hAnsi="Arial" w:cs="Arial"/>
+          <w:color w:val="000000"/>
+        </w:rPr>
+        <w:t>nnounce) {</w:t>
+      </w:r>
+    </w:p>
+    <w:p>
+      <w:pPr>
+        <w:spacing w:after="0" w:line="240" w:lineRule="auto"/>
+        <w:ind w:firstLine="720"/>
+        <w:rPr>
+          <w:rFonts w:ascii="Times New Roman" w:eastAsia="Times New Roman" w:hAnsi="Times New Roman" w:cs="Times New Roman"/>
+          <w:sz w:val="24"/>
+          <w:szCs w:val="24"/>
+        </w:rPr>
+      </w:pPr>
+      <w:r>
+        <w:rPr>
+          <w:rFonts w:ascii="Arial" w:eastAsia="Times New Roman" w:hAnsi="Arial" w:cs="Arial"/>
+          <w:color w:val="000000"/>
+        </w:rPr>
+        <w:tab/>
+      </w:r>
+    </w:p>
+    <w:p>
+      <w:pPr>
+        <w:spacing w:after="0" w:line="240" w:lineRule="auto"/>
+        <w:ind w:firstLine="720"/>
+        <w:rPr>
+          <w:rFonts w:ascii="Arial" w:eastAsia="Times New Roman" w:hAnsi="Arial" w:cs="Arial"/>
+          <w:color w:val="000000"/>
+        </w:rPr>
+      </w:pPr>
+      <w:r>
+        <w:rPr>
+          <w:rFonts w:ascii="Arial" w:eastAsia="Times New Roman" w:hAnsi="Arial" w:cs="Arial"/>
+          <w:color w:val="000000"/>
+        </w:rPr>
+        <w:t>        if((</w:t>
+      </w:r>
+      <w:proofErr w:type="spellStart"/>
+      <w:r>
+        <w:rPr>
+          <w:rFonts w:ascii="Arial" w:eastAsia="Times New Roman" w:hAnsi="Arial" w:cs="Arial"/>
+          <w:color w:val="000000"/>
+        </w:rPr>
+        <w:t>String.isNullorEmpty</w:t>
+      </w:r>
+      <w:proofErr w:type="spellEnd"/>
+      <w:r>
+        <w:rPr>
+          <w:rFonts w:ascii="Arial" w:eastAsia="Times New Roman" w:hAnsi="Arial" w:cs="Arial"/>
+          <w:color w:val="000000"/>
+        </w:rPr>
+        <w:t>(</w:t>
+      </w:r>
+      <w:r>
+        <w:rPr>
+          <w:rFonts w:ascii="Arial" w:eastAsia="Times New Roman" w:hAnsi="Arial" w:cs="Arial"/>
+          <w:color w:val="000000"/>
+        </w:rPr>
+        <w:t>a</w:t>
+      </w:r>
+      <w:r>
+        <w:rPr>
+          <w:rFonts w:ascii="Arial" w:eastAsia="Times New Roman" w:hAnsi="Arial" w:cs="Arial"/>
+          <w:color w:val="000000"/>
+        </w:rPr>
+        <w:t>nnounce</w:t>
+      </w:r>
+      <w:r>
+        <w:rPr>
+          <w:rFonts w:ascii="Arial" w:eastAsia="Times New Roman" w:hAnsi="Arial" w:cs="Arial"/>
+          <w:color w:val="000000"/>
+        </w:rPr>
+        <w:t>))!) {</w:t>
+      </w:r>
+    </w:p>
+    <w:p>
+      <w:pPr>
+        <w:spacing w:after="0" w:line="240" w:lineRule="auto"/>
+        <w:ind w:firstLine="720"/>
+        <w:rPr>
+          <w:rFonts w:ascii="Arial" w:eastAsia="Times New Roman" w:hAnsi="Arial" w:cs="Arial"/>
+          <w:color w:val="000000"/>
+        </w:rPr>
+      </w:pPr>
+      <w:r>
+        <w:rPr>
+          <w:rFonts w:ascii="Arial" w:eastAsia="Times New Roman" w:hAnsi="Arial" w:cs="Arial"/>
+          <w:color w:val="000000"/>
+        </w:rPr>
+        <w:tab/>
+        <w:t>//send announce to database</w:t>
+      </w:r>
+    </w:p>
+    <w:p>
+      <w:pPr>
+        <w:spacing w:after="0" w:line="240" w:lineRule="auto"/>
+        <w:ind w:firstLine="720"/>
+        <w:rPr>
+          <w:rFonts w:ascii="Arial" w:eastAsia="Times New Roman" w:hAnsi="Arial" w:cs="Arial"/>
+          <w:color w:val="000000"/>
+        </w:rPr>
+      </w:pPr>
+      <w:r>
+        <w:rPr>
+          <w:rFonts w:ascii="Arial" w:eastAsia="Times New Roman" w:hAnsi="Arial" w:cs="Arial"/>
+          <w:color w:val="000000"/>
+        </w:rPr>
+        <w:tab/>
+        <w:t>Return true;</w:t>
+      </w:r>
+    </w:p>
+    <w:p>
+      <w:pPr>
+        <w:spacing w:after="0" w:line="240" w:lineRule="auto"/>
+        <w:ind w:firstLine="720"/>
+        <w:rPr>
+          <w:rFonts w:ascii="Arial" w:eastAsia="Times New Roman" w:hAnsi="Arial" w:cs="Arial"/>
+          <w:color w:val="000000"/>
+        </w:rPr>
+      </w:pPr>
+      <w:r>
+        <w:rPr>
+          <w:rFonts w:ascii="Arial" w:eastAsia="Times New Roman" w:hAnsi="Arial" w:cs="Arial"/>
+          <w:color w:val="000000"/>
+        </w:rPr>
+        <w:tab/>
+      </w:r>
+      <w:r>
+        <w:rPr>
+          <w:rFonts w:ascii="Arial" w:eastAsia="Times New Roman" w:hAnsi="Arial" w:cs="Arial"/>
+          <w:color w:val="000000"/>
+        </w:rPr>
+        <w:tab/>
+      </w:r>
+      <w:r>
+        <w:rPr>
+          <w:rFonts w:ascii="Arial" w:eastAsia="Times New Roman" w:hAnsi="Arial" w:cs="Arial"/>
+          <w:color w:val="000000"/>
+        </w:rPr>
+        <w:tab/>
+        <w:t xml:space="preserve">          </w:t>
+      </w:r>
+      <w:r>
+        <w:rPr>
+          <w:rFonts w:ascii="Arial" w:eastAsia="Times New Roman" w:hAnsi="Arial" w:cs="Arial"/>
+          <w:color w:val="000000"/>
+        </w:rPr>
+        <w:tab/>
+      </w:r>
+      <w:r>
+        <w:rPr>
+          <w:rFonts w:ascii="Arial" w:eastAsia="Times New Roman" w:hAnsi="Arial" w:cs="Arial"/>
+          <w:color w:val="000000"/>
+        </w:rPr>
+        <w:tab/>
+      </w:r>
+      <w:r>
+        <w:rPr>
+          <w:rFonts w:ascii="Arial" w:eastAsia="Times New Roman" w:hAnsi="Arial" w:cs="Arial"/>
+          <w:color w:val="000000"/>
+        </w:rPr>
+        <w:tab/>
+        <w:t>}</w:t>
+      </w:r>
+    </w:p>
+    <w:p>
+      <w:pPr>
+        <w:spacing w:after="0" w:line="240" w:lineRule="auto"/>
+        <w:ind w:firstLine="720"/>
+        <w:rPr>
+          <w:rFonts w:ascii="Times New Roman" w:eastAsia="Times New Roman" w:hAnsi="Times New Roman" w:cs="Times New Roman"/>
+          <w:sz w:val="24"/>
+          <w:szCs w:val="24"/>
+        </w:rPr>
+      </w:pPr>
+      <w:r>
+        <w:rPr>
+          <w:rFonts w:ascii="Arial" w:eastAsia="Times New Roman" w:hAnsi="Arial" w:cs="Arial"/>
+          <w:color w:val="000000"/>
+        </w:rPr>
+        <w:tab/>
+        <w:t>Return false;</w:t>
+      </w:r>
+      <w:r>
+        <w:rPr>
+          <w:rFonts w:ascii="Arial" w:eastAsia="Times New Roman" w:hAnsi="Arial" w:cs="Arial"/>
+          <w:color w:val="000000"/>
+        </w:rPr>
+        <w:tab/>
+      </w:r>
+    </w:p>
+    <w:p>
+      <w:pPr>
+        <w:spacing w:after="0" w:line="240" w:lineRule="auto"/>
+        <w:ind w:firstLine="720"/>
+        <w:rPr>
+          <w:rFonts w:ascii="Times New Roman" w:eastAsia="Times New Roman" w:hAnsi="Times New Roman" w:cs="Times New Roman"/>
+          <w:sz w:val="24"/>
+          <w:szCs w:val="24"/>
+        </w:rPr>
+      </w:pPr>
+      <w:r>
+        <w:rPr>
+          <w:rFonts w:ascii="Arial" w:eastAsia="Times New Roman" w:hAnsi="Arial" w:cs="Arial"/>
+          <w:color w:val="000000"/>
+        </w:rPr>
+        <w:t>   </w:t>
+      </w:r>
+      <w:r>
+        <w:rPr>
+          <w:rFonts w:ascii="Arial" w:eastAsia="Times New Roman" w:hAnsi="Arial" w:cs="Arial"/>
+          <w:color w:val="000000"/>
+        </w:rPr>
+        <w:tab/>
+      </w:r>
+      <w:r>
+        <w:rPr>
+          <w:rFonts w:ascii="Arial" w:eastAsia="Times New Roman" w:hAnsi="Arial" w:cs="Arial"/>
+          <w:color w:val="000000"/>
+        </w:rPr>
+        <w:tab/>
+      </w:r>
+      <w:r>
+        <w:rPr>
+          <w:rFonts w:ascii="Arial" w:eastAsia="Times New Roman" w:hAnsi="Arial" w:cs="Arial"/>
+          <w:color w:val="000000"/>
+        </w:rPr>
+        <w:tab/>
+      </w:r>
+      <w:r>
+        <w:rPr>
+          <w:rFonts w:ascii="Arial" w:eastAsia="Times New Roman" w:hAnsi="Arial" w:cs="Arial"/>
+          <w:color w:val="000000"/>
+        </w:rPr>
+        <w:tab/>
+      </w:r>
+      <w:r>
+        <w:rPr>
+          <w:rFonts w:ascii="Arial" w:eastAsia="Times New Roman" w:hAnsi="Arial" w:cs="Arial"/>
+          <w:color w:val="000000"/>
+        </w:rPr>
+        <w:tab/>
+      </w:r>
+      <w:r>
+        <w:rPr>
+          <w:rFonts w:ascii="Arial" w:eastAsia="Times New Roman" w:hAnsi="Arial" w:cs="Arial"/>
+          <w:color w:val="000000"/>
+        </w:rPr>
+        <w:tab/>
+      </w:r>
+      <w:r>
+        <w:rPr>
+          <w:rFonts w:ascii="Arial" w:eastAsia="Times New Roman" w:hAnsi="Arial" w:cs="Arial"/>
+          <w:color w:val="000000"/>
+        </w:rPr>
+        <w:tab/>
+        <w:t xml:space="preserve">       </w:t>
+      </w:r>
+      <w:r>
+        <w:rPr>
+          <w:rFonts w:ascii="Arial" w:eastAsia="Times New Roman" w:hAnsi="Arial" w:cs="Arial"/>
+          <w:color w:val="000000"/>
+        </w:rPr>
+        <w:t xml:space="preserve"> }</w:t>
+      </w:r>
+    </w:p>
+    <w:p>
+      <w:pPr>
+        <w:spacing w:after="0" w:line="240" w:lineRule="auto"/>
+        <w:rPr>
+          <w:rFonts w:ascii="Times New Roman" w:eastAsia="Times New Roman" w:hAnsi="Times New Roman" w:cs="Times New Roman"/>
+          <w:sz w:val="24"/>
+          <w:szCs w:val="24"/>
+        </w:rPr>
+      </w:pPr>
+      <w:r>
+        <w:rPr>
+          <w:rFonts w:ascii="Arial" w:eastAsia="Times New Roman" w:hAnsi="Arial" w:cs="Arial"/>
+          <w:color w:val="000000"/>
+        </w:rPr>
+        <w:t xml:space="preserve">        </w:t>
+      </w:r>
+    </w:p>
+    <w:p>
+      <w:pPr>
+        <w:spacing w:after="0" w:line="240" w:lineRule="auto"/>
+        <w:rPr>
+          <w:rFonts w:ascii="Times New Roman" w:eastAsia="Times New Roman" w:hAnsi="Times New Roman" w:cs="Times New Roman"/>
+          <w:b/>
+          <w:i/>
+          <w:sz w:val="24"/>
+          <w:szCs w:val="24"/>
+        </w:rPr>
+      </w:pPr>
+      <w:r>
+        <w:rPr>
+          <w:rFonts w:ascii="Arial" w:eastAsia="Times New Roman" w:hAnsi="Arial" w:cs="Arial"/>
+          <w:b/>
+          <w:i/>
+          <w:color w:val="000000"/>
+        </w:rPr>
+        <w:t>User Login</w:t>
+      </w:r>
+    </w:p>
+    <w:p>
+      <w:pPr>
+        <w:spacing w:after="0" w:line="240" w:lineRule="auto"/>
+        <w:rPr>
+          <w:rFonts w:ascii="Times New Roman" w:eastAsia="Times New Roman" w:hAnsi="Times New Roman" w:cs="Times New Roman"/>
+          <w:sz w:val="24"/>
+          <w:szCs w:val="24"/>
+        </w:rPr>
+      </w:pPr>
+      <w:r>
+        <w:rPr>
+          <w:rFonts w:ascii="Times New Roman" w:eastAsia="Times New Roman" w:hAnsi="Times New Roman" w:cs="Times New Roman"/>
+          <w:sz w:val="24"/>
+          <w:szCs w:val="24"/>
+        </w:rPr>
+        <w:t xml:space="preserve">    </w:t>
+      </w:r>
+      <w:r>
+        <w:rPr>
+          <w:rFonts w:ascii="Arial" w:eastAsia="Times New Roman" w:hAnsi="Arial" w:cs="Arial"/>
+          <w:color w:val="000000"/>
+        </w:rPr>
+        <w:t xml:space="preserve">Endpoint:    </w:t>
+      </w:r>
+    </w:p>
+    <w:p>
+      <w:pPr>
+        <w:spacing w:after="0" w:line="240" w:lineRule="auto"/>
+        <w:rPr>
+          <w:rFonts w:ascii="Times New Roman" w:eastAsia="Times New Roman" w:hAnsi="Times New Roman" w:cs="Times New Roman"/>
+          <w:sz w:val="24"/>
+          <w:szCs w:val="24"/>
+        </w:rPr>
+      </w:pPr>
+      <w:r>
+        <w:rPr>
+          <w:rFonts w:ascii="Times New Roman" w:eastAsia="Times New Roman" w:hAnsi="Times New Roman" w:cs="Times New Roman"/>
+          <w:sz w:val="24"/>
+          <w:szCs w:val="24"/>
+        </w:rPr>
+        <w:t xml:space="preserve">    </w:t>
+      </w:r>
+      <w:r>
+        <w:rPr>
+          <w:rFonts w:ascii="Arial" w:eastAsia="Times New Roman" w:hAnsi="Arial" w:cs="Arial"/>
+          <w:color w:val="000000"/>
+        </w:rPr>
+        <w:t xml:space="preserve">Purpose: Matches a end-user's name to a </w:t>
+      </w:r>
+      <w:proofErr w:type="spellStart"/>
+      <w:r>
+        <w:rPr>
+          <w:rFonts w:ascii="Arial" w:eastAsia="Times New Roman" w:hAnsi="Arial" w:cs="Arial"/>
+          <w:color w:val="000000"/>
+        </w:rPr>
+        <w:t>pre existing</w:t>
+      </w:r>
+      <w:proofErr w:type="spellEnd"/>
+      <w:r>
+        <w:rPr>
+          <w:rFonts w:ascii="Arial" w:eastAsia="Times New Roman" w:hAnsi="Arial" w:cs="Arial"/>
+          <w:color w:val="000000"/>
+        </w:rPr>
+        <w:t xml:space="preserve"> string in the database</w:t>
+      </w:r>
+    </w:p>
+    <w:p>
+      <w:pPr>
+        <w:spacing w:after="0" w:line="240" w:lineRule="auto"/>
+        <w:rPr>
+          <w:rFonts w:ascii="Times New Roman" w:eastAsia="Times New Roman" w:hAnsi="Times New Roman" w:cs="Times New Roman"/>
+          <w:sz w:val="24"/>
+          <w:szCs w:val="24"/>
+        </w:rPr>
+      </w:pPr>
+      <w:r>
+        <w:rPr>
+          <w:rFonts w:ascii="Arial" w:eastAsia="Times New Roman" w:hAnsi="Arial" w:cs="Arial"/>
+          <w:color w:val="000000"/>
+        </w:rPr>
+        <w:t>    Input:</w:t>
+      </w:r>
+    </w:p>
+    <w:p>
+      <w:pPr>
+        <w:spacing w:after="0" w:line="240" w:lineRule="auto"/>
+        <w:rPr>
+          <w:rFonts w:ascii="Times New Roman" w:eastAsia="Times New Roman" w:hAnsi="Times New Roman" w:cs="Times New Roman"/>
+          <w:sz w:val="24"/>
+          <w:szCs w:val="24"/>
+        </w:rPr>
+      </w:pPr>
+      <w:r>
+        <w:rPr>
+          <w:rFonts w:ascii="Arial" w:eastAsia="Times New Roman" w:hAnsi="Arial" w:cs="Arial"/>
+          <w:color w:val="000000"/>
+        </w:rPr>
+        <w:t>    Output:</w:t>
+      </w:r>
+    </w:p>
+    <w:p>
+      <w:pPr>
+        <w:spacing w:after="0" w:line="240" w:lineRule="auto"/>
+        <w:rPr>
+          <w:rFonts w:ascii="Times New Roman" w:eastAsia="Times New Roman" w:hAnsi="Times New Roman" w:cs="Times New Roman"/>
+          <w:sz w:val="24"/>
+          <w:szCs w:val="24"/>
+        </w:rPr>
+      </w:pPr>
+      <w:r>
+        <w:rPr>
+          <w:rFonts w:ascii="Arial" w:eastAsia="Times New Roman" w:hAnsi="Arial" w:cs="Arial"/>
+          <w:color w:val="000000"/>
+        </w:rPr>
+        <w:t>    Implementation:</w:t>
+      </w:r>
+    </w:p>
+    <w:p>
+      <w:pPr>
+        <w:spacing w:after="0" w:line="240" w:lineRule="auto"/>
+        <w:rPr>
+          <w:rFonts w:ascii="Times New Roman" w:eastAsia="Times New Roman" w:hAnsi="Times New Roman" w:cs="Times New Roman"/>
+          <w:sz w:val="24"/>
+          <w:szCs w:val="24"/>
+        </w:rPr>
+      </w:pPr>
+      <w:r>
+        <w:rPr>
+          <w:rFonts w:ascii="Arial" w:eastAsia="Times New Roman" w:hAnsi="Arial" w:cs="Arial"/>
+          <w:color w:val="000000"/>
+        </w:rPr>
+        <w:t xml:space="preserve">    </w:t>
+      </w:r>
+    </w:p>
+    <w:p>
+      <w:pPr>
+        <w:spacing w:after="0" w:line="240" w:lineRule="auto"/>
+        <w:rPr>
+          <w:rFonts w:ascii="Times New Roman" w:eastAsia="Times New Roman" w:hAnsi="Times New Roman" w:cs="Times New Roman"/>
+          <w:sz w:val="24"/>
+          <w:szCs w:val="24"/>
+        </w:rPr>
+      </w:pPr>
+      <w:r>
+        <w:rPr>
+          <w:rFonts w:ascii="Arial" w:eastAsia="Times New Roman" w:hAnsi="Arial" w:cs="Arial"/>
+          <w:color w:val="000000"/>
+        </w:rPr>
+        <w:t xml:space="preserve">    Endpoint:    </w:t>
+      </w:r>
+    </w:p>
+    <w:p>
+      <w:pPr>
+        <w:spacing w:after="0" w:line="240" w:lineRule="auto"/>
+        <w:ind w:firstLine="720"/>
+        <w:rPr>
+          <w:rFonts w:ascii="Times New Roman" w:eastAsia="Times New Roman" w:hAnsi="Times New Roman" w:cs="Times New Roman"/>
+          <w:sz w:val="24"/>
+          <w:szCs w:val="24"/>
+        </w:rPr>
+      </w:pPr>
+      <w:r>
+        <w:rPr>
+          <w:rFonts w:ascii="Arial" w:eastAsia="Times New Roman" w:hAnsi="Arial" w:cs="Arial"/>
+          <w:color w:val="000000"/>
+        </w:rPr>
+        <w:t>Purpose: Check Token?</w:t>
+      </w:r>
+    </w:p>
+    <w:p>
+      <w:pPr>
+        <w:spacing w:after="0" w:line="240" w:lineRule="auto"/>
+        <w:rPr>
+          <w:rFonts w:ascii="Times New Roman" w:eastAsia="Times New Roman" w:hAnsi="Times New Roman" w:cs="Times New Roman"/>
+          <w:sz w:val="24"/>
+          <w:szCs w:val="24"/>
+        </w:rPr>
+      </w:pPr>
+      <w:r>
+        <w:rPr>
+          <w:rFonts w:ascii="Arial" w:eastAsia="Times New Roman" w:hAnsi="Arial" w:cs="Arial"/>
+          <w:color w:val="000000"/>
+        </w:rPr>
+        <w:t>    Input:</w:t>
+      </w:r>
+    </w:p>
+    <w:p>
+      <w:pPr>
+        <w:spacing w:after="0" w:line="240" w:lineRule="auto"/>
+        <w:rPr>
+          <w:rFonts w:ascii="Times New Roman" w:eastAsia="Times New Roman" w:hAnsi="Times New Roman" w:cs="Times New Roman"/>
+          <w:sz w:val="24"/>
+          <w:szCs w:val="24"/>
+        </w:rPr>
+      </w:pPr>
+      <w:r>
+        <w:rPr>
+          <w:rFonts w:ascii="Arial" w:eastAsia="Times New Roman" w:hAnsi="Arial" w:cs="Arial"/>
+          <w:color w:val="000000"/>
+        </w:rPr>
+        <w:t>    Output:</w:t>
+      </w:r>
+    </w:p>
+    <w:p>
+      <w:pPr>
+        <w:spacing w:after="0" w:line="240" w:lineRule="auto"/>
+        <w:rPr>
+          <w:rFonts w:ascii="Times New Roman" w:eastAsia="Times New Roman" w:hAnsi="Times New Roman" w:cs="Times New Roman"/>
+          <w:sz w:val="24"/>
+          <w:szCs w:val="24"/>
+        </w:rPr>
+      </w:pPr>
+      <w:r>
+        <w:rPr>
+          <w:rFonts w:ascii="Arial" w:eastAsia="Times New Roman" w:hAnsi="Arial" w:cs="Arial"/>
+          <w:color w:val="000000"/>
+        </w:rPr>
+        <w:t>    Implementation:</w:t>
+      </w:r>
+    </w:p>
+    <w:p>
+      <w:pPr>
+        <w:spacing w:after="0" w:line="240" w:lineRule="auto"/>
+        <w:rPr>
+          <w:rFonts w:ascii="Times New Roman" w:eastAsia="Times New Roman" w:hAnsi="Times New Roman" w:cs="Times New Roman"/>
+          <w:sz w:val="24"/>
+          <w:szCs w:val="24"/>
+        </w:rPr>
+      </w:pPr>
+    </w:p>
+    <w:p>
+      <w:pPr>
+        <w:spacing w:after="0" w:line="240" w:lineRule="auto"/>
+        <w:rPr>
+          <w:rFonts w:ascii="Times New Roman" w:eastAsia="Times New Roman" w:hAnsi="Times New Roman" w:cs="Times New Roman"/>
+          <w:sz w:val="24"/>
+          <w:szCs w:val="24"/>
+        </w:rPr>
+      </w:pPr>
+      <w:r>
+        <w:rPr>
+          <w:rFonts w:ascii="Arial" w:eastAsia="Times New Roman" w:hAnsi="Arial" w:cs="Arial"/>
+          <w:color w:val="000000"/>
+        </w:rPr>
+        <w:t xml:space="preserve">    Endpoint:    </w:t>
+      </w:r>
+    </w:p>
+    <w:p>
+      <w:pPr>
+        <w:spacing w:after="0" w:line="240" w:lineRule="auto"/>
+        <w:ind w:firstLine="720"/>
+        <w:rPr>
+          <w:rFonts w:ascii="Times New Roman" w:eastAsia="Times New Roman" w:hAnsi="Times New Roman" w:cs="Times New Roman"/>
+          <w:sz w:val="24"/>
+          <w:szCs w:val="24"/>
+        </w:rPr>
+      </w:pPr>
+      <w:r>
+        <w:rPr>
+          <w:rFonts w:ascii="Arial" w:eastAsia="Times New Roman" w:hAnsi="Arial" w:cs="Arial"/>
+          <w:color w:val="000000"/>
+        </w:rPr>
+        <w:t>Purpose: Returns whether the user is a tutor or admin for privileged access.</w:t>
+      </w:r>
+    </w:p>
+    <w:p>
+      <w:pPr>
+        <w:spacing w:after="0" w:line="240" w:lineRule="auto"/>
+        <w:rPr>
+          <w:rFonts w:ascii="Times New Roman" w:eastAsia="Times New Roman" w:hAnsi="Times New Roman" w:cs="Times New Roman"/>
+          <w:sz w:val="24"/>
+          <w:szCs w:val="24"/>
+        </w:rPr>
+      </w:pPr>
+      <w:r>
+        <w:rPr>
+          <w:rFonts w:ascii="Arial" w:eastAsia="Times New Roman" w:hAnsi="Arial" w:cs="Arial"/>
+          <w:color w:val="000000"/>
+        </w:rPr>
+        <w:lastRenderedPageBreak/>
+        <w:t>    Input:</w:t>
+      </w:r>
+    </w:p>
+    <w:p>
+      <w:pPr>
+        <w:spacing w:after="0" w:line="240" w:lineRule="auto"/>
+        <w:rPr>
+          <w:rFonts w:ascii="Times New Roman" w:eastAsia="Times New Roman" w:hAnsi="Times New Roman" w:cs="Times New Roman"/>
+          <w:sz w:val="24"/>
+          <w:szCs w:val="24"/>
+        </w:rPr>
+      </w:pPr>
+      <w:r>
+        <w:rPr>
+          <w:rFonts w:ascii="Arial" w:eastAsia="Times New Roman" w:hAnsi="Arial" w:cs="Arial"/>
+          <w:color w:val="000000"/>
+        </w:rPr>
+        <w:t>    Output:</w:t>
+      </w:r>
+    </w:p>
+    <w:p>
+      <w:pPr>
+        <w:spacing w:after="0" w:line="240" w:lineRule="auto"/>
+        <w:rPr>
+          <w:rFonts w:ascii="Times New Roman" w:eastAsia="Times New Roman" w:hAnsi="Times New Roman" w:cs="Times New Roman"/>
+          <w:sz w:val="24"/>
+          <w:szCs w:val="24"/>
+        </w:rPr>
+      </w:pPr>
+      <w:r>
+        <w:rPr>
+          <w:rFonts w:ascii="Arial" w:eastAsia="Times New Roman" w:hAnsi="Arial" w:cs="Arial"/>
+          <w:color w:val="000000"/>
+        </w:rPr>
+        <w:t>    Implementation:</w:t>
+      </w:r>
+    </w:p>
+    <w:p>
+      <w:pPr>
+        <w:spacing w:after="0" w:line="240" w:lineRule="auto"/>
+        <w:rPr>
+          <w:rFonts w:ascii="Times New Roman" w:eastAsia="Times New Roman" w:hAnsi="Times New Roman" w:cs="Times New Roman"/>
+          <w:sz w:val="24"/>
+          <w:szCs w:val="24"/>
+        </w:rPr>
+      </w:pPr>
+    </w:p>
+    <w:p>
+      <w:pPr>
+        <w:spacing w:after="0" w:line="240" w:lineRule="auto"/>
+        <w:rPr>
+          <w:rFonts w:ascii="Times New Roman" w:eastAsia="Times New Roman" w:hAnsi="Times New Roman" w:cs="Times New Roman"/>
+          <w:sz w:val="24"/>
+          <w:szCs w:val="24"/>
+        </w:rPr>
+      </w:pPr>
+      <w:r>
+        <w:rPr>
+          <w:rFonts w:ascii="Arial" w:eastAsia="Times New Roman" w:hAnsi="Arial" w:cs="Arial"/>
+          <w:color w:val="000000"/>
+        </w:rPr>
+        <w:t xml:space="preserve">    Endpoint:    </w:t>
+      </w:r>
+    </w:p>
+    <w:p>
+      <w:pPr>
+        <w:spacing w:after="0" w:line="240" w:lineRule="auto"/>
+        <w:rPr>
+          <w:rFonts w:ascii="Times New Roman" w:eastAsia="Times New Roman" w:hAnsi="Times New Roman" w:cs="Times New Roman"/>
+          <w:sz w:val="24"/>
+          <w:szCs w:val="24"/>
+        </w:rPr>
+      </w:pPr>
+      <w:r>
+        <w:rPr>
+          <w:rFonts w:ascii="Times New Roman" w:eastAsia="Times New Roman" w:hAnsi="Times New Roman" w:cs="Times New Roman"/>
+          <w:sz w:val="24"/>
+          <w:szCs w:val="24"/>
+        </w:rPr>
+        <w:t xml:space="preserve">    </w:t>
+      </w:r>
+      <w:r>
+        <w:rPr>
+          <w:rFonts w:ascii="Arial" w:eastAsia="Times New Roman" w:hAnsi="Arial" w:cs="Arial"/>
+          <w:color w:val="000000"/>
+        </w:rPr>
+        <w:t>Purpose: Validates whether a</w:t>
+      </w:r>
+      <w:r>
+        <w:rPr>
+          <w:rFonts w:ascii="Arial" w:eastAsia="Times New Roman" w:hAnsi="Arial" w:cs="Arial"/>
+          <w:color w:val="000000"/>
+        </w:rPr>
+        <w:t>n</w:t>
+      </w:r>
+      <w:r>
+        <w:rPr>
+          <w:rFonts w:ascii="Arial" w:eastAsia="Times New Roman" w:hAnsi="Arial" w:cs="Arial"/>
+          <w:color w:val="000000"/>
+        </w:rPr>
+        <w:t xml:space="preserve"> end user's session requires another login or not</w:t>
+      </w:r>
+    </w:p>
+    <w:p>
+      <w:pPr>
+        <w:spacing w:after="0" w:line="240" w:lineRule="auto"/>
+        <w:rPr>
+          <w:rFonts w:ascii="Times New Roman" w:eastAsia="Times New Roman" w:hAnsi="Times New Roman" w:cs="Times New Roman"/>
+          <w:sz w:val="24"/>
+          <w:szCs w:val="24"/>
+        </w:rPr>
+      </w:pPr>
+      <w:r>
+        <w:rPr>
+          <w:rFonts w:ascii="Arial" w:eastAsia="Times New Roman" w:hAnsi="Arial" w:cs="Arial"/>
+          <w:color w:val="000000"/>
+        </w:rPr>
+        <w:t>    Input:</w:t>
+      </w:r>
+    </w:p>
+    <w:p>
+      <w:pPr>
+        <w:spacing w:after="0" w:line="240" w:lineRule="auto"/>
+        <w:rPr>
+          <w:rFonts w:ascii="Times New Roman" w:eastAsia="Times New Roman" w:hAnsi="Times New Roman" w:cs="Times New Roman"/>
+          <w:sz w:val="24"/>
+          <w:szCs w:val="24"/>
+        </w:rPr>
+      </w:pPr>
+      <w:r>
+        <w:rPr>
+          <w:rFonts w:ascii="Arial" w:eastAsia="Times New Roman" w:hAnsi="Arial" w:cs="Arial"/>
+          <w:color w:val="000000"/>
+        </w:rPr>
+        <w:t>    Output:</w:t>
+      </w:r>
+    </w:p>
+    <w:p>
+      <w:pPr>
+        <w:spacing w:after="0" w:line="240" w:lineRule="auto"/>
+        <w:rPr>
+          <w:rFonts w:ascii="Times New Roman" w:eastAsia="Times New Roman" w:hAnsi="Times New Roman" w:cs="Times New Roman"/>
+          <w:sz w:val="24"/>
+          <w:szCs w:val="24"/>
+        </w:rPr>
+      </w:pPr>
+      <w:r>
+        <w:rPr>
+          <w:rFonts w:ascii="Arial" w:eastAsia="Times New Roman" w:hAnsi="Arial" w:cs="Arial"/>
+          <w:color w:val="000000"/>
+        </w:rPr>
+        <w:t>    Implementation:</w:t>
+      </w:r>
+    </w:p>
+    <w:p>
+      <w:pPr>
+        <w:spacing w:after="0" w:line="240" w:lineRule="auto"/>
+        <w:rPr>
+          <w:rFonts w:ascii="Times New Roman" w:eastAsia="Times New Roman" w:hAnsi="Times New Roman" w:cs="Times New Roman"/>
+          <w:sz w:val="24"/>
+          <w:szCs w:val="24"/>
+        </w:rPr>
+      </w:pPr>
+    </w:p>
+    <w:p>
+      <w:pPr>
+        <w:spacing w:after="0" w:line="240" w:lineRule="auto"/>
+        <w:rPr>
+          <w:rFonts w:ascii="Times New Roman" w:eastAsia="Times New Roman" w:hAnsi="Times New Roman" w:cs="Times New Roman"/>
+          <w:sz w:val="24"/>
+          <w:szCs w:val="24"/>
+        </w:rPr>
+      </w:pPr>
+      <w:r>
+        <w:rPr>
+          <w:rFonts w:ascii="Arial" w:eastAsia="Times New Roman" w:hAnsi="Arial" w:cs="Arial"/>
+          <w:color w:val="000000"/>
+        </w:rPr>
+        <w:t xml:space="preserve">    Endpoint:    </w:t>
+      </w:r>
+    </w:p>
+    <w:p>
+      <w:pPr>
+        <w:spacing w:after="0" w:line="240" w:lineRule="auto"/>
+        <w:rPr>
+          <w:rFonts w:ascii="Times New Roman" w:eastAsia="Times New Roman" w:hAnsi="Times New Roman" w:cs="Times New Roman"/>
+          <w:sz w:val="24"/>
+          <w:szCs w:val="24"/>
+        </w:rPr>
+      </w:pPr>
+      <w:r>
+        <w:rPr>
+          <w:rFonts w:ascii="Times New Roman" w:eastAsia="Times New Roman" w:hAnsi="Times New Roman" w:cs="Times New Roman"/>
+          <w:sz w:val="24"/>
+          <w:szCs w:val="24"/>
+        </w:rPr>
+        <w:t xml:space="preserve">    </w:t>
+      </w:r>
+      <w:r>
+        <w:rPr>
+          <w:rFonts w:ascii="Arial" w:eastAsia="Times New Roman" w:hAnsi="Arial" w:cs="Arial"/>
+          <w:color w:val="000000"/>
+        </w:rPr>
+        <w:t>Purpose: Creates a token for validation.</w:t>
+      </w:r>
+    </w:p>
+    <w:p>
+      <w:pPr>
+        <w:spacing w:after="0" w:line="240" w:lineRule="auto"/>
+        <w:rPr>
+          <w:rFonts w:ascii="Times New Roman" w:eastAsia="Times New Roman" w:hAnsi="Times New Roman" w:cs="Times New Roman"/>
+          <w:sz w:val="24"/>
+          <w:szCs w:val="24"/>
+        </w:rPr>
+      </w:pPr>
+      <w:r>
+        <w:rPr>
+          <w:rFonts w:ascii="Arial" w:eastAsia="Times New Roman" w:hAnsi="Arial" w:cs="Arial"/>
+          <w:color w:val="000000"/>
+        </w:rPr>
+        <w:t>    Input:</w:t>
+      </w:r>
+    </w:p>
+    <w:p>
+      <w:pPr>
+        <w:spacing w:after="0" w:line="240" w:lineRule="auto"/>
+        <w:rPr>
+          <w:rFonts w:ascii="Times New Roman" w:eastAsia="Times New Roman" w:hAnsi="Times New Roman" w:cs="Times New Roman"/>
+          <w:sz w:val="24"/>
+          <w:szCs w:val="24"/>
+        </w:rPr>
+      </w:pPr>
+      <w:r>
+        <w:rPr>
+          <w:rFonts w:ascii="Arial" w:eastAsia="Times New Roman" w:hAnsi="Arial" w:cs="Arial"/>
+          <w:color w:val="000000"/>
+        </w:rPr>
+        <w:t>    Output:</w:t>
+      </w:r>
+    </w:p>
+    <w:p>
+      <w:pPr>
+        <w:spacing w:after="0" w:line="240" w:lineRule="auto"/>
+        <w:rPr>
+          <w:rFonts w:ascii="Times New Roman" w:eastAsia="Times New Roman" w:hAnsi="Times New Roman" w:cs="Times New Roman"/>
+          <w:sz w:val="24"/>
+          <w:szCs w:val="24"/>
+        </w:rPr>
+      </w:pPr>
+      <w:r>
+        <w:rPr>
+          <w:rFonts w:ascii="Arial" w:eastAsia="Times New Roman" w:hAnsi="Arial" w:cs="Arial"/>
+          <w:color w:val="000000"/>
+        </w:rPr>
+        <w:t>    Implementation:</w:t>
+      </w:r>
+    </w:p>
+    <w:p>
+      <w:pPr>
+        <w:spacing w:after="0" w:line="240" w:lineRule="auto"/>
+        <w:rPr>
+          <w:rFonts w:ascii="Times New Roman" w:eastAsia="Times New Roman" w:hAnsi="Times New Roman" w:cs="Times New Roman"/>
+          <w:sz w:val="24"/>
+          <w:szCs w:val="24"/>
+        </w:rPr>
+      </w:pPr>
+      <w:r>
+        <w:rPr>
+          <w:rFonts w:ascii="Arial" w:eastAsia="Times New Roman" w:hAnsi="Arial" w:cs="Arial"/>
+          <w:color w:val="000000"/>
+        </w:rPr>
+        <w:t xml:space="preserve">    </w:t>
+      </w:r>
+    </w:p>
+    <w:p>
+      <w:pPr>
+        <w:spacing w:after="0" w:line="240" w:lineRule="auto"/>
+        <w:rPr>
+          <w:rFonts w:ascii="Times New Roman" w:eastAsia="Times New Roman" w:hAnsi="Times New Roman" w:cs="Times New Roman"/>
+          <w:sz w:val="24"/>
+          <w:szCs w:val="24"/>
+        </w:rPr>
+      </w:pPr>
+      <w:r>
+        <w:rPr>
+          <w:rFonts w:ascii="Arial" w:eastAsia="Times New Roman" w:hAnsi="Arial" w:cs="Arial"/>
+          <w:color w:val="000000"/>
+        </w:rPr>
+        <w:t xml:space="preserve">    Endpoint:    </w:t>
+      </w:r>
+    </w:p>
+    <w:p>
+      <w:pPr>
+        <w:spacing w:after="0" w:line="240" w:lineRule="auto"/>
+        <w:rPr>
+          <w:rFonts w:ascii="Times New Roman" w:eastAsia="Times New Roman" w:hAnsi="Times New Roman" w:cs="Times New Roman"/>
+          <w:sz w:val="24"/>
+          <w:szCs w:val="24"/>
+        </w:rPr>
+      </w:pPr>
+      <w:r>
+        <w:rPr>
+          <w:rFonts w:ascii="Times New Roman" w:eastAsia="Times New Roman" w:hAnsi="Times New Roman" w:cs="Times New Roman"/>
+          <w:sz w:val="24"/>
+          <w:szCs w:val="24"/>
+        </w:rPr>
+        <w:t xml:space="preserve">    </w:t>
+      </w:r>
+      <w:r>
+        <w:rPr>
+          <w:rFonts w:ascii="Arial" w:eastAsia="Times New Roman" w:hAnsi="Arial" w:cs="Arial"/>
+          <w:color w:val="000000"/>
+        </w:rPr>
+        <w:t>Purpose: Destroys a token</w:t>
+      </w:r>
+    </w:p>
+    <w:p>
+      <w:pPr>
+        <w:spacing w:after="0" w:line="240" w:lineRule="auto"/>
+        <w:rPr>
+          <w:rFonts w:ascii="Times New Roman" w:eastAsia="Times New Roman" w:hAnsi="Times New Roman" w:cs="Times New Roman"/>
+          <w:sz w:val="24"/>
+          <w:szCs w:val="24"/>
+        </w:rPr>
+      </w:pPr>
+      <w:r>
+        <w:rPr>
+          <w:rFonts w:ascii="Arial" w:eastAsia="Times New Roman" w:hAnsi="Arial" w:cs="Arial"/>
+          <w:color w:val="000000"/>
+        </w:rPr>
+        <w:t>    Input:</w:t>
+      </w:r>
+    </w:p>
+    <w:p>
+      <w:pPr>
+        <w:spacing w:after="0" w:line="240" w:lineRule="auto"/>
+        <w:rPr>
+          <w:rFonts w:ascii="Times New Roman" w:eastAsia="Times New Roman" w:hAnsi="Times New Roman" w:cs="Times New Roman"/>
+          <w:sz w:val="24"/>
+          <w:szCs w:val="24"/>
+        </w:rPr>
+      </w:pPr>
+      <w:r>
+        <w:rPr>
+          <w:rFonts w:ascii="Arial" w:eastAsia="Times New Roman" w:hAnsi="Arial" w:cs="Arial"/>
+          <w:color w:val="000000"/>
+        </w:rPr>
+        <w:t>    Output:</w:t>
+      </w:r>
+    </w:p>
+    <w:p>
+      <w:pPr>
+        <w:spacing w:after="0" w:line="240" w:lineRule="auto"/>
+        <w:rPr>
+          <w:rFonts w:ascii="Times New Roman" w:eastAsia="Times New Roman" w:hAnsi="Times New Roman" w:cs="Times New Roman"/>
+          <w:sz w:val="24"/>
+          <w:szCs w:val="24"/>
+        </w:rPr>
+      </w:pPr>
+      <w:r>
+        <w:rPr>
+          <w:rFonts w:ascii="Arial" w:eastAsia="Times New Roman" w:hAnsi="Arial" w:cs="Arial"/>
+          <w:color w:val="000000"/>
+        </w:rPr>
+        <w:t>    Implementation:</w:t>
+      </w:r>
+    </w:p>
+    <w:p>
+      <w:pPr>
+        <w:spacing w:after="0" w:line="240" w:lineRule="auto"/>
+        <w:rPr>
+          <w:rFonts w:ascii="Times New Roman" w:eastAsia="Times New Roman" w:hAnsi="Times New Roman" w:cs="Times New Roman"/>
+          <w:sz w:val="24"/>
+          <w:szCs w:val="24"/>
+        </w:rPr>
+      </w:pPr>
+    </w:p>
+    <w:p>
+      <w:pPr>
+        <w:spacing w:after="0" w:line="240" w:lineRule="auto"/>
+        <w:rPr>
+          <w:rFonts w:ascii="Times New Roman" w:eastAsia="Times New Roman" w:hAnsi="Times New Roman" w:cs="Times New Roman"/>
+          <w:b/>
+          <w:i/>
+          <w:sz w:val="24"/>
+          <w:szCs w:val="24"/>
+        </w:rPr>
+      </w:pPr>
+      <w:r>
+        <w:rPr>
+          <w:rFonts w:ascii="Arial" w:eastAsia="Times New Roman" w:hAnsi="Arial" w:cs="Arial"/>
+          <w:b/>
+          <w:i/>
+          <w:color w:val="000000"/>
+        </w:rPr>
+        <w:t>Schedule</w:t>
+      </w:r>
+    </w:p>
+    <w:p>
+      <w:pPr>
+        <w:spacing w:after="0" w:line="240" w:lineRule="auto"/>
+        <w:rPr>
+          <w:rFonts w:ascii="Times New Roman" w:eastAsia="Times New Roman" w:hAnsi="Times New Roman" w:cs="Times New Roman"/>
+          <w:sz w:val="24"/>
+          <w:szCs w:val="24"/>
+        </w:rPr>
+      </w:pPr>
+      <w:r>
+        <w:rPr>
+          <w:rFonts w:ascii="Arial" w:eastAsia="Times New Roman" w:hAnsi="Arial" w:cs="Arial"/>
+          <w:color w:val="000000"/>
+        </w:rPr>
+        <w:t xml:space="preserve">    Endpoint:    </w:t>
+      </w:r>
+    </w:p>
+    <w:p>
+      <w:pPr>
+        <w:spacing w:after="0" w:line="240" w:lineRule="auto"/>
+        <w:rPr>
+          <w:rFonts w:ascii="Times New Roman" w:eastAsia="Times New Roman" w:hAnsi="Times New Roman" w:cs="Times New Roman"/>
+          <w:sz w:val="24"/>
+          <w:szCs w:val="24"/>
+        </w:rPr>
+      </w:pPr>
+      <w:r>
+        <w:rPr>
+          <w:rFonts w:ascii="Times New Roman" w:eastAsia="Times New Roman" w:hAnsi="Times New Roman" w:cs="Times New Roman"/>
+          <w:sz w:val="24"/>
+          <w:szCs w:val="24"/>
+        </w:rPr>
+        <w:t xml:space="preserve">    </w:t>
+      </w:r>
+      <w:r>
+        <w:rPr>
+          <w:rFonts w:ascii="Arial" w:eastAsia="Times New Roman" w:hAnsi="Arial" w:cs="Arial"/>
+          <w:color w:val="000000"/>
+        </w:rPr>
+        <w:t>Purpose:</w:t>
+      </w:r>
+      <w:r>
+        <w:rPr>
+          <w:rFonts w:ascii="Arial" w:eastAsia="Times New Roman" w:hAnsi="Arial" w:cs="Arial"/>
+          <w:color w:val="000000"/>
+        </w:rPr>
+        <w:t xml:space="preserve"> Returns a List of courses available</w:t>
+      </w:r>
+      <w:r>
+        <w:rPr>
+          <w:rFonts w:ascii="Arial" w:eastAsia="Times New Roman" w:hAnsi="Arial" w:cs="Arial"/>
+          <w:color w:val="000000"/>
+        </w:rPr>
+        <w:t xml:space="preserve"> </w:t>
+      </w:r>
+    </w:p>
+    <w:p>
+      <w:pPr>
+        <w:spacing w:after="0" w:line="240" w:lineRule="auto"/>
+        <w:rPr>
+          <w:rFonts w:ascii="Times New Roman" w:eastAsia="Times New Roman" w:hAnsi="Times New Roman" w:cs="Times New Roman"/>
+          <w:sz w:val="24"/>
+          <w:szCs w:val="24"/>
+        </w:rPr>
+      </w:pPr>
+      <w:r>
+        <w:rPr>
+          <w:rFonts w:ascii="Arial" w:eastAsia="Times New Roman" w:hAnsi="Arial" w:cs="Arial"/>
+          <w:color w:val="000000"/>
+        </w:rPr>
+        <w:t>    Input:</w:t>
+      </w:r>
+    </w:p>
+    <w:p>
+      <w:pPr>
+        <w:spacing w:after="0" w:line="240" w:lineRule="auto"/>
+        <w:rPr>
+          <w:rFonts w:ascii="Times New Roman" w:eastAsia="Times New Roman" w:hAnsi="Times New Roman" w:cs="Times New Roman"/>
+          <w:sz w:val="24"/>
+          <w:szCs w:val="24"/>
+        </w:rPr>
+      </w:pPr>
+      <w:r>
+        <w:rPr>
+          <w:rFonts w:ascii="Arial" w:eastAsia="Times New Roman" w:hAnsi="Arial" w:cs="Arial"/>
+          <w:color w:val="000000"/>
+        </w:rPr>
+        <w:t>    Output:</w:t>
+      </w:r>
+    </w:p>
+    <w:p>
+      <w:pPr>
+        <w:rPr>
+          <w:rFonts w:ascii="Arial" w:eastAsia="Times New Roman" w:hAnsi="Arial" w:cs="Arial"/>
+          <w:color w:val="000000"/>
+        </w:rPr>
+      </w:pPr>
+      <w:r>
+        <w:rPr>
+          <w:rFonts w:ascii="Arial" w:eastAsia="Times New Roman" w:hAnsi="Arial" w:cs="Arial"/>
+          <w:color w:val="000000"/>
+        </w:rPr>
+        <w:t>    Implementation:</w:t>
+      </w:r>
+    </w:p>
+    <w:p>
+      <w:pPr>
+        <w:rPr>
+          <w:rFonts w:ascii="Arial" w:eastAsia="Times New Roman" w:hAnsi="Arial" w:cs="Arial"/>
+          <w:color w:val="000000"/>
+        </w:rPr>
+      </w:pPr>
+    </w:p>
+    <w:p>
+      <w:pPr>
+        <w:spacing w:after="0" w:line="240" w:lineRule="auto"/>
+        <w:rPr>
+          <w:rFonts w:ascii="Times New Roman" w:eastAsia="Times New Roman" w:hAnsi="Times New Roman" w:cs="Times New Roman"/>
+          <w:sz w:val="24"/>
+          <w:szCs w:val="24"/>
+        </w:rPr>
+      </w:pPr>
+      <w:r>
+        <w:rPr>
+          <w:rFonts w:ascii="Arial" w:eastAsia="Times New Roman" w:hAnsi="Arial" w:cs="Arial"/>
+          <w:color w:val="000000"/>
+        </w:rPr>
+        <w:t xml:space="preserve">    Endpoint:    </w:t>
+      </w:r>
+    </w:p>
+    <w:p>
+      <w:pPr>
+        <w:spacing w:after="0" w:line="240" w:lineRule="auto"/>
+        <w:rPr>
+          <w:rFonts w:ascii="Times New Roman" w:eastAsia="Times New Roman" w:hAnsi="Times New Roman" w:cs="Times New Roman"/>
+          <w:sz w:val="24"/>
+          <w:szCs w:val="24"/>
+        </w:rPr>
+      </w:pPr>
+      <w:r>
+        <w:rPr>
+          <w:rFonts w:ascii="Times New Roman" w:eastAsia="Times New Roman" w:hAnsi="Times New Roman" w:cs="Times New Roman"/>
+          <w:sz w:val="24"/>
+          <w:szCs w:val="24"/>
+        </w:rPr>
+        <w:t xml:space="preserve">    </w:t>
+      </w:r>
+      <w:r>
+        <w:rPr>
+          <w:rFonts w:ascii="Arial" w:eastAsia="Times New Roman" w:hAnsi="Arial" w:cs="Arial"/>
+          <w:color w:val="000000"/>
+        </w:rPr>
+        <w:t>Purpose:</w:t>
+      </w:r>
+      <w:r>
+        <w:rPr>
+          <w:rFonts w:ascii="Arial" w:eastAsia="Times New Roman" w:hAnsi="Arial" w:cs="Arial"/>
+          <w:color w:val="000000"/>
+        </w:rPr>
+        <w:t xml:space="preserve"> Returns a List of the times available to be scheduled</w:t>
+      </w:r>
+    </w:p>
+    <w:p>
+      <w:pPr>
+        <w:spacing w:after="0" w:line="240" w:lineRule="auto"/>
+        <w:rPr>
+          <w:rFonts w:ascii="Times New Roman" w:eastAsia="Times New Roman" w:hAnsi="Times New Roman" w:cs="Times New Roman"/>
+          <w:sz w:val="24"/>
+          <w:szCs w:val="24"/>
+        </w:rPr>
+      </w:pPr>
+      <w:r>
+        <w:rPr>
+          <w:rFonts w:ascii="Arial" w:eastAsia="Times New Roman" w:hAnsi="Arial" w:cs="Arial"/>
+          <w:color w:val="000000"/>
+        </w:rPr>
+        <w:t>    Input:</w:t>
+      </w:r>
+    </w:p>
+    <w:p>
+      <w:pPr>
+        <w:spacing w:after="0" w:line="240" w:lineRule="auto"/>
+        <w:rPr>
+          <w:rFonts w:ascii="Times New Roman" w:eastAsia="Times New Roman" w:hAnsi="Times New Roman" w:cs="Times New Roman"/>
+          <w:sz w:val="24"/>
+          <w:szCs w:val="24"/>
+        </w:rPr>
+      </w:pPr>
+      <w:r>
+        <w:rPr>
+          <w:rFonts w:ascii="Arial" w:eastAsia="Times New Roman" w:hAnsi="Arial" w:cs="Arial"/>
+          <w:color w:val="000000"/>
+        </w:rPr>
+        <w:t>    Output:</w:t>
+      </w:r>
+    </w:p>
+    <w:p>
+      <w:pPr>
+        <w:rPr>
+          <w:rFonts w:ascii="Arial" w:eastAsia="Times New Roman" w:hAnsi="Arial" w:cs="Arial"/>
+          <w:color w:val="000000"/>
+        </w:rPr>
+      </w:pPr>
+      <w:r>
+        <w:rPr>
+          <w:rFonts w:ascii="Arial" w:eastAsia="Times New Roman" w:hAnsi="Arial" w:cs="Arial"/>
+          <w:color w:val="000000"/>
+        </w:rPr>
+        <w:t>    Implementation:</w:t>
+      </w:r>
+    </w:p>
+    <w:p>
+      <w:pPr>
+        <w:spacing w:after="0" w:line="240" w:lineRule="auto"/>
+        <w:rPr>
+          <w:rFonts w:ascii="Times New Roman" w:eastAsia="Times New Roman" w:hAnsi="Times New Roman" w:cs="Times New Roman"/>
+          <w:sz w:val="24"/>
+          <w:szCs w:val="24"/>
+        </w:rPr>
+      </w:pPr>
+      <w:r>
+        <w:rPr>
+          <w:rFonts w:ascii="Arial" w:eastAsia="Times New Roman" w:hAnsi="Arial" w:cs="Arial"/>
+          <w:color w:val="000000"/>
+        </w:rPr>
+        <w:t xml:space="preserve">    Endpoint:    </w:t>
+      </w:r>
+    </w:p>
+    <w:p>
+      <w:pPr>
+        <w:spacing w:after="0" w:line="240" w:lineRule="auto"/>
+        <w:rPr>
+          <w:rFonts w:ascii="Times New Roman" w:eastAsia="Times New Roman" w:hAnsi="Times New Roman" w:cs="Times New Roman"/>
+          <w:sz w:val="24"/>
+          <w:szCs w:val="24"/>
+        </w:rPr>
+      </w:pPr>
+      <w:r>
+        <w:rPr>
+          <w:rFonts w:ascii="Times New Roman" w:eastAsia="Times New Roman" w:hAnsi="Times New Roman" w:cs="Times New Roman"/>
+          <w:sz w:val="24"/>
+          <w:szCs w:val="24"/>
+        </w:rPr>
+        <w:t xml:space="preserve">    </w:t>
+      </w:r>
+      <w:r>
+        <w:rPr>
+          <w:rFonts w:ascii="Arial" w:eastAsia="Times New Roman" w:hAnsi="Arial" w:cs="Arial"/>
+          <w:color w:val="000000"/>
+        </w:rPr>
+        <w:t>Purpose:</w:t>
+      </w:r>
+      <w:r>
+        <w:rPr>
+          <w:rFonts w:ascii="Arial" w:eastAsia="Times New Roman" w:hAnsi="Arial" w:cs="Arial"/>
+          <w:color w:val="000000"/>
+        </w:rPr>
+        <w:t xml:space="preserve"> Retrieves a List of courses which begin and end at a time</w:t>
+      </w:r>
+    </w:p>
+    <w:p>
+      <w:pPr>
+        <w:spacing w:after="0" w:line="240" w:lineRule="auto"/>
+        <w:rPr>
+          <w:rFonts w:ascii="Times New Roman" w:eastAsia="Times New Roman" w:hAnsi="Times New Roman" w:cs="Times New Roman"/>
+          <w:sz w:val="24"/>
+          <w:szCs w:val="24"/>
+        </w:rPr>
+      </w:pPr>
+      <w:r>
+        <w:rPr>
+          <w:rFonts w:ascii="Arial" w:eastAsia="Times New Roman" w:hAnsi="Arial" w:cs="Arial"/>
+          <w:color w:val="000000"/>
+        </w:rPr>
+        <w:t>    Input:</w:t>
+      </w:r>
+    </w:p>
+    <w:p>
+      <w:pPr>
+        <w:spacing w:after="0" w:line="240" w:lineRule="auto"/>
+        <w:rPr>
+          <w:rFonts w:ascii="Times New Roman" w:eastAsia="Times New Roman" w:hAnsi="Times New Roman" w:cs="Times New Roman"/>
+          <w:sz w:val="24"/>
+          <w:szCs w:val="24"/>
+        </w:rPr>
+      </w:pPr>
+      <w:r>
+        <w:rPr>
+          <w:rFonts w:ascii="Arial" w:eastAsia="Times New Roman" w:hAnsi="Arial" w:cs="Arial"/>
+          <w:color w:val="000000"/>
+        </w:rPr>
+        <w:t>    Output:</w:t>
+      </w:r>
+    </w:p>
+    <w:p>
+      <w:r>
+        <w:rPr>
+          <w:rFonts w:ascii="Arial" w:eastAsia="Times New Roman" w:hAnsi="Arial" w:cs="Arial"/>
+          <w:color w:val="000000"/>
+        </w:rPr>
+        <w:t>    Implementation:</w:t>
+      </w:r>
+    </w:p>
+    <w:p>
+      <w:pPr>
+        <w:spacing w:after="0" w:line="240" w:lineRule="auto"/>
+        <w:rPr>
+          <w:rFonts w:ascii="Times New Roman" w:eastAsia="Times New Roman" w:hAnsi="Times New Roman" w:cs="Times New Roman"/>
+          <w:sz w:val="24"/>
+          <w:szCs w:val="24"/>
+        </w:rPr>
+      </w:pPr>
+      <w:r>
+        <w:rPr>
+          <w:rFonts w:ascii="Arial" w:eastAsia="Times New Roman" w:hAnsi="Arial" w:cs="Arial"/>
+          <w:color w:val="000000"/>
+        </w:rPr>
+        <w:t xml:space="preserve">    Endpoint:    </w:t>
+      </w:r>
+    </w:p>
+    <w:p>
+      <w:pPr>
+        <w:spacing w:after="0" w:line="240" w:lineRule="auto"/>
+        <w:rPr>
+          <w:rFonts w:ascii="Times New Roman" w:eastAsia="Times New Roman" w:hAnsi="Times New Roman" w:cs="Times New Roman"/>
+          <w:sz w:val="24"/>
+          <w:szCs w:val="24"/>
+        </w:rPr>
+      </w:pPr>
+      <w:r>
+        <w:rPr>
+          <w:rFonts w:ascii="Times New Roman" w:eastAsia="Times New Roman" w:hAnsi="Times New Roman" w:cs="Times New Roman"/>
+          <w:sz w:val="24"/>
+          <w:szCs w:val="24"/>
+        </w:rPr>
+        <w:t xml:space="preserve">    </w:t>
+      </w:r>
+      <w:r>
+        <w:rPr>
+          <w:rFonts w:ascii="Arial" w:eastAsia="Times New Roman" w:hAnsi="Arial" w:cs="Arial"/>
+          <w:color w:val="000000"/>
+        </w:rPr>
+        <w:t>Purpose:</w:t>
+      </w:r>
+      <w:r>
+        <w:rPr>
+          <w:rFonts w:ascii="Arial" w:eastAsia="Times New Roman" w:hAnsi="Arial" w:cs="Arial"/>
+          <w:color w:val="000000"/>
+        </w:rPr>
+        <w:t xml:space="preserve"> Retrieves a list of tutors which are available at a desired time.</w:t>
+      </w:r>
+    </w:p>
+    <w:p>
+      <w:pPr>
+        <w:spacing w:after="0" w:line="240" w:lineRule="auto"/>
+        <w:rPr>
+          <w:rFonts w:ascii="Times New Roman" w:eastAsia="Times New Roman" w:hAnsi="Times New Roman" w:cs="Times New Roman"/>
+          <w:sz w:val="24"/>
+          <w:szCs w:val="24"/>
+        </w:rPr>
+      </w:pPr>
+      <w:r>
+        <w:rPr>
+          <w:rFonts w:ascii="Arial" w:eastAsia="Times New Roman" w:hAnsi="Arial" w:cs="Arial"/>
+          <w:color w:val="000000"/>
+        </w:rPr>
+        <w:t>    Input:</w:t>
+      </w:r>
+    </w:p>
+    <w:p>
+      <w:pPr>
+        <w:spacing w:after="0" w:line="240" w:lineRule="auto"/>
+        <w:rPr>
+          <w:rFonts w:ascii="Times New Roman" w:eastAsia="Times New Roman" w:hAnsi="Times New Roman" w:cs="Times New Roman"/>
+          <w:sz w:val="24"/>
+          <w:szCs w:val="24"/>
+        </w:rPr>
+      </w:pPr>
+      <w:r>
+        <w:rPr>
+          <w:rFonts w:ascii="Arial" w:eastAsia="Times New Roman" w:hAnsi="Arial" w:cs="Arial"/>
+          <w:color w:val="000000"/>
+        </w:rPr>
+        <w:t>    Output:</w:t>
+      </w:r>
+    </w:p>
+    <w:p>
+      <w:pPr>
+        <w:rPr>
+          <w:rFonts w:ascii="Arial" w:eastAsia="Times New Roman" w:hAnsi="Arial" w:cs="Arial"/>
+          <w:color w:val="000000"/>
+        </w:rPr>
+      </w:pPr>
+      <w:r>
+        <w:rPr>
+          <w:rFonts w:ascii="Arial" w:eastAsia="Times New Roman" w:hAnsi="Arial" w:cs="Arial"/>
+          <w:color w:val="000000"/>
+        </w:rPr>
+        <w:t>    Implementation:</w:t>
+      </w:r>
+    </w:p>
+    <w:p>
+      <w:pPr>
+        <w:spacing w:after="0" w:line="240" w:lineRule="auto"/>
+        <w:rPr>
+          <w:rFonts w:ascii="Times New Roman" w:eastAsia="Times New Roman" w:hAnsi="Times New Roman" w:cs="Times New Roman"/>
+          <w:sz w:val="24"/>
+          <w:szCs w:val="24"/>
+        </w:rPr>
+      </w:pPr>
+      <w:r>
+        <w:rPr>
+          <w:rFonts w:ascii="Arial" w:eastAsia="Times New Roman" w:hAnsi="Arial" w:cs="Arial"/>
+          <w:color w:val="000000"/>
+        </w:rPr>
+        <w:t xml:space="preserve">    </w:t>
+      </w:r>
+      <w:r>
+        <w:rPr>
+          <w:rFonts w:ascii="Arial" w:eastAsia="Times New Roman" w:hAnsi="Arial" w:cs="Arial"/>
+          <w:color w:val="000000"/>
+        </w:rPr>
+        <w:t xml:space="preserve">Endpoint:    </w:t>
+      </w:r>
+    </w:p>
+    <w:p>
+      <w:pPr>
+        <w:spacing w:after="0" w:line="240" w:lineRule="auto"/>
+        <w:rPr>
+          <w:rFonts w:ascii="Times New Roman" w:eastAsia="Times New Roman" w:hAnsi="Times New Roman" w:cs="Times New Roman"/>
+          <w:sz w:val="24"/>
+          <w:szCs w:val="24"/>
+        </w:rPr>
+      </w:pPr>
+      <w:r>
+        <w:rPr>
+          <w:rFonts w:ascii="Times New Roman" w:eastAsia="Times New Roman" w:hAnsi="Times New Roman" w:cs="Times New Roman"/>
+          <w:sz w:val="24"/>
+          <w:szCs w:val="24"/>
+        </w:rPr>
+        <w:t xml:space="preserve">    </w:t>
+      </w:r>
+      <w:r>
+        <w:rPr>
+          <w:rFonts w:ascii="Arial" w:eastAsia="Times New Roman" w:hAnsi="Arial" w:cs="Arial"/>
+          <w:color w:val="000000"/>
+        </w:rPr>
+        <w:t>Purpose:</w:t>
+      </w:r>
+      <w:r>
+        <w:rPr>
+          <w:rFonts w:ascii="Arial" w:eastAsia="Times New Roman" w:hAnsi="Arial" w:cs="Arial"/>
+          <w:color w:val="000000"/>
+        </w:rPr>
+        <w:t xml:space="preserve">  Returns the whether a tutor is currently available.</w:t>
+      </w:r>
+    </w:p>
+    <w:p>
+      <w:pPr>
+        <w:spacing w:after="0" w:line="240" w:lineRule="auto"/>
+        <w:rPr>
+          <w:rFonts w:ascii="Times New Roman" w:eastAsia="Times New Roman" w:hAnsi="Times New Roman" w:cs="Times New Roman"/>
+          <w:sz w:val="24"/>
+          <w:szCs w:val="24"/>
+        </w:rPr>
+      </w:pPr>
+      <w:r>
+        <w:rPr>
+          <w:rFonts w:ascii="Arial" w:eastAsia="Times New Roman" w:hAnsi="Arial" w:cs="Arial"/>
+          <w:color w:val="000000"/>
+        </w:rPr>
+        <w:t>    Input:</w:t>
+      </w:r>
+    </w:p>
+    <w:p>
+      <w:pPr>
+        <w:spacing w:after="0" w:line="240" w:lineRule="auto"/>
+        <w:rPr>
+          <w:rFonts w:ascii="Times New Roman" w:eastAsia="Times New Roman" w:hAnsi="Times New Roman" w:cs="Times New Roman"/>
+          <w:sz w:val="24"/>
+          <w:szCs w:val="24"/>
+        </w:rPr>
+      </w:pPr>
+      <w:r>
+        <w:rPr>
+          <w:rFonts w:ascii="Arial" w:eastAsia="Times New Roman" w:hAnsi="Arial" w:cs="Arial"/>
+          <w:color w:val="000000"/>
+        </w:rPr>
+        <w:lastRenderedPageBreak/>
+        <w:t>    Output:</w:t>
+      </w:r>
+    </w:p>
+    <w:p>
+      <w:r>
+        <w:rPr>
+          <w:rFonts w:ascii="Arial" w:eastAsia="Times New Roman" w:hAnsi="Arial" w:cs="Arial"/>
+          <w:color w:val="000000"/>
+        </w:rPr>
+        <w:t>    Implementation:</w:t>
+      </w:r>
+    </w:p>
+    <w:p>
+      <w:pPr>
+        <w:spacing w:after="0" w:line="240" w:lineRule="auto"/>
+        <w:rPr>
+          <w:rFonts w:ascii="Times New Roman" w:eastAsia="Times New Roman" w:hAnsi="Times New Roman" w:cs="Times New Roman"/>
+          <w:sz w:val="24"/>
+          <w:szCs w:val="24"/>
+        </w:rPr>
+      </w:pPr>
+      <w:r>
+        <w:t xml:space="preserve">     </w:t>
+      </w:r>
+      <w:r>
+        <w:rPr>
+          <w:rFonts w:ascii="Arial" w:eastAsia="Times New Roman" w:hAnsi="Arial" w:cs="Arial"/>
+          <w:color w:val="000000"/>
+        </w:rPr>
+        <w:t xml:space="preserve">Endpoint:    </w:t>
+      </w:r>
+    </w:p>
+    <w:p>
+      <w:pPr>
+        <w:spacing w:after="0" w:line="240" w:lineRule="auto"/>
+        <w:rPr>
+          <w:rFonts w:ascii="Times New Roman" w:eastAsia="Times New Roman" w:hAnsi="Times New Roman" w:cs="Times New Roman"/>
+          <w:sz w:val="24"/>
+          <w:szCs w:val="24"/>
+        </w:rPr>
+      </w:pPr>
+      <w:r>
+        <w:rPr>
+          <w:rFonts w:ascii="Times New Roman" w:eastAsia="Times New Roman" w:hAnsi="Times New Roman" w:cs="Times New Roman"/>
+          <w:sz w:val="24"/>
+          <w:szCs w:val="24"/>
+        </w:rPr>
+        <w:t xml:space="preserve">    </w:t>
+      </w:r>
+      <w:r>
+        <w:rPr>
+          <w:rFonts w:ascii="Arial" w:eastAsia="Times New Roman" w:hAnsi="Arial" w:cs="Arial"/>
+          <w:color w:val="000000"/>
+        </w:rPr>
+        <w:t>Purpose:</w:t>
+      </w:r>
+      <w:r>
+        <w:rPr>
+          <w:rFonts w:ascii="Arial" w:eastAsia="Times New Roman" w:hAnsi="Arial" w:cs="Arial"/>
+          <w:color w:val="000000"/>
+        </w:rPr>
+        <w:t xml:space="preserve"> Retrieves a List of building locations available for drop in tutoring.</w:t>
+      </w:r>
+    </w:p>
+    <w:p>
+      <w:pPr>
+        <w:spacing w:after="0" w:line="240" w:lineRule="auto"/>
+        <w:rPr>
+          <w:rFonts w:ascii="Times New Roman" w:eastAsia="Times New Roman" w:hAnsi="Times New Roman" w:cs="Times New Roman"/>
+          <w:sz w:val="24"/>
+          <w:szCs w:val="24"/>
+        </w:rPr>
+      </w:pPr>
+      <w:r>
+        <w:rPr>
+          <w:rFonts w:ascii="Arial" w:eastAsia="Times New Roman" w:hAnsi="Arial" w:cs="Arial"/>
+          <w:color w:val="000000"/>
+        </w:rPr>
+        <w:t>    Input:</w:t>
+      </w:r>
+    </w:p>
+    <w:p>
+      <w:pPr>
+        <w:spacing w:after="0" w:line="240" w:lineRule="auto"/>
+        <w:rPr>
+          <w:rFonts w:ascii="Times New Roman" w:eastAsia="Times New Roman" w:hAnsi="Times New Roman" w:cs="Times New Roman"/>
+          <w:sz w:val="24"/>
+          <w:szCs w:val="24"/>
+        </w:rPr>
+      </w:pPr>
+      <w:r>
+        <w:rPr>
+          <w:rFonts w:ascii="Arial" w:eastAsia="Times New Roman" w:hAnsi="Arial" w:cs="Arial"/>
+          <w:color w:val="000000"/>
+        </w:rPr>
+        <w:t>    Output:</w:t>
+      </w:r>
+    </w:p>
+    <w:p>
+      <w:r>
+        <w:rPr>
+          <w:rFonts w:ascii="Arial" w:eastAsia="Times New Roman" w:hAnsi="Arial" w:cs="Arial"/>
+          <w:color w:val="000000"/>
+        </w:rPr>
+        <w:t>    Implementation:</w:t>
       </w:r>
     </w:p>
     <w:p/>

</xml_diff>

<commit_message>
fixed cut off db images
</commit_message>
<xml_diff>
--- a/Design Document.docx
+++ b/Design Document.docx
@@ -1688,8 +1688,6 @@
         </w:rPr>
         <w:t>i</w:t>
       </w:r>
-      <w:bookmarkStart w:id="0" w:name="_GoBack"/>
-      <w:bookmarkEnd w:id="0"/>
       <w:r>
         <w:rPr>
           <w:rFonts w:ascii="Arial" w:eastAsia="Times New Roman" w:hAnsi="Arial" w:cs="Arial"/>
@@ -1951,20 +1949,7 @@
           <w:color w:val="000000"/>
         </w:rPr>
         <w:tab/>
-      </w:r>
-      <w:r>
-        <w:rPr>
-          <w:rFonts w:ascii="Arial" w:eastAsia="Times New Roman" w:hAnsi="Arial" w:cs="Arial"/>
-          <w:color w:val="000000"/>
-        </w:rPr>
-        <w:t>announce</w:t>
-      </w:r>
-      <w:r>
-        <w:rPr>
-          <w:rFonts w:ascii="Arial" w:eastAsia="Times New Roman" w:hAnsi="Arial" w:cs="Arial"/>
-          <w:color w:val="000000"/>
-        </w:rPr>
-        <w:t>;</w:t>
+        <w:t>announce;</w:t>
       </w:r>
       <w:r>
         <w:rPr>
@@ -2362,14 +2347,7 @@
           <w:rFonts w:ascii="Arial" w:eastAsia="Times New Roman" w:hAnsi="Arial" w:cs="Arial"/>
           <w:color w:val="000000"/>
         </w:rPr>
-        <w:t>(</w:t>
-      </w:r>
-      <w:r>
-        <w:rPr>
-          <w:rFonts w:ascii="Arial" w:eastAsia="Times New Roman" w:hAnsi="Arial" w:cs="Arial"/>
-          <w:color w:val="000000"/>
-        </w:rPr>
-        <w:t>a</w:t>
+        <w:t>(a</w:t>
       </w:r>
       <w:r>
         <w:rPr>
@@ -4047,7 +4025,7 @@
         <w:drawing>
           <wp:inline distT="0" distB="0" distL="0" distR="0">
             <wp:extent cx="2768852" cy="2877836"/>
-            <wp:effectExtent l="114300" t="114300" r="146050" b="151130"/>
+            <wp:effectExtent l="95250" t="76200" r="107950" b="113030"/>
             <wp:docPr id="10" name="Picture 10"/>
             <wp:cNvGraphicFramePr>
               <a:graphicFrameLocks xmlns:a="http://schemas.openxmlformats.org/drawingml/2006/main" noChangeAspect="1"/>
@@ -4088,9 +4066,7 @@
                       </a:srgbClr>
                     </a:solidFill>
                     <a:ln w="88900" cap="sq">
-                      <a:solidFill>
-                        <a:srgbClr val="FFFFFF"/>
-                      </a:solidFill>
+                      <a:noFill/>
                       <a:miter lim="800000"/>
                     </a:ln>
                     <a:effectLst>
@@ -4126,7 +4102,7 @@
         <w:drawing>
           <wp:inline distT="0" distB="0" distL="0" distR="0">
             <wp:extent cx="2494977" cy="2880360"/>
-            <wp:effectExtent l="114300" t="114300" r="153035" b="148590"/>
+            <wp:effectExtent l="95250" t="76200" r="95885" b="129540"/>
             <wp:docPr id="11" name="Picture 11"/>
             <wp:cNvGraphicFramePr>
               <a:graphicFrameLocks xmlns:a="http://schemas.openxmlformats.org/drawingml/2006/main" noChangeAspect="1"/>
@@ -4167,9 +4143,7 @@
                       </a:srgbClr>
                     </a:solidFill>
                     <a:ln w="88900" cap="sq">
-                      <a:solidFill>
-                        <a:srgbClr val="FFFFFF"/>
-                      </a:solidFill>
+                      <a:noFill/>
                       <a:miter lim="800000"/>
                     </a:ln>
                     <a:effectLst>
@@ -4198,6 +4172,7 @@
           </wp:inline>
         </w:drawing>
       </w:r>
+      <w:bookmarkStart w:id="0" w:name="_GoBack"/>
       <w:r>
         <w:rPr>
           <w:noProof/>
@@ -4205,7 +4180,7 @@
         <w:drawing>
           <wp:inline distT="0" distB="0" distL="0" distR="0">
             <wp:extent cx="3686981" cy="2880360"/>
-            <wp:effectExtent l="114300" t="114300" r="104140" b="167640"/>
+            <wp:effectExtent l="95250" t="76200" r="104140" b="129540"/>
             <wp:docPr id="12" name="Picture 12"/>
             <wp:cNvGraphicFramePr>
               <a:graphicFrameLocks xmlns:a="http://schemas.openxmlformats.org/drawingml/2006/main" noChangeAspect="1"/>
@@ -4246,9 +4221,7 @@
                       </a:srgbClr>
                     </a:solidFill>
                     <a:ln w="88900" cap="sq">
-                      <a:solidFill>
-                        <a:srgbClr val="FFFFFF"/>
-                      </a:solidFill>
+                      <a:noFill/>
                       <a:miter lim="800000"/>
                     </a:ln>
                     <a:effectLst>
@@ -4277,6 +4250,7 @@
           </wp:inline>
         </w:drawing>
       </w:r>
+      <w:bookmarkEnd w:id="0"/>
     </w:p>
     <w:p>
       <w:pPr>

</xml_diff>

<commit_message>
Added an Announcements table for the DB
</commit_message>
<xml_diff>
--- a/Design Document.docx
+++ b/Design Document.docx
@@ -1,6 +1,6 @@
 
 <file path=word/document.xml><?xml version="1.0" encoding="utf-8"?>
-<w:document xmlns:wpc="http://schemas.microsoft.com/office/word/2010/wordprocessingCanvas" xmlns:cx="http://schemas.microsoft.com/office/drawing/2014/chartex" xmlns:cx1="http://schemas.microsoft.com/office/drawing/2015/9/8/chartex" xmlns:cx2="http://schemas.microsoft.com/office/drawing/2015/10/21/chartex" xmlns:cx3="http://schemas.microsoft.com/office/drawing/2016/5/9/chartex" xmlns:cx4="http://schemas.microsoft.com/office/drawing/2016/5/10/chartex" xmlns:cx5="http://schemas.microsoft.com/office/drawing/2016/5/11/chartex" xmlns:mc="http://schemas.openxmlformats.org/markup-compatibility/2006" xmlns:o="urn:schemas-microsoft-com:office:office" xmlns:r="http://schemas.openxmlformats.org/officeDocument/2006/relationships" xmlns:m="http://schemas.openxmlformats.org/officeDocument/2006/math" xmlns:v="urn:schemas-microsoft-com:vml" xmlns:wp14="http://schemas.microsoft.com/office/word/2010/wordprocessingDrawing" xmlns:wp="http://schemas.openxmlformats.org/drawingml/2006/wordprocessingDrawing" xmlns:w10="urn:schemas-microsoft-com:office:word" xmlns:w="http://schemas.openxmlformats.org/wordprocessingml/2006/main" xmlns:w14="http://schemas.microsoft.com/office/word/2010/wordml" xmlns:w15="http://schemas.microsoft.com/office/word/2012/wordml" xmlns:w16se="http://schemas.microsoft.com/office/word/2015/wordml/symex" xmlns:wpg="http://schemas.microsoft.com/office/word/2010/wordprocessingGroup" xmlns:wpi="http://schemas.microsoft.com/office/word/2010/wordprocessingInk" xmlns:wne="http://schemas.microsoft.com/office/word/2006/wordml" xmlns:wps="http://schemas.microsoft.com/office/word/2010/wordprocessingShape" mc:Ignorable="w14 w15 w16se wp14">
+<w:document xmlns:wpc="http://schemas.microsoft.com/office/word/2010/wordprocessingCanvas" xmlns:mc="http://schemas.openxmlformats.org/markup-compatibility/2006" xmlns:o="urn:schemas-microsoft-com:office:office" xmlns:r="http://schemas.openxmlformats.org/officeDocument/2006/relationships" xmlns:m="http://schemas.openxmlformats.org/officeDocument/2006/math" xmlns:v="urn:schemas-microsoft-com:vml" xmlns:wp14="http://schemas.microsoft.com/office/word/2010/wordprocessingDrawing" xmlns:wp="http://schemas.openxmlformats.org/drawingml/2006/wordprocessingDrawing" xmlns:w10="urn:schemas-microsoft-com:office:word" xmlns:w="http://schemas.openxmlformats.org/wordprocessingml/2006/main" xmlns:w14="http://schemas.microsoft.com/office/word/2010/wordml" xmlns:w15="http://schemas.microsoft.com/office/word/2012/wordml" xmlns:wpg="http://schemas.microsoft.com/office/word/2010/wordprocessingGroup" xmlns:wpi="http://schemas.microsoft.com/office/word/2010/wordprocessingInk" xmlns:wne="http://schemas.microsoft.com/office/word/2006/wordml" xmlns:wps="http://schemas.microsoft.com/office/word/2010/wordprocessingShape" mc:Ignorable="w14 w15 wp14">
   <w:body>
     <w:p>
       <w:pPr>
@@ -102,7 +102,87 @@
           <w:rFonts w:cstheme="minorHAnsi"/>
           <w:color w:val="000000"/>
         </w:rPr>
-        <w:t>Timothy Baker, Jeremiah Caban, Eric Ray Carpizo, Aanchal Chaturvedi, Huy Ly, Christopher Mariani, and Bryan Nunez</w:t>
+        <w:t xml:space="preserve">Timothy Baker, Jeremiah </w:t>
+      </w:r>
+      <w:proofErr w:type="spellStart"/>
+      <w:r>
+        <w:rPr>
+          <w:rFonts w:cstheme="minorHAnsi"/>
+          <w:color w:val="000000"/>
+        </w:rPr>
+        <w:t>Caban</w:t>
+      </w:r>
+      <w:proofErr w:type="spellEnd"/>
+      <w:r>
+        <w:rPr>
+          <w:rFonts w:cstheme="minorHAnsi"/>
+          <w:color w:val="000000"/>
+        </w:rPr>
+        <w:t xml:space="preserve">, Eric Ray </w:t>
+      </w:r>
+      <w:proofErr w:type="spellStart"/>
+      <w:r>
+        <w:rPr>
+          <w:rFonts w:cstheme="minorHAnsi"/>
+          <w:color w:val="000000"/>
+        </w:rPr>
+        <w:t>Carpizo</w:t>
+      </w:r>
+      <w:proofErr w:type="spellEnd"/>
+      <w:r>
+        <w:rPr>
+          <w:rFonts w:cstheme="minorHAnsi"/>
+          <w:color w:val="000000"/>
+        </w:rPr>
+        <w:t xml:space="preserve">, </w:t>
+      </w:r>
+      <w:proofErr w:type="spellStart"/>
+      <w:r>
+        <w:rPr>
+          <w:rFonts w:cstheme="minorHAnsi"/>
+          <w:color w:val="000000"/>
+        </w:rPr>
+        <w:t>Aanchal</w:t>
+      </w:r>
+      <w:proofErr w:type="spellEnd"/>
+      <w:r>
+        <w:rPr>
+          <w:rFonts w:cstheme="minorHAnsi"/>
+          <w:color w:val="000000"/>
+        </w:rPr>
+        <w:t xml:space="preserve"> </w:t>
+      </w:r>
+      <w:proofErr w:type="spellStart"/>
+      <w:r>
+        <w:rPr>
+          <w:rFonts w:cstheme="minorHAnsi"/>
+          <w:color w:val="000000"/>
+        </w:rPr>
+        <w:t>Chaturvedi</w:t>
+      </w:r>
+      <w:proofErr w:type="spellEnd"/>
+      <w:r>
+        <w:rPr>
+          <w:rFonts w:cstheme="minorHAnsi"/>
+          <w:color w:val="000000"/>
+        </w:rPr>
+        <w:t xml:space="preserve">, </w:t>
+      </w:r>
+      <w:proofErr w:type="spellStart"/>
+      <w:r>
+        <w:rPr>
+          <w:rFonts w:cstheme="minorHAnsi"/>
+          <w:color w:val="000000"/>
+        </w:rPr>
+        <w:t>Huy</w:t>
+      </w:r>
+      <w:proofErr w:type="spellEnd"/>
+      <w:r>
+        <w:rPr>
+          <w:rFonts w:cstheme="minorHAnsi"/>
+          <w:color w:val="000000"/>
+        </w:rPr>
+        <w:t xml:space="preserve"> Ly, Christopher Mariani, and Bryan Nunez</w:t>
       </w:r>
     </w:p>
     <w:p>
@@ -1631,6 +1711,7 @@
         </w:rPr>
         <w:t>GET /home/</w:t>
       </w:r>
+      <w:proofErr w:type="spellStart"/>
       <w:r>
         <w:rPr>
           <w:rFonts w:ascii="Arial" w:eastAsia="Times New Roman" w:hAnsi="Arial" w:cs="Arial"/>
@@ -1645,8 +1726,27 @@
           <w:b/>
           <w:color w:val="000000"/>
         </w:rPr>
-        <w:t>Announcements/:code</w:t>
-      </w:r>
+        <w:t>Announcements</w:t>
+      </w:r>
+      <w:proofErr w:type="spellEnd"/>
+      <w:r>
+        <w:rPr>
+          <w:rFonts w:ascii="Arial" w:eastAsia="Times New Roman" w:hAnsi="Arial" w:cs="Arial"/>
+          <w:b/>
+          <w:color w:val="000000"/>
+        </w:rPr>
+        <w:t>/</w:t>
+      </w:r>
+      <w:proofErr w:type="gramStart"/>
+      <w:r>
+        <w:rPr>
+          <w:rFonts w:ascii="Arial" w:eastAsia="Times New Roman" w:hAnsi="Arial" w:cs="Arial"/>
+          <w:b/>
+          <w:color w:val="000000"/>
+        </w:rPr>
+        <w:t>:code</w:t>
+      </w:r>
+      <w:proofErr w:type="gramEnd"/>
     </w:p>
     <w:p>
       <w:pPr>
@@ -1706,7 +1806,22 @@
           <w:color w:val="000000"/>
         </w:rPr>
         <w:tab/>
-        <w:t>code: path parameter</w:t>
+      </w:r>
+      <w:proofErr w:type="gramStart"/>
+      <w:r>
+        <w:rPr>
+          <w:rFonts w:ascii="Arial" w:eastAsia="Times New Roman" w:hAnsi="Arial" w:cs="Arial"/>
+          <w:color w:val="000000"/>
+        </w:rPr>
+        <w:t>code</w:t>
+      </w:r>
+      <w:proofErr w:type="gramEnd"/>
+      <w:r>
+        <w:rPr>
+          <w:rFonts w:ascii="Arial" w:eastAsia="Times New Roman" w:hAnsi="Arial" w:cs="Arial"/>
+          <w:color w:val="000000"/>
+        </w:rPr>
+        <w:t>: path parameter</w:t>
       </w:r>
     </w:p>
     <w:p>
@@ -1748,7 +1863,23 @@
           <w:color w:val="000000"/>
         </w:rPr>
         <w:tab/>
-        <w:t>announcement-number : Integer</w:t>
+        <w:t>announcement-</w:t>
+      </w:r>
+      <w:proofErr w:type="gramStart"/>
+      <w:r>
+        <w:rPr>
+          <w:rFonts w:ascii="Arial" w:eastAsia="Times New Roman" w:hAnsi="Arial" w:cs="Arial"/>
+          <w:color w:val="000000"/>
+        </w:rPr>
+        <w:t>number :</w:t>
+      </w:r>
+      <w:proofErr w:type="gramEnd"/>
+      <w:r>
+        <w:rPr>
+          <w:rFonts w:ascii="Arial" w:eastAsia="Times New Roman" w:hAnsi="Arial" w:cs="Arial"/>
+          <w:color w:val="000000"/>
+        </w:rPr>
+        <w:t xml:space="preserve"> Integer</w:t>
       </w:r>
     </w:p>
     <w:p>
@@ -1766,7 +1897,22 @@
           <w:color w:val="000000"/>
         </w:rPr>
         <w:tab/>
-        <w:t>announcement : String</w:t>
+      </w:r>
+      <w:proofErr w:type="gramStart"/>
+      <w:r>
+        <w:rPr>
+          <w:rFonts w:ascii="Arial" w:eastAsia="Times New Roman" w:hAnsi="Arial" w:cs="Arial"/>
+          <w:color w:val="000000"/>
+        </w:rPr>
+        <w:t>announcement :</w:t>
+      </w:r>
+      <w:proofErr w:type="gramEnd"/>
+      <w:r>
+        <w:rPr>
+          <w:rFonts w:ascii="Arial" w:eastAsia="Times New Roman" w:hAnsi="Arial" w:cs="Arial"/>
+          <w:color w:val="000000"/>
+        </w:rPr>
+        <w:t xml:space="preserve"> String</w:t>
       </w:r>
       <w:r>
         <w:rPr>
@@ -1879,6 +2025,7 @@
         </w:rPr>
         <w:t>POST /home/</w:t>
       </w:r>
+      <w:proofErr w:type="spellStart"/>
       <w:r>
         <w:rPr>
           <w:rFonts w:ascii="Arial" w:eastAsia="Times New Roman" w:hAnsi="Arial" w:cs="Arial"/>
@@ -1895,6 +2042,7 @@
         </w:rPr>
         <w:t>nnouncement</w:t>
       </w:r>
+      <w:proofErr w:type="spellEnd"/>
     </w:p>
     <w:p>
       <w:pPr>
@@ -1972,7 +2120,22 @@
           <w:color w:val="000000"/>
         </w:rPr>
         <w:tab/>
-        <w:t>announcement : HTML POST parameter</w:t>
+      </w:r>
+      <w:proofErr w:type="gramStart"/>
+      <w:r>
+        <w:rPr>
+          <w:rFonts w:ascii="Arial" w:eastAsia="Times New Roman" w:hAnsi="Arial" w:cs="Arial"/>
+          <w:color w:val="000000"/>
+        </w:rPr>
+        <w:t>announcement :</w:t>
+      </w:r>
+      <w:proofErr w:type="gramEnd"/>
+      <w:r>
+        <w:rPr>
+          <w:rFonts w:ascii="Arial" w:eastAsia="Times New Roman" w:hAnsi="Arial" w:cs="Arial"/>
+          <w:color w:val="000000"/>
+        </w:rPr>
+        <w:t xml:space="preserve"> HTML POST parameter</w:t>
       </w:r>
     </w:p>
     <w:p>
@@ -2034,6 +2197,13 @@
           <w:color w:val="000000"/>
         </w:rPr>
         <w:tab/>
+      </w:r>
+      <w:proofErr w:type="gramStart"/>
+      <w:r>
+        <w:rPr>
+          <w:rFonts w:ascii="Arial" w:eastAsia="Times New Roman" w:hAnsi="Arial" w:cs="Arial"/>
+          <w:color w:val="000000"/>
+        </w:rPr>
         <w:t>c</w:t>
       </w:r>
       <w:r>
@@ -2041,8 +2211,25 @@
           <w:rFonts w:ascii="Arial" w:eastAsia="Times New Roman" w:hAnsi="Arial" w:cs="Arial"/>
           <w:color w:val="000000"/>
         </w:rPr>
-        <w:t>onfirmation : boolean</w:t>
-      </w:r>
+        <w:t>onfirmation :</w:t>
+      </w:r>
+      <w:proofErr w:type="gramEnd"/>
+      <w:r>
+        <w:rPr>
+          <w:rFonts w:ascii="Arial" w:eastAsia="Times New Roman" w:hAnsi="Arial" w:cs="Arial"/>
+          <w:color w:val="000000"/>
+        </w:rPr>
+        <w:t xml:space="preserve"> </w:t>
+      </w:r>
+      <w:proofErr w:type="spellStart"/>
+      <w:r>
+        <w:rPr>
+          <w:rFonts w:ascii="Arial" w:eastAsia="Times New Roman" w:hAnsi="Arial" w:cs="Arial"/>
+          <w:color w:val="000000"/>
+        </w:rPr>
+        <w:t>boolean</w:t>
+      </w:r>
+      <w:proofErr w:type="spellEnd"/>
     </w:p>
     <w:p>
       <w:pPr>
@@ -2076,21 +2263,7 @@
           <w:rFonts w:ascii="Arial" w:eastAsia="Times New Roman" w:hAnsi="Arial" w:cs="Arial"/>
           <w:color w:val="000000"/>
         </w:rPr>
-        <w:t xml:space="preserve">   The anno</w:t>
-      </w:r>
-      <w:r>
-        <w:rPr>
-          <w:rFonts w:ascii="Arial" w:eastAsia="Times New Roman" w:hAnsi="Arial" w:cs="Arial"/>
-          <w:color w:val="000000"/>
-        </w:rPr>
-        <w:t>uncement string will be part</w:t>
-      </w:r>
-      <w:r>
-        <w:rPr>
-          <w:rFonts w:ascii="Arial" w:eastAsia="Times New Roman" w:hAnsi="Arial" w:cs="Arial"/>
-          <w:color w:val="000000"/>
-        </w:rPr>
-        <w:t xml:space="preserve"> of the HTML POST request and be added to announcements table.</w:t>
+        <w:t xml:space="preserve">   The announcement string will be part of the HTML POST request and be added to announcements table.</w:t>
       </w:r>
       <w:r>
         <w:rPr>
@@ -2209,318 +2382,342 @@
           <w:b/>
           <w:color w:val="000000"/>
         </w:rPr>
-        <w:t>GET</w:t>
-      </w:r>
+        <w:t>GET /users/check/</w:t>
+      </w:r>
+      <w:proofErr w:type="gramStart"/>
       <w:r>
         <w:rPr>
           <w:rFonts w:ascii="Arial" w:eastAsia="Times New Roman" w:hAnsi="Arial" w:cs="Arial"/>
           <w:b/>
           <w:color w:val="000000"/>
         </w:rPr>
+        <w:t>:username</w:t>
+      </w:r>
+      <w:proofErr w:type="gramEnd"/>
+    </w:p>
+    <w:p>
+      <w:pPr>
+        <w:spacing w:after="0" w:line="240" w:lineRule="auto"/>
+        <w:ind w:firstLine="720"/>
+        <w:rPr>
+          <w:rFonts w:ascii="Times New Roman" w:eastAsia="Times New Roman" w:hAnsi="Times New Roman" w:cs="Times New Roman"/>
+          <w:sz w:val="24"/>
+          <w:szCs w:val="24"/>
+        </w:rPr>
+      </w:pPr>
+      <w:r>
+        <w:rPr>
+          <w:rFonts w:ascii="Arial" w:eastAsia="Times New Roman" w:hAnsi="Arial" w:cs="Arial"/>
+          <w:color w:val="000000"/>
+        </w:rPr>
+        <w:t xml:space="preserve">Purpose: </w:t>
+      </w:r>
+      <w:r>
+        <w:rPr>
+          <w:rFonts w:ascii="Arial" w:eastAsia="Times New Roman" w:hAnsi="Arial" w:cs="Arial"/>
+          <w:color w:val="000000"/>
+        </w:rPr>
+        <w:t>Checks to see if a user exists in the database</w:t>
+      </w:r>
+    </w:p>
+    <w:p>
+      <w:pPr>
+        <w:spacing w:after="0" w:line="240" w:lineRule="auto"/>
+        <w:ind w:firstLine="720"/>
+        <w:rPr>
+          <w:rFonts w:ascii="Arial" w:eastAsia="Times New Roman" w:hAnsi="Arial" w:cs="Arial"/>
+          <w:color w:val="000000"/>
+        </w:rPr>
+      </w:pPr>
+      <w:r>
+        <w:rPr>
+          <w:rFonts w:ascii="Arial" w:eastAsia="Times New Roman" w:hAnsi="Arial" w:cs="Arial"/>
+          <w:color w:val="000000"/>
+        </w:rPr>
+        <w:t>Input:</w:t>
+      </w:r>
+    </w:p>
+    <w:p>
+      <w:pPr>
+        <w:spacing w:after="0" w:line="240" w:lineRule="auto"/>
+        <w:ind w:left="720" w:firstLine="720"/>
+        <w:rPr>
+          <w:rFonts w:ascii="Arial" w:eastAsia="Times New Roman" w:hAnsi="Arial" w:cs="Arial"/>
+          <w:color w:val="000000"/>
+        </w:rPr>
+      </w:pPr>
+      <w:proofErr w:type="gramStart"/>
+      <w:r>
+        <w:rPr>
+          <w:rFonts w:ascii="Arial" w:eastAsia="Times New Roman" w:hAnsi="Arial" w:cs="Arial"/>
+          <w:color w:val="000000"/>
+        </w:rPr>
+        <w:t>username :</w:t>
+      </w:r>
+      <w:proofErr w:type="gramEnd"/>
+      <w:r>
+        <w:rPr>
+          <w:rFonts w:ascii="Arial" w:eastAsia="Times New Roman" w:hAnsi="Arial" w:cs="Arial"/>
+          <w:color w:val="000000"/>
+        </w:rPr>
+        <w:t xml:space="preserve"> path parameter</w:t>
+      </w:r>
+    </w:p>
+    <w:p>
+      <w:pPr>
+        <w:spacing w:after="0" w:line="240" w:lineRule="auto"/>
+        <w:ind w:firstLine="720"/>
+        <w:rPr>
+          <w:rFonts w:ascii="Arial" w:eastAsia="Times New Roman" w:hAnsi="Arial" w:cs="Arial"/>
+          <w:color w:val="000000"/>
+        </w:rPr>
+      </w:pPr>
+      <w:r>
+        <w:rPr>
+          <w:rFonts w:ascii="Arial" w:eastAsia="Times New Roman" w:hAnsi="Arial" w:cs="Arial"/>
+          <w:color w:val="000000"/>
+        </w:rPr>
+        <w:t>Output:</w:t>
+      </w:r>
+    </w:p>
+    <w:p>
+      <w:pPr>
+        <w:spacing w:after="0" w:line="240" w:lineRule="auto"/>
+        <w:ind w:left="720" w:firstLine="720"/>
+        <w:rPr>
+          <w:rFonts w:ascii="Arial" w:eastAsia="Times New Roman" w:hAnsi="Arial" w:cs="Arial"/>
+          <w:color w:val="000000"/>
+        </w:rPr>
+      </w:pPr>
+      <w:proofErr w:type="gramStart"/>
+      <w:r>
+        <w:rPr>
+          <w:rFonts w:ascii="Arial" w:eastAsia="Times New Roman" w:hAnsi="Arial" w:cs="Arial"/>
+          <w:color w:val="000000"/>
+        </w:rPr>
+        <w:t>confirmation :</w:t>
+      </w:r>
+      <w:proofErr w:type="gramEnd"/>
+      <w:r>
+        <w:rPr>
+          <w:rFonts w:ascii="Arial" w:eastAsia="Times New Roman" w:hAnsi="Arial" w:cs="Arial"/>
+          <w:color w:val="000000"/>
+        </w:rPr>
+        <w:t xml:space="preserve"> Boolean</w:t>
+      </w:r>
+    </w:p>
+    <w:p>
+      <w:pPr>
+        <w:spacing w:after="0" w:line="240" w:lineRule="auto"/>
+        <w:ind w:firstLine="720"/>
+        <w:rPr>
+          <w:rFonts w:ascii="Arial" w:eastAsia="Times New Roman" w:hAnsi="Arial" w:cs="Arial"/>
+          <w:color w:val="000000"/>
+        </w:rPr>
+      </w:pPr>
+      <w:r>
+        <w:rPr>
+          <w:rFonts w:ascii="Arial" w:eastAsia="Times New Roman" w:hAnsi="Arial" w:cs="Arial"/>
+          <w:color w:val="000000"/>
+        </w:rPr>
+        <w:t>Implementation:</w:t>
+      </w:r>
+    </w:p>
+    <w:p>
+      <w:pPr>
+        <w:spacing w:after="0" w:line="240" w:lineRule="auto"/>
+        <w:ind w:firstLine="720"/>
+        <w:rPr>
+          <w:rFonts w:ascii="Arial" w:eastAsia="Times New Roman" w:hAnsi="Arial" w:cs="Arial"/>
+          <w:color w:val="000000"/>
+        </w:rPr>
+      </w:pPr>
+      <w:r>
+        <w:rPr>
+          <w:rFonts w:ascii="Arial" w:eastAsia="Times New Roman" w:hAnsi="Arial" w:cs="Arial"/>
+          <w:color w:val="000000"/>
+        </w:rPr>
+        <w:t xml:space="preserve">     Checks the user table to see if the username can be found. Returns true if so and false if not.</w:t>
+      </w:r>
+    </w:p>
+    <w:p>
+      <w:pPr>
+        <w:spacing w:after="0" w:line="240" w:lineRule="auto"/>
+        <w:ind w:left="810"/>
+        <w:rPr>
+          <w:rFonts w:ascii="Times New Roman" w:eastAsia="Times New Roman" w:hAnsi="Times New Roman" w:cs="Times New Roman"/>
+          <w:sz w:val="24"/>
+          <w:szCs w:val="24"/>
+        </w:rPr>
+      </w:pPr>
+      <w:r>
+        <w:rPr>
+          <w:rFonts w:ascii="Arial" w:eastAsia="Times New Roman" w:hAnsi="Arial" w:cs="Arial"/>
+          <w:color w:val="000000"/>
+        </w:rPr>
+        <w:t xml:space="preserve">    </w:t>
+      </w:r>
+    </w:p>
+    <w:p>
+      <w:pPr>
+        <w:spacing w:after="0" w:line="240" w:lineRule="auto"/>
+        <w:ind w:firstLine="720"/>
+        <w:rPr>
+          <w:rFonts w:ascii="Times New Roman" w:eastAsia="Times New Roman" w:hAnsi="Times New Roman" w:cs="Times New Roman"/>
+          <w:sz w:val="24"/>
+          <w:szCs w:val="24"/>
+        </w:rPr>
+      </w:pPr>
+      <w:r>
+        <w:rPr>
+          <w:rFonts w:ascii="Arial" w:eastAsia="Times New Roman" w:hAnsi="Arial" w:cs="Arial"/>
+          <w:b/>
+          <w:color w:val="000000"/>
+        </w:rPr>
+        <w:t xml:space="preserve">Endpoint: </w:t>
+      </w:r>
+      <w:r>
+        <w:rPr>
+          <w:rFonts w:ascii="Arial" w:eastAsia="Times New Roman" w:hAnsi="Arial" w:cs="Arial"/>
+          <w:b/>
+          <w:color w:val="000000"/>
+        </w:rPr>
+        <w:t>GET /users/type/</w:t>
+      </w:r>
+      <w:proofErr w:type="gramStart"/>
+      <w:r>
+        <w:rPr>
+          <w:rFonts w:ascii="Arial" w:eastAsia="Times New Roman" w:hAnsi="Arial" w:cs="Arial"/>
+          <w:b/>
+          <w:color w:val="000000"/>
+        </w:rPr>
+        <w:t>:username</w:t>
+      </w:r>
+      <w:proofErr w:type="gramEnd"/>
+    </w:p>
+    <w:p>
+      <w:pPr>
+        <w:spacing w:after="0" w:line="240" w:lineRule="auto"/>
+        <w:ind w:firstLine="720"/>
+        <w:rPr>
+          <w:rFonts w:ascii="Times New Roman" w:eastAsia="Times New Roman" w:hAnsi="Times New Roman" w:cs="Times New Roman"/>
+          <w:sz w:val="24"/>
+          <w:szCs w:val="24"/>
+        </w:rPr>
+      </w:pPr>
+      <w:r>
+        <w:rPr>
+          <w:rFonts w:ascii="Arial" w:eastAsia="Times New Roman" w:hAnsi="Arial" w:cs="Arial"/>
+          <w:color w:val="000000"/>
+        </w:rPr>
+        <w:t xml:space="preserve">Purpose: </w:t>
+      </w:r>
+      <w:r>
+        <w:rPr>
+          <w:rFonts w:ascii="Arial" w:eastAsia="Times New Roman" w:hAnsi="Arial" w:cs="Arial"/>
+          <w:color w:val="000000"/>
+        </w:rPr>
+        <w:t>Checks to see if a user is a tutor or admin.</w:t>
+      </w:r>
+    </w:p>
+    <w:p>
+      <w:pPr>
+        <w:spacing w:after="0" w:line="240" w:lineRule="auto"/>
+        <w:ind w:firstLine="720"/>
+        <w:rPr>
+          <w:rFonts w:ascii="Arial" w:eastAsia="Times New Roman" w:hAnsi="Arial" w:cs="Arial"/>
+          <w:color w:val="000000"/>
+        </w:rPr>
+      </w:pPr>
+      <w:r>
+        <w:rPr>
+          <w:rFonts w:ascii="Arial" w:eastAsia="Times New Roman" w:hAnsi="Arial" w:cs="Arial"/>
+          <w:color w:val="000000"/>
+        </w:rPr>
+        <w:t>Input:</w:t>
+      </w:r>
+    </w:p>
+    <w:p>
+      <w:pPr>
+        <w:spacing w:after="0" w:line="240" w:lineRule="auto"/>
+        <w:ind w:left="720" w:firstLine="720"/>
+        <w:rPr>
+          <w:rFonts w:ascii="Arial" w:eastAsia="Times New Roman" w:hAnsi="Arial" w:cs="Arial"/>
+          <w:color w:val="000000"/>
+        </w:rPr>
+      </w:pPr>
+      <w:proofErr w:type="gramStart"/>
+      <w:r>
+        <w:rPr>
+          <w:rFonts w:ascii="Arial" w:eastAsia="Times New Roman" w:hAnsi="Arial" w:cs="Arial"/>
+          <w:color w:val="000000"/>
+        </w:rPr>
+        <w:t>username :</w:t>
+      </w:r>
+      <w:proofErr w:type="gramEnd"/>
+      <w:r>
+        <w:rPr>
+          <w:rFonts w:ascii="Arial" w:eastAsia="Times New Roman" w:hAnsi="Arial" w:cs="Arial"/>
+          <w:color w:val="000000"/>
+        </w:rPr>
+        <w:t xml:space="preserve"> path parameter</w:t>
+      </w:r>
+    </w:p>
+    <w:p>
+      <w:pPr>
+        <w:spacing w:after="0" w:line="240" w:lineRule="auto"/>
+        <w:ind w:firstLine="720"/>
+        <w:rPr>
+          <w:rFonts w:ascii="Arial" w:eastAsia="Times New Roman" w:hAnsi="Arial" w:cs="Arial"/>
+          <w:color w:val="000000"/>
+        </w:rPr>
+      </w:pPr>
+      <w:r>
+        <w:rPr>
+          <w:rFonts w:ascii="Arial" w:eastAsia="Times New Roman" w:hAnsi="Arial" w:cs="Arial"/>
+          <w:color w:val="000000"/>
+        </w:rPr>
+        <w:t>Output:</w:t>
+      </w:r>
+    </w:p>
+    <w:p>
+      <w:pPr>
+        <w:spacing w:after="0" w:line="240" w:lineRule="auto"/>
+        <w:ind w:left="720" w:firstLine="720"/>
+        <w:rPr>
+          <w:rFonts w:ascii="Arial" w:eastAsia="Times New Roman" w:hAnsi="Arial" w:cs="Arial"/>
+          <w:color w:val="000000"/>
+        </w:rPr>
+      </w:pPr>
+      <w:r>
+        <w:rPr>
+          <w:rFonts w:ascii="Arial" w:eastAsia="Times New Roman" w:hAnsi="Arial" w:cs="Arial"/>
+          <w:color w:val="000000"/>
+        </w:rPr>
+        <w:t>user-</w:t>
+      </w:r>
+      <w:proofErr w:type="gramStart"/>
+      <w:r>
+        <w:rPr>
+          <w:rFonts w:ascii="Arial" w:eastAsia="Times New Roman" w:hAnsi="Arial" w:cs="Arial"/>
+          <w:color w:val="000000"/>
+        </w:rPr>
+        <w:t>type</w:t>
+      </w:r>
+      <w:r>
+        <w:rPr>
+          <w:rFonts w:ascii="Arial" w:eastAsia="Times New Roman" w:hAnsi="Arial" w:cs="Arial"/>
+          <w:color w:val="000000"/>
+        </w:rPr>
+        <w:t xml:space="preserve"> :</w:t>
+      </w:r>
+      <w:proofErr w:type="gramEnd"/>
+      <w:r>
+        <w:rPr>
+          <w:rFonts w:ascii="Arial" w:eastAsia="Times New Roman" w:hAnsi="Arial" w:cs="Arial"/>
+          <w:color w:val="000000"/>
+        </w:rPr>
         <w:t xml:space="preserve"> </w:t>
-      </w:r>
-      <w:r>
-        <w:rPr>
-          <w:rFonts w:ascii="Arial" w:eastAsia="Times New Roman" w:hAnsi="Arial" w:cs="Arial"/>
-          <w:b/>
-          <w:color w:val="000000"/>
-        </w:rPr>
-        <w:t>/users/check/:username</w:t>
-      </w:r>
-    </w:p>
-    <w:p>
-      <w:pPr>
-        <w:spacing w:after="0" w:line="240" w:lineRule="auto"/>
-        <w:ind w:firstLine="720"/>
-        <w:rPr>
-          <w:rFonts w:ascii="Times New Roman" w:eastAsia="Times New Roman" w:hAnsi="Times New Roman" w:cs="Times New Roman"/>
-          <w:sz w:val="24"/>
-          <w:szCs w:val="24"/>
-        </w:rPr>
-      </w:pPr>
-      <w:r>
-        <w:rPr>
-          <w:rFonts w:ascii="Arial" w:eastAsia="Times New Roman" w:hAnsi="Arial" w:cs="Arial"/>
-          <w:color w:val="000000"/>
-        </w:rPr>
-        <w:t xml:space="preserve">Purpose: </w:t>
-      </w:r>
-      <w:r>
-        <w:rPr>
-          <w:rFonts w:ascii="Arial" w:eastAsia="Times New Roman" w:hAnsi="Arial" w:cs="Arial"/>
-          <w:color w:val="000000"/>
-        </w:rPr>
-        <w:t>Checks to see if a user exists in the database</w:t>
-      </w:r>
-    </w:p>
-    <w:p>
-      <w:pPr>
-        <w:spacing w:after="0" w:line="240" w:lineRule="auto"/>
-        <w:ind w:firstLine="720"/>
-        <w:rPr>
-          <w:rFonts w:ascii="Arial" w:eastAsia="Times New Roman" w:hAnsi="Arial" w:cs="Arial"/>
-          <w:color w:val="000000"/>
-        </w:rPr>
-      </w:pPr>
-      <w:r>
-        <w:rPr>
-          <w:rFonts w:ascii="Arial" w:eastAsia="Times New Roman" w:hAnsi="Arial" w:cs="Arial"/>
-          <w:color w:val="000000"/>
-        </w:rPr>
-        <w:t>Input:</w:t>
-      </w:r>
-    </w:p>
-    <w:p>
-      <w:pPr>
-        <w:spacing w:after="0" w:line="240" w:lineRule="auto"/>
-        <w:ind w:left="720" w:firstLine="720"/>
-        <w:rPr>
-          <w:rFonts w:ascii="Arial" w:eastAsia="Times New Roman" w:hAnsi="Arial" w:cs="Arial"/>
-          <w:color w:val="000000"/>
-        </w:rPr>
-      </w:pPr>
-      <w:r>
-        <w:rPr>
-          <w:rFonts w:ascii="Arial" w:eastAsia="Times New Roman" w:hAnsi="Arial" w:cs="Arial"/>
-          <w:color w:val="000000"/>
-        </w:rPr>
-        <w:t>username : path parameter</w:t>
-      </w:r>
-    </w:p>
-    <w:p>
-      <w:pPr>
-        <w:spacing w:after="0" w:line="240" w:lineRule="auto"/>
-        <w:ind w:firstLine="720"/>
-        <w:rPr>
-          <w:rFonts w:ascii="Arial" w:eastAsia="Times New Roman" w:hAnsi="Arial" w:cs="Arial"/>
-          <w:color w:val="000000"/>
-        </w:rPr>
-      </w:pPr>
-      <w:r>
-        <w:rPr>
-          <w:rFonts w:ascii="Arial" w:eastAsia="Times New Roman" w:hAnsi="Arial" w:cs="Arial"/>
-          <w:color w:val="000000"/>
-        </w:rPr>
-        <w:t>Output:</w:t>
-      </w:r>
-    </w:p>
-    <w:p>
-      <w:pPr>
-        <w:spacing w:after="0" w:line="240" w:lineRule="auto"/>
-        <w:ind w:left="720" w:firstLine="720"/>
-        <w:rPr>
-          <w:rFonts w:ascii="Arial" w:eastAsia="Times New Roman" w:hAnsi="Arial" w:cs="Arial"/>
-          <w:color w:val="000000"/>
-        </w:rPr>
-      </w:pPr>
-      <w:r>
-        <w:rPr>
-          <w:rFonts w:ascii="Arial" w:eastAsia="Times New Roman" w:hAnsi="Arial" w:cs="Arial"/>
-          <w:color w:val="000000"/>
-        </w:rPr>
-        <w:t>confirmation : Boolean</w:t>
-      </w:r>
-    </w:p>
-    <w:p>
-      <w:pPr>
-        <w:spacing w:after="0" w:line="240" w:lineRule="auto"/>
-        <w:ind w:firstLine="720"/>
-        <w:rPr>
-          <w:rFonts w:ascii="Arial" w:eastAsia="Times New Roman" w:hAnsi="Arial" w:cs="Arial"/>
-          <w:color w:val="000000"/>
-        </w:rPr>
-      </w:pPr>
-      <w:r>
-        <w:rPr>
-          <w:rFonts w:ascii="Arial" w:eastAsia="Times New Roman" w:hAnsi="Arial" w:cs="Arial"/>
-          <w:color w:val="000000"/>
-        </w:rPr>
-        <w:t>Implementation:</w:t>
-      </w:r>
-    </w:p>
-    <w:p>
-      <w:pPr>
-        <w:spacing w:after="0" w:line="240" w:lineRule="auto"/>
-        <w:ind w:firstLine="720"/>
-        <w:rPr>
-          <w:rFonts w:ascii="Arial" w:eastAsia="Times New Roman" w:hAnsi="Arial" w:cs="Arial"/>
-          <w:color w:val="000000"/>
-        </w:rPr>
-      </w:pPr>
-      <w:r>
-        <w:rPr>
-          <w:rFonts w:ascii="Arial" w:eastAsia="Times New Roman" w:hAnsi="Arial" w:cs="Arial"/>
-          <w:color w:val="000000"/>
-        </w:rPr>
-        <w:t xml:space="preserve">     Checks the user table to see if the username can be found. Returns true if so and false if not.</w:t>
-      </w:r>
-    </w:p>
-    <w:p>
-      <w:pPr>
-        <w:spacing w:after="0" w:line="240" w:lineRule="auto"/>
-        <w:ind w:left="810"/>
-        <w:rPr>
-          <w:rFonts w:ascii="Times New Roman" w:eastAsia="Times New Roman" w:hAnsi="Times New Roman" w:cs="Times New Roman"/>
-          <w:sz w:val="24"/>
-          <w:szCs w:val="24"/>
-        </w:rPr>
-      </w:pPr>
-      <w:r>
-        <w:rPr>
-          <w:rFonts w:ascii="Arial" w:eastAsia="Times New Roman" w:hAnsi="Arial" w:cs="Arial"/>
-          <w:color w:val="000000"/>
-        </w:rPr>
-        <w:t xml:space="preserve">    </w:t>
-      </w:r>
-    </w:p>
-    <w:p>
-      <w:pPr>
-        <w:spacing w:after="0" w:line="240" w:lineRule="auto"/>
-        <w:ind w:firstLine="720"/>
-        <w:rPr>
-          <w:rFonts w:ascii="Times New Roman" w:eastAsia="Times New Roman" w:hAnsi="Times New Roman" w:cs="Times New Roman"/>
-          <w:sz w:val="24"/>
-          <w:szCs w:val="24"/>
-        </w:rPr>
-      </w:pPr>
-      <w:r>
-        <w:rPr>
-          <w:rFonts w:ascii="Arial" w:eastAsia="Times New Roman" w:hAnsi="Arial" w:cs="Arial"/>
-          <w:b/>
-          <w:color w:val="000000"/>
-        </w:rPr>
-        <w:t xml:space="preserve">Endpoint: </w:t>
-      </w:r>
-      <w:r>
-        <w:rPr>
-          <w:rFonts w:ascii="Arial" w:eastAsia="Times New Roman" w:hAnsi="Arial" w:cs="Arial"/>
-          <w:b/>
-          <w:color w:val="000000"/>
-        </w:rPr>
-        <w:t xml:space="preserve">GET </w:t>
-      </w:r>
-      <w:r>
-        <w:rPr>
-          <w:rFonts w:ascii="Arial" w:eastAsia="Times New Roman" w:hAnsi="Arial" w:cs="Arial"/>
-          <w:b/>
-          <w:color w:val="000000"/>
-        </w:rPr>
-        <w:t>/users/type</w:t>
-      </w:r>
-      <w:r>
-        <w:rPr>
-          <w:rFonts w:ascii="Arial" w:eastAsia="Times New Roman" w:hAnsi="Arial" w:cs="Arial"/>
-          <w:b/>
-          <w:color w:val="000000"/>
-        </w:rPr>
-        <w:t>/:username</w:t>
-      </w:r>
-    </w:p>
-    <w:p>
-      <w:pPr>
-        <w:spacing w:after="0" w:line="240" w:lineRule="auto"/>
-        <w:ind w:firstLine="720"/>
-        <w:rPr>
-          <w:rFonts w:ascii="Times New Roman" w:eastAsia="Times New Roman" w:hAnsi="Times New Roman" w:cs="Times New Roman"/>
-          <w:sz w:val="24"/>
-          <w:szCs w:val="24"/>
-        </w:rPr>
-      </w:pPr>
-      <w:r>
-        <w:rPr>
-          <w:rFonts w:ascii="Arial" w:eastAsia="Times New Roman" w:hAnsi="Arial" w:cs="Arial"/>
-          <w:color w:val="000000"/>
-        </w:rPr>
-        <w:t xml:space="preserve">Purpose: </w:t>
-      </w:r>
-      <w:r>
-        <w:rPr>
-          <w:rFonts w:ascii="Arial" w:eastAsia="Times New Roman" w:hAnsi="Arial" w:cs="Arial"/>
-          <w:color w:val="000000"/>
-        </w:rPr>
-        <w:t>Checks t</w:t>
-      </w:r>
-      <w:r>
-        <w:rPr>
-          <w:rFonts w:ascii="Arial" w:eastAsia="Times New Roman" w:hAnsi="Arial" w:cs="Arial"/>
-          <w:color w:val="000000"/>
-        </w:rPr>
-        <w:t>o see if a user is a tutor or admin.</w:t>
-      </w:r>
-    </w:p>
-    <w:p>
-      <w:pPr>
-        <w:spacing w:after="0" w:line="240" w:lineRule="auto"/>
-        <w:ind w:firstLine="720"/>
-        <w:rPr>
-          <w:rFonts w:ascii="Arial" w:eastAsia="Times New Roman" w:hAnsi="Arial" w:cs="Arial"/>
-          <w:color w:val="000000"/>
-        </w:rPr>
-      </w:pPr>
-      <w:r>
-        <w:rPr>
-          <w:rFonts w:ascii="Arial" w:eastAsia="Times New Roman" w:hAnsi="Arial" w:cs="Arial"/>
-          <w:color w:val="000000"/>
-        </w:rPr>
-        <w:t>Input:</w:t>
-      </w:r>
-    </w:p>
-    <w:p>
-      <w:pPr>
-        <w:spacing w:after="0" w:line="240" w:lineRule="auto"/>
-        <w:ind w:left="720" w:firstLine="720"/>
-        <w:rPr>
-          <w:rFonts w:ascii="Arial" w:eastAsia="Times New Roman" w:hAnsi="Arial" w:cs="Arial"/>
-          <w:color w:val="000000"/>
-        </w:rPr>
-      </w:pPr>
-      <w:r>
-        <w:rPr>
-          <w:rFonts w:ascii="Arial" w:eastAsia="Times New Roman" w:hAnsi="Arial" w:cs="Arial"/>
-          <w:color w:val="000000"/>
-        </w:rPr>
-        <w:t>username : path parameter</w:t>
-      </w:r>
-    </w:p>
-    <w:p>
-      <w:pPr>
-        <w:spacing w:after="0" w:line="240" w:lineRule="auto"/>
-        <w:ind w:firstLine="720"/>
-        <w:rPr>
-          <w:rFonts w:ascii="Arial" w:eastAsia="Times New Roman" w:hAnsi="Arial" w:cs="Arial"/>
-          <w:color w:val="000000"/>
-        </w:rPr>
-      </w:pPr>
-      <w:r>
-        <w:rPr>
-          <w:rFonts w:ascii="Arial" w:eastAsia="Times New Roman" w:hAnsi="Arial" w:cs="Arial"/>
-          <w:color w:val="000000"/>
-        </w:rPr>
-        <w:t>Output:</w:t>
-      </w:r>
-    </w:p>
-    <w:p>
-      <w:pPr>
-        <w:spacing w:after="0" w:line="240" w:lineRule="auto"/>
-        <w:ind w:left="720" w:firstLine="720"/>
-        <w:rPr>
-          <w:rFonts w:ascii="Arial" w:eastAsia="Times New Roman" w:hAnsi="Arial" w:cs="Arial"/>
-          <w:color w:val="000000"/>
-        </w:rPr>
-      </w:pPr>
-      <w:r>
-        <w:rPr>
-          <w:rFonts w:ascii="Arial" w:eastAsia="Times New Roman" w:hAnsi="Arial" w:cs="Arial"/>
-          <w:color w:val="000000"/>
-        </w:rPr>
-        <w:t>user-type</w:t>
-      </w:r>
-      <w:r>
-        <w:rPr>
-          <w:rFonts w:ascii="Arial" w:eastAsia="Times New Roman" w:hAnsi="Arial" w:cs="Arial"/>
-          <w:color w:val="000000"/>
-        </w:rPr>
-        <w:t xml:space="preserve"> : </w:t>
       </w:r>
       <w:r>
         <w:rPr>
@@ -2610,8 +2807,6 @@
           <w:szCs w:val="24"/>
         </w:rPr>
       </w:pPr>
-      <w:bookmarkStart w:id="0" w:name="_GoBack"/>
-      <w:bookmarkEnd w:id="0"/>
       <w:r>
         <w:rPr>
           <w:rFonts w:ascii="Arial" w:eastAsia="Times New Roman" w:hAnsi="Arial" w:cs="Arial"/>
@@ -3726,8 +3921,13 @@
     <w:p>
       <w:r>
         <w:lastRenderedPageBreak/>
-        <w:t>All endpoints in the RESTful service. For each endpoint, provide all inputs and outputs. Reflect briefly (in pseudo code) on how you will implement the endpoint. As an example, consider the “cities in a country” endpoint in my sample code. This might be written up as follows:</w:t>
-      </w:r>
+        <w:t>All endpoints in the RESTful service. For each endpoint, provide all inputs and outputs. Reflect briefly (in pseudo code) on how you will implement the endpoint. As an example, consider the “cities in a country” endpoint in my sample code. This might be written up as follows</w:t>
+      </w:r>
+      <w:proofErr w:type="gramStart"/>
+      <w:r>
+        <w:t>:</w:t>
+      </w:r>
+      <w:proofErr w:type="gramEnd"/>
       <w:r>
         <w:br/>
       </w:r>
@@ -3960,15 +4160,22 @@
           </wp:inline>
         </w:drawing>
       </w:r>
+    </w:p>
+    <w:p>
+      <w:pPr>
+        <w:pStyle w:val="Title"/>
+        <w:spacing w:after="240"/>
+        <w:jc w:val="center"/>
+      </w:pPr>
       <w:r>
         <w:rPr>
           <w:noProof/>
         </w:rPr>
         <w:drawing>
-          <wp:inline distT="0" distB="0" distL="0" distR="0">
-            <wp:extent cx="3686981" cy="2880360"/>
-            <wp:effectExtent l="95250" t="76200" r="104140" b="129540"/>
-            <wp:docPr id="12" name="Picture 12"/>
+          <wp:inline distT="0" distB="0" distL="0" distR="0" wp14:anchorId="53D44CA1" wp14:editId="128C9B33">
+            <wp:extent cx="3434646" cy="3631223"/>
+            <wp:effectExtent l="57150" t="57150" r="71120" b="102870"/>
+            <wp:docPr id="14" name="Picture 14"/>
             <wp:cNvGraphicFramePr>
               <a:graphicFrameLocks xmlns:a="http://schemas.openxmlformats.org/drawingml/2006/main" noChangeAspect="1"/>
             </wp:cNvGraphicFramePr>
@@ -3976,7 +4183,7 @@
               <a:graphicData uri="http://schemas.openxmlformats.org/drawingml/2006/picture">
                 <pic:pic xmlns:pic="http://schemas.openxmlformats.org/drawingml/2006/picture">
                   <pic:nvPicPr>
-                    <pic:cNvPr id="0" name="Picture 38"/>
+                    <pic:cNvPr id="0" name="Picture 1"/>
                     <pic:cNvPicPr>
                       <a:picLocks noChangeAspect="1" noChangeArrowheads="1"/>
                     </pic:cNvPicPr>
@@ -3997,7 +4204,7 @@
                   <pic:spPr bwMode="auto">
                     <a:xfrm>
                       <a:off x="0" y="0"/>
-                      <a:ext cx="3686981" cy="2880360"/>
+                      <a:ext cx="3449050" cy="3646452"/>
                     </a:xfrm>
                     <a:prstGeom prst="rect">
                       <a:avLst/>
@@ -4037,6 +4244,8 @@
           </wp:inline>
         </w:drawing>
       </w:r>
+      <w:bookmarkStart w:id="0" w:name="_GoBack"/>
+      <w:bookmarkEnd w:id="0"/>
     </w:p>
     <w:p>
       <w:pPr>
@@ -4061,19 +4270,21 @@
         <w:pStyle w:val="Title"/>
         <w:spacing w:after="240"/>
       </w:pPr>
-    </w:p>
-    <w:p>
-      <w:pPr>
-        <w:pStyle w:val="Title"/>
-        <w:spacing w:after="240"/>
-      </w:pPr>
       <w:r>
         <w:t>Implementation Plan</w:t>
       </w:r>
     </w:p>
     <w:p>
       <w:r>
-        <w:t>Write am implementation plan for the first two weeks in the implementation phase. This must include all the action items for this time period and an assignment of responsibilities for individual team members. Note that I will use your writeup to assess how you have progress at the midway point in the implementation phase.</w:t>
+        <w:t xml:space="preserve">Write am implementation plan for the first two weeks in the implementation phase. This must include all the action items for this time period and an assignment of responsibilities for individual team members. Note that I will use your </w:t>
+      </w:r>
+      <w:proofErr w:type="spellStart"/>
+      <w:r>
+        <w:t>writeup</w:t>
+      </w:r>
+      <w:proofErr w:type="spellEnd"/>
+      <w:r>
+        <w:t xml:space="preserve"> to assess how you have progress at the midway point in the implementation phase.</w:t>
       </w:r>
     </w:p>
     <w:p>
@@ -4102,7 +4313,7 @@
 </file>
 
 <file path=word/numbering.xml><?xml version="1.0" encoding="utf-8"?>
-<w:numbering xmlns:wpc="http://schemas.microsoft.com/office/word/2010/wordprocessingCanvas" xmlns:cx="http://schemas.microsoft.com/office/drawing/2014/chartex" xmlns:cx1="http://schemas.microsoft.com/office/drawing/2015/9/8/chartex" xmlns:cx2="http://schemas.microsoft.com/office/drawing/2015/10/21/chartex" xmlns:cx3="http://schemas.microsoft.com/office/drawing/2016/5/9/chartex" xmlns:cx4="http://schemas.microsoft.com/office/drawing/2016/5/10/chartex" xmlns:cx5="http://schemas.microsoft.com/office/drawing/2016/5/11/chartex" xmlns:mc="http://schemas.openxmlformats.org/markup-compatibility/2006" xmlns:o="urn:schemas-microsoft-com:office:office" xmlns:r="http://schemas.openxmlformats.org/officeDocument/2006/relationships" xmlns:m="http://schemas.openxmlformats.org/officeDocument/2006/math" xmlns:v="urn:schemas-microsoft-com:vml" xmlns:wp14="http://schemas.microsoft.com/office/word/2010/wordprocessingDrawing" xmlns:wp="http://schemas.openxmlformats.org/drawingml/2006/wordprocessingDrawing" xmlns:w10="urn:schemas-microsoft-com:office:word" xmlns:w="http://schemas.openxmlformats.org/wordprocessingml/2006/main" xmlns:w14="http://schemas.microsoft.com/office/word/2010/wordml" xmlns:w15="http://schemas.microsoft.com/office/word/2012/wordml" xmlns:w16se="http://schemas.microsoft.com/office/word/2015/wordml/symex" xmlns:wpg="http://schemas.microsoft.com/office/word/2010/wordprocessingGroup" xmlns:wpi="http://schemas.microsoft.com/office/word/2010/wordprocessingInk" xmlns:wne="http://schemas.microsoft.com/office/word/2006/wordml" xmlns:wps="http://schemas.microsoft.com/office/word/2010/wordprocessingShape" mc:Ignorable="w14 w15 w16se wp14">
+<w:numbering xmlns:wpc="http://schemas.microsoft.com/office/word/2010/wordprocessingCanvas" xmlns:mc="http://schemas.openxmlformats.org/markup-compatibility/2006" xmlns:o="urn:schemas-microsoft-com:office:office" xmlns:r="http://schemas.openxmlformats.org/officeDocument/2006/relationships" xmlns:m="http://schemas.openxmlformats.org/officeDocument/2006/math" xmlns:v="urn:schemas-microsoft-com:vml" xmlns:wp14="http://schemas.microsoft.com/office/word/2010/wordprocessingDrawing" xmlns:wp="http://schemas.openxmlformats.org/drawingml/2006/wordprocessingDrawing" xmlns:w10="urn:schemas-microsoft-com:office:word" xmlns:w="http://schemas.openxmlformats.org/wordprocessingml/2006/main" xmlns:w14="http://schemas.microsoft.com/office/word/2010/wordml" xmlns:w15="http://schemas.microsoft.com/office/word/2012/wordml" xmlns:wpg="http://schemas.microsoft.com/office/word/2010/wordprocessingGroup" xmlns:wpi="http://schemas.microsoft.com/office/word/2010/wordprocessingInk" xmlns:wne="http://schemas.microsoft.com/office/word/2006/wordml" xmlns:wps="http://schemas.microsoft.com/office/word/2010/wordprocessingShape" mc:Ignorable="w14 w15 wp14">
   <w:abstractNum w:abstractNumId="0" w15:restartNumberingAfterBreak="0">
     <w:nsid w:val="626A55D4"/>
     <w:multiLevelType w:val="hybridMultilevel"/>
@@ -4376,7 +4587,7 @@
 </file>
 
 <file path=word/styles.xml><?xml version="1.0" encoding="utf-8"?>
-<w:styles xmlns:mc="http://schemas.openxmlformats.org/markup-compatibility/2006" xmlns:r="http://schemas.openxmlformats.org/officeDocument/2006/relationships" xmlns:w="http://schemas.openxmlformats.org/wordprocessingml/2006/main" xmlns:w14="http://schemas.microsoft.com/office/word/2010/wordml" xmlns:w15="http://schemas.microsoft.com/office/word/2012/wordml" xmlns:w16se="http://schemas.microsoft.com/office/word/2015/wordml/symex" mc:Ignorable="w14 w15 w16se">
+<w:styles xmlns:mc="http://schemas.openxmlformats.org/markup-compatibility/2006" xmlns:r="http://schemas.openxmlformats.org/officeDocument/2006/relationships" xmlns:w="http://schemas.openxmlformats.org/wordprocessingml/2006/main" xmlns:w14="http://schemas.microsoft.com/office/word/2010/wordml" xmlns:w15="http://schemas.microsoft.com/office/word/2012/wordml" mc:Ignorable="w14 w15">
   <w:docDefaults>
     <w:rPrDefault>
       <w:rPr>
@@ -4392,7 +4603,7 @@
       </w:pPr>
     </w:pPrDefault>
   </w:docDefaults>
-  <w:latentStyles w:defLockedState="0" w:defUIPriority="99" w:defSemiHidden="0" w:defUnhideWhenUsed="0" w:defQFormat="0" w:count="374">
+  <w:latentStyles w:defLockedState="0" w:defUIPriority="99" w:defSemiHidden="0" w:defUnhideWhenUsed="0" w:defQFormat="0" w:count="371">
     <w:lsdException w:name="Normal" w:uiPriority="0" w:qFormat="1"/>
     <w:lsdException w:name="heading 1" w:uiPriority="9" w:qFormat="1"/>
     <w:lsdException w:name="heading 2" w:semiHidden="1" w:uiPriority="9" w:unhideWhenUsed="1" w:qFormat="1"/>
@@ -4764,9 +4975,6 @@
     <w:lsdException w:name="List Table 5 Dark Accent 6" w:uiPriority="50"/>
     <w:lsdException w:name="List Table 6 Colorful Accent 6" w:uiPriority="51"/>
     <w:lsdException w:name="List Table 7 Colorful Accent 6" w:uiPriority="52"/>
-    <w:lsdException w:name="Mention" w:semiHidden="1" w:unhideWhenUsed="1"/>
-    <w:lsdException w:name="Smart Hyperlink" w:semiHidden="1" w:unhideWhenUsed="1"/>
-    <w:lsdException w:name="Hashtag" w:semiHidden="1" w:unhideWhenUsed="1"/>
   </w:latentStyles>
   <w:style w:type="paragraph" w:default="1" w:styleId="Normal">
     <w:name w:val="Normal"/>

</xml_diff>

<commit_message>
Updated UML for matching db schema
</commit_message>
<xml_diff>
--- a/Design Document.docx
+++ b/Design Document.docx
@@ -1,6 +1,6 @@
 
 <file path=word/document.xml><?xml version="1.0" encoding="utf-8"?>
-<w:document xmlns:wpc="http://schemas.microsoft.com/office/word/2010/wordprocessingCanvas" xmlns:mc="http://schemas.openxmlformats.org/markup-compatibility/2006" xmlns:o="urn:schemas-microsoft-com:office:office" xmlns:r="http://schemas.openxmlformats.org/officeDocument/2006/relationships" xmlns:m="http://schemas.openxmlformats.org/officeDocument/2006/math" xmlns:v="urn:schemas-microsoft-com:vml" xmlns:wp14="http://schemas.microsoft.com/office/word/2010/wordprocessingDrawing" xmlns:wp="http://schemas.openxmlformats.org/drawingml/2006/wordprocessingDrawing" xmlns:w10="urn:schemas-microsoft-com:office:word" xmlns:w="http://schemas.openxmlformats.org/wordprocessingml/2006/main" xmlns:w14="http://schemas.microsoft.com/office/word/2010/wordml" xmlns:w15="http://schemas.microsoft.com/office/word/2012/wordml" xmlns:wpg="http://schemas.microsoft.com/office/word/2010/wordprocessingGroup" xmlns:wpi="http://schemas.microsoft.com/office/word/2010/wordprocessingInk" xmlns:wne="http://schemas.microsoft.com/office/word/2006/wordml" xmlns:wps="http://schemas.microsoft.com/office/word/2010/wordprocessingShape" mc:Ignorable="w14 w15 wp14">
+<w:document xmlns:wpc="http://schemas.microsoft.com/office/word/2010/wordprocessingCanvas" xmlns:cx="http://schemas.microsoft.com/office/drawing/2014/chartex" xmlns:cx1="http://schemas.microsoft.com/office/drawing/2015/9/8/chartex" xmlns:cx2="http://schemas.microsoft.com/office/drawing/2015/10/21/chartex" xmlns:cx3="http://schemas.microsoft.com/office/drawing/2016/5/9/chartex" xmlns:cx4="http://schemas.microsoft.com/office/drawing/2016/5/10/chartex" xmlns:cx5="http://schemas.microsoft.com/office/drawing/2016/5/11/chartex" xmlns:mc="http://schemas.openxmlformats.org/markup-compatibility/2006" xmlns:o="urn:schemas-microsoft-com:office:office" xmlns:r="http://schemas.openxmlformats.org/officeDocument/2006/relationships" xmlns:m="http://schemas.openxmlformats.org/officeDocument/2006/math" xmlns:v="urn:schemas-microsoft-com:vml" xmlns:wp14="http://schemas.microsoft.com/office/word/2010/wordprocessingDrawing" xmlns:wp="http://schemas.openxmlformats.org/drawingml/2006/wordprocessingDrawing" xmlns:w10="urn:schemas-microsoft-com:office:word" xmlns:w="http://schemas.openxmlformats.org/wordprocessingml/2006/main" xmlns:w14="http://schemas.microsoft.com/office/word/2010/wordml" xmlns:w15="http://schemas.microsoft.com/office/word/2012/wordml" xmlns:w16se="http://schemas.microsoft.com/office/word/2015/wordml/symex" xmlns:wpg="http://schemas.microsoft.com/office/word/2010/wordprocessingGroup" xmlns:wpi="http://schemas.microsoft.com/office/word/2010/wordprocessingInk" xmlns:wne="http://schemas.microsoft.com/office/word/2006/wordml" xmlns:wps="http://schemas.microsoft.com/office/word/2010/wordprocessingShape" mc:Ignorable="w14 w15 w16se wp14">
   <w:body>
     <w:p>
       <w:pPr>
@@ -166,23 +166,7 @@
           <w:rFonts w:cstheme="minorHAnsi"/>
           <w:color w:val="000000"/>
         </w:rPr>
-        <w:t xml:space="preserve">, </w:t>
-      </w:r>
-      <w:proofErr w:type="spellStart"/>
-      <w:r>
-        <w:rPr>
-          <w:rFonts w:cstheme="minorHAnsi"/>
-          <w:color w:val="000000"/>
-        </w:rPr>
-        <w:t>Huy</w:t>
-      </w:r>
-      <w:proofErr w:type="spellEnd"/>
-      <w:r>
-        <w:rPr>
-          <w:rFonts w:cstheme="minorHAnsi"/>
-          <w:color w:val="000000"/>
-        </w:rPr>
-        <w:t xml:space="preserve"> Ly, Christopher Mariani, and Bryan Nunez</w:t>
+        <w:t>, Huy Ly, Christopher Mariani, and Bryan Nunez</w:t>
       </w:r>
     </w:p>
     <w:p>
@@ -1735,53 +1719,305 @@
           <w:b/>
           <w:color w:val="000000"/>
         </w:rPr>
-        <w:t>/</w:t>
-      </w:r>
-      <w:proofErr w:type="gramStart"/>
-      <w:r>
-        <w:rPr>
-          <w:rFonts w:ascii="Arial" w:eastAsia="Times New Roman" w:hAnsi="Arial" w:cs="Arial"/>
+        <w:t>/:code</w:t>
+      </w:r>
+    </w:p>
+    <w:p>
+      <w:pPr>
+        <w:spacing w:after="0" w:line="240" w:lineRule="auto"/>
+        <w:ind w:firstLine="720"/>
+        <w:rPr>
+          <w:rFonts w:ascii="Times New Roman" w:eastAsia="Times New Roman" w:hAnsi="Times New Roman" w:cs="Times New Roman"/>
+          <w:sz w:val="24"/>
+          <w:szCs w:val="24"/>
+        </w:rPr>
+      </w:pPr>
+      <w:r>
+        <w:rPr>
+          <w:rFonts w:ascii="Arial" w:eastAsia="Times New Roman" w:hAnsi="Arial" w:cs="Arial"/>
+          <w:color w:val="000000"/>
+        </w:rPr>
+        <w:t>Purpose: Retrieves Announcements for displaying on every end users Homepage</w:t>
+      </w:r>
+      <w:r>
+        <w:rPr>
+          <w:rFonts w:ascii="Arial" w:eastAsia="Times New Roman" w:hAnsi="Arial" w:cs="Arial"/>
+          <w:color w:val="000000"/>
+        </w:rPr>
+        <w:t>. Can return the first 15 announcements (if input is zero) or all stored announcements (if input is one).</w:t>
+      </w:r>
+    </w:p>
+    <w:p>
+      <w:pPr>
+        <w:spacing w:after="0" w:line="240" w:lineRule="auto"/>
+        <w:ind w:firstLine="720"/>
+        <w:rPr>
+          <w:rFonts w:ascii="Arial" w:eastAsia="Times New Roman" w:hAnsi="Arial" w:cs="Arial"/>
+          <w:color w:val="000000"/>
+        </w:rPr>
+      </w:pPr>
+      <w:r>
+        <w:rPr>
+          <w:rFonts w:ascii="Arial" w:eastAsia="Times New Roman" w:hAnsi="Arial" w:cs="Arial"/>
+          <w:color w:val="000000"/>
+        </w:rPr>
+        <w:t xml:space="preserve">Input: </w:t>
+      </w:r>
+    </w:p>
+    <w:p>
+      <w:pPr>
+        <w:spacing w:after="0" w:line="240" w:lineRule="auto"/>
+        <w:ind w:firstLine="720"/>
+        <w:rPr>
+          <w:rFonts w:ascii="Times New Roman" w:eastAsia="Times New Roman" w:hAnsi="Times New Roman" w:cs="Times New Roman"/>
+          <w:sz w:val="24"/>
+          <w:szCs w:val="24"/>
+        </w:rPr>
+      </w:pPr>
+      <w:r>
+        <w:rPr>
+          <w:rFonts w:ascii="Arial" w:eastAsia="Times New Roman" w:hAnsi="Arial" w:cs="Arial"/>
+          <w:color w:val="000000"/>
+        </w:rPr>
+        <w:tab/>
+        <w:t>code: path parameter</w:t>
+      </w:r>
+    </w:p>
+    <w:p>
+      <w:pPr>
+        <w:spacing w:after="0" w:line="240" w:lineRule="auto"/>
+        <w:ind w:firstLine="720"/>
+        <w:rPr>
+          <w:rFonts w:ascii="Arial" w:eastAsia="Times New Roman" w:hAnsi="Arial" w:cs="Arial"/>
+          <w:color w:val="000000"/>
+        </w:rPr>
+      </w:pPr>
+      <w:r>
+        <w:rPr>
+          <w:rFonts w:ascii="Arial" w:eastAsia="Times New Roman" w:hAnsi="Arial" w:cs="Arial"/>
+          <w:color w:val="000000"/>
+        </w:rPr>
+        <w:t>Output:</w:t>
+      </w:r>
+      <w:r>
+        <w:rPr>
+          <w:rFonts w:ascii="Arial" w:eastAsia="Times New Roman" w:hAnsi="Arial" w:cs="Arial"/>
+          <w:color w:val="000000"/>
+        </w:rPr>
+        <w:t xml:space="preserve"> JSON array of:</w:t>
+      </w:r>
+    </w:p>
+    <w:p>
+      <w:pPr>
+        <w:spacing w:after="0" w:line="240" w:lineRule="auto"/>
+        <w:ind w:firstLine="720"/>
+        <w:rPr>
+          <w:rFonts w:ascii="Arial" w:eastAsia="Times New Roman" w:hAnsi="Arial" w:cs="Arial"/>
+          <w:color w:val="000000"/>
+        </w:rPr>
+      </w:pPr>
+      <w:r>
+        <w:rPr>
+          <w:rFonts w:ascii="Arial" w:eastAsia="Times New Roman" w:hAnsi="Arial" w:cs="Arial"/>
+          <w:color w:val="000000"/>
+        </w:rPr>
+        <w:tab/>
+        <w:t>announcement-number : Integer</w:t>
+      </w:r>
+    </w:p>
+    <w:p>
+      <w:pPr>
+        <w:spacing w:after="0" w:line="240" w:lineRule="auto"/>
+        <w:ind w:firstLine="720"/>
+        <w:rPr>
+          <w:rFonts w:ascii="Arial" w:eastAsia="Times New Roman" w:hAnsi="Arial" w:cs="Arial"/>
+          <w:color w:val="000000"/>
+        </w:rPr>
+      </w:pPr>
+      <w:r>
+        <w:rPr>
+          <w:rFonts w:ascii="Arial" w:eastAsia="Times New Roman" w:hAnsi="Arial" w:cs="Arial"/>
+          <w:color w:val="000000"/>
+        </w:rPr>
+        <w:tab/>
+        <w:t>announcement : String</w:t>
+      </w:r>
+      <w:r>
+        <w:rPr>
+          <w:rFonts w:ascii="Arial" w:eastAsia="Times New Roman" w:hAnsi="Arial" w:cs="Arial"/>
+          <w:color w:val="000000"/>
+        </w:rPr>
+        <w:tab/>
+      </w:r>
+    </w:p>
+    <w:p>
+      <w:pPr>
+        <w:spacing w:after="0" w:line="240" w:lineRule="auto"/>
+        <w:ind w:firstLine="720"/>
+        <w:rPr>
+          <w:rFonts w:ascii="Times New Roman" w:eastAsia="Times New Roman" w:hAnsi="Times New Roman" w:cs="Times New Roman"/>
+          <w:sz w:val="24"/>
+          <w:szCs w:val="24"/>
+        </w:rPr>
+      </w:pPr>
+    </w:p>
+    <w:p>
+      <w:pPr>
+        <w:spacing w:after="0" w:line="240" w:lineRule="auto"/>
+        <w:ind w:left="720"/>
+        <w:rPr>
+          <w:rFonts w:ascii="Times New Roman" w:eastAsia="Times New Roman" w:hAnsi="Times New Roman" w:cs="Times New Roman"/>
+          <w:sz w:val="24"/>
+          <w:szCs w:val="24"/>
+        </w:rPr>
+      </w:pPr>
+      <w:r>
+        <w:rPr>
+          <w:rFonts w:ascii="Arial" w:eastAsia="Times New Roman" w:hAnsi="Arial" w:cs="Arial"/>
+          <w:color w:val="000000"/>
+        </w:rPr>
+        <w:t>Implementation:</w:t>
+      </w:r>
+    </w:p>
+    <w:p>
+      <w:pPr>
+        <w:spacing w:after="0" w:line="240" w:lineRule="auto"/>
+        <w:ind w:left="720"/>
+        <w:rPr>
+          <w:rFonts w:ascii="Arial" w:eastAsia="Times New Roman" w:hAnsi="Arial" w:cs="Arial"/>
+          <w:color w:val="000000"/>
+        </w:rPr>
+      </w:pPr>
+      <w:r>
+        <w:rPr>
+          <w:rFonts w:ascii="Arial" w:eastAsia="Times New Roman" w:hAnsi="Arial" w:cs="Arial"/>
+          <w:color w:val="000000"/>
+        </w:rPr>
+        <w:t xml:space="preserve">    </w:t>
+      </w:r>
+      <w:r>
+        <w:rPr>
+          <w:rFonts w:ascii="Arial" w:eastAsia="Times New Roman" w:hAnsi="Arial" w:cs="Arial"/>
+          <w:color w:val="000000"/>
+        </w:rPr>
+        <w:t xml:space="preserve">Construct a list from the announcements table starting from the bottom of the table and working up until desired number of announcements is reached (based on input). </w:t>
+      </w:r>
+    </w:p>
+    <w:p>
+      <w:pPr>
+        <w:spacing w:after="0" w:line="240" w:lineRule="auto"/>
+        <w:rPr>
+          <w:rFonts w:ascii="Times New Roman" w:eastAsia="Times New Roman" w:hAnsi="Times New Roman" w:cs="Times New Roman"/>
+          <w:sz w:val="24"/>
+          <w:szCs w:val="24"/>
+        </w:rPr>
+      </w:pPr>
+    </w:p>
+    <w:p>
+      <w:pPr>
+        <w:spacing w:after="0" w:line="240" w:lineRule="auto"/>
+        <w:rPr>
+          <w:rFonts w:ascii="Times New Roman" w:eastAsia="Times New Roman" w:hAnsi="Times New Roman" w:cs="Times New Roman"/>
           <w:b/>
-          <w:color w:val="000000"/>
-        </w:rPr>
-        <w:t>:code</w:t>
-      </w:r>
-      <w:proofErr w:type="gramEnd"/>
+          <w:sz w:val="24"/>
+          <w:szCs w:val="24"/>
+        </w:rPr>
+      </w:pPr>
+      <w:r>
+        <w:rPr>
+          <w:rFonts w:ascii="Arial" w:eastAsia="Times New Roman" w:hAnsi="Arial" w:cs="Arial"/>
+          <w:color w:val="000000"/>
+        </w:rPr>
+        <w:t xml:space="preserve">    </w:t>
+      </w:r>
+      <w:r>
+        <w:rPr>
+          <w:rFonts w:ascii="Arial" w:eastAsia="Times New Roman" w:hAnsi="Arial" w:cs="Arial"/>
+          <w:color w:val="000000"/>
+        </w:rPr>
+        <w:tab/>
+      </w:r>
+      <w:r>
+        <w:rPr>
+          <w:rFonts w:ascii="Arial" w:eastAsia="Times New Roman" w:hAnsi="Arial" w:cs="Arial"/>
+          <w:b/>
+          <w:color w:val="000000"/>
+        </w:rPr>
+        <w:t xml:space="preserve">Endpoint: </w:t>
+      </w:r>
+      <w:r>
+        <w:rPr>
+          <w:rFonts w:ascii="Arial" w:eastAsia="Times New Roman" w:hAnsi="Arial" w:cs="Arial"/>
+          <w:b/>
+          <w:color w:val="000000"/>
+        </w:rPr>
+        <w:t>POST /home/</w:t>
+      </w:r>
+      <w:proofErr w:type="spellStart"/>
+      <w:r>
+        <w:rPr>
+          <w:rFonts w:ascii="Arial" w:eastAsia="Times New Roman" w:hAnsi="Arial" w:cs="Arial"/>
+          <w:b/>
+          <w:color w:val="000000"/>
+        </w:rPr>
+        <w:t>addA</w:t>
+      </w:r>
+      <w:r>
+        <w:rPr>
+          <w:rFonts w:ascii="Arial" w:eastAsia="Times New Roman" w:hAnsi="Arial" w:cs="Arial"/>
+          <w:b/>
+          <w:color w:val="000000"/>
+        </w:rPr>
+        <w:t>nnouncement</w:t>
+      </w:r>
+      <w:proofErr w:type="spellEnd"/>
     </w:p>
     <w:p>
       <w:pPr>
         <w:spacing w:after="0" w:line="240" w:lineRule="auto"/>
         <w:ind w:firstLine="720"/>
         <w:rPr>
-          <w:rFonts w:ascii="Times New Roman" w:eastAsia="Times New Roman" w:hAnsi="Times New Roman" w:cs="Times New Roman"/>
-          <w:sz w:val="24"/>
-          <w:szCs w:val="24"/>
-        </w:rPr>
-      </w:pPr>
-      <w:r>
-        <w:rPr>
-          <w:rFonts w:ascii="Arial" w:eastAsia="Times New Roman" w:hAnsi="Arial" w:cs="Arial"/>
-          <w:color w:val="000000"/>
-        </w:rPr>
-        <w:t>Purpose: Retrieves Announcements for displaying on every end users Homepage</w:t>
-      </w:r>
-      <w:r>
-        <w:rPr>
-          <w:rFonts w:ascii="Arial" w:eastAsia="Times New Roman" w:hAnsi="Arial" w:cs="Arial"/>
-          <w:color w:val="000000"/>
-        </w:rPr>
-        <w:t>. Can return the first 15 announcements (if input is zero) or all stored announcements (if input is one).</w:t>
-      </w:r>
-    </w:p>
-    <w:p>
-      <w:pPr>
-        <w:spacing w:after="0" w:line="240" w:lineRule="auto"/>
-        <w:ind w:firstLine="720"/>
-        <w:rPr>
-          <w:rFonts w:ascii="Arial" w:eastAsia="Times New Roman" w:hAnsi="Arial" w:cs="Arial"/>
-          <w:color w:val="000000"/>
-        </w:rPr>
-      </w:pPr>
+          <w:rFonts w:ascii="Arial" w:eastAsia="Times New Roman" w:hAnsi="Arial" w:cs="Arial"/>
+          <w:color w:val="000000"/>
+        </w:rPr>
+      </w:pPr>
+      <w:r>
+        <w:rPr>
+          <w:rFonts w:ascii="Arial" w:eastAsia="Times New Roman" w:hAnsi="Arial" w:cs="Arial"/>
+          <w:color w:val="000000"/>
+        </w:rPr>
+        <w:t xml:space="preserve">Purpose: Sends </w:t>
+      </w:r>
+      <w:r>
+        <w:rPr>
+          <w:rFonts w:ascii="Arial" w:eastAsia="Times New Roman" w:hAnsi="Arial" w:cs="Arial"/>
+          <w:color w:val="000000"/>
+        </w:rPr>
+        <w:t>an announcement to the database. Functionality is only available to administrative users.</w:t>
+      </w:r>
+    </w:p>
+    <w:p>
+      <w:pPr>
+        <w:spacing w:after="0" w:line="240" w:lineRule="auto"/>
+        <w:rPr>
+          <w:rFonts w:ascii="Arial" w:eastAsia="Times New Roman" w:hAnsi="Arial" w:cs="Arial"/>
+          <w:color w:val="000000"/>
+        </w:rPr>
+      </w:pPr>
+      <w:r>
+        <w:rPr>
+          <w:rFonts w:ascii="Arial" w:eastAsia="Times New Roman" w:hAnsi="Arial" w:cs="Arial"/>
+          <w:color w:val="000000"/>
+        </w:rPr>
+        <w:t>  </w:t>
+      </w:r>
+      <w:r>
+        <w:rPr>
+          <w:rFonts w:ascii="Arial" w:eastAsia="Times New Roman" w:hAnsi="Arial" w:cs="Arial"/>
+          <w:color w:val="000000"/>
+        </w:rPr>
+        <w:tab/>
+      </w:r>
       <w:r>
         <w:rPr>
           <w:rFonts w:ascii="Arial" w:eastAsia="Times New Roman" w:hAnsi="Arial" w:cs="Arial"/>
@@ -1793,7 +2029,6 @@
     <w:p>
       <w:pPr>
         <w:spacing w:after="0" w:line="240" w:lineRule="auto"/>
-        <w:ind w:firstLine="720"/>
         <w:rPr>
           <w:rFonts w:ascii="Times New Roman" w:eastAsia="Times New Roman" w:hAnsi="Times New Roman" w:cs="Times New Roman"/>
           <w:sz w:val="24"/>
@@ -1807,32 +2042,37 @@
         </w:rPr>
         <w:tab/>
       </w:r>
-      <w:proofErr w:type="gramStart"/>
-      <w:r>
-        <w:rPr>
-          <w:rFonts w:ascii="Arial" w:eastAsia="Times New Roman" w:hAnsi="Arial" w:cs="Arial"/>
-          <w:color w:val="000000"/>
-        </w:rPr>
-        <w:t>code</w:t>
-      </w:r>
-      <w:proofErr w:type="gramEnd"/>
-      <w:r>
-        <w:rPr>
-          <w:rFonts w:ascii="Arial" w:eastAsia="Times New Roman" w:hAnsi="Arial" w:cs="Arial"/>
-          <w:color w:val="000000"/>
-        </w:rPr>
-        <w:t>: path parameter</w:t>
-      </w:r>
-    </w:p>
-    <w:p>
-      <w:pPr>
-        <w:spacing w:after="0" w:line="240" w:lineRule="auto"/>
-        <w:ind w:firstLine="720"/>
-        <w:rPr>
-          <w:rFonts w:ascii="Arial" w:eastAsia="Times New Roman" w:hAnsi="Arial" w:cs="Arial"/>
-          <w:color w:val="000000"/>
-        </w:rPr>
-      </w:pPr>
+      <w:r>
+        <w:rPr>
+          <w:rFonts w:ascii="Arial" w:eastAsia="Times New Roman" w:hAnsi="Arial" w:cs="Arial"/>
+          <w:color w:val="000000"/>
+        </w:rPr>
+        <w:tab/>
+        <w:t>announcement : HTML POST parameter</w:t>
+      </w:r>
+    </w:p>
+    <w:p>
+      <w:pPr>
+        <w:spacing w:after="0" w:line="240" w:lineRule="auto"/>
+        <w:rPr>
+          <w:rFonts w:ascii="Arial" w:eastAsia="Times New Roman" w:hAnsi="Arial" w:cs="Arial"/>
+          <w:color w:val="000000"/>
+        </w:rPr>
+      </w:pPr>
+      <w:r>
+        <w:rPr>
+          <w:rFonts w:ascii="Arial" w:eastAsia="Times New Roman" w:hAnsi="Arial" w:cs="Arial"/>
+          <w:color w:val="000000"/>
+        </w:rPr>
+        <w:t xml:space="preserve">    </w:t>
+      </w:r>
+      <w:r>
+        <w:rPr>
+          <w:rFonts w:ascii="Arial" w:eastAsia="Times New Roman" w:hAnsi="Arial" w:cs="Arial"/>
+          <w:color w:val="000000"/>
+        </w:rPr>
+        <w:tab/>
+      </w:r>
       <w:r>
         <w:rPr>
           <w:rFonts w:ascii="Arial" w:eastAsia="Times New Roman" w:hAnsi="Arial" w:cs="Arial"/>
@@ -1845,16 +2085,16 @@
           <w:rFonts w:ascii="Arial" w:eastAsia="Times New Roman" w:hAnsi="Arial" w:cs="Arial"/>
           <w:color w:val="000000"/>
         </w:rPr>
-        <w:t xml:space="preserve"> JSON array of:</w:t>
-      </w:r>
-    </w:p>
-    <w:p>
-      <w:pPr>
-        <w:spacing w:after="0" w:line="240" w:lineRule="auto"/>
-        <w:ind w:firstLine="720"/>
-        <w:rPr>
-          <w:rFonts w:ascii="Arial" w:eastAsia="Times New Roman" w:hAnsi="Arial" w:cs="Arial"/>
-          <w:color w:val="000000"/>
+        <w:t xml:space="preserve"> </w:t>
+      </w:r>
+    </w:p>
+    <w:p>
+      <w:pPr>
+        <w:spacing w:after="0" w:line="240" w:lineRule="auto"/>
+        <w:rPr>
+          <w:rFonts w:ascii="Times New Roman" w:eastAsia="Times New Roman" w:hAnsi="Times New Roman" w:cs="Times New Roman"/>
+          <w:sz w:val="24"/>
+          <w:szCs w:val="24"/>
         </w:rPr>
       </w:pPr>
       <w:r>
@@ -1863,347 +2103,13 @@
           <w:color w:val="000000"/>
         </w:rPr>
         <w:tab/>
-        <w:t>announcement-</w:t>
-      </w:r>
-      <w:proofErr w:type="gramStart"/>
-      <w:r>
-        <w:rPr>
-          <w:rFonts w:ascii="Arial" w:eastAsia="Times New Roman" w:hAnsi="Arial" w:cs="Arial"/>
-          <w:color w:val="000000"/>
-        </w:rPr>
-        <w:t>number :</w:t>
-      </w:r>
-      <w:proofErr w:type="gramEnd"/>
-      <w:r>
-        <w:rPr>
-          <w:rFonts w:ascii="Arial" w:eastAsia="Times New Roman" w:hAnsi="Arial" w:cs="Arial"/>
-          <w:color w:val="000000"/>
-        </w:rPr>
-        <w:t xml:space="preserve"> Integer</w:t>
-      </w:r>
-    </w:p>
-    <w:p>
-      <w:pPr>
-        <w:spacing w:after="0" w:line="240" w:lineRule="auto"/>
-        <w:ind w:firstLine="720"/>
-        <w:rPr>
-          <w:rFonts w:ascii="Arial" w:eastAsia="Times New Roman" w:hAnsi="Arial" w:cs="Arial"/>
-          <w:color w:val="000000"/>
-        </w:rPr>
-      </w:pPr>
+      </w:r>
       <w:r>
         <w:rPr>
           <w:rFonts w:ascii="Arial" w:eastAsia="Times New Roman" w:hAnsi="Arial" w:cs="Arial"/>
           <w:color w:val="000000"/>
         </w:rPr>
         <w:tab/>
-      </w:r>
-      <w:proofErr w:type="gramStart"/>
-      <w:r>
-        <w:rPr>
-          <w:rFonts w:ascii="Arial" w:eastAsia="Times New Roman" w:hAnsi="Arial" w:cs="Arial"/>
-          <w:color w:val="000000"/>
-        </w:rPr>
-        <w:t>announcement :</w:t>
-      </w:r>
-      <w:proofErr w:type="gramEnd"/>
-      <w:r>
-        <w:rPr>
-          <w:rFonts w:ascii="Arial" w:eastAsia="Times New Roman" w:hAnsi="Arial" w:cs="Arial"/>
-          <w:color w:val="000000"/>
-        </w:rPr>
-        <w:t xml:space="preserve"> String</w:t>
-      </w:r>
-      <w:r>
-        <w:rPr>
-          <w:rFonts w:ascii="Arial" w:eastAsia="Times New Roman" w:hAnsi="Arial" w:cs="Arial"/>
-          <w:color w:val="000000"/>
-        </w:rPr>
-        <w:tab/>
-      </w:r>
-    </w:p>
-    <w:p>
-      <w:pPr>
-        <w:spacing w:after="0" w:line="240" w:lineRule="auto"/>
-        <w:ind w:firstLine="720"/>
-        <w:rPr>
-          <w:rFonts w:ascii="Times New Roman" w:eastAsia="Times New Roman" w:hAnsi="Times New Roman" w:cs="Times New Roman"/>
-          <w:sz w:val="24"/>
-          <w:szCs w:val="24"/>
-        </w:rPr>
-      </w:pPr>
-    </w:p>
-    <w:p>
-      <w:pPr>
-        <w:spacing w:after="0" w:line="240" w:lineRule="auto"/>
-        <w:ind w:left="720"/>
-        <w:rPr>
-          <w:rFonts w:ascii="Times New Roman" w:eastAsia="Times New Roman" w:hAnsi="Times New Roman" w:cs="Times New Roman"/>
-          <w:sz w:val="24"/>
-          <w:szCs w:val="24"/>
-        </w:rPr>
-      </w:pPr>
-      <w:r>
-        <w:rPr>
-          <w:rFonts w:ascii="Arial" w:eastAsia="Times New Roman" w:hAnsi="Arial" w:cs="Arial"/>
-          <w:color w:val="000000"/>
-        </w:rPr>
-        <w:t>Implementation:</w:t>
-      </w:r>
-    </w:p>
-    <w:p>
-      <w:pPr>
-        <w:spacing w:after="0" w:line="240" w:lineRule="auto"/>
-        <w:ind w:left="720"/>
-        <w:rPr>
-          <w:rFonts w:ascii="Arial" w:eastAsia="Times New Roman" w:hAnsi="Arial" w:cs="Arial"/>
-          <w:color w:val="000000"/>
-        </w:rPr>
-      </w:pPr>
-      <w:r>
-        <w:rPr>
-          <w:rFonts w:ascii="Arial" w:eastAsia="Times New Roman" w:hAnsi="Arial" w:cs="Arial"/>
-          <w:color w:val="000000"/>
-        </w:rPr>
-        <w:t xml:space="preserve">    </w:t>
-      </w:r>
-      <w:r>
-        <w:rPr>
-          <w:rFonts w:ascii="Arial" w:eastAsia="Times New Roman" w:hAnsi="Arial" w:cs="Arial"/>
-          <w:color w:val="000000"/>
-        </w:rPr>
-        <w:t xml:space="preserve">Construct a list from the announcements table starting from the bottom of the table and working up until desired number of announcements is reached (based on input). </w:t>
-      </w:r>
-    </w:p>
-    <w:p>
-      <w:pPr>
-        <w:spacing w:after="0" w:line="240" w:lineRule="auto"/>
-        <w:rPr>
-          <w:rFonts w:ascii="Times New Roman" w:eastAsia="Times New Roman" w:hAnsi="Times New Roman" w:cs="Times New Roman"/>
-          <w:sz w:val="24"/>
-          <w:szCs w:val="24"/>
-        </w:rPr>
-      </w:pPr>
-    </w:p>
-    <w:p>
-      <w:pPr>
-        <w:spacing w:after="0" w:line="240" w:lineRule="auto"/>
-        <w:rPr>
-          <w:rFonts w:ascii="Times New Roman" w:eastAsia="Times New Roman" w:hAnsi="Times New Roman" w:cs="Times New Roman"/>
-          <w:b/>
-          <w:sz w:val="24"/>
-          <w:szCs w:val="24"/>
-        </w:rPr>
-      </w:pPr>
-      <w:r>
-        <w:rPr>
-          <w:rFonts w:ascii="Arial" w:eastAsia="Times New Roman" w:hAnsi="Arial" w:cs="Arial"/>
-          <w:color w:val="000000"/>
-        </w:rPr>
-        <w:t xml:space="preserve">    </w:t>
-      </w:r>
-      <w:r>
-        <w:rPr>
-          <w:rFonts w:ascii="Arial" w:eastAsia="Times New Roman" w:hAnsi="Arial" w:cs="Arial"/>
-          <w:color w:val="000000"/>
-        </w:rPr>
-        <w:tab/>
-      </w:r>
-      <w:r>
-        <w:rPr>
-          <w:rFonts w:ascii="Arial" w:eastAsia="Times New Roman" w:hAnsi="Arial" w:cs="Arial"/>
-          <w:b/>
-          <w:color w:val="000000"/>
-        </w:rPr>
-        <w:t xml:space="preserve">Endpoint: </w:t>
-      </w:r>
-      <w:r>
-        <w:rPr>
-          <w:rFonts w:ascii="Arial" w:eastAsia="Times New Roman" w:hAnsi="Arial" w:cs="Arial"/>
-          <w:b/>
-          <w:color w:val="000000"/>
-        </w:rPr>
-        <w:t>POST /home/</w:t>
-      </w:r>
-      <w:proofErr w:type="spellStart"/>
-      <w:r>
-        <w:rPr>
-          <w:rFonts w:ascii="Arial" w:eastAsia="Times New Roman" w:hAnsi="Arial" w:cs="Arial"/>
-          <w:b/>
-          <w:color w:val="000000"/>
-        </w:rPr>
-        <w:t>addA</w:t>
-      </w:r>
-      <w:r>
-        <w:rPr>
-          <w:rFonts w:ascii="Arial" w:eastAsia="Times New Roman" w:hAnsi="Arial" w:cs="Arial"/>
-          <w:b/>
-          <w:color w:val="000000"/>
-        </w:rPr>
-        <w:t>nnouncement</w:t>
-      </w:r>
-      <w:proofErr w:type="spellEnd"/>
-    </w:p>
-    <w:p>
-      <w:pPr>
-        <w:spacing w:after="0" w:line="240" w:lineRule="auto"/>
-        <w:ind w:firstLine="720"/>
-        <w:rPr>
-          <w:rFonts w:ascii="Arial" w:eastAsia="Times New Roman" w:hAnsi="Arial" w:cs="Arial"/>
-          <w:color w:val="000000"/>
-        </w:rPr>
-      </w:pPr>
-      <w:r>
-        <w:rPr>
-          <w:rFonts w:ascii="Arial" w:eastAsia="Times New Roman" w:hAnsi="Arial" w:cs="Arial"/>
-          <w:color w:val="000000"/>
-        </w:rPr>
-        <w:t xml:space="preserve">Purpose: Sends </w:t>
-      </w:r>
-      <w:r>
-        <w:rPr>
-          <w:rFonts w:ascii="Arial" w:eastAsia="Times New Roman" w:hAnsi="Arial" w:cs="Arial"/>
-          <w:color w:val="000000"/>
-        </w:rPr>
-        <w:t>an announcement to the database. Functionality is only available to administrative users.</w:t>
-      </w:r>
-    </w:p>
-    <w:p>
-      <w:pPr>
-        <w:spacing w:after="0" w:line="240" w:lineRule="auto"/>
-        <w:rPr>
-          <w:rFonts w:ascii="Arial" w:eastAsia="Times New Roman" w:hAnsi="Arial" w:cs="Arial"/>
-          <w:color w:val="000000"/>
-        </w:rPr>
-      </w:pPr>
-      <w:r>
-        <w:rPr>
-          <w:rFonts w:ascii="Arial" w:eastAsia="Times New Roman" w:hAnsi="Arial" w:cs="Arial"/>
-          <w:color w:val="000000"/>
-        </w:rPr>
-        <w:t>  </w:t>
-      </w:r>
-      <w:r>
-        <w:rPr>
-          <w:rFonts w:ascii="Arial" w:eastAsia="Times New Roman" w:hAnsi="Arial" w:cs="Arial"/>
-          <w:color w:val="000000"/>
-        </w:rPr>
-        <w:tab/>
-      </w:r>
-      <w:r>
-        <w:rPr>
-          <w:rFonts w:ascii="Arial" w:eastAsia="Times New Roman" w:hAnsi="Arial" w:cs="Arial"/>
-          <w:color w:val="000000"/>
-        </w:rPr>
-        <w:t xml:space="preserve">Input: </w:t>
-      </w:r>
-    </w:p>
-    <w:p>
-      <w:pPr>
-        <w:spacing w:after="0" w:line="240" w:lineRule="auto"/>
-        <w:rPr>
-          <w:rFonts w:ascii="Times New Roman" w:eastAsia="Times New Roman" w:hAnsi="Times New Roman" w:cs="Times New Roman"/>
-          <w:sz w:val="24"/>
-          <w:szCs w:val="24"/>
-        </w:rPr>
-      </w:pPr>
-      <w:r>
-        <w:rPr>
-          <w:rFonts w:ascii="Arial" w:eastAsia="Times New Roman" w:hAnsi="Arial" w:cs="Arial"/>
-          <w:color w:val="000000"/>
-        </w:rPr>
-        <w:tab/>
-      </w:r>
-      <w:r>
-        <w:rPr>
-          <w:rFonts w:ascii="Arial" w:eastAsia="Times New Roman" w:hAnsi="Arial" w:cs="Arial"/>
-          <w:color w:val="000000"/>
-        </w:rPr>
-        <w:tab/>
-      </w:r>
-      <w:proofErr w:type="gramStart"/>
-      <w:r>
-        <w:rPr>
-          <w:rFonts w:ascii="Arial" w:eastAsia="Times New Roman" w:hAnsi="Arial" w:cs="Arial"/>
-          <w:color w:val="000000"/>
-        </w:rPr>
-        <w:t>announcement :</w:t>
-      </w:r>
-      <w:proofErr w:type="gramEnd"/>
-      <w:r>
-        <w:rPr>
-          <w:rFonts w:ascii="Arial" w:eastAsia="Times New Roman" w:hAnsi="Arial" w:cs="Arial"/>
-          <w:color w:val="000000"/>
-        </w:rPr>
-        <w:t xml:space="preserve"> HTML POST parameter</w:t>
-      </w:r>
-    </w:p>
-    <w:p>
-      <w:pPr>
-        <w:spacing w:after="0" w:line="240" w:lineRule="auto"/>
-        <w:rPr>
-          <w:rFonts w:ascii="Arial" w:eastAsia="Times New Roman" w:hAnsi="Arial" w:cs="Arial"/>
-          <w:color w:val="000000"/>
-        </w:rPr>
-      </w:pPr>
-      <w:r>
-        <w:rPr>
-          <w:rFonts w:ascii="Arial" w:eastAsia="Times New Roman" w:hAnsi="Arial" w:cs="Arial"/>
-          <w:color w:val="000000"/>
-        </w:rPr>
-        <w:t xml:space="preserve">    </w:t>
-      </w:r>
-      <w:r>
-        <w:rPr>
-          <w:rFonts w:ascii="Arial" w:eastAsia="Times New Roman" w:hAnsi="Arial" w:cs="Arial"/>
-          <w:color w:val="000000"/>
-        </w:rPr>
-        <w:tab/>
-      </w:r>
-      <w:r>
-        <w:rPr>
-          <w:rFonts w:ascii="Arial" w:eastAsia="Times New Roman" w:hAnsi="Arial" w:cs="Arial"/>
-          <w:color w:val="000000"/>
-        </w:rPr>
-        <w:t>Output:</w:t>
-      </w:r>
-      <w:r>
-        <w:rPr>
-          <w:rFonts w:ascii="Arial" w:eastAsia="Times New Roman" w:hAnsi="Arial" w:cs="Arial"/>
-          <w:color w:val="000000"/>
-        </w:rPr>
-        <w:t xml:space="preserve"> </w:t>
-      </w:r>
-    </w:p>
-    <w:p>
-      <w:pPr>
-        <w:spacing w:after="0" w:line="240" w:lineRule="auto"/>
-        <w:rPr>
-          <w:rFonts w:ascii="Times New Roman" w:eastAsia="Times New Roman" w:hAnsi="Times New Roman" w:cs="Times New Roman"/>
-          <w:sz w:val="24"/>
-          <w:szCs w:val="24"/>
-        </w:rPr>
-      </w:pPr>
-      <w:r>
-        <w:rPr>
-          <w:rFonts w:ascii="Arial" w:eastAsia="Times New Roman" w:hAnsi="Arial" w:cs="Arial"/>
-          <w:color w:val="000000"/>
-        </w:rPr>
-        <w:tab/>
-      </w:r>
-      <w:r>
-        <w:rPr>
-          <w:rFonts w:ascii="Arial" w:eastAsia="Times New Roman" w:hAnsi="Arial" w:cs="Arial"/>
-          <w:color w:val="000000"/>
-        </w:rPr>
-        <w:tab/>
-      </w:r>
-      <w:proofErr w:type="gramStart"/>
-      <w:r>
-        <w:rPr>
-          <w:rFonts w:ascii="Arial" w:eastAsia="Times New Roman" w:hAnsi="Arial" w:cs="Arial"/>
-          <w:color w:val="000000"/>
-        </w:rPr>
         <w:t>c</w:t>
       </w:r>
       <w:r>
@@ -2211,15 +2117,7 @@
           <w:rFonts w:ascii="Arial" w:eastAsia="Times New Roman" w:hAnsi="Arial" w:cs="Arial"/>
           <w:color w:val="000000"/>
         </w:rPr>
-        <w:t>onfirmation :</w:t>
-      </w:r>
-      <w:proofErr w:type="gramEnd"/>
-      <w:r>
-        <w:rPr>
-          <w:rFonts w:ascii="Arial" w:eastAsia="Times New Roman" w:hAnsi="Arial" w:cs="Arial"/>
-          <w:color w:val="000000"/>
-        </w:rPr>
-        <w:t xml:space="preserve"> </w:t>
+        <w:t xml:space="preserve">onfirmation : </w:t>
       </w:r>
       <w:proofErr w:type="spellStart"/>
       <w:r>
@@ -2382,18 +2280,180 @@
           <w:b/>
           <w:color w:val="000000"/>
         </w:rPr>
-        <w:t>GET /users/check/</w:t>
-      </w:r>
-      <w:proofErr w:type="gramStart"/>
+        <w:t>GET /users/check/:username</w:t>
+      </w:r>
+    </w:p>
+    <w:p>
+      <w:pPr>
+        <w:spacing w:after="0" w:line="240" w:lineRule="auto"/>
+        <w:ind w:firstLine="720"/>
+        <w:rPr>
+          <w:rFonts w:ascii="Times New Roman" w:eastAsia="Times New Roman" w:hAnsi="Times New Roman" w:cs="Times New Roman"/>
+          <w:sz w:val="24"/>
+          <w:szCs w:val="24"/>
+        </w:rPr>
+      </w:pPr>
+      <w:r>
+        <w:rPr>
+          <w:rFonts w:ascii="Arial" w:eastAsia="Times New Roman" w:hAnsi="Arial" w:cs="Arial"/>
+          <w:color w:val="000000"/>
+        </w:rPr>
+        <w:t xml:space="preserve">Purpose: </w:t>
+      </w:r>
+      <w:r>
+        <w:rPr>
+          <w:rFonts w:ascii="Arial" w:eastAsia="Times New Roman" w:hAnsi="Arial" w:cs="Arial"/>
+          <w:color w:val="000000"/>
+        </w:rPr>
+        <w:t>Checks to see if a user exists in the database</w:t>
+      </w:r>
+    </w:p>
+    <w:p>
+      <w:pPr>
+        <w:spacing w:after="0" w:line="240" w:lineRule="auto"/>
+        <w:ind w:firstLine="720"/>
+        <w:rPr>
+          <w:rFonts w:ascii="Arial" w:eastAsia="Times New Roman" w:hAnsi="Arial" w:cs="Arial"/>
+          <w:color w:val="000000"/>
+        </w:rPr>
+      </w:pPr>
+      <w:r>
+        <w:rPr>
+          <w:rFonts w:ascii="Arial" w:eastAsia="Times New Roman" w:hAnsi="Arial" w:cs="Arial"/>
+          <w:color w:val="000000"/>
+        </w:rPr>
+        <w:t>Input:</w:t>
+      </w:r>
+    </w:p>
+    <w:p>
+      <w:pPr>
+        <w:spacing w:after="0" w:line="240" w:lineRule="auto"/>
+        <w:ind w:left="720" w:firstLine="720"/>
+        <w:rPr>
+          <w:rFonts w:ascii="Arial" w:eastAsia="Times New Roman" w:hAnsi="Arial" w:cs="Arial"/>
+          <w:color w:val="000000"/>
+        </w:rPr>
+      </w:pPr>
+      <w:r>
+        <w:rPr>
+          <w:rFonts w:ascii="Arial" w:eastAsia="Times New Roman" w:hAnsi="Arial" w:cs="Arial"/>
+          <w:color w:val="000000"/>
+        </w:rPr>
+        <w:t>username : path parameter</w:t>
+      </w:r>
+    </w:p>
+    <w:p>
+      <w:pPr>
+        <w:spacing w:after="0" w:line="240" w:lineRule="auto"/>
+        <w:ind w:firstLine="720"/>
+        <w:rPr>
+          <w:rFonts w:ascii="Arial" w:eastAsia="Times New Roman" w:hAnsi="Arial" w:cs="Arial"/>
+          <w:color w:val="000000"/>
+        </w:rPr>
+      </w:pPr>
+      <w:r>
+        <w:rPr>
+          <w:rFonts w:ascii="Arial" w:eastAsia="Times New Roman" w:hAnsi="Arial" w:cs="Arial"/>
+          <w:color w:val="000000"/>
+        </w:rPr>
+        <w:t>Output:</w:t>
+      </w:r>
+    </w:p>
+    <w:p>
+      <w:pPr>
+        <w:spacing w:after="0" w:line="240" w:lineRule="auto"/>
+        <w:ind w:left="720" w:firstLine="720"/>
+        <w:rPr>
+          <w:rFonts w:ascii="Arial" w:eastAsia="Times New Roman" w:hAnsi="Arial" w:cs="Arial"/>
+          <w:color w:val="000000"/>
+        </w:rPr>
+      </w:pPr>
+      <w:r>
+        <w:rPr>
+          <w:rFonts w:ascii="Arial" w:eastAsia="Times New Roman" w:hAnsi="Arial" w:cs="Arial"/>
+          <w:color w:val="000000"/>
+        </w:rPr>
+        <w:t>confirmation : Boolean</w:t>
+      </w:r>
+    </w:p>
+    <w:p>
+      <w:pPr>
+        <w:spacing w:after="0" w:line="240" w:lineRule="auto"/>
+        <w:ind w:firstLine="720"/>
+        <w:rPr>
+          <w:rFonts w:ascii="Arial" w:eastAsia="Times New Roman" w:hAnsi="Arial" w:cs="Arial"/>
+          <w:color w:val="000000"/>
+        </w:rPr>
+      </w:pPr>
+      <w:r>
+        <w:rPr>
+          <w:rFonts w:ascii="Arial" w:eastAsia="Times New Roman" w:hAnsi="Arial" w:cs="Arial"/>
+          <w:color w:val="000000"/>
+        </w:rPr>
+        <w:t>Implementation:</w:t>
+      </w:r>
+    </w:p>
+    <w:p>
+      <w:pPr>
+        <w:spacing w:after="0" w:line="240" w:lineRule="auto"/>
+        <w:ind w:firstLine="720"/>
+        <w:rPr>
+          <w:rFonts w:ascii="Arial" w:eastAsia="Times New Roman" w:hAnsi="Arial" w:cs="Arial"/>
+          <w:color w:val="000000"/>
+        </w:rPr>
+      </w:pPr>
+      <w:r>
+        <w:rPr>
+          <w:rFonts w:ascii="Arial" w:eastAsia="Times New Roman" w:hAnsi="Arial" w:cs="Arial"/>
+          <w:color w:val="000000"/>
+        </w:rPr>
+        <w:t xml:space="preserve">     Checks the user table to see if the username can be found. Returns true if so and false if not.</w:t>
+      </w:r>
+    </w:p>
+    <w:p>
+      <w:pPr>
+        <w:spacing w:after="0" w:line="240" w:lineRule="auto"/>
+        <w:ind w:left="810"/>
+        <w:rPr>
+          <w:rFonts w:ascii="Times New Roman" w:eastAsia="Times New Roman" w:hAnsi="Times New Roman" w:cs="Times New Roman"/>
+          <w:sz w:val="24"/>
+          <w:szCs w:val="24"/>
+        </w:rPr>
+      </w:pPr>
+      <w:r>
+        <w:rPr>
+          <w:rFonts w:ascii="Arial" w:eastAsia="Times New Roman" w:hAnsi="Arial" w:cs="Arial"/>
+          <w:color w:val="000000"/>
+        </w:rPr>
+        <w:t xml:space="preserve">    </w:t>
+      </w:r>
+    </w:p>
+    <w:p>
+      <w:pPr>
+        <w:spacing w:after="0" w:line="240" w:lineRule="auto"/>
+        <w:ind w:firstLine="720"/>
+        <w:rPr>
+          <w:rFonts w:ascii="Times New Roman" w:eastAsia="Times New Roman" w:hAnsi="Times New Roman" w:cs="Times New Roman"/>
+          <w:sz w:val="24"/>
+          <w:szCs w:val="24"/>
+        </w:rPr>
+      </w:pPr>
       <w:r>
         <w:rPr>
           <w:rFonts w:ascii="Arial" w:eastAsia="Times New Roman" w:hAnsi="Arial" w:cs="Arial"/>
           <w:b/>
           <w:color w:val="000000"/>
         </w:rPr>
-        <w:t>:username</w:t>
-      </w:r>
-      <w:proofErr w:type="gramEnd"/>
+        <w:t xml:space="preserve">Endpoint: </w:t>
+      </w:r>
+      <w:r>
+        <w:rPr>
+          <w:rFonts w:ascii="Arial" w:eastAsia="Times New Roman" w:hAnsi="Arial" w:cs="Arial"/>
+          <w:b/>
+          <w:color w:val="000000"/>
+        </w:rPr>
+        <w:t>GET /users/type/:username</w:t>
+      </w:r>
     </w:p>
     <w:p>
       <w:pPr>
@@ -2417,7 +2477,7 @@
           <w:rFonts w:ascii="Arial" w:eastAsia="Times New Roman" w:hAnsi="Arial" w:cs="Arial"/>
           <w:color w:val="000000"/>
         </w:rPr>
-        <w:t>Checks to see if a user exists in the database</w:t>
+        <w:t>Checks to see if a user is a tutor or admin.</w:t>
       </w:r>
     </w:p>
     <w:p>
@@ -2446,21 +2506,12 @@
           <w:color w:val="000000"/>
         </w:rPr>
       </w:pPr>
-      <w:proofErr w:type="gramStart"/>
-      <w:r>
-        <w:rPr>
-          <w:rFonts w:ascii="Arial" w:eastAsia="Times New Roman" w:hAnsi="Arial" w:cs="Arial"/>
-          <w:color w:val="000000"/>
-        </w:rPr>
-        <w:t>username :</w:t>
-      </w:r>
-      <w:proofErr w:type="gramEnd"/>
-      <w:r>
-        <w:rPr>
-          <w:rFonts w:ascii="Arial" w:eastAsia="Times New Roman" w:hAnsi="Arial" w:cs="Arial"/>
-          <w:color w:val="000000"/>
-        </w:rPr>
-        <w:t xml:space="preserve"> path parameter</w:t>
+      <w:r>
+        <w:rPr>
+          <w:rFonts w:ascii="Arial" w:eastAsia="Times New Roman" w:hAnsi="Arial" w:cs="Arial"/>
+          <w:color w:val="000000"/>
+        </w:rPr>
+        <w:t>username : path parameter</w:t>
       </w:r>
     </w:p>
     <w:p>
@@ -2489,235 +2540,19 @@
           <w:color w:val="000000"/>
         </w:rPr>
       </w:pPr>
-      <w:proofErr w:type="gramStart"/>
-      <w:r>
-        <w:rPr>
-          <w:rFonts w:ascii="Arial" w:eastAsia="Times New Roman" w:hAnsi="Arial" w:cs="Arial"/>
-          <w:color w:val="000000"/>
-        </w:rPr>
-        <w:t>confirmation :</w:t>
-      </w:r>
-      <w:proofErr w:type="gramEnd"/>
-      <w:r>
-        <w:rPr>
-          <w:rFonts w:ascii="Arial" w:eastAsia="Times New Roman" w:hAnsi="Arial" w:cs="Arial"/>
-          <w:color w:val="000000"/>
-        </w:rPr>
-        <w:t xml:space="preserve"> Boolean</w:t>
-      </w:r>
-    </w:p>
-    <w:p>
-      <w:pPr>
-        <w:spacing w:after="0" w:line="240" w:lineRule="auto"/>
-        <w:ind w:firstLine="720"/>
-        <w:rPr>
-          <w:rFonts w:ascii="Arial" w:eastAsia="Times New Roman" w:hAnsi="Arial" w:cs="Arial"/>
-          <w:color w:val="000000"/>
-        </w:rPr>
-      </w:pPr>
-      <w:r>
-        <w:rPr>
-          <w:rFonts w:ascii="Arial" w:eastAsia="Times New Roman" w:hAnsi="Arial" w:cs="Arial"/>
-          <w:color w:val="000000"/>
-        </w:rPr>
-        <w:t>Implementation:</w:t>
-      </w:r>
-    </w:p>
-    <w:p>
-      <w:pPr>
-        <w:spacing w:after="0" w:line="240" w:lineRule="auto"/>
-        <w:ind w:firstLine="720"/>
-        <w:rPr>
-          <w:rFonts w:ascii="Arial" w:eastAsia="Times New Roman" w:hAnsi="Arial" w:cs="Arial"/>
-          <w:color w:val="000000"/>
-        </w:rPr>
-      </w:pPr>
-      <w:r>
-        <w:rPr>
-          <w:rFonts w:ascii="Arial" w:eastAsia="Times New Roman" w:hAnsi="Arial" w:cs="Arial"/>
-          <w:color w:val="000000"/>
-        </w:rPr>
-        <w:t xml:space="preserve">     Checks the user table to see if the username can be found. Returns true if so and false if not.</w:t>
-      </w:r>
-    </w:p>
-    <w:p>
-      <w:pPr>
-        <w:spacing w:after="0" w:line="240" w:lineRule="auto"/>
-        <w:ind w:left="810"/>
-        <w:rPr>
-          <w:rFonts w:ascii="Times New Roman" w:eastAsia="Times New Roman" w:hAnsi="Times New Roman" w:cs="Times New Roman"/>
-          <w:sz w:val="24"/>
-          <w:szCs w:val="24"/>
-        </w:rPr>
-      </w:pPr>
-      <w:r>
-        <w:rPr>
-          <w:rFonts w:ascii="Arial" w:eastAsia="Times New Roman" w:hAnsi="Arial" w:cs="Arial"/>
-          <w:color w:val="000000"/>
-        </w:rPr>
-        <w:t xml:space="preserve">    </w:t>
-      </w:r>
-    </w:p>
-    <w:p>
-      <w:pPr>
-        <w:spacing w:after="0" w:line="240" w:lineRule="auto"/>
-        <w:ind w:firstLine="720"/>
-        <w:rPr>
-          <w:rFonts w:ascii="Times New Roman" w:eastAsia="Times New Roman" w:hAnsi="Times New Roman" w:cs="Times New Roman"/>
-          <w:sz w:val="24"/>
-          <w:szCs w:val="24"/>
-        </w:rPr>
-      </w:pPr>
-      <w:r>
-        <w:rPr>
-          <w:rFonts w:ascii="Arial" w:eastAsia="Times New Roman" w:hAnsi="Arial" w:cs="Arial"/>
-          <w:b/>
-          <w:color w:val="000000"/>
-        </w:rPr>
-        <w:t xml:space="preserve">Endpoint: </w:t>
-      </w:r>
-      <w:r>
-        <w:rPr>
-          <w:rFonts w:ascii="Arial" w:eastAsia="Times New Roman" w:hAnsi="Arial" w:cs="Arial"/>
-          <w:b/>
-          <w:color w:val="000000"/>
-        </w:rPr>
-        <w:t>GET /users/type/</w:t>
-      </w:r>
-      <w:proofErr w:type="gramStart"/>
-      <w:r>
-        <w:rPr>
-          <w:rFonts w:ascii="Arial" w:eastAsia="Times New Roman" w:hAnsi="Arial" w:cs="Arial"/>
-          <w:b/>
-          <w:color w:val="000000"/>
-        </w:rPr>
-        <w:t>:username</w:t>
-      </w:r>
-      <w:proofErr w:type="gramEnd"/>
-    </w:p>
-    <w:p>
-      <w:pPr>
-        <w:spacing w:after="0" w:line="240" w:lineRule="auto"/>
-        <w:ind w:firstLine="720"/>
-        <w:rPr>
-          <w:rFonts w:ascii="Times New Roman" w:eastAsia="Times New Roman" w:hAnsi="Times New Roman" w:cs="Times New Roman"/>
-          <w:sz w:val="24"/>
-          <w:szCs w:val="24"/>
-        </w:rPr>
-      </w:pPr>
-      <w:r>
-        <w:rPr>
-          <w:rFonts w:ascii="Arial" w:eastAsia="Times New Roman" w:hAnsi="Arial" w:cs="Arial"/>
-          <w:color w:val="000000"/>
-        </w:rPr>
-        <w:t xml:space="preserve">Purpose: </w:t>
-      </w:r>
-      <w:r>
-        <w:rPr>
-          <w:rFonts w:ascii="Arial" w:eastAsia="Times New Roman" w:hAnsi="Arial" w:cs="Arial"/>
-          <w:color w:val="000000"/>
-        </w:rPr>
-        <w:t>Checks to see if a user is a tutor or admin.</w:t>
-      </w:r>
-    </w:p>
-    <w:p>
-      <w:pPr>
-        <w:spacing w:after="0" w:line="240" w:lineRule="auto"/>
-        <w:ind w:firstLine="720"/>
-        <w:rPr>
-          <w:rFonts w:ascii="Arial" w:eastAsia="Times New Roman" w:hAnsi="Arial" w:cs="Arial"/>
-          <w:color w:val="000000"/>
-        </w:rPr>
-      </w:pPr>
-      <w:r>
-        <w:rPr>
-          <w:rFonts w:ascii="Arial" w:eastAsia="Times New Roman" w:hAnsi="Arial" w:cs="Arial"/>
-          <w:color w:val="000000"/>
-        </w:rPr>
-        <w:t>Input:</w:t>
-      </w:r>
-    </w:p>
-    <w:p>
-      <w:pPr>
-        <w:spacing w:after="0" w:line="240" w:lineRule="auto"/>
-        <w:ind w:left="720" w:firstLine="720"/>
-        <w:rPr>
-          <w:rFonts w:ascii="Arial" w:eastAsia="Times New Roman" w:hAnsi="Arial" w:cs="Arial"/>
-          <w:color w:val="000000"/>
-        </w:rPr>
-      </w:pPr>
-      <w:proofErr w:type="gramStart"/>
-      <w:r>
-        <w:rPr>
-          <w:rFonts w:ascii="Arial" w:eastAsia="Times New Roman" w:hAnsi="Arial" w:cs="Arial"/>
-          <w:color w:val="000000"/>
-        </w:rPr>
-        <w:t>username :</w:t>
-      </w:r>
-      <w:proofErr w:type="gramEnd"/>
-      <w:r>
-        <w:rPr>
-          <w:rFonts w:ascii="Arial" w:eastAsia="Times New Roman" w:hAnsi="Arial" w:cs="Arial"/>
-          <w:color w:val="000000"/>
-        </w:rPr>
-        <w:t xml:space="preserve"> path parameter</w:t>
-      </w:r>
-    </w:p>
-    <w:p>
-      <w:pPr>
-        <w:spacing w:after="0" w:line="240" w:lineRule="auto"/>
-        <w:ind w:firstLine="720"/>
-        <w:rPr>
-          <w:rFonts w:ascii="Arial" w:eastAsia="Times New Roman" w:hAnsi="Arial" w:cs="Arial"/>
-          <w:color w:val="000000"/>
-        </w:rPr>
-      </w:pPr>
-      <w:r>
-        <w:rPr>
-          <w:rFonts w:ascii="Arial" w:eastAsia="Times New Roman" w:hAnsi="Arial" w:cs="Arial"/>
-          <w:color w:val="000000"/>
-        </w:rPr>
-        <w:t>Output:</w:t>
-      </w:r>
-    </w:p>
-    <w:p>
-      <w:pPr>
-        <w:spacing w:after="0" w:line="240" w:lineRule="auto"/>
-        <w:ind w:left="720" w:firstLine="720"/>
-        <w:rPr>
-          <w:rFonts w:ascii="Arial" w:eastAsia="Times New Roman" w:hAnsi="Arial" w:cs="Arial"/>
-          <w:color w:val="000000"/>
-        </w:rPr>
-      </w:pPr>
-      <w:r>
-        <w:rPr>
-          <w:rFonts w:ascii="Arial" w:eastAsia="Times New Roman" w:hAnsi="Arial" w:cs="Arial"/>
-          <w:color w:val="000000"/>
-        </w:rPr>
-        <w:t>user-</w:t>
-      </w:r>
-      <w:proofErr w:type="gramStart"/>
-      <w:r>
-        <w:rPr>
-          <w:rFonts w:ascii="Arial" w:eastAsia="Times New Roman" w:hAnsi="Arial" w:cs="Arial"/>
-          <w:color w:val="000000"/>
-        </w:rPr>
-        <w:t>type</w:t>
-      </w:r>
-      <w:r>
-        <w:rPr>
-          <w:rFonts w:ascii="Arial" w:eastAsia="Times New Roman" w:hAnsi="Arial" w:cs="Arial"/>
-          <w:color w:val="000000"/>
-        </w:rPr>
-        <w:t xml:space="preserve"> :</w:t>
-      </w:r>
-      <w:proofErr w:type="gramEnd"/>
-      <w:r>
-        <w:rPr>
-          <w:rFonts w:ascii="Arial" w:eastAsia="Times New Roman" w:hAnsi="Arial" w:cs="Arial"/>
-          <w:color w:val="000000"/>
-        </w:rPr>
-        <w:t xml:space="preserve"> </w:t>
+      <w:r>
+        <w:rPr>
+          <w:rFonts w:ascii="Arial" w:eastAsia="Times New Roman" w:hAnsi="Arial" w:cs="Arial"/>
+          <w:color w:val="000000"/>
+        </w:rPr>
+        <w:t>user-type</w:t>
+      </w:r>
+      <w:r>
+        <w:rPr>
+          <w:rFonts w:ascii="Arial" w:eastAsia="Times New Roman" w:hAnsi="Arial" w:cs="Arial"/>
+          <w:color w:val="000000"/>
+        </w:rPr>
+        <w:t xml:space="preserve"> : </w:t>
       </w:r>
       <w:r>
         <w:rPr>
@@ -3867,9 +3702,9 @@
         </w:rPr>
         <w:drawing>
           <wp:inline distT="0" distB="0" distL="0" distR="0">
-            <wp:extent cx="5943600" cy="7305675"/>
-            <wp:effectExtent l="152400" t="152400" r="361950" b="371475"/>
-            <wp:docPr id="3" name="Picture 3"/>
+            <wp:extent cx="5943600" cy="7651115"/>
+            <wp:effectExtent l="0" t="0" r="0" b="6985"/>
+            <wp:docPr id="12" name="Picture 12"/>
             <wp:cNvGraphicFramePr>
               <a:graphicFrameLocks xmlns:a="http://schemas.openxmlformats.org/drawingml/2006/main" noChangeAspect="1"/>
             </wp:cNvGraphicFramePr>
@@ -3877,7 +3712,7 @@
               <a:graphicData uri="http://schemas.openxmlformats.org/drawingml/2006/picture">
                 <pic:pic xmlns:pic="http://schemas.openxmlformats.org/drawingml/2006/picture">
                   <pic:nvPicPr>
-                    <pic:cNvPr id="3" name="UML.png"/>
+                    <pic:cNvPr id="12" name="UMLupdated1.png"/>
                     <pic:cNvPicPr/>
                   </pic:nvPicPr>
                   <pic:blipFill>
@@ -3895,21 +3730,11 @@
                   <pic:spPr>
                     <a:xfrm>
                       <a:off x="0" y="0"/>
-                      <a:ext cx="5943600" cy="7305675"/>
+                      <a:ext cx="5943600" cy="7651115"/>
                     </a:xfrm>
                     <a:prstGeom prst="rect">
                       <a:avLst/>
                     </a:prstGeom>
-                    <a:ln>
-                      <a:noFill/>
-                    </a:ln>
-                    <a:effectLst>
-                      <a:outerShdw blurRad="292100" dist="139700" dir="2700000" algn="tl" rotWithShape="0">
-                        <a:srgbClr val="333333">
-                          <a:alpha val="65000"/>
-                        </a:srgbClr>
-                      </a:outerShdw>
-                    </a:effectLst>
                   </pic:spPr>
                 </pic:pic>
               </a:graphicData>
@@ -3917,17 +3742,15 @@
           </wp:inline>
         </w:drawing>
       </w:r>
-    </w:p>
+      <w:bookmarkStart w:id="0" w:name="_GoBack"/>
+      <w:bookmarkEnd w:id="0"/>
+    </w:p>
+    <w:p/>
     <w:p>
       <w:r>
         <w:lastRenderedPageBreak/>
-        <w:t>All endpoints in the RESTful service. For each endpoint, provide all inputs and outputs. Reflect briefly (in pseudo code) on how you will implement the endpoint. As an example, consider the “cities in a country” endpoint in my sample code. This might be written up as follows</w:t>
-      </w:r>
-      <w:proofErr w:type="gramStart"/>
-      <w:r>
-        <w:t>:</w:t>
-      </w:r>
-      <w:proofErr w:type="gramEnd"/>
+        <w:t>All endpoints in the RESTful service. For each endpoint, provide all inputs and outputs. Reflect briefly (in pseudo code) on how you will implement the endpoint. As an example, consider the “cities in a country” endpoint in my sample code. This might be written up as follows:</w:t>
+      </w:r>
       <w:r>
         <w:br/>
       </w:r>
@@ -4244,8 +4067,6 @@
           </wp:inline>
         </w:drawing>
       </w:r>
-      <w:bookmarkStart w:id="0" w:name="_GoBack"/>
-      <w:bookmarkEnd w:id="0"/>
     </w:p>
     <w:p>
       <w:pPr>
@@ -4276,15 +4097,7 @@
     </w:p>
     <w:p>
       <w:r>
-        <w:t xml:space="preserve">Write am implementation plan for the first two weeks in the implementation phase. This must include all the action items for this time period and an assignment of responsibilities for individual team members. Note that I will use your </w:t>
-      </w:r>
-      <w:proofErr w:type="spellStart"/>
-      <w:r>
-        <w:t>writeup</w:t>
-      </w:r>
-      <w:proofErr w:type="spellEnd"/>
-      <w:r>
-        <w:t xml:space="preserve"> to assess how you have progress at the midway point in the implementation phase.</w:t>
+        <w:t>Write am implementation plan for the first two weeks in the implementation phase. This must include all the action items for this time period and an assignment of responsibilities for individual team members. Note that I will use your writeup to assess how you have progress at the midway point in the implementation phase.</w:t>
       </w:r>
     </w:p>
     <w:p>
@@ -4313,7 +4126,7 @@
 </file>
 
 <file path=word/numbering.xml><?xml version="1.0" encoding="utf-8"?>
-<w:numbering xmlns:wpc="http://schemas.microsoft.com/office/word/2010/wordprocessingCanvas" xmlns:mc="http://schemas.openxmlformats.org/markup-compatibility/2006" xmlns:o="urn:schemas-microsoft-com:office:office" xmlns:r="http://schemas.openxmlformats.org/officeDocument/2006/relationships" xmlns:m="http://schemas.openxmlformats.org/officeDocument/2006/math" xmlns:v="urn:schemas-microsoft-com:vml" xmlns:wp14="http://schemas.microsoft.com/office/word/2010/wordprocessingDrawing" xmlns:wp="http://schemas.openxmlformats.org/drawingml/2006/wordprocessingDrawing" xmlns:w10="urn:schemas-microsoft-com:office:word" xmlns:w="http://schemas.openxmlformats.org/wordprocessingml/2006/main" xmlns:w14="http://schemas.microsoft.com/office/word/2010/wordml" xmlns:w15="http://schemas.microsoft.com/office/word/2012/wordml" xmlns:wpg="http://schemas.microsoft.com/office/word/2010/wordprocessingGroup" xmlns:wpi="http://schemas.microsoft.com/office/word/2010/wordprocessingInk" xmlns:wne="http://schemas.microsoft.com/office/word/2006/wordml" xmlns:wps="http://schemas.microsoft.com/office/word/2010/wordprocessingShape" mc:Ignorable="w14 w15 wp14">
+<w:numbering xmlns:wpc="http://schemas.microsoft.com/office/word/2010/wordprocessingCanvas" xmlns:cx="http://schemas.microsoft.com/office/drawing/2014/chartex" xmlns:cx1="http://schemas.microsoft.com/office/drawing/2015/9/8/chartex" xmlns:cx2="http://schemas.microsoft.com/office/drawing/2015/10/21/chartex" xmlns:cx3="http://schemas.microsoft.com/office/drawing/2016/5/9/chartex" xmlns:cx4="http://schemas.microsoft.com/office/drawing/2016/5/10/chartex" xmlns:cx5="http://schemas.microsoft.com/office/drawing/2016/5/11/chartex" xmlns:mc="http://schemas.openxmlformats.org/markup-compatibility/2006" xmlns:o="urn:schemas-microsoft-com:office:office" xmlns:r="http://schemas.openxmlformats.org/officeDocument/2006/relationships" xmlns:m="http://schemas.openxmlformats.org/officeDocument/2006/math" xmlns:v="urn:schemas-microsoft-com:vml" xmlns:wp14="http://schemas.microsoft.com/office/word/2010/wordprocessingDrawing" xmlns:wp="http://schemas.openxmlformats.org/drawingml/2006/wordprocessingDrawing" xmlns:w10="urn:schemas-microsoft-com:office:word" xmlns:w="http://schemas.openxmlformats.org/wordprocessingml/2006/main" xmlns:w14="http://schemas.microsoft.com/office/word/2010/wordml" xmlns:w15="http://schemas.microsoft.com/office/word/2012/wordml" xmlns:w16se="http://schemas.microsoft.com/office/word/2015/wordml/symex" xmlns:wpg="http://schemas.microsoft.com/office/word/2010/wordprocessingGroup" xmlns:wpi="http://schemas.microsoft.com/office/word/2010/wordprocessingInk" xmlns:wne="http://schemas.microsoft.com/office/word/2006/wordml" xmlns:wps="http://schemas.microsoft.com/office/word/2010/wordprocessingShape" mc:Ignorable="w14 w15 w16se wp14">
   <w:abstractNum w:abstractNumId="0" w15:restartNumberingAfterBreak="0">
     <w:nsid w:val="626A55D4"/>
     <w:multiLevelType w:val="hybridMultilevel"/>
@@ -4587,7 +4400,7 @@
 </file>
 
 <file path=word/styles.xml><?xml version="1.0" encoding="utf-8"?>
-<w:styles xmlns:mc="http://schemas.openxmlformats.org/markup-compatibility/2006" xmlns:r="http://schemas.openxmlformats.org/officeDocument/2006/relationships" xmlns:w="http://schemas.openxmlformats.org/wordprocessingml/2006/main" xmlns:w14="http://schemas.microsoft.com/office/word/2010/wordml" xmlns:w15="http://schemas.microsoft.com/office/word/2012/wordml" mc:Ignorable="w14 w15">
+<w:styles xmlns:mc="http://schemas.openxmlformats.org/markup-compatibility/2006" xmlns:r="http://schemas.openxmlformats.org/officeDocument/2006/relationships" xmlns:w="http://schemas.openxmlformats.org/wordprocessingml/2006/main" xmlns:w14="http://schemas.microsoft.com/office/word/2010/wordml" xmlns:w15="http://schemas.microsoft.com/office/word/2012/wordml" xmlns:w16se="http://schemas.microsoft.com/office/word/2015/wordml/symex" mc:Ignorable="w14 w15 w16se">
   <w:docDefaults>
     <w:rPrDefault>
       <w:rPr>
@@ -4603,7 +4416,7 @@
       </w:pPr>
     </w:pPrDefault>
   </w:docDefaults>
-  <w:latentStyles w:defLockedState="0" w:defUIPriority="99" w:defSemiHidden="0" w:defUnhideWhenUsed="0" w:defQFormat="0" w:count="371">
+  <w:latentStyles w:defLockedState="0" w:defUIPriority="99" w:defSemiHidden="0" w:defUnhideWhenUsed="0" w:defQFormat="0" w:count="374">
     <w:lsdException w:name="Normal" w:uiPriority="0" w:qFormat="1"/>
     <w:lsdException w:name="heading 1" w:uiPriority="9" w:qFormat="1"/>
     <w:lsdException w:name="heading 2" w:semiHidden="1" w:uiPriority="9" w:unhideWhenUsed="1" w:qFormat="1"/>
@@ -4709,7 +4522,6 @@
     <w:lsdException w:name="HTML Sample" w:semiHidden="1" w:unhideWhenUsed="1"/>
     <w:lsdException w:name="HTML Typewriter" w:semiHidden="1" w:unhideWhenUsed="1"/>
     <w:lsdException w:name="HTML Variable" w:semiHidden="1" w:unhideWhenUsed="1"/>
-    <w:lsdException w:name="Normal Table" w:semiHidden="1" w:unhideWhenUsed="1"/>
     <w:lsdException w:name="annotation subject" w:semiHidden="1" w:unhideWhenUsed="1"/>
     <w:lsdException w:name="No List" w:semiHidden="1" w:unhideWhenUsed="1"/>
     <w:lsdException w:name="Outline List 1" w:semiHidden="1" w:unhideWhenUsed="1"/>
@@ -4754,7 +4566,6 @@
     <w:lsdException w:name="Table Professional" w:semiHidden="1" w:unhideWhenUsed="1"/>
     <w:lsdException w:name="Table Subtle 1" w:semiHidden="1" w:unhideWhenUsed="1"/>
     <w:lsdException w:name="Table Subtle 2" w:semiHidden="1" w:unhideWhenUsed="1"/>
-    <w:lsdException w:name="Table Web 1" w:semiHidden="1" w:unhideWhenUsed="1"/>
     <w:lsdException w:name="Table Web 2" w:semiHidden="1" w:unhideWhenUsed="1"/>
     <w:lsdException w:name="Table Web 3" w:semiHidden="1" w:unhideWhenUsed="1"/>
     <w:lsdException w:name="Balloon Text" w:semiHidden="1" w:unhideWhenUsed="1"/>
@@ -4975,6 +4786,9 @@
     <w:lsdException w:name="List Table 5 Dark Accent 6" w:uiPriority="50"/>
     <w:lsdException w:name="List Table 6 Colorful Accent 6" w:uiPriority="51"/>
     <w:lsdException w:name="List Table 7 Colorful Accent 6" w:uiPriority="52"/>
+    <w:lsdException w:name="Mention" w:semiHidden="1" w:unhideWhenUsed="1"/>
+    <w:lsdException w:name="Smart Hyperlink" w:semiHidden="1" w:unhideWhenUsed="1"/>
+    <w:lsdException w:name="Hashtag" w:semiHidden="1" w:unhideWhenUsed="1"/>
   </w:latentStyles>
   <w:style w:type="paragraph" w:default="1" w:styleId="Normal">
     <w:name w:val="Normal"/>

</xml_diff>

<commit_message>
Just More API Updates
Yep
</commit_message>
<xml_diff>
--- a/Design Document.docx
+++ b/Design Document.docx
@@ -102,7 +102,87 @@
           <w:rFonts w:cstheme="minorHAnsi"/>
           <w:color w:val="000000"/>
         </w:rPr>
-        <w:t>Timothy Baker, Jeremiah Caban, Eric Ray Carpizo, Aanchal Chaturvedi, Huy Ly, Christopher Mariani, and Bryan Nunez</w:t>
+        <w:t xml:space="preserve">Timothy Baker, Jeremiah </w:t>
+      </w:r>
+      <w:proofErr w:type="spellStart"/>
+      <w:r>
+        <w:rPr>
+          <w:rFonts w:cstheme="minorHAnsi"/>
+          <w:color w:val="000000"/>
+        </w:rPr>
+        <w:t>Caban</w:t>
+      </w:r>
+      <w:proofErr w:type="spellEnd"/>
+      <w:r>
+        <w:rPr>
+          <w:rFonts w:cstheme="minorHAnsi"/>
+          <w:color w:val="000000"/>
+        </w:rPr>
+        <w:t xml:space="preserve">, Eric Ray </w:t>
+      </w:r>
+      <w:proofErr w:type="spellStart"/>
+      <w:r>
+        <w:rPr>
+          <w:rFonts w:cstheme="minorHAnsi"/>
+          <w:color w:val="000000"/>
+        </w:rPr>
+        <w:t>Carpizo</w:t>
+      </w:r>
+      <w:proofErr w:type="spellEnd"/>
+      <w:r>
+        <w:rPr>
+          <w:rFonts w:cstheme="minorHAnsi"/>
+          <w:color w:val="000000"/>
+        </w:rPr>
+        <w:t xml:space="preserve">, </w:t>
+      </w:r>
+      <w:proofErr w:type="spellStart"/>
+      <w:r>
+        <w:rPr>
+          <w:rFonts w:cstheme="minorHAnsi"/>
+          <w:color w:val="000000"/>
+        </w:rPr>
+        <w:t>Aanchal</w:t>
+      </w:r>
+      <w:proofErr w:type="spellEnd"/>
+      <w:r>
+        <w:rPr>
+          <w:rFonts w:cstheme="minorHAnsi"/>
+          <w:color w:val="000000"/>
+        </w:rPr>
+        <w:t xml:space="preserve"> </w:t>
+      </w:r>
+      <w:proofErr w:type="spellStart"/>
+      <w:r>
+        <w:rPr>
+          <w:rFonts w:cstheme="minorHAnsi"/>
+          <w:color w:val="000000"/>
+        </w:rPr>
+        <w:t>Chaturvedi</w:t>
+      </w:r>
+      <w:proofErr w:type="spellEnd"/>
+      <w:r>
+        <w:rPr>
+          <w:rFonts w:cstheme="minorHAnsi"/>
+          <w:color w:val="000000"/>
+        </w:rPr>
+        <w:t xml:space="preserve">, </w:t>
+      </w:r>
+      <w:proofErr w:type="spellStart"/>
+      <w:r>
+        <w:rPr>
+          <w:rFonts w:cstheme="minorHAnsi"/>
+          <w:color w:val="000000"/>
+        </w:rPr>
+        <w:t>Huy</w:t>
+      </w:r>
+      <w:proofErr w:type="spellEnd"/>
+      <w:r>
+        <w:rPr>
+          <w:rFonts w:cstheme="minorHAnsi"/>
+          <w:color w:val="000000"/>
+        </w:rPr>
+        <w:t xml:space="preserve"> Ly, Christopher Mariani, and Bryan Nunez</w:t>
       </w:r>
     </w:p>
     <w:p>
@@ -1631,6 +1711,7 @@
         </w:rPr>
         <w:t>GET /home/</w:t>
       </w:r>
+      <w:proofErr w:type="spellStart"/>
       <w:r>
         <w:rPr>
           <w:rFonts w:ascii="Arial" w:eastAsia="Times New Roman" w:hAnsi="Arial" w:cs="Arial"/>
@@ -1645,7 +1726,16 @@
           <w:b/>
           <w:color w:val="000000"/>
         </w:rPr>
-        <w:t>Announcements/:code</w:t>
+        <w:t>Announcements</w:t>
+      </w:r>
+      <w:proofErr w:type="spellEnd"/>
+      <w:r>
+        <w:rPr>
+          <w:rFonts w:ascii="Arial" w:eastAsia="Times New Roman" w:hAnsi="Arial" w:cs="Arial"/>
+          <w:b/>
+          <w:color w:val="000000"/>
+        </w:rPr>
+        <w:t>/:code</w:t>
       </w:r>
     </w:p>
     <w:p>
@@ -1879,6 +1969,7 @@
         </w:rPr>
         <w:t>POST /home/</w:t>
       </w:r>
+      <w:proofErr w:type="spellStart"/>
       <w:r>
         <w:rPr>
           <w:rFonts w:ascii="Arial" w:eastAsia="Times New Roman" w:hAnsi="Arial" w:cs="Arial"/>
@@ -1895,6 +1986,7 @@
         </w:rPr>
         <w:t>nnouncement</w:t>
       </w:r>
+      <w:proofErr w:type="spellEnd"/>
     </w:p>
     <w:p>
       <w:pPr>
@@ -2041,8 +2133,17 @@
           <w:rFonts w:ascii="Arial" w:eastAsia="Times New Roman" w:hAnsi="Arial" w:cs="Arial"/>
           <w:color w:val="000000"/>
         </w:rPr>
-        <w:t>onfirmation : boolean</w:t>
-      </w:r>
+        <w:t xml:space="preserve">onfirmation : </w:t>
+      </w:r>
+      <w:proofErr w:type="spellStart"/>
+      <w:r>
+        <w:rPr>
+          <w:rFonts w:ascii="Arial" w:eastAsia="Times New Roman" w:hAnsi="Arial" w:cs="Arial"/>
+          <w:color w:val="000000"/>
+        </w:rPr>
+        <w:t>boolean</w:t>
+      </w:r>
+      <w:proofErr w:type="spellEnd"/>
     </w:p>
     <w:p>
       <w:pPr>
@@ -2076,21 +2177,7 @@
           <w:rFonts w:ascii="Arial" w:eastAsia="Times New Roman" w:hAnsi="Arial" w:cs="Arial"/>
           <w:color w:val="000000"/>
         </w:rPr>
-        <w:t xml:space="preserve">   The anno</w:t>
-      </w:r>
-      <w:r>
-        <w:rPr>
-          <w:rFonts w:ascii="Arial" w:eastAsia="Times New Roman" w:hAnsi="Arial" w:cs="Arial"/>
-          <w:color w:val="000000"/>
-        </w:rPr>
-        <w:t>uncement string will be part</w:t>
-      </w:r>
-      <w:r>
-        <w:rPr>
-          <w:rFonts w:ascii="Arial" w:eastAsia="Times New Roman" w:hAnsi="Arial" w:cs="Arial"/>
-          <w:color w:val="000000"/>
-        </w:rPr>
-        <w:t xml:space="preserve"> of the HTML POST request and be added to announcements table.</w:t>
+        <w:t xml:space="preserve">   The announcement string will be part of the HTML POST request and be added to announcements table.</w:t>
       </w:r>
       <w:r>
         <w:rPr>
@@ -2209,23 +2296,7 @@
           <w:b/>
           <w:color w:val="000000"/>
         </w:rPr>
-        <w:t>GET</w:t>
-      </w:r>
-      <w:r>
-        <w:rPr>
-          <w:rFonts w:ascii="Arial" w:eastAsia="Times New Roman" w:hAnsi="Arial" w:cs="Arial"/>
-          <w:b/>
-          <w:color w:val="000000"/>
-        </w:rPr>
-        <w:t xml:space="preserve"> </w:t>
-      </w:r>
-      <w:r>
-        <w:rPr>
-          <w:rFonts w:ascii="Arial" w:eastAsia="Times New Roman" w:hAnsi="Arial" w:cs="Arial"/>
-          <w:b/>
-          <w:color w:val="000000"/>
-        </w:rPr>
-        <w:t>/users/check/:username</w:t>
+        <w:t>GET /users/check/:username</w:t>
       </w:r>
     </w:p>
     <w:p>
@@ -2318,8 +2389,24 @@
           <w:rFonts w:ascii="Arial" w:eastAsia="Times New Roman" w:hAnsi="Arial" w:cs="Arial"/>
           <w:color w:val="000000"/>
         </w:rPr>
-        <w:t>confirmation : Boolean</w:t>
-      </w:r>
+        <w:t xml:space="preserve">confirmation : </w:t>
+      </w:r>
+      <w:proofErr w:type="spellStart"/>
+      <w:r>
+        <w:rPr>
+          <w:rFonts w:ascii="Arial" w:eastAsia="Times New Roman" w:hAnsi="Arial" w:cs="Arial"/>
+          <w:color w:val="000000"/>
+        </w:rPr>
+        <w:t>b</w:t>
+      </w:r>
+      <w:r>
+        <w:rPr>
+          <w:rFonts w:ascii="Arial" w:eastAsia="Times New Roman" w:hAnsi="Arial" w:cs="Arial"/>
+          <w:color w:val="000000"/>
+        </w:rPr>
+        <w:t>oolean</w:t>
+      </w:r>
+      <w:proofErr w:type="spellEnd"/>
     </w:p>
     <w:p>
       <w:pPr>
@@ -2397,23 +2484,7 @@
           <w:b/>
           <w:color w:val="000000"/>
         </w:rPr>
-        <w:t xml:space="preserve">GET </w:t>
-      </w:r>
-      <w:r>
-        <w:rPr>
-          <w:rFonts w:ascii="Arial" w:eastAsia="Times New Roman" w:hAnsi="Arial" w:cs="Arial"/>
-          <w:b/>
-          <w:color w:val="000000"/>
-        </w:rPr>
-        <w:t>/users/type</w:t>
-      </w:r>
-      <w:r>
-        <w:rPr>
-          <w:rFonts w:ascii="Arial" w:eastAsia="Times New Roman" w:hAnsi="Arial" w:cs="Arial"/>
-          <w:b/>
-          <w:color w:val="000000"/>
-        </w:rPr>
-        <w:t>/:username</w:t>
+        <w:t>GET /users/type/:username</w:t>
       </w:r>
     </w:p>
     <w:p>
@@ -2438,14 +2509,7 @@
           <w:rFonts w:ascii="Arial" w:eastAsia="Times New Roman" w:hAnsi="Arial" w:cs="Arial"/>
           <w:color w:val="000000"/>
         </w:rPr>
-        <w:t>Checks t</w:t>
-      </w:r>
-      <w:r>
-        <w:rPr>
-          <w:rFonts w:ascii="Arial" w:eastAsia="Times New Roman" w:hAnsi="Arial" w:cs="Arial"/>
-          <w:color w:val="000000"/>
-        </w:rPr>
-        <w:t>o see if a user is a tutor or admin.</w:t>
+        <w:t>Checks to see if a user is a tutor or admin.</w:t>
       </w:r>
     </w:p>
     <w:p>
@@ -2563,6 +2627,8 @@
         </w:rPr>
         <w:t xml:space="preserve">     Finds the user in the user table and checks the value of the admin column and then returns the appropriate string.</w:t>
       </w:r>
+      <w:bookmarkStart w:id="0" w:name="_GoBack"/>
+      <w:bookmarkEnd w:id="0"/>
     </w:p>
     <w:p>
       <w:pPr>
@@ -2610,8 +2676,6 @@
           <w:szCs w:val="24"/>
         </w:rPr>
       </w:pPr>
-      <w:bookmarkStart w:id="0" w:name="_GoBack"/>
-      <w:bookmarkEnd w:id="0"/>
       <w:r>
         <w:rPr>
           <w:rFonts w:ascii="Arial" w:eastAsia="Times New Roman" w:hAnsi="Arial" w:cs="Arial"/>
@@ -3062,18 +3126,1336 @@
     <w:p>
       <w:pPr>
         <w:spacing w:after="0" w:line="240" w:lineRule="auto"/>
-        <w:rPr>
-          <w:rFonts w:ascii="Times New Roman" w:eastAsia="Times New Roman" w:hAnsi="Times New Roman" w:cs="Times New Roman"/>
-          <w:sz w:val="24"/>
-          <w:szCs w:val="24"/>
-        </w:rPr>
-      </w:pPr>
-      <w:r>
-        <w:rPr>
-          <w:rFonts w:ascii="Arial" w:eastAsia="Times New Roman" w:hAnsi="Arial" w:cs="Arial"/>
-          <w:color w:val="000000"/>
-        </w:rPr>
-        <w:t xml:space="preserve">    Endpoint:    </w:t>
+        <w:ind w:firstLine="720"/>
+        <w:rPr>
+          <w:rFonts w:ascii="Times New Roman" w:eastAsia="Times New Roman" w:hAnsi="Times New Roman" w:cs="Times New Roman"/>
+          <w:sz w:val="24"/>
+          <w:szCs w:val="24"/>
+        </w:rPr>
+      </w:pPr>
+      <w:r>
+        <w:rPr>
+          <w:rFonts w:ascii="Arial" w:eastAsia="Times New Roman" w:hAnsi="Arial" w:cs="Arial"/>
+          <w:color w:val="000000"/>
+        </w:rPr>
+        <w:t xml:space="preserve">    </w:t>
+      </w:r>
+      <w:r>
+        <w:rPr>
+          <w:rFonts w:ascii="Arial" w:eastAsia="Times New Roman" w:hAnsi="Arial" w:cs="Arial"/>
+          <w:b/>
+          <w:color w:val="000000"/>
+        </w:rPr>
+        <w:t xml:space="preserve">Endpoint: </w:t>
+      </w:r>
+      <w:r>
+        <w:rPr>
+          <w:rFonts w:ascii="Arial" w:eastAsia="Times New Roman" w:hAnsi="Arial" w:cs="Arial"/>
+          <w:b/>
+          <w:color w:val="000000"/>
+        </w:rPr>
+        <w:t>GET /courses/</w:t>
+      </w:r>
+      <w:proofErr w:type="spellStart"/>
+      <w:r>
+        <w:rPr>
+          <w:rFonts w:ascii="Arial" w:eastAsia="Times New Roman" w:hAnsi="Arial" w:cs="Arial"/>
+          <w:b/>
+          <w:color w:val="000000"/>
+        </w:rPr>
+        <w:t>getall</w:t>
+      </w:r>
+      <w:proofErr w:type="spellEnd"/>
+    </w:p>
+    <w:p>
+      <w:pPr>
+        <w:spacing w:after="0" w:line="240" w:lineRule="auto"/>
+        <w:ind w:firstLine="720"/>
+        <w:rPr>
+          <w:rFonts w:ascii="Times New Roman" w:eastAsia="Times New Roman" w:hAnsi="Times New Roman" w:cs="Times New Roman"/>
+          <w:sz w:val="24"/>
+          <w:szCs w:val="24"/>
+        </w:rPr>
+      </w:pPr>
+      <w:r>
+        <w:rPr>
+          <w:rFonts w:ascii="Arial" w:eastAsia="Times New Roman" w:hAnsi="Arial" w:cs="Arial"/>
+          <w:color w:val="000000"/>
+        </w:rPr>
+        <w:t xml:space="preserve">Purpose: </w:t>
+      </w:r>
+      <w:r>
+        <w:rPr>
+          <w:rFonts w:ascii="Arial" w:eastAsia="Times New Roman" w:hAnsi="Arial" w:cs="Arial"/>
+          <w:color w:val="000000"/>
+        </w:rPr>
+        <w:t>Returns a list of courses available</w:t>
+      </w:r>
+    </w:p>
+    <w:p>
+      <w:pPr>
+        <w:spacing w:after="0" w:line="240" w:lineRule="auto"/>
+        <w:ind w:firstLine="720"/>
+        <w:rPr>
+          <w:rFonts w:ascii="Arial" w:eastAsia="Times New Roman" w:hAnsi="Arial" w:cs="Arial"/>
+          <w:color w:val="000000"/>
+        </w:rPr>
+      </w:pPr>
+      <w:r>
+        <w:rPr>
+          <w:rFonts w:ascii="Arial" w:eastAsia="Times New Roman" w:hAnsi="Arial" w:cs="Arial"/>
+          <w:color w:val="000000"/>
+        </w:rPr>
+        <w:t>Input:</w:t>
+      </w:r>
+    </w:p>
+    <w:p>
+      <w:pPr>
+        <w:spacing w:after="0" w:line="240" w:lineRule="auto"/>
+        <w:ind w:left="720" w:firstLine="720"/>
+        <w:rPr>
+          <w:rFonts w:ascii="Arial" w:eastAsia="Times New Roman" w:hAnsi="Arial" w:cs="Arial"/>
+          <w:color w:val="000000"/>
+        </w:rPr>
+      </w:pPr>
+      <w:r>
+        <w:rPr>
+          <w:rFonts w:ascii="Arial" w:eastAsia="Times New Roman" w:hAnsi="Arial" w:cs="Arial"/>
+          <w:color w:val="000000"/>
+        </w:rPr>
+        <w:t>None</w:t>
+      </w:r>
+    </w:p>
+    <w:p>
+      <w:pPr>
+        <w:spacing w:after="0" w:line="240" w:lineRule="auto"/>
+        <w:ind w:firstLine="720"/>
+        <w:rPr>
+          <w:rFonts w:ascii="Arial" w:eastAsia="Times New Roman" w:hAnsi="Arial" w:cs="Arial"/>
+          <w:color w:val="000000"/>
+        </w:rPr>
+      </w:pPr>
+      <w:r>
+        <w:rPr>
+          <w:rFonts w:ascii="Arial" w:eastAsia="Times New Roman" w:hAnsi="Arial" w:cs="Arial"/>
+          <w:color w:val="000000"/>
+        </w:rPr>
+        <w:t>Output:</w:t>
+      </w:r>
+      <w:r>
+        <w:rPr>
+          <w:rFonts w:ascii="Arial" w:eastAsia="Times New Roman" w:hAnsi="Arial" w:cs="Arial"/>
+          <w:color w:val="000000"/>
+        </w:rPr>
+        <w:t xml:space="preserve"> JSON array of:</w:t>
+      </w:r>
+    </w:p>
+    <w:p>
+      <w:pPr>
+        <w:spacing w:after="0" w:line="240" w:lineRule="auto"/>
+        <w:ind w:firstLine="720"/>
+        <w:rPr>
+          <w:rFonts w:ascii="Arial" w:eastAsia="Times New Roman" w:hAnsi="Arial" w:cs="Arial"/>
+          <w:color w:val="000000"/>
+        </w:rPr>
+      </w:pPr>
+      <w:r>
+        <w:rPr>
+          <w:rFonts w:ascii="Arial" w:eastAsia="Times New Roman" w:hAnsi="Arial" w:cs="Arial"/>
+          <w:color w:val="000000"/>
+        </w:rPr>
+        <w:tab/>
+        <w:t>course-number : Integer</w:t>
+      </w:r>
+    </w:p>
+    <w:p>
+      <w:pPr>
+        <w:spacing w:after="0" w:line="240" w:lineRule="auto"/>
+        <w:ind w:firstLine="720"/>
+        <w:rPr>
+          <w:rFonts w:ascii="Arial" w:eastAsia="Times New Roman" w:hAnsi="Arial" w:cs="Arial"/>
+          <w:color w:val="000000"/>
+        </w:rPr>
+      </w:pPr>
+      <w:r>
+        <w:rPr>
+          <w:rFonts w:ascii="Arial" w:eastAsia="Times New Roman" w:hAnsi="Arial" w:cs="Arial"/>
+          <w:color w:val="000000"/>
+        </w:rPr>
+        <w:tab/>
+        <w:t>course-name : String</w:t>
+      </w:r>
+    </w:p>
+    <w:p>
+      <w:pPr>
+        <w:spacing w:after="0" w:line="240" w:lineRule="auto"/>
+        <w:ind w:firstLine="720"/>
+        <w:rPr>
+          <w:rFonts w:ascii="Arial" w:eastAsia="Times New Roman" w:hAnsi="Arial" w:cs="Arial"/>
+          <w:color w:val="000000"/>
+        </w:rPr>
+      </w:pPr>
+      <w:r>
+        <w:rPr>
+          <w:rFonts w:ascii="Arial" w:eastAsia="Times New Roman" w:hAnsi="Arial" w:cs="Arial"/>
+          <w:color w:val="000000"/>
+        </w:rPr>
+        <w:tab/>
+        <w:t>course-department : String</w:t>
+      </w:r>
+    </w:p>
+    <w:p>
+      <w:pPr>
+        <w:spacing w:after="0" w:line="240" w:lineRule="auto"/>
+        <w:ind w:firstLine="720"/>
+        <w:rPr>
+          <w:rFonts w:ascii="Arial" w:eastAsia="Times New Roman" w:hAnsi="Arial" w:cs="Arial"/>
+          <w:color w:val="000000"/>
+        </w:rPr>
+      </w:pPr>
+      <w:r>
+        <w:rPr>
+          <w:rFonts w:ascii="Arial" w:eastAsia="Times New Roman" w:hAnsi="Arial" w:cs="Arial"/>
+          <w:color w:val="000000"/>
+        </w:rPr>
+        <w:t>Implementation:</w:t>
+      </w:r>
+    </w:p>
+    <w:p>
+      <w:pPr>
+        <w:spacing w:after="0" w:line="240" w:lineRule="auto"/>
+        <w:ind w:firstLine="720"/>
+        <w:rPr>
+          <w:rFonts w:ascii="Arial" w:eastAsia="Times New Roman" w:hAnsi="Arial" w:cs="Arial"/>
+          <w:color w:val="000000"/>
+        </w:rPr>
+      </w:pPr>
+      <w:r>
+        <w:rPr>
+          <w:rFonts w:ascii="Arial" w:eastAsia="Times New Roman" w:hAnsi="Arial" w:cs="Arial"/>
+          <w:color w:val="000000"/>
+        </w:rPr>
+        <w:t xml:space="preserve">     Gets the information from the Course Table in the database, constructs the JSON object</w:t>
+      </w:r>
+    </w:p>
+    <w:p>
+      <w:pPr>
+        <w:spacing w:after="0" w:line="240" w:lineRule="auto"/>
+        <w:ind w:firstLine="720"/>
+        <w:rPr>
+          <w:rFonts w:ascii="Arial" w:eastAsia="Times New Roman" w:hAnsi="Arial" w:cs="Arial"/>
+          <w:color w:val="000000"/>
+        </w:rPr>
+      </w:pPr>
+    </w:p>
+    <w:p>
+      <w:pPr>
+        <w:spacing w:after="0" w:line="240" w:lineRule="auto"/>
+        <w:ind w:firstLine="720"/>
+        <w:rPr>
+          <w:rFonts w:ascii="Times New Roman" w:eastAsia="Times New Roman" w:hAnsi="Times New Roman" w:cs="Times New Roman"/>
+          <w:sz w:val="24"/>
+          <w:szCs w:val="24"/>
+        </w:rPr>
+      </w:pPr>
+      <w:r>
+        <w:rPr>
+          <w:rFonts w:ascii="Arial" w:eastAsia="Times New Roman" w:hAnsi="Arial" w:cs="Arial"/>
+          <w:b/>
+          <w:color w:val="000000"/>
+        </w:rPr>
+        <w:t xml:space="preserve">Endpoint: </w:t>
+      </w:r>
+      <w:r>
+        <w:rPr>
+          <w:rFonts w:ascii="Arial" w:eastAsia="Times New Roman" w:hAnsi="Arial" w:cs="Arial"/>
+          <w:b/>
+          <w:color w:val="000000"/>
+        </w:rPr>
+        <w:t>GET /courses/times/:course</w:t>
+      </w:r>
+    </w:p>
+    <w:p>
+      <w:pPr>
+        <w:spacing w:after="0" w:line="240" w:lineRule="auto"/>
+        <w:ind w:firstLine="720"/>
+        <w:rPr>
+          <w:rFonts w:ascii="Times New Roman" w:eastAsia="Times New Roman" w:hAnsi="Times New Roman" w:cs="Times New Roman"/>
+          <w:sz w:val="24"/>
+          <w:szCs w:val="24"/>
+        </w:rPr>
+      </w:pPr>
+      <w:r>
+        <w:rPr>
+          <w:rFonts w:ascii="Arial" w:eastAsia="Times New Roman" w:hAnsi="Arial" w:cs="Arial"/>
+          <w:color w:val="000000"/>
+        </w:rPr>
+        <w:t xml:space="preserve">Purpose: </w:t>
+      </w:r>
+      <w:r>
+        <w:rPr>
+          <w:rFonts w:ascii="Arial" w:eastAsia="Times New Roman" w:hAnsi="Arial" w:cs="Arial"/>
+          <w:color w:val="000000"/>
+        </w:rPr>
+        <w:t>Returns a list of times a course is tutored</w:t>
+      </w:r>
+    </w:p>
+    <w:p>
+      <w:pPr>
+        <w:spacing w:after="0" w:line="240" w:lineRule="auto"/>
+        <w:ind w:firstLine="720"/>
+        <w:rPr>
+          <w:rFonts w:ascii="Arial" w:eastAsia="Times New Roman" w:hAnsi="Arial" w:cs="Arial"/>
+          <w:color w:val="000000"/>
+        </w:rPr>
+      </w:pPr>
+      <w:r>
+        <w:rPr>
+          <w:rFonts w:ascii="Arial" w:eastAsia="Times New Roman" w:hAnsi="Arial" w:cs="Arial"/>
+          <w:color w:val="000000"/>
+        </w:rPr>
+        <w:t>Input:</w:t>
+      </w:r>
+    </w:p>
+    <w:p>
+      <w:pPr>
+        <w:spacing w:after="0" w:line="240" w:lineRule="auto"/>
+        <w:ind w:left="720" w:firstLine="720"/>
+        <w:rPr>
+          <w:rFonts w:ascii="Arial" w:eastAsia="Times New Roman" w:hAnsi="Arial" w:cs="Arial"/>
+          <w:color w:val="000000"/>
+        </w:rPr>
+      </w:pPr>
+      <w:r>
+        <w:rPr>
+          <w:rFonts w:ascii="Arial" w:eastAsia="Times New Roman" w:hAnsi="Arial" w:cs="Arial"/>
+          <w:color w:val="000000"/>
+        </w:rPr>
+        <w:t>course : path parameter</w:t>
+      </w:r>
+    </w:p>
+    <w:p>
+      <w:pPr>
+        <w:spacing w:after="0" w:line="240" w:lineRule="auto"/>
+        <w:ind w:firstLine="720"/>
+        <w:rPr>
+          <w:rFonts w:ascii="Arial" w:eastAsia="Times New Roman" w:hAnsi="Arial" w:cs="Arial"/>
+          <w:color w:val="000000"/>
+        </w:rPr>
+      </w:pPr>
+      <w:r>
+        <w:rPr>
+          <w:rFonts w:ascii="Arial" w:eastAsia="Times New Roman" w:hAnsi="Arial" w:cs="Arial"/>
+          <w:color w:val="000000"/>
+        </w:rPr>
+        <w:t>Output:</w:t>
+      </w:r>
+      <w:r>
+        <w:rPr>
+          <w:rFonts w:ascii="Arial" w:eastAsia="Times New Roman" w:hAnsi="Arial" w:cs="Arial"/>
+          <w:color w:val="000000"/>
+        </w:rPr>
+        <w:t xml:space="preserve"> JSON array of:</w:t>
+      </w:r>
+    </w:p>
+    <w:p>
+      <w:pPr>
+        <w:spacing w:after="0" w:line="240" w:lineRule="auto"/>
+        <w:ind w:firstLine="720"/>
+        <w:rPr>
+          <w:rFonts w:ascii="Arial" w:eastAsia="Times New Roman" w:hAnsi="Arial" w:cs="Arial"/>
+          <w:color w:val="000000"/>
+        </w:rPr>
+      </w:pPr>
+      <w:r>
+        <w:rPr>
+          <w:rFonts w:ascii="Arial" w:eastAsia="Times New Roman" w:hAnsi="Arial" w:cs="Arial"/>
+          <w:color w:val="000000"/>
+        </w:rPr>
+        <w:tab/>
+        <w:t>start time : String</w:t>
+      </w:r>
+    </w:p>
+    <w:p>
+      <w:pPr>
+        <w:spacing w:after="0" w:line="240" w:lineRule="auto"/>
+        <w:ind w:firstLine="720"/>
+        <w:rPr>
+          <w:rFonts w:ascii="Arial" w:eastAsia="Times New Roman" w:hAnsi="Arial" w:cs="Arial"/>
+          <w:color w:val="000000"/>
+        </w:rPr>
+      </w:pPr>
+      <w:r>
+        <w:rPr>
+          <w:rFonts w:ascii="Arial" w:eastAsia="Times New Roman" w:hAnsi="Arial" w:cs="Arial"/>
+          <w:color w:val="000000"/>
+        </w:rPr>
+        <w:tab/>
+        <w:t>start time : String</w:t>
+      </w:r>
+    </w:p>
+    <w:p>
+      <w:pPr>
+        <w:spacing w:after="0" w:line="240" w:lineRule="auto"/>
+        <w:ind w:firstLine="720"/>
+        <w:rPr>
+          <w:rFonts w:ascii="Arial" w:eastAsia="Times New Roman" w:hAnsi="Arial" w:cs="Arial"/>
+          <w:color w:val="000000"/>
+        </w:rPr>
+      </w:pPr>
+      <w:r>
+        <w:rPr>
+          <w:rFonts w:ascii="Arial" w:eastAsia="Times New Roman" w:hAnsi="Arial" w:cs="Arial"/>
+          <w:color w:val="000000"/>
+        </w:rPr>
+        <w:t>Implementation:</w:t>
+      </w:r>
+    </w:p>
+    <w:p>
+      <w:pPr>
+        <w:spacing w:after="0" w:line="240" w:lineRule="auto"/>
+        <w:ind w:firstLine="720"/>
+        <w:rPr>
+          <w:rFonts w:ascii="Arial" w:eastAsia="Times New Roman" w:hAnsi="Arial" w:cs="Arial"/>
+          <w:color w:val="000000"/>
+        </w:rPr>
+      </w:pPr>
+      <w:r>
+        <w:rPr>
+          <w:rFonts w:ascii="Arial" w:eastAsia="Times New Roman" w:hAnsi="Arial" w:cs="Arial"/>
+          <w:color w:val="000000"/>
+        </w:rPr>
+        <w:t xml:space="preserve">     Use the course table to identify course ID then use the </w:t>
+      </w:r>
+      <w:proofErr w:type="spellStart"/>
+      <w:r>
+        <w:rPr>
+          <w:rFonts w:ascii="Arial" w:eastAsia="Times New Roman" w:hAnsi="Arial" w:cs="Arial"/>
+          <w:color w:val="000000"/>
+        </w:rPr>
+        <w:t>TimeSlot</w:t>
+      </w:r>
+      <w:proofErr w:type="spellEnd"/>
+      <w:r>
+        <w:rPr>
+          <w:rFonts w:ascii="Arial" w:eastAsia="Times New Roman" w:hAnsi="Arial" w:cs="Arial"/>
+          <w:color w:val="000000"/>
+        </w:rPr>
+        <w:t xml:space="preserve"> table’s </w:t>
+      </w:r>
+      <w:proofErr w:type="spellStart"/>
+      <w:r>
+        <w:rPr>
+          <w:rFonts w:ascii="Arial" w:eastAsia="Times New Roman" w:hAnsi="Arial" w:cs="Arial"/>
+          <w:color w:val="000000"/>
+        </w:rPr>
+        <w:t>startTime</w:t>
+      </w:r>
+      <w:proofErr w:type="spellEnd"/>
+      <w:r>
+        <w:rPr>
+          <w:rFonts w:ascii="Arial" w:eastAsia="Times New Roman" w:hAnsi="Arial" w:cs="Arial"/>
+          <w:color w:val="000000"/>
+        </w:rPr>
+        <w:t xml:space="preserve"> and </w:t>
+      </w:r>
+      <w:proofErr w:type="spellStart"/>
+      <w:r>
+        <w:rPr>
+          <w:rFonts w:ascii="Arial" w:eastAsia="Times New Roman" w:hAnsi="Arial" w:cs="Arial"/>
+          <w:color w:val="000000"/>
+        </w:rPr>
+        <w:t>endTime</w:t>
+      </w:r>
+      <w:proofErr w:type="spellEnd"/>
+      <w:r>
+        <w:rPr>
+          <w:rFonts w:ascii="Arial" w:eastAsia="Times New Roman" w:hAnsi="Arial" w:cs="Arial"/>
+          <w:color w:val="000000"/>
+        </w:rPr>
+        <w:t xml:space="preserve"> columns to create the JSON objects.</w:t>
+      </w:r>
+    </w:p>
+    <w:p>
+      <w:pPr>
+        <w:spacing w:after="0" w:line="240" w:lineRule="auto"/>
+        <w:ind w:firstLine="720"/>
+        <w:rPr>
+          <w:rFonts w:ascii="Arial" w:eastAsia="Times New Roman" w:hAnsi="Arial" w:cs="Arial"/>
+          <w:color w:val="000000"/>
+        </w:rPr>
+      </w:pPr>
+    </w:p>
+    <w:p>
+      <w:pPr>
+        <w:spacing w:after="0" w:line="240" w:lineRule="auto"/>
+        <w:ind w:firstLine="720"/>
+        <w:rPr>
+          <w:rFonts w:ascii="Times New Roman" w:eastAsia="Times New Roman" w:hAnsi="Times New Roman" w:cs="Times New Roman"/>
+          <w:sz w:val="24"/>
+          <w:szCs w:val="24"/>
+        </w:rPr>
+      </w:pPr>
+      <w:r>
+        <w:rPr>
+          <w:rFonts w:ascii="Arial" w:eastAsia="Times New Roman" w:hAnsi="Arial" w:cs="Arial"/>
+          <w:b/>
+          <w:color w:val="000000"/>
+        </w:rPr>
+        <w:t xml:space="preserve">Endpoint: </w:t>
+      </w:r>
+      <w:r>
+        <w:rPr>
+          <w:rFonts w:ascii="Arial" w:eastAsia="Times New Roman" w:hAnsi="Arial" w:cs="Arial"/>
+          <w:b/>
+          <w:color w:val="000000"/>
+        </w:rPr>
+        <w:t>GET /courses/</w:t>
+      </w:r>
+      <w:proofErr w:type="spellStart"/>
+      <w:r>
+        <w:rPr>
+          <w:rFonts w:ascii="Arial" w:eastAsia="Times New Roman" w:hAnsi="Arial" w:cs="Arial"/>
+          <w:b/>
+          <w:color w:val="000000"/>
+        </w:rPr>
+        <w:t>getAt</w:t>
+      </w:r>
+      <w:proofErr w:type="spellEnd"/>
+    </w:p>
+    <w:p>
+      <w:pPr>
+        <w:spacing w:after="0" w:line="240" w:lineRule="auto"/>
+        <w:ind w:firstLine="720"/>
+        <w:rPr>
+          <w:rFonts w:ascii="Times New Roman" w:eastAsia="Times New Roman" w:hAnsi="Times New Roman" w:cs="Times New Roman"/>
+          <w:sz w:val="24"/>
+          <w:szCs w:val="24"/>
+        </w:rPr>
+      </w:pPr>
+      <w:r>
+        <w:rPr>
+          <w:rFonts w:ascii="Arial" w:eastAsia="Times New Roman" w:hAnsi="Arial" w:cs="Arial"/>
+          <w:color w:val="000000"/>
+        </w:rPr>
+        <w:t xml:space="preserve">Purpose: </w:t>
+      </w:r>
+      <w:r>
+        <w:rPr>
+          <w:rFonts w:ascii="Arial" w:eastAsia="Times New Roman" w:hAnsi="Arial" w:cs="Arial"/>
+          <w:color w:val="000000"/>
+        </w:rPr>
+        <w:t>Returns a list of courses available a specified time</w:t>
+      </w:r>
+    </w:p>
+    <w:p>
+      <w:pPr>
+        <w:spacing w:after="0" w:line="240" w:lineRule="auto"/>
+        <w:ind w:firstLine="720"/>
+        <w:rPr>
+          <w:rFonts w:ascii="Arial" w:eastAsia="Times New Roman" w:hAnsi="Arial" w:cs="Arial"/>
+          <w:color w:val="000000"/>
+        </w:rPr>
+      </w:pPr>
+      <w:r>
+        <w:rPr>
+          <w:rFonts w:ascii="Arial" w:eastAsia="Times New Roman" w:hAnsi="Arial" w:cs="Arial"/>
+          <w:color w:val="000000"/>
+        </w:rPr>
+        <w:t>Input:</w:t>
+      </w:r>
+    </w:p>
+    <w:p>
+      <w:pPr>
+        <w:spacing w:after="0" w:line="240" w:lineRule="auto"/>
+        <w:ind w:left="720" w:firstLine="720"/>
+        <w:rPr>
+          <w:rFonts w:ascii="Arial" w:eastAsia="Times New Roman" w:hAnsi="Arial" w:cs="Arial"/>
+          <w:color w:val="000000"/>
+        </w:rPr>
+      </w:pPr>
+      <w:proofErr w:type="spellStart"/>
+      <w:r>
+        <w:rPr>
+          <w:rFonts w:ascii="Arial" w:eastAsia="Times New Roman" w:hAnsi="Arial" w:cs="Arial"/>
+          <w:color w:val="000000"/>
+        </w:rPr>
+        <w:lastRenderedPageBreak/>
+        <w:t>startTime</w:t>
+      </w:r>
+      <w:proofErr w:type="spellEnd"/>
+      <w:r>
+        <w:rPr>
+          <w:rFonts w:ascii="Arial" w:eastAsia="Times New Roman" w:hAnsi="Arial" w:cs="Arial"/>
+          <w:color w:val="000000"/>
+        </w:rPr>
+        <w:t xml:space="preserve"> : HTML POST parameter</w:t>
+      </w:r>
+    </w:p>
+    <w:p>
+      <w:pPr>
+        <w:spacing w:after="0" w:line="240" w:lineRule="auto"/>
+        <w:ind w:left="720" w:firstLine="720"/>
+        <w:rPr>
+          <w:rFonts w:ascii="Arial" w:eastAsia="Times New Roman" w:hAnsi="Arial" w:cs="Arial"/>
+          <w:color w:val="000000"/>
+        </w:rPr>
+      </w:pPr>
+      <w:proofErr w:type="spellStart"/>
+      <w:r>
+        <w:rPr>
+          <w:rFonts w:ascii="Arial" w:eastAsia="Times New Roman" w:hAnsi="Arial" w:cs="Arial"/>
+          <w:color w:val="000000"/>
+        </w:rPr>
+        <w:t>endTime</w:t>
+      </w:r>
+      <w:proofErr w:type="spellEnd"/>
+      <w:r>
+        <w:rPr>
+          <w:rFonts w:ascii="Arial" w:eastAsia="Times New Roman" w:hAnsi="Arial" w:cs="Arial"/>
+          <w:color w:val="000000"/>
+        </w:rPr>
+        <w:t xml:space="preserve"> : HTML POST parameter</w:t>
+      </w:r>
+    </w:p>
+    <w:p>
+      <w:pPr>
+        <w:spacing w:after="0" w:line="240" w:lineRule="auto"/>
+        <w:ind w:firstLine="720"/>
+        <w:rPr>
+          <w:rFonts w:ascii="Arial" w:eastAsia="Times New Roman" w:hAnsi="Arial" w:cs="Arial"/>
+          <w:color w:val="000000"/>
+        </w:rPr>
+      </w:pPr>
+      <w:r>
+        <w:rPr>
+          <w:rFonts w:ascii="Arial" w:eastAsia="Times New Roman" w:hAnsi="Arial" w:cs="Arial"/>
+          <w:color w:val="000000"/>
+        </w:rPr>
+        <w:t>Output:</w:t>
+      </w:r>
+      <w:r>
+        <w:rPr>
+          <w:rFonts w:ascii="Arial" w:eastAsia="Times New Roman" w:hAnsi="Arial" w:cs="Arial"/>
+          <w:color w:val="000000"/>
+        </w:rPr>
+        <w:t xml:space="preserve"> JSON array of:</w:t>
+      </w:r>
+    </w:p>
+    <w:p>
+      <w:pPr>
+        <w:spacing w:after="0" w:line="240" w:lineRule="auto"/>
+        <w:ind w:firstLine="720"/>
+        <w:rPr>
+          <w:rFonts w:ascii="Arial" w:eastAsia="Times New Roman" w:hAnsi="Arial" w:cs="Arial"/>
+          <w:color w:val="000000"/>
+        </w:rPr>
+      </w:pPr>
+      <w:r>
+        <w:rPr>
+          <w:rFonts w:ascii="Arial" w:eastAsia="Times New Roman" w:hAnsi="Arial" w:cs="Arial"/>
+          <w:color w:val="000000"/>
+        </w:rPr>
+        <w:tab/>
+        <w:t>course-name : String</w:t>
+      </w:r>
+    </w:p>
+    <w:p>
+      <w:pPr>
+        <w:spacing w:after="0" w:line="240" w:lineRule="auto"/>
+        <w:ind w:firstLine="720"/>
+        <w:rPr>
+          <w:rFonts w:ascii="Arial" w:eastAsia="Times New Roman" w:hAnsi="Arial" w:cs="Arial"/>
+          <w:color w:val="000000"/>
+        </w:rPr>
+      </w:pPr>
+      <w:r>
+        <w:rPr>
+          <w:rFonts w:ascii="Arial" w:eastAsia="Times New Roman" w:hAnsi="Arial" w:cs="Arial"/>
+          <w:color w:val="000000"/>
+        </w:rPr>
+        <w:tab/>
+        <w:t>course-location : String</w:t>
+      </w:r>
+    </w:p>
+    <w:p>
+      <w:pPr>
+        <w:spacing w:after="0" w:line="240" w:lineRule="auto"/>
+        <w:ind w:firstLine="720"/>
+        <w:rPr>
+          <w:rFonts w:ascii="Arial" w:eastAsia="Times New Roman" w:hAnsi="Arial" w:cs="Arial"/>
+          <w:color w:val="000000"/>
+        </w:rPr>
+      </w:pPr>
+      <w:r>
+        <w:rPr>
+          <w:rFonts w:ascii="Arial" w:eastAsia="Times New Roman" w:hAnsi="Arial" w:cs="Arial"/>
+          <w:color w:val="000000"/>
+        </w:rPr>
+        <w:t>Implementation:</w:t>
+      </w:r>
+    </w:p>
+    <w:p>
+      <w:pPr>
+        <w:spacing w:after="0" w:line="240" w:lineRule="auto"/>
+        <w:ind w:firstLine="720"/>
+        <w:rPr>
+          <w:rFonts w:ascii="Arial" w:eastAsia="Times New Roman" w:hAnsi="Arial" w:cs="Arial"/>
+          <w:color w:val="000000"/>
+        </w:rPr>
+      </w:pPr>
+      <w:r>
+        <w:rPr>
+          <w:rFonts w:ascii="Arial" w:eastAsia="Times New Roman" w:hAnsi="Arial" w:cs="Arial"/>
+          <w:color w:val="000000"/>
+        </w:rPr>
+        <w:t xml:space="preserve">     Use the </w:t>
+      </w:r>
+      <w:proofErr w:type="spellStart"/>
+      <w:r>
+        <w:rPr>
+          <w:rFonts w:ascii="Arial" w:eastAsia="Times New Roman" w:hAnsi="Arial" w:cs="Arial"/>
+          <w:color w:val="000000"/>
+        </w:rPr>
+        <w:t>TimeSlot</w:t>
+      </w:r>
+      <w:proofErr w:type="spellEnd"/>
+      <w:r>
+        <w:rPr>
+          <w:rFonts w:ascii="Arial" w:eastAsia="Times New Roman" w:hAnsi="Arial" w:cs="Arial"/>
+          <w:color w:val="000000"/>
+        </w:rPr>
+        <w:t xml:space="preserve"> table to identify which course IDs fall within the specified start and end time. Use those course IDs with the Courses table to construct a list of course names.</w:t>
+      </w:r>
+    </w:p>
+    <w:p>
+      <w:pPr>
+        <w:spacing w:after="0" w:line="240" w:lineRule="auto"/>
+        <w:ind w:firstLine="720"/>
+        <w:rPr>
+          <w:rFonts w:ascii="Arial" w:eastAsia="Times New Roman" w:hAnsi="Arial" w:cs="Arial"/>
+          <w:color w:val="000000"/>
+        </w:rPr>
+      </w:pPr>
+    </w:p>
+    <w:p>
+      <w:pPr>
+        <w:spacing w:after="0" w:line="240" w:lineRule="auto"/>
+        <w:ind w:firstLine="720"/>
+        <w:rPr>
+          <w:rFonts w:ascii="Times New Roman" w:eastAsia="Times New Roman" w:hAnsi="Times New Roman" w:cs="Times New Roman"/>
+          <w:sz w:val="24"/>
+          <w:szCs w:val="24"/>
+        </w:rPr>
+      </w:pPr>
+      <w:r>
+        <w:rPr>
+          <w:rFonts w:ascii="Arial" w:eastAsia="Times New Roman" w:hAnsi="Arial" w:cs="Arial"/>
+          <w:b/>
+          <w:color w:val="000000"/>
+        </w:rPr>
+        <w:t xml:space="preserve">Endpoint: </w:t>
+      </w:r>
+      <w:r>
+        <w:rPr>
+          <w:rFonts w:ascii="Arial" w:eastAsia="Times New Roman" w:hAnsi="Arial" w:cs="Arial"/>
+          <w:b/>
+          <w:color w:val="000000"/>
+        </w:rPr>
+        <w:t>GET /tutors/</w:t>
+      </w:r>
+      <w:proofErr w:type="spellStart"/>
+      <w:r>
+        <w:rPr>
+          <w:rFonts w:ascii="Arial" w:eastAsia="Times New Roman" w:hAnsi="Arial" w:cs="Arial"/>
+          <w:b/>
+          <w:color w:val="000000"/>
+        </w:rPr>
+        <w:t>getAt</w:t>
+      </w:r>
+      <w:proofErr w:type="spellEnd"/>
+    </w:p>
+    <w:p>
+      <w:pPr>
+        <w:spacing w:after="0" w:line="240" w:lineRule="auto"/>
+        <w:ind w:firstLine="720"/>
+        <w:rPr>
+          <w:rFonts w:ascii="Times New Roman" w:eastAsia="Times New Roman" w:hAnsi="Times New Roman" w:cs="Times New Roman"/>
+          <w:sz w:val="24"/>
+          <w:szCs w:val="24"/>
+        </w:rPr>
+      </w:pPr>
+      <w:r>
+        <w:rPr>
+          <w:rFonts w:ascii="Arial" w:eastAsia="Times New Roman" w:hAnsi="Arial" w:cs="Arial"/>
+          <w:color w:val="000000"/>
+        </w:rPr>
+        <w:t xml:space="preserve">Purpose: </w:t>
+      </w:r>
+      <w:r>
+        <w:rPr>
+          <w:rFonts w:ascii="Arial" w:eastAsia="Times New Roman" w:hAnsi="Arial" w:cs="Arial"/>
+          <w:color w:val="000000"/>
+        </w:rPr>
+        <w:t>Returns a list of tutors available a specified time</w:t>
+      </w:r>
+    </w:p>
+    <w:p>
+      <w:pPr>
+        <w:spacing w:after="0" w:line="240" w:lineRule="auto"/>
+        <w:ind w:firstLine="720"/>
+        <w:rPr>
+          <w:rFonts w:ascii="Arial" w:eastAsia="Times New Roman" w:hAnsi="Arial" w:cs="Arial"/>
+          <w:color w:val="000000"/>
+        </w:rPr>
+      </w:pPr>
+      <w:r>
+        <w:rPr>
+          <w:rFonts w:ascii="Arial" w:eastAsia="Times New Roman" w:hAnsi="Arial" w:cs="Arial"/>
+          <w:color w:val="000000"/>
+        </w:rPr>
+        <w:t>Input:</w:t>
+      </w:r>
+    </w:p>
+    <w:p>
+      <w:pPr>
+        <w:spacing w:after="0" w:line="240" w:lineRule="auto"/>
+        <w:ind w:left="720" w:firstLine="720"/>
+        <w:rPr>
+          <w:rFonts w:ascii="Arial" w:eastAsia="Times New Roman" w:hAnsi="Arial" w:cs="Arial"/>
+          <w:color w:val="000000"/>
+        </w:rPr>
+      </w:pPr>
+      <w:proofErr w:type="spellStart"/>
+      <w:r>
+        <w:rPr>
+          <w:rFonts w:ascii="Arial" w:eastAsia="Times New Roman" w:hAnsi="Arial" w:cs="Arial"/>
+          <w:color w:val="000000"/>
+        </w:rPr>
+        <w:t>startTime</w:t>
+      </w:r>
+      <w:proofErr w:type="spellEnd"/>
+      <w:r>
+        <w:rPr>
+          <w:rFonts w:ascii="Arial" w:eastAsia="Times New Roman" w:hAnsi="Arial" w:cs="Arial"/>
+          <w:color w:val="000000"/>
+        </w:rPr>
+        <w:t xml:space="preserve"> : HTML POST parameter</w:t>
+      </w:r>
+    </w:p>
+    <w:p>
+      <w:pPr>
+        <w:spacing w:after="0" w:line="240" w:lineRule="auto"/>
+        <w:ind w:left="720" w:firstLine="720"/>
+        <w:rPr>
+          <w:rFonts w:ascii="Arial" w:eastAsia="Times New Roman" w:hAnsi="Arial" w:cs="Arial"/>
+          <w:color w:val="000000"/>
+        </w:rPr>
+      </w:pPr>
+      <w:proofErr w:type="spellStart"/>
+      <w:r>
+        <w:rPr>
+          <w:rFonts w:ascii="Arial" w:eastAsia="Times New Roman" w:hAnsi="Arial" w:cs="Arial"/>
+          <w:color w:val="000000"/>
+        </w:rPr>
+        <w:t>endTime</w:t>
+      </w:r>
+      <w:proofErr w:type="spellEnd"/>
+      <w:r>
+        <w:rPr>
+          <w:rFonts w:ascii="Arial" w:eastAsia="Times New Roman" w:hAnsi="Arial" w:cs="Arial"/>
+          <w:color w:val="000000"/>
+        </w:rPr>
+        <w:t xml:space="preserve"> : HTML POST parameter</w:t>
+      </w:r>
+    </w:p>
+    <w:p>
+      <w:pPr>
+        <w:spacing w:after="0" w:line="240" w:lineRule="auto"/>
+        <w:ind w:firstLine="720"/>
+        <w:rPr>
+          <w:rFonts w:ascii="Arial" w:eastAsia="Times New Roman" w:hAnsi="Arial" w:cs="Arial"/>
+          <w:color w:val="000000"/>
+        </w:rPr>
+      </w:pPr>
+      <w:r>
+        <w:rPr>
+          <w:rFonts w:ascii="Arial" w:eastAsia="Times New Roman" w:hAnsi="Arial" w:cs="Arial"/>
+          <w:color w:val="000000"/>
+        </w:rPr>
+        <w:t>Output:</w:t>
+      </w:r>
+      <w:r>
+        <w:rPr>
+          <w:rFonts w:ascii="Arial" w:eastAsia="Times New Roman" w:hAnsi="Arial" w:cs="Arial"/>
+          <w:color w:val="000000"/>
+        </w:rPr>
+        <w:t xml:space="preserve"> JSON array of:</w:t>
+      </w:r>
+    </w:p>
+    <w:p>
+      <w:pPr>
+        <w:spacing w:after="0" w:line="240" w:lineRule="auto"/>
+        <w:ind w:firstLine="720"/>
+        <w:rPr>
+          <w:rFonts w:ascii="Arial" w:eastAsia="Times New Roman" w:hAnsi="Arial" w:cs="Arial"/>
+          <w:color w:val="000000"/>
+        </w:rPr>
+      </w:pPr>
+      <w:r>
+        <w:rPr>
+          <w:rFonts w:ascii="Arial" w:eastAsia="Times New Roman" w:hAnsi="Arial" w:cs="Arial"/>
+          <w:color w:val="000000"/>
+        </w:rPr>
+        <w:tab/>
+        <w:t>tutor-name : String</w:t>
+      </w:r>
+    </w:p>
+    <w:p>
+      <w:pPr>
+        <w:spacing w:after="0" w:line="240" w:lineRule="auto"/>
+        <w:ind w:firstLine="720"/>
+        <w:rPr>
+          <w:rFonts w:ascii="Arial" w:eastAsia="Times New Roman" w:hAnsi="Arial" w:cs="Arial"/>
+          <w:color w:val="000000"/>
+        </w:rPr>
+      </w:pPr>
+      <w:r>
+        <w:rPr>
+          <w:rFonts w:ascii="Arial" w:eastAsia="Times New Roman" w:hAnsi="Arial" w:cs="Arial"/>
+          <w:color w:val="000000"/>
+        </w:rPr>
+        <w:t>Implementation:</w:t>
+      </w:r>
+    </w:p>
+    <w:p>
+      <w:pPr>
+        <w:spacing w:after="0" w:line="240" w:lineRule="auto"/>
+        <w:ind w:firstLine="720"/>
+        <w:rPr>
+          <w:rFonts w:ascii="Arial" w:eastAsia="Times New Roman" w:hAnsi="Arial" w:cs="Arial"/>
+          <w:color w:val="000000"/>
+        </w:rPr>
+      </w:pPr>
+      <w:r>
+        <w:rPr>
+          <w:rFonts w:ascii="Arial" w:eastAsia="Times New Roman" w:hAnsi="Arial" w:cs="Arial"/>
+          <w:color w:val="000000"/>
+        </w:rPr>
+        <w:t xml:space="preserve">     Use the </w:t>
+      </w:r>
+      <w:proofErr w:type="spellStart"/>
+      <w:r>
+        <w:rPr>
+          <w:rFonts w:ascii="Arial" w:eastAsia="Times New Roman" w:hAnsi="Arial" w:cs="Arial"/>
+          <w:color w:val="000000"/>
+        </w:rPr>
+        <w:t>TimeSlot</w:t>
+      </w:r>
+      <w:proofErr w:type="spellEnd"/>
+      <w:r>
+        <w:rPr>
+          <w:rFonts w:ascii="Arial" w:eastAsia="Times New Roman" w:hAnsi="Arial" w:cs="Arial"/>
+          <w:color w:val="000000"/>
+        </w:rPr>
+        <w:t xml:space="preserve"> table to identify which course IDs fall within the specified start and end time. Use those course IDs with the </w:t>
+      </w:r>
+      <w:proofErr w:type="spellStart"/>
+      <w:r>
+        <w:rPr>
+          <w:rFonts w:ascii="Arial" w:eastAsia="Times New Roman" w:hAnsi="Arial" w:cs="Arial"/>
+          <w:color w:val="000000"/>
+        </w:rPr>
+        <w:t>TutorTimeSlots</w:t>
+      </w:r>
+      <w:proofErr w:type="spellEnd"/>
+      <w:r>
+        <w:rPr>
+          <w:rFonts w:ascii="Arial" w:eastAsia="Times New Roman" w:hAnsi="Arial" w:cs="Arial"/>
+          <w:color w:val="000000"/>
+        </w:rPr>
+        <w:t xml:space="preserve"> table to get </w:t>
+      </w:r>
+      <w:proofErr w:type="spellStart"/>
+      <w:r>
+        <w:rPr>
+          <w:rFonts w:ascii="Arial" w:eastAsia="Times New Roman" w:hAnsi="Arial" w:cs="Arial"/>
+          <w:color w:val="000000"/>
+        </w:rPr>
+        <w:t>userIDs</w:t>
+      </w:r>
+      <w:proofErr w:type="spellEnd"/>
+      <w:r>
+        <w:rPr>
+          <w:rFonts w:ascii="Arial" w:eastAsia="Times New Roman" w:hAnsi="Arial" w:cs="Arial"/>
+          <w:color w:val="000000"/>
+        </w:rPr>
+        <w:t xml:space="preserve"> that will be used with the Users Table to get each tutors name.</w:t>
+      </w:r>
+    </w:p>
+    <w:p>
+      <w:pPr>
+        <w:spacing w:after="0" w:line="240" w:lineRule="auto"/>
+        <w:ind w:firstLine="720"/>
+        <w:rPr>
+          <w:rFonts w:ascii="Arial" w:eastAsia="Times New Roman" w:hAnsi="Arial" w:cs="Arial"/>
+          <w:color w:val="000000"/>
+        </w:rPr>
+      </w:pPr>
+    </w:p>
+    <w:p>
+      <w:pPr>
+        <w:spacing w:after="0" w:line="240" w:lineRule="auto"/>
+        <w:ind w:firstLine="720"/>
+        <w:rPr>
+          <w:rFonts w:ascii="Times New Roman" w:eastAsia="Times New Roman" w:hAnsi="Times New Roman" w:cs="Times New Roman"/>
+          <w:sz w:val="24"/>
+          <w:szCs w:val="24"/>
+        </w:rPr>
+      </w:pPr>
+      <w:r>
+        <w:rPr>
+          <w:rFonts w:ascii="Arial" w:eastAsia="Times New Roman" w:hAnsi="Arial" w:cs="Arial"/>
+          <w:b/>
+          <w:color w:val="000000"/>
+        </w:rPr>
+        <w:t xml:space="preserve">Endpoint: </w:t>
+      </w:r>
+      <w:r>
+        <w:rPr>
+          <w:rFonts w:ascii="Arial" w:eastAsia="Times New Roman" w:hAnsi="Arial" w:cs="Arial"/>
+          <w:b/>
+          <w:color w:val="000000"/>
+        </w:rPr>
+        <w:t>GET /tutor/available/:</w:t>
+      </w:r>
+      <w:proofErr w:type="spellStart"/>
+      <w:r>
+        <w:rPr>
+          <w:rFonts w:ascii="Arial" w:eastAsia="Times New Roman" w:hAnsi="Arial" w:cs="Arial"/>
+          <w:b/>
+          <w:color w:val="000000"/>
+        </w:rPr>
+        <w:t>tutorname</w:t>
+      </w:r>
+      <w:proofErr w:type="spellEnd"/>
+    </w:p>
+    <w:p>
+      <w:pPr>
+        <w:spacing w:after="0" w:line="240" w:lineRule="auto"/>
+        <w:ind w:firstLine="720"/>
+        <w:rPr>
+          <w:rFonts w:ascii="Times New Roman" w:eastAsia="Times New Roman" w:hAnsi="Times New Roman" w:cs="Times New Roman"/>
+          <w:sz w:val="24"/>
+          <w:szCs w:val="24"/>
+        </w:rPr>
+      </w:pPr>
+      <w:r>
+        <w:rPr>
+          <w:rFonts w:ascii="Arial" w:eastAsia="Times New Roman" w:hAnsi="Arial" w:cs="Arial"/>
+          <w:color w:val="000000"/>
+        </w:rPr>
+        <w:t xml:space="preserve">Purpose: </w:t>
+      </w:r>
+      <w:r>
+        <w:rPr>
+          <w:rFonts w:ascii="Arial" w:eastAsia="Times New Roman" w:hAnsi="Arial" w:cs="Arial"/>
+          <w:color w:val="000000"/>
+        </w:rPr>
+        <w:t>Returns whether a tutor is currently available.</w:t>
+      </w:r>
+    </w:p>
+    <w:p>
+      <w:pPr>
+        <w:spacing w:after="0" w:line="240" w:lineRule="auto"/>
+        <w:ind w:firstLine="720"/>
+        <w:rPr>
+          <w:rFonts w:ascii="Arial" w:eastAsia="Times New Roman" w:hAnsi="Arial" w:cs="Arial"/>
+          <w:color w:val="000000"/>
+        </w:rPr>
+      </w:pPr>
+      <w:r>
+        <w:rPr>
+          <w:rFonts w:ascii="Arial" w:eastAsia="Times New Roman" w:hAnsi="Arial" w:cs="Arial"/>
+          <w:color w:val="000000"/>
+        </w:rPr>
+        <w:t>Input:</w:t>
+      </w:r>
+    </w:p>
+    <w:p>
+      <w:pPr>
+        <w:spacing w:after="0" w:line="240" w:lineRule="auto"/>
+        <w:ind w:left="720" w:firstLine="720"/>
+        <w:rPr>
+          <w:rFonts w:ascii="Arial" w:eastAsia="Times New Roman" w:hAnsi="Arial" w:cs="Arial"/>
+          <w:color w:val="000000"/>
+        </w:rPr>
+      </w:pPr>
+      <w:proofErr w:type="spellStart"/>
+      <w:r>
+        <w:rPr>
+          <w:rFonts w:ascii="Arial" w:eastAsia="Times New Roman" w:hAnsi="Arial" w:cs="Arial"/>
+          <w:color w:val="000000"/>
+        </w:rPr>
+        <w:t>tutorname</w:t>
+      </w:r>
+      <w:proofErr w:type="spellEnd"/>
+      <w:r>
+        <w:rPr>
+          <w:rFonts w:ascii="Arial" w:eastAsia="Times New Roman" w:hAnsi="Arial" w:cs="Arial"/>
+          <w:color w:val="000000"/>
+        </w:rPr>
+        <w:t xml:space="preserve"> : path parameter</w:t>
+      </w:r>
+    </w:p>
+    <w:p>
+      <w:pPr>
+        <w:spacing w:after="0" w:line="240" w:lineRule="auto"/>
+        <w:ind w:firstLine="720"/>
+        <w:rPr>
+          <w:rFonts w:ascii="Arial" w:eastAsia="Times New Roman" w:hAnsi="Arial" w:cs="Arial"/>
+          <w:color w:val="000000"/>
+        </w:rPr>
+      </w:pPr>
+      <w:r>
+        <w:rPr>
+          <w:rFonts w:ascii="Arial" w:eastAsia="Times New Roman" w:hAnsi="Arial" w:cs="Arial"/>
+          <w:color w:val="000000"/>
+        </w:rPr>
+        <w:t>Output:</w:t>
+      </w:r>
+      <w:r>
+        <w:rPr>
+          <w:rFonts w:ascii="Arial" w:eastAsia="Times New Roman" w:hAnsi="Arial" w:cs="Arial"/>
+          <w:color w:val="000000"/>
+        </w:rPr>
+        <w:t xml:space="preserve"> </w:t>
+      </w:r>
+    </w:p>
+    <w:p>
+      <w:pPr>
+        <w:spacing w:after="0" w:line="240" w:lineRule="auto"/>
+        <w:ind w:firstLine="720"/>
+        <w:rPr>
+          <w:rFonts w:ascii="Arial" w:eastAsia="Times New Roman" w:hAnsi="Arial" w:cs="Arial"/>
+          <w:color w:val="000000"/>
+        </w:rPr>
+      </w:pPr>
+      <w:r>
+        <w:rPr>
+          <w:rFonts w:ascii="Arial" w:eastAsia="Times New Roman" w:hAnsi="Arial" w:cs="Arial"/>
+          <w:color w:val="000000"/>
+        </w:rPr>
+        <w:tab/>
+        <w:t xml:space="preserve">available : </w:t>
+      </w:r>
+      <w:proofErr w:type="spellStart"/>
+      <w:r>
+        <w:rPr>
+          <w:rFonts w:ascii="Arial" w:eastAsia="Times New Roman" w:hAnsi="Arial" w:cs="Arial"/>
+          <w:color w:val="000000"/>
+        </w:rPr>
+        <w:t>boolean</w:t>
+      </w:r>
+      <w:proofErr w:type="spellEnd"/>
+    </w:p>
+    <w:p>
+      <w:pPr>
+        <w:spacing w:after="0" w:line="240" w:lineRule="auto"/>
+        <w:ind w:firstLine="720"/>
+        <w:rPr>
+          <w:rFonts w:ascii="Arial" w:eastAsia="Times New Roman" w:hAnsi="Arial" w:cs="Arial"/>
+          <w:color w:val="000000"/>
+        </w:rPr>
+      </w:pPr>
+      <w:r>
+        <w:rPr>
+          <w:rFonts w:ascii="Arial" w:eastAsia="Times New Roman" w:hAnsi="Arial" w:cs="Arial"/>
+          <w:color w:val="000000"/>
+        </w:rPr>
+        <w:t>Implementation:</w:t>
+      </w:r>
+    </w:p>
+    <w:p>
+      <w:pPr>
+        <w:spacing w:after="0" w:line="240" w:lineRule="auto"/>
+        <w:ind w:firstLine="720"/>
+        <w:rPr>
+          <w:rFonts w:ascii="Arial" w:eastAsia="Times New Roman" w:hAnsi="Arial" w:cs="Arial"/>
+          <w:color w:val="000000"/>
+        </w:rPr>
+      </w:pPr>
+      <w:r>
+        <w:rPr>
+          <w:rFonts w:ascii="Arial" w:eastAsia="Times New Roman" w:hAnsi="Arial" w:cs="Arial"/>
+          <w:color w:val="000000"/>
+        </w:rPr>
+        <w:t xml:space="preserve">     Use the </w:t>
+      </w:r>
+      <w:proofErr w:type="spellStart"/>
+      <w:r>
+        <w:rPr>
+          <w:rFonts w:ascii="Arial" w:eastAsia="Times New Roman" w:hAnsi="Arial" w:cs="Arial"/>
+          <w:color w:val="000000"/>
+        </w:rPr>
+        <w:t>tutorname</w:t>
+      </w:r>
+      <w:proofErr w:type="spellEnd"/>
+      <w:r>
+        <w:rPr>
+          <w:rFonts w:ascii="Arial" w:eastAsia="Times New Roman" w:hAnsi="Arial" w:cs="Arial"/>
+          <w:color w:val="000000"/>
+        </w:rPr>
+        <w:t xml:space="preserve"> with the User’s table to get the tutor’s ID. Then use the tutor’s ID with the </w:t>
+      </w:r>
+      <w:proofErr w:type="spellStart"/>
+      <w:r>
+        <w:rPr>
+          <w:rFonts w:ascii="Arial" w:eastAsia="Times New Roman" w:hAnsi="Arial" w:cs="Arial"/>
+          <w:color w:val="000000"/>
+        </w:rPr>
+        <w:t>TutorTimeSlots</w:t>
+      </w:r>
+      <w:proofErr w:type="spellEnd"/>
+      <w:r>
+        <w:rPr>
+          <w:rFonts w:ascii="Arial" w:eastAsia="Times New Roman" w:hAnsi="Arial" w:cs="Arial"/>
+          <w:color w:val="000000"/>
+        </w:rPr>
+        <w:t xml:space="preserve"> Table to get all the timeslot IDs for that tutor. Use the timeslot ID’s with the </w:t>
+      </w:r>
+      <w:proofErr w:type="spellStart"/>
+      <w:r>
+        <w:rPr>
+          <w:rFonts w:ascii="Arial" w:eastAsia="Times New Roman" w:hAnsi="Arial" w:cs="Arial"/>
+          <w:color w:val="000000"/>
+        </w:rPr>
+        <w:t>TimeSlot’s</w:t>
+      </w:r>
+      <w:proofErr w:type="spellEnd"/>
+      <w:r>
+        <w:rPr>
+          <w:rFonts w:ascii="Arial" w:eastAsia="Times New Roman" w:hAnsi="Arial" w:cs="Arial"/>
+          <w:color w:val="000000"/>
+        </w:rPr>
+        <w:t xml:space="preserve"> table to see if the current time falls between the </w:t>
+      </w:r>
+      <w:proofErr w:type="spellStart"/>
+      <w:r>
+        <w:rPr>
+          <w:rFonts w:ascii="Arial" w:eastAsia="Times New Roman" w:hAnsi="Arial" w:cs="Arial"/>
+          <w:color w:val="000000"/>
+        </w:rPr>
+        <w:t>startTime</w:t>
+      </w:r>
+      <w:proofErr w:type="spellEnd"/>
+      <w:r>
+        <w:rPr>
+          <w:rFonts w:ascii="Arial" w:eastAsia="Times New Roman" w:hAnsi="Arial" w:cs="Arial"/>
+          <w:color w:val="000000"/>
+        </w:rPr>
+        <w:t xml:space="preserve"> or </w:t>
+      </w:r>
+      <w:proofErr w:type="spellStart"/>
+      <w:r>
+        <w:rPr>
+          <w:rFonts w:ascii="Arial" w:eastAsia="Times New Roman" w:hAnsi="Arial" w:cs="Arial"/>
+          <w:color w:val="000000"/>
+        </w:rPr>
+        <w:t>endTime</w:t>
+      </w:r>
+      <w:proofErr w:type="spellEnd"/>
+      <w:r>
+        <w:rPr>
+          <w:rFonts w:ascii="Arial" w:eastAsia="Times New Roman" w:hAnsi="Arial" w:cs="Arial"/>
+          <w:color w:val="000000"/>
+        </w:rPr>
+        <w:t xml:space="preserve"> of any of those timeslots.</w:t>
+      </w:r>
+    </w:p>
+    <w:p>
+      <w:pPr>
+        <w:spacing w:after="0" w:line="240" w:lineRule="auto"/>
+        <w:ind w:firstLine="720"/>
+        <w:rPr>
+          <w:rFonts w:ascii="Arial" w:eastAsia="Times New Roman" w:hAnsi="Arial" w:cs="Arial"/>
+          <w:color w:val="000000"/>
+        </w:rPr>
+      </w:pPr>
+    </w:p>
+    <w:p>
+      <w:pPr>
+        <w:spacing w:after="0" w:line="240" w:lineRule="auto"/>
+        <w:rPr>
+          <w:rFonts w:ascii="Arial" w:eastAsia="Times New Roman" w:hAnsi="Arial" w:cs="Arial"/>
+          <w:b/>
+          <w:color w:val="000000"/>
+        </w:rPr>
+      </w:pPr>
+      <w:proofErr w:type="spellStart"/>
+      <w:r>
+        <w:rPr>
+          <w:rFonts w:ascii="Arial" w:eastAsia="Times New Roman" w:hAnsi="Arial" w:cs="Arial"/>
+          <w:b/>
+          <w:color w:val="000000"/>
+        </w:rPr>
+        <w:t>SessionLoginTutor</w:t>
+      </w:r>
+      <w:proofErr w:type="spellEnd"/>
+    </w:p>
+    <w:p>
+      <w:pPr>
+        <w:spacing w:after="0" w:line="240" w:lineRule="auto"/>
+        <w:rPr>
+          <w:rFonts w:ascii="Times New Roman" w:eastAsia="Times New Roman" w:hAnsi="Times New Roman" w:cs="Times New Roman"/>
+          <w:b/>
+          <w:sz w:val="24"/>
+          <w:szCs w:val="24"/>
+        </w:rPr>
+      </w:pPr>
+      <w:r>
+        <w:rPr>
+          <w:rFonts w:ascii="Arial" w:eastAsia="Times New Roman" w:hAnsi="Arial" w:cs="Arial"/>
+          <w:b/>
+          <w:color w:val="000000"/>
+        </w:rPr>
+        <w:t xml:space="preserve">    Endpoint: GET /</w:t>
+      </w:r>
+      <w:proofErr w:type="spellStart"/>
+      <w:r>
+        <w:rPr>
+          <w:rFonts w:ascii="Arial" w:eastAsia="Times New Roman" w:hAnsi="Arial" w:cs="Arial"/>
+          <w:b/>
+          <w:color w:val="000000"/>
+        </w:rPr>
+        <w:t>SessionLoginTUTOR</w:t>
+      </w:r>
+      <w:proofErr w:type="spellEnd"/>
+      <w:r>
+        <w:rPr>
+          <w:rFonts w:ascii="Arial" w:eastAsia="Times New Roman" w:hAnsi="Arial" w:cs="Arial"/>
+          <w:b/>
+          <w:color w:val="000000"/>
+        </w:rPr>
+        <w:t>/</w:t>
+      </w:r>
+      <w:proofErr w:type="spellStart"/>
+      <w:r>
+        <w:rPr>
+          <w:rFonts w:ascii="Arial" w:eastAsia="Times New Roman" w:hAnsi="Arial" w:cs="Arial"/>
+          <w:b/>
+          <w:color w:val="000000"/>
+        </w:rPr>
+        <w:t>getCheckedIn</w:t>
+      </w:r>
+      <w:proofErr w:type="spellEnd"/>
+      <w:r>
+        <w:rPr>
+          <w:rFonts w:ascii="Arial" w:eastAsia="Times New Roman" w:hAnsi="Arial" w:cs="Arial"/>
+          <w:b/>
+          <w:color w:val="000000"/>
+        </w:rPr>
+        <w:t>/:tutor ID</w:t>
       </w:r>
     </w:p>
     <w:p>
@@ -3098,30 +4480,1034 @@
           <w:rFonts w:ascii="Arial" w:eastAsia="Times New Roman" w:hAnsi="Arial" w:cs="Arial"/>
           <w:color w:val="000000"/>
         </w:rPr>
-        <w:t>Purpose:</w:t>
-      </w:r>
-      <w:r>
-        <w:rPr>
-          <w:rFonts w:ascii="Arial" w:eastAsia="Times New Roman" w:hAnsi="Arial" w:cs="Arial"/>
-          <w:color w:val="000000"/>
-        </w:rPr>
-        <w:t xml:space="preserve"> Returns a List of courses available</w:t>
-      </w:r>
-      <w:r>
-        <w:rPr>
-          <w:rFonts w:ascii="Arial" w:eastAsia="Times New Roman" w:hAnsi="Arial" w:cs="Arial"/>
-          <w:color w:val="000000"/>
-        </w:rPr>
-        <w:t xml:space="preserve"> </w:t>
-      </w:r>
-    </w:p>
-    <w:p>
-      <w:pPr>
-        <w:spacing w:after="0" w:line="240" w:lineRule="auto"/>
-        <w:rPr>
-          <w:rFonts w:ascii="Times New Roman" w:eastAsia="Times New Roman" w:hAnsi="Times New Roman" w:cs="Times New Roman"/>
-          <w:sz w:val="24"/>
-          <w:szCs w:val="24"/>
+        <w:t>Purpose: Returns the clocked in status of a tutor as seen from the server.</w:t>
+      </w:r>
+    </w:p>
+    <w:p>
+      <w:pPr>
+        <w:spacing w:after="0" w:line="240" w:lineRule="auto"/>
+        <w:rPr>
+          <w:rFonts w:ascii="Arial" w:eastAsia="Times New Roman" w:hAnsi="Arial" w:cs="Arial"/>
+          <w:color w:val="000000"/>
+        </w:rPr>
+      </w:pPr>
+      <w:r>
+        <w:rPr>
+          <w:rFonts w:ascii="Arial" w:eastAsia="Times New Roman" w:hAnsi="Arial" w:cs="Arial"/>
+          <w:color w:val="000000"/>
+        </w:rPr>
+        <w:t xml:space="preserve">    Input: </w:t>
+      </w:r>
+    </w:p>
+    <w:p>
+      <w:pPr>
+        <w:spacing w:after="0" w:line="240" w:lineRule="auto"/>
+        <w:rPr>
+          <w:rFonts w:ascii="Times New Roman" w:eastAsia="Times New Roman" w:hAnsi="Times New Roman" w:cs="Times New Roman"/>
+          <w:sz w:val="24"/>
+          <w:szCs w:val="24"/>
+        </w:rPr>
+      </w:pPr>
+      <w:r>
+        <w:rPr>
+          <w:rFonts w:ascii="Arial" w:eastAsia="Times New Roman" w:hAnsi="Arial" w:cs="Arial"/>
+          <w:color w:val="000000"/>
+        </w:rPr>
+        <w:tab/>
+        <w:t>Tutor ID : path parameter</w:t>
+      </w:r>
+    </w:p>
+    <w:p>
+      <w:pPr>
+        <w:spacing w:after="0" w:line="240" w:lineRule="auto"/>
+        <w:rPr>
+          <w:rFonts w:ascii="Arial" w:eastAsia="Times New Roman" w:hAnsi="Arial" w:cs="Arial"/>
+          <w:color w:val="000000"/>
+        </w:rPr>
+      </w:pPr>
+      <w:r>
+        <w:rPr>
+          <w:rFonts w:ascii="Arial" w:eastAsia="Times New Roman" w:hAnsi="Arial" w:cs="Arial"/>
+          <w:color w:val="000000"/>
+        </w:rPr>
+        <w:t xml:space="preserve">    Output: </w:t>
+      </w:r>
+    </w:p>
+    <w:p>
+      <w:pPr>
+        <w:spacing w:after="0" w:line="240" w:lineRule="auto"/>
+        <w:rPr>
+          <w:rFonts w:ascii="Arial" w:eastAsia="Times New Roman" w:hAnsi="Arial" w:cs="Arial"/>
+          <w:color w:val="000000"/>
+        </w:rPr>
+      </w:pPr>
+      <w:r>
+        <w:rPr>
+          <w:rFonts w:ascii="Arial" w:eastAsia="Times New Roman" w:hAnsi="Arial" w:cs="Arial"/>
+          <w:color w:val="000000"/>
+        </w:rPr>
+        <w:tab/>
+        <w:t xml:space="preserve">Currently Active : </w:t>
+      </w:r>
+      <w:proofErr w:type="spellStart"/>
+      <w:r>
+        <w:rPr>
+          <w:rFonts w:ascii="Arial" w:eastAsia="Times New Roman" w:hAnsi="Arial" w:cs="Arial"/>
+          <w:color w:val="000000"/>
+        </w:rPr>
+        <w:t>boolean</w:t>
+      </w:r>
+      <w:proofErr w:type="spellEnd"/>
+    </w:p>
+    <w:p>
+      <w:pPr>
+        <w:spacing w:after="0"/>
+        <w:rPr>
+          <w:rFonts w:ascii="Arial" w:eastAsia="Times New Roman" w:hAnsi="Arial" w:cs="Arial"/>
+          <w:color w:val="000000"/>
+        </w:rPr>
+      </w:pPr>
+      <w:r>
+        <w:rPr>
+          <w:rFonts w:ascii="Arial" w:eastAsia="Times New Roman" w:hAnsi="Arial" w:cs="Arial"/>
+          <w:color w:val="000000"/>
+        </w:rPr>
+        <w:t xml:space="preserve">    Implementation: </w:t>
+      </w:r>
+    </w:p>
+    <w:p>
+      <w:pPr>
+        <w:spacing w:after="0"/>
+        <w:rPr>
+          <w:rFonts w:ascii="Arial" w:eastAsia="Times New Roman" w:hAnsi="Arial" w:cs="Arial"/>
+          <w:color w:val="000000"/>
+        </w:rPr>
+      </w:pPr>
+      <w:r>
+        <w:rPr>
+          <w:rFonts w:ascii="Arial" w:eastAsia="Times New Roman" w:hAnsi="Arial" w:cs="Arial"/>
+          <w:color w:val="000000"/>
+        </w:rPr>
+        <w:tab/>
+        <w:t>Checks the Tutor Table using a tutors ID to see if they clocked in. A tutor who is currently clocked in returns a true value, and being clocked out returns a false value.</w:t>
+      </w:r>
+    </w:p>
+    <w:p>
+      <w:pPr>
+        <w:spacing w:after="0"/>
+        <w:rPr>
+          <w:rFonts w:ascii="Arial" w:eastAsia="Times New Roman" w:hAnsi="Arial" w:cs="Arial"/>
+          <w:color w:val="000000"/>
+        </w:rPr>
+      </w:pPr>
+    </w:p>
+    <w:p>
+      <w:pPr>
+        <w:spacing w:after="0" w:line="240" w:lineRule="auto"/>
+        <w:rPr>
+          <w:rFonts w:ascii="Times New Roman" w:eastAsia="Times New Roman" w:hAnsi="Times New Roman" w:cs="Times New Roman"/>
+          <w:b/>
+          <w:sz w:val="24"/>
+          <w:szCs w:val="24"/>
+        </w:rPr>
+      </w:pPr>
+      <w:r>
+        <w:rPr>
+          <w:rFonts w:ascii="Arial" w:eastAsia="Times New Roman" w:hAnsi="Arial" w:cs="Arial"/>
+          <w:b/>
+          <w:color w:val="000000"/>
+        </w:rPr>
+        <w:t xml:space="preserve">    Endpoint: POST /</w:t>
+      </w:r>
+      <w:proofErr w:type="spellStart"/>
+      <w:r>
+        <w:rPr>
+          <w:rFonts w:ascii="Arial" w:eastAsia="Times New Roman" w:hAnsi="Arial" w:cs="Arial"/>
+          <w:b/>
+          <w:color w:val="000000"/>
+        </w:rPr>
+        <w:t>SessionLoginTUTOR</w:t>
+      </w:r>
+      <w:proofErr w:type="spellEnd"/>
+      <w:r>
+        <w:rPr>
+          <w:rFonts w:ascii="Arial" w:eastAsia="Times New Roman" w:hAnsi="Arial" w:cs="Arial"/>
+          <w:b/>
+          <w:color w:val="000000"/>
+        </w:rPr>
+        <w:t>/</w:t>
+      </w:r>
+      <w:proofErr w:type="spellStart"/>
+      <w:r>
+        <w:rPr>
+          <w:rFonts w:ascii="Arial" w:eastAsia="Times New Roman" w:hAnsi="Arial" w:cs="Arial"/>
+          <w:b/>
+          <w:color w:val="000000"/>
+        </w:rPr>
+        <w:t>toggleCheckedIn</w:t>
+      </w:r>
+      <w:proofErr w:type="spellEnd"/>
+      <w:r>
+        <w:rPr>
+          <w:rFonts w:ascii="Arial" w:eastAsia="Times New Roman" w:hAnsi="Arial" w:cs="Arial"/>
+          <w:b/>
+          <w:color w:val="000000"/>
+        </w:rPr>
+        <w:t>/:tutor ID</w:t>
+      </w:r>
+    </w:p>
+    <w:p>
+      <w:pPr>
+        <w:spacing w:after="0" w:line="240" w:lineRule="auto"/>
+        <w:rPr>
+          <w:rFonts w:ascii="Times New Roman" w:eastAsia="Times New Roman" w:hAnsi="Times New Roman" w:cs="Times New Roman"/>
+          <w:sz w:val="24"/>
+          <w:szCs w:val="24"/>
+        </w:rPr>
+      </w:pPr>
+      <w:r>
+        <w:rPr>
+          <w:rFonts w:ascii="Times New Roman" w:eastAsia="Times New Roman" w:hAnsi="Times New Roman" w:cs="Times New Roman"/>
+          <w:sz w:val="24"/>
+          <w:szCs w:val="24"/>
+        </w:rPr>
+        <w:t xml:space="preserve">    </w:t>
+      </w:r>
+      <w:r>
+        <w:rPr>
+          <w:rFonts w:ascii="Arial" w:eastAsia="Times New Roman" w:hAnsi="Arial" w:cs="Arial"/>
+          <w:color w:val="000000"/>
+        </w:rPr>
+        <w:t xml:space="preserve">Purpose: </w:t>
+      </w:r>
+    </w:p>
+    <w:p>
+      <w:pPr>
+        <w:spacing w:after="0" w:line="240" w:lineRule="auto"/>
+        <w:rPr>
+          <w:rFonts w:ascii="Arial" w:eastAsia="Times New Roman" w:hAnsi="Arial" w:cs="Arial"/>
+          <w:color w:val="000000"/>
+        </w:rPr>
+      </w:pPr>
+      <w:r>
+        <w:rPr>
+          <w:rFonts w:ascii="Arial" w:eastAsia="Times New Roman" w:hAnsi="Arial" w:cs="Arial"/>
+          <w:color w:val="000000"/>
+        </w:rPr>
+        <w:t xml:space="preserve">    Input: </w:t>
+      </w:r>
+    </w:p>
+    <w:p>
+      <w:pPr>
+        <w:spacing w:after="0" w:line="240" w:lineRule="auto"/>
+        <w:rPr>
+          <w:rFonts w:ascii="Times New Roman" w:eastAsia="Times New Roman" w:hAnsi="Times New Roman" w:cs="Times New Roman"/>
+          <w:sz w:val="24"/>
+          <w:szCs w:val="24"/>
+        </w:rPr>
+      </w:pPr>
+      <w:r>
+        <w:rPr>
+          <w:rFonts w:ascii="Arial" w:eastAsia="Times New Roman" w:hAnsi="Arial" w:cs="Arial"/>
+          <w:color w:val="000000"/>
+        </w:rPr>
+        <w:tab/>
+        <w:t>Tutor ID : path parameter</w:t>
+      </w:r>
+    </w:p>
+    <w:p>
+      <w:pPr>
+        <w:spacing w:after="0" w:line="240" w:lineRule="auto"/>
+        <w:rPr>
+          <w:rFonts w:ascii="Arial" w:eastAsia="Times New Roman" w:hAnsi="Arial" w:cs="Arial"/>
+          <w:color w:val="000000"/>
+        </w:rPr>
+      </w:pPr>
+      <w:r>
+        <w:rPr>
+          <w:rFonts w:ascii="Arial" w:eastAsia="Times New Roman" w:hAnsi="Arial" w:cs="Arial"/>
+          <w:color w:val="000000"/>
+        </w:rPr>
+        <w:t xml:space="preserve">    Output: </w:t>
+      </w:r>
+    </w:p>
+    <w:p>
+      <w:pPr>
+        <w:spacing w:after="0" w:line="240" w:lineRule="auto"/>
+        <w:rPr>
+          <w:rFonts w:ascii="Arial" w:eastAsia="Times New Roman" w:hAnsi="Arial" w:cs="Arial"/>
+          <w:color w:val="000000"/>
+        </w:rPr>
+      </w:pPr>
+      <w:r>
+        <w:rPr>
+          <w:rFonts w:ascii="Arial" w:eastAsia="Times New Roman" w:hAnsi="Arial" w:cs="Arial"/>
+          <w:color w:val="000000"/>
+        </w:rPr>
+        <w:tab/>
+        <w:t>None</w:t>
+      </w:r>
+    </w:p>
+    <w:p>
+      <w:pPr>
+        <w:spacing w:after="0"/>
+        <w:rPr>
+          <w:rFonts w:ascii="Arial" w:eastAsia="Times New Roman" w:hAnsi="Arial" w:cs="Arial"/>
+          <w:color w:val="000000"/>
+        </w:rPr>
+      </w:pPr>
+      <w:r>
+        <w:rPr>
+          <w:rFonts w:ascii="Arial" w:eastAsia="Times New Roman" w:hAnsi="Arial" w:cs="Arial"/>
+          <w:color w:val="000000"/>
+        </w:rPr>
+        <w:lastRenderedPageBreak/>
+        <w:t xml:space="preserve">    Implementation: </w:t>
+      </w:r>
+    </w:p>
+    <w:p>
+      <w:pPr>
+        <w:spacing w:after="0"/>
+        <w:rPr>
+          <w:rFonts w:ascii="Arial" w:eastAsia="Times New Roman" w:hAnsi="Arial" w:cs="Arial"/>
+          <w:color w:val="000000"/>
+        </w:rPr>
+      </w:pPr>
+      <w:r>
+        <w:rPr>
+          <w:rFonts w:ascii="Arial" w:eastAsia="Times New Roman" w:hAnsi="Arial" w:cs="Arial"/>
+          <w:color w:val="000000"/>
+        </w:rPr>
+        <w:tab/>
+        <w:t>Create a punch card with the tutor ID and add it to the punch card table in the database. Populate time stamp with the current time. Set checked-in to true.</w:t>
+      </w:r>
+    </w:p>
+    <w:p>
+      <w:pPr>
+        <w:spacing w:after="0"/>
+        <w:rPr>
+          <w:rFonts w:ascii="Arial" w:eastAsia="Times New Roman" w:hAnsi="Arial" w:cs="Arial"/>
+          <w:color w:val="000000"/>
+        </w:rPr>
+      </w:pPr>
+    </w:p>
+    <w:p>
+      <w:pPr>
+        <w:spacing w:after="0" w:line="240" w:lineRule="auto"/>
+        <w:rPr>
+          <w:rFonts w:ascii="Times New Roman" w:eastAsia="Times New Roman" w:hAnsi="Times New Roman" w:cs="Times New Roman"/>
+          <w:b/>
+          <w:sz w:val="24"/>
+          <w:szCs w:val="24"/>
+        </w:rPr>
+      </w:pPr>
+      <w:r>
+        <w:rPr>
+          <w:rFonts w:ascii="Arial" w:eastAsia="Times New Roman" w:hAnsi="Arial" w:cs="Arial"/>
+          <w:b/>
+          <w:color w:val="000000"/>
+        </w:rPr>
+        <w:t xml:space="preserve">    Endpoint: GET /</w:t>
+      </w:r>
+      <w:proofErr w:type="spellStart"/>
+      <w:r>
+        <w:rPr>
+          <w:rFonts w:ascii="Arial" w:eastAsia="Times New Roman" w:hAnsi="Arial" w:cs="Arial"/>
+          <w:b/>
+          <w:color w:val="000000"/>
+        </w:rPr>
+        <w:t>SessionLoginTUTOR</w:t>
+      </w:r>
+      <w:proofErr w:type="spellEnd"/>
+      <w:r>
+        <w:rPr>
+          <w:rFonts w:ascii="Arial" w:eastAsia="Times New Roman" w:hAnsi="Arial" w:cs="Arial"/>
+          <w:b/>
+          <w:color w:val="000000"/>
+        </w:rPr>
+        <w:t>/</w:t>
+      </w:r>
+      <w:proofErr w:type="spellStart"/>
+      <w:r>
+        <w:rPr>
+          <w:rFonts w:ascii="Arial" w:eastAsia="Times New Roman" w:hAnsi="Arial" w:cs="Arial"/>
+          <w:b/>
+          <w:color w:val="000000"/>
+        </w:rPr>
+        <w:t>getTutors</w:t>
+      </w:r>
+      <w:proofErr w:type="spellEnd"/>
+      <w:r>
+        <w:rPr>
+          <w:rFonts w:ascii="Arial" w:eastAsia="Times New Roman" w:hAnsi="Arial" w:cs="Arial"/>
+          <w:b/>
+          <w:color w:val="000000"/>
+        </w:rPr>
+        <w:t>/:course ID</w:t>
+      </w:r>
+    </w:p>
+    <w:p>
+      <w:pPr>
+        <w:spacing w:after="0" w:line="240" w:lineRule="auto"/>
+        <w:rPr>
+          <w:rFonts w:ascii="Times New Roman" w:eastAsia="Times New Roman" w:hAnsi="Times New Roman" w:cs="Times New Roman"/>
+          <w:sz w:val="24"/>
+          <w:szCs w:val="24"/>
+        </w:rPr>
+      </w:pPr>
+      <w:r>
+        <w:rPr>
+          <w:rFonts w:ascii="Times New Roman" w:eastAsia="Times New Roman" w:hAnsi="Times New Roman" w:cs="Times New Roman"/>
+          <w:sz w:val="24"/>
+          <w:szCs w:val="24"/>
+        </w:rPr>
+        <w:t xml:space="preserve">    </w:t>
+      </w:r>
+      <w:r>
+        <w:rPr>
+          <w:rFonts w:ascii="Arial" w:eastAsia="Times New Roman" w:hAnsi="Arial" w:cs="Arial"/>
+          <w:color w:val="000000"/>
+        </w:rPr>
+        <w:t>Purpose: Returns a list of tutors belonging to a subject.</w:t>
+      </w:r>
+    </w:p>
+    <w:p>
+      <w:pPr>
+        <w:spacing w:after="0" w:line="240" w:lineRule="auto"/>
+        <w:rPr>
+          <w:rFonts w:ascii="Arial" w:eastAsia="Times New Roman" w:hAnsi="Arial" w:cs="Arial"/>
+          <w:color w:val="000000"/>
+        </w:rPr>
+      </w:pPr>
+      <w:r>
+        <w:rPr>
+          <w:rFonts w:ascii="Arial" w:eastAsia="Times New Roman" w:hAnsi="Arial" w:cs="Arial"/>
+          <w:color w:val="000000"/>
+        </w:rPr>
+        <w:t xml:space="preserve">    Input: </w:t>
+      </w:r>
+    </w:p>
+    <w:p>
+      <w:pPr>
+        <w:spacing w:after="0" w:line="240" w:lineRule="auto"/>
+        <w:rPr>
+          <w:rFonts w:ascii="Times New Roman" w:eastAsia="Times New Roman" w:hAnsi="Times New Roman" w:cs="Times New Roman"/>
+          <w:sz w:val="24"/>
+          <w:szCs w:val="24"/>
+        </w:rPr>
+      </w:pPr>
+      <w:r>
+        <w:rPr>
+          <w:rFonts w:ascii="Arial" w:eastAsia="Times New Roman" w:hAnsi="Arial" w:cs="Arial"/>
+          <w:color w:val="000000"/>
+        </w:rPr>
+        <w:tab/>
+        <w:t>Course ID : path parameter</w:t>
+      </w:r>
+    </w:p>
+    <w:p>
+      <w:pPr>
+        <w:spacing w:after="0" w:line="240" w:lineRule="auto"/>
+        <w:rPr>
+          <w:rFonts w:ascii="Arial" w:eastAsia="Times New Roman" w:hAnsi="Arial" w:cs="Arial"/>
+          <w:color w:val="000000"/>
+        </w:rPr>
+      </w:pPr>
+      <w:r>
+        <w:rPr>
+          <w:rFonts w:ascii="Arial" w:eastAsia="Times New Roman" w:hAnsi="Arial" w:cs="Arial"/>
+          <w:color w:val="000000"/>
+        </w:rPr>
+        <w:t xml:space="preserve">    Output: </w:t>
+      </w:r>
+    </w:p>
+    <w:p>
+      <w:pPr>
+        <w:spacing w:after="0" w:line="240" w:lineRule="auto"/>
+        <w:rPr>
+          <w:rFonts w:ascii="Arial" w:eastAsia="Times New Roman" w:hAnsi="Arial" w:cs="Arial"/>
+          <w:color w:val="000000"/>
+        </w:rPr>
+      </w:pPr>
+      <w:r>
+        <w:rPr>
+          <w:rFonts w:ascii="Arial" w:eastAsia="Times New Roman" w:hAnsi="Arial" w:cs="Arial"/>
+          <w:color w:val="000000"/>
+        </w:rPr>
+        <w:tab/>
+        <w:t>List : Tutor</w:t>
+      </w:r>
+    </w:p>
+    <w:p>
+      <w:pPr>
+        <w:spacing w:after="0" w:line="240" w:lineRule="auto"/>
+        <w:rPr>
+          <w:rFonts w:ascii="Arial" w:eastAsia="Times New Roman" w:hAnsi="Arial" w:cs="Arial"/>
+          <w:color w:val="000000"/>
+        </w:rPr>
+      </w:pPr>
+      <w:r>
+        <w:rPr>
+          <w:rFonts w:ascii="Arial" w:eastAsia="Times New Roman" w:hAnsi="Arial" w:cs="Arial"/>
+          <w:color w:val="000000"/>
+        </w:rPr>
+        <w:t xml:space="preserve">    Implementation: </w:t>
+      </w:r>
+    </w:p>
+    <w:p>
+      <w:pPr>
+        <w:spacing w:after="0" w:line="240" w:lineRule="auto"/>
+        <w:rPr>
+          <w:rFonts w:ascii="Arial" w:hAnsi="Arial" w:cs="Arial"/>
+        </w:rPr>
+      </w:pPr>
+      <w:r>
+        <w:rPr>
+          <w:rFonts w:ascii="Arial" w:hAnsi="Arial" w:cs="Arial"/>
+        </w:rPr>
+        <w:tab/>
+        <w:t xml:space="preserve">Matches a course ID with the Course table and returns a list of User ID’s of entities which tutor the subject. </w:t>
+      </w:r>
+    </w:p>
+    <w:p/>
+    <w:p>
+      <w:pPr>
+        <w:rPr>
+          <w:rFonts w:ascii="Arial" w:hAnsi="Arial" w:cs="Arial"/>
+          <w:b/>
+        </w:rPr>
+      </w:pPr>
+      <w:proofErr w:type="spellStart"/>
+      <w:r>
+        <w:rPr>
+          <w:rFonts w:ascii="Arial" w:hAnsi="Arial" w:cs="Arial"/>
+          <w:b/>
+        </w:rPr>
+        <w:t>SessionLoginAdmin</w:t>
+      </w:r>
+      <w:proofErr w:type="spellEnd"/>
+    </w:p>
+    <w:p>
+      <w:pPr>
+        <w:spacing w:after="0" w:line="240" w:lineRule="auto"/>
+        <w:rPr>
+          <w:rFonts w:ascii="Times New Roman" w:eastAsia="Times New Roman" w:hAnsi="Times New Roman" w:cs="Times New Roman"/>
+          <w:b/>
+          <w:sz w:val="24"/>
+          <w:szCs w:val="24"/>
+        </w:rPr>
+      </w:pPr>
+      <w:r>
+        <w:rPr>
+          <w:rFonts w:ascii="Arial" w:eastAsia="Times New Roman" w:hAnsi="Arial" w:cs="Arial"/>
+          <w:b/>
+          <w:color w:val="000000"/>
+        </w:rPr>
+        <w:t xml:space="preserve">    Endpoint: GET /</w:t>
+      </w:r>
+      <w:proofErr w:type="spellStart"/>
+      <w:r>
+        <w:rPr>
+          <w:rFonts w:ascii="Arial" w:eastAsia="Times New Roman" w:hAnsi="Arial" w:cs="Arial"/>
+          <w:b/>
+          <w:color w:val="000000"/>
+        </w:rPr>
+        <w:t>SessionLoginADMIN</w:t>
+      </w:r>
+      <w:proofErr w:type="spellEnd"/>
+      <w:r>
+        <w:rPr>
+          <w:rFonts w:ascii="Arial" w:eastAsia="Times New Roman" w:hAnsi="Arial" w:cs="Arial"/>
+          <w:b/>
+          <w:color w:val="000000"/>
+        </w:rPr>
+        <w:t>/</w:t>
+      </w:r>
+      <w:proofErr w:type="spellStart"/>
+      <w:r>
+        <w:rPr>
+          <w:rFonts w:ascii="Arial" w:eastAsia="Times New Roman" w:hAnsi="Arial" w:cs="Arial"/>
+          <w:b/>
+          <w:color w:val="000000"/>
+        </w:rPr>
+        <w:t>getCheckins</w:t>
+      </w:r>
+      <w:proofErr w:type="spellEnd"/>
+      <w:r>
+        <w:rPr>
+          <w:rFonts w:ascii="Arial" w:eastAsia="Times New Roman" w:hAnsi="Arial" w:cs="Arial"/>
+          <w:b/>
+          <w:color w:val="000000"/>
+        </w:rPr>
+        <w:t>/:</w:t>
+      </w:r>
+    </w:p>
+    <w:p>
+      <w:pPr>
+        <w:spacing w:after="0" w:line="240" w:lineRule="auto"/>
+        <w:rPr>
+          <w:rFonts w:ascii="Arial" w:eastAsia="Times New Roman" w:hAnsi="Arial" w:cs="Arial"/>
+          <w:color w:val="000000"/>
+        </w:rPr>
+      </w:pPr>
+      <w:r>
+        <w:rPr>
+          <w:rFonts w:ascii="Times New Roman" w:eastAsia="Times New Roman" w:hAnsi="Times New Roman" w:cs="Times New Roman"/>
+          <w:sz w:val="24"/>
+          <w:szCs w:val="24"/>
+        </w:rPr>
+        <w:t xml:space="preserve">    </w:t>
+      </w:r>
+      <w:r>
+        <w:rPr>
+          <w:rFonts w:ascii="Arial" w:eastAsia="Times New Roman" w:hAnsi="Arial" w:cs="Arial"/>
+          <w:color w:val="000000"/>
+        </w:rPr>
+        <w:t>Purpose: Returns the tutors which have clocked in.  Functionality is only available to administrative users.</w:t>
+      </w:r>
+    </w:p>
+    <w:p>
+      <w:pPr>
+        <w:spacing w:after="0" w:line="240" w:lineRule="auto"/>
+        <w:rPr>
+          <w:rFonts w:ascii="Arial" w:eastAsia="Times New Roman" w:hAnsi="Arial" w:cs="Arial"/>
+          <w:color w:val="000000"/>
+        </w:rPr>
+      </w:pPr>
+      <w:r>
+        <w:rPr>
+          <w:rFonts w:ascii="Arial" w:eastAsia="Times New Roman" w:hAnsi="Arial" w:cs="Arial"/>
+          <w:color w:val="000000"/>
+        </w:rPr>
+        <w:t xml:space="preserve">    Input: </w:t>
+      </w:r>
+    </w:p>
+    <w:p>
+      <w:pPr>
+        <w:spacing w:after="0" w:line="240" w:lineRule="auto"/>
+        <w:rPr>
+          <w:rFonts w:ascii="Arial" w:eastAsia="Times New Roman" w:hAnsi="Arial" w:cs="Arial"/>
+          <w:color w:val="000000"/>
+        </w:rPr>
+      </w:pPr>
+      <w:r>
+        <w:rPr>
+          <w:rFonts w:ascii="Arial" w:eastAsia="Times New Roman" w:hAnsi="Arial" w:cs="Arial"/>
+          <w:color w:val="000000"/>
+        </w:rPr>
+        <w:tab/>
+        <w:t>None</w:t>
+      </w:r>
+      <w:r>
+        <w:rPr>
+          <w:rFonts w:ascii="Arial" w:eastAsia="Times New Roman" w:hAnsi="Arial" w:cs="Arial"/>
+          <w:color w:val="000000"/>
+        </w:rPr>
+        <w:tab/>
+      </w:r>
+    </w:p>
+    <w:p>
+      <w:pPr>
+        <w:spacing w:after="0" w:line="240" w:lineRule="auto"/>
+        <w:rPr>
+          <w:rFonts w:ascii="Arial" w:eastAsia="Times New Roman" w:hAnsi="Arial" w:cs="Arial"/>
+          <w:color w:val="000000"/>
+        </w:rPr>
+      </w:pPr>
+      <w:r>
+        <w:rPr>
+          <w:rFonts w:ascii="Arial" w:eastAsia="Times New Roman" w:hAnsi="Arial" w:cs="Arial"/>
+          <w:color w:val="000000"/>
+        </w:rPr>
+        <w:t xml:space="preserve">    Output: </w:t>
+      </w:r>
+    </w:p>
+    <w:p>
+      <w:pPr>
+        <w:spacing w:after="0" w:line="240" w:lineRule="auto"/>
+        <w:rPr>
+          <w:rFonts w:ascii="Arial" w:eastAsia="Times New Roman" w:hAnsi="Arial" w:cs="Arial"/>
+          <w:color w:val="000000"/>
+        </w:rPr>
+      </w:pPr>
+      <w:r>
+        <w:rPr>
+          <w:rFonts w:ascii="Arial" w:eastAsia="Times New Roman" w:hAnsi="Arial" w:cs="Arial"/>
+          <w:color w:val="000000"/>
+        </w:rPr>
+        <w:tab/>
+        <w:t>List : Punch  card</w:t>
+      </w:r>
+    </w:p>
+    <w:p>
+      <w:pPr>
+        <w:spacing w:after="0"/>
+        <w:rPr>
+          <w:rFonts w:ascii="Arial" w:eastAsia="Times New Roman" w:hAnsi="Arial" w:cs="Arial"/>
+          <w:color w:val="000000"/>
+        </w:rPr>
+      </w:pPr>
+      <w:r>
+        <w:rPr>
+          <w:rFonts w:ascii="Arial" w:eastAsia="Times New Roman" w:hAnsi="Arial" w:cs="Arial"/>
+          <w:color w:val="000000"/>
+        </w:rPr>
+        <w:t xml:space="preserve">    Implementation: </w:t>
+      </w:r>
+    </w:p>
+    <w:p>
+      <w:pPr>
+        <w:spacing w:after="0"/>
+        <w:rPr>
+          <w:rFonts w:ascii="Arial" w:eastAsia="Times New Roman" w:hAnsi="Arial" w:cs="Arial"/>
+          <w:color w:val="000000"/>
+        </w:rPr>
+      </w:pPr>
+      <w:r>
+        <w:rPr>
+          <w:rFonts w:ascii="Arial" w:eastAsia="Times New Roman" w:hAnsi="Arial" w:cs="Arial"/>
+          <w:color w:val="000000"/>
+        </w:rPr>
+        <w:tab/>
+        <w:t>Constructs a list from the Punch card Table. If any given punch card has its checked-in value set to true, add it to the List.</w:t>
+      </w:r>
+    </w:p>
+    <w:p/>
+    <w:p>
+      <w:pPr>
+        <w:spacing w:after="0" w:line="240" w:lineRule="auto"/>
+        <w:rPr>
+          <w:rFonts w:ascii="Times New Roman" w:eastAsia="Times New Roman" w:hAnsi="Times New Roman" w:cs="Times New Roman"/>
+          <w:b/>
+          <w:sz w:val="24"/>
+          <w:szCs w:val="24"/>
+        </w:rPr>
+      </w:pPr>
+      <w:r>
+        <w:rPr>
+          <w:rFonts w:ascii="Arial" w:eastAsia="Times New Roman" w:hAnsi="Arial" w:cs="Arial"/>
+          <w:b/>
+          <w:color w:val="000000"/>
+        </w:rPr>
+        <w:t xml:space="preserve">    Endpoint: POST /</w:t>
+      </w:r>
+      <w:proofErr w:type="spellStart"/>
+      <w:r>
+        <w:rPr>
+          <w:rFonts w:ascii="Arial" w:eastAsia="Times New Roman" w:hAnsi="Arial" w:cs="Arial"/>
+          <w:b/>
+          <w:color w:val="000000"/>
+        </w:rPr>
+        <w:t>SessionLoginADMIN</w:t>
+      </w:r>
+      <w:proofErr w:type="spellEnd"/>
+      <w:r>
+        <w:rPr>
+          <w:rFonts w:ascii="Arial" w:eastAsia="Times New Roman" w:hAnsi="Arial" w:cs="Arial"/>
+          <w:b/>
+          <w:color w:val="000000"/>
+        </w:rPr>
+        <w:t>/</w:t>
+      </w:r>
+      <w:proofErr w:type="spellStart"/>
+      <w:r>
+        <w:rPr>
+          <w:rFonts w:ascii="Arial" w:eastAsia="Times New Roman" w:hAnsi="Arial" w:cs="Arial"/>
+          <w:b/>
+          <w:color w:val="000000"/>
+        </w:rPr>
+        <w:t>setTime</w:t>
+      </w:r>
+      <w:proofErr w:type="spellEnd"/>
+      <w:r>
+        <w:rPr>
+          <w:rFonts w:ascii="Arial" w:eastAsia="Times New Roman" w:hAnsi="Arial" w:cs="Arial"/>
+          <w:b/>
+          <w:color w:val="000000"/>
+        </w:rPr>
+        <w:t>/:punch card ID, time stamp</w:t>
+      </w:r>
+    </w:p>
+    <w:p>
+      <w:pPr>
+        <w:spacing w:after="0" w:line="240" w:lineRule="auto"/>
+        <w:rPr>
+          <w:rFonts w:ascii="Arial" w:eastAsia="Times New Roman" w:hAnsi="Arial" w:cs="Arial"/>
+          <w:color w:val="000000"/>
+        </w:rPr>
+      </w:pPr>
+      <w:r>
+        <w:rPr>
+          <w:rFonts w:ascii="Times New Roman" w:eastAsia="Times New Roman" w:hAnsi="Times New Roman" w:cs="Times New Roman"/>
+          <w:sz w:val="24"/>
+          <w:szCs w:val="24"/>
+        </w:rPr>
+        <w:t xml:space="preserve">    </w:t>
+      </w:r>
+      <w:r>
+        <w:rPr>
+          <w:rFonts w:ascii="Arial" w:eastAsia="Times New Roman" w:hAnsi="Arial" w:cs="Arial"/>
+          <w:color w:val="000000"/>
+        </w:rPr>
+        <w:t xml:space="preserve">Purpose : Sets the time associated with a </w:t>
+      </w:r>
+      <w:proofErr w:type="spellStart"/>
+      <w:r>
+        <w:rPr>
+          <w:rFonts w:ascii="Arial" w:eastAsia="Times New Roman" w:hAnsi="Arial" w:cs="Arial"/>
+          <w:color w:val="000000"/>
+        </w:rPr>
+        <w:t>punchcard</w:t>
+      </w:r>
+      <w:proofErr w:type="spellEnd"/>
+      <w:r>
+        <w:rPr>
+          <w:rFonts w:ascii="Arial" w:eastAsia="Times New Roman" w:hAnsi="Arial" w:cs="Arial"/>
+          <w:color w:val="000000"/>
+        </w:rPr>
+        <w:t xml:space="preserve"> to another value in case a tutor made an error.</w:t>
+      </w:r>
+    </w:p>
+    <w:p>
+      <w:pPr>
+        <w:spacing w:after="0" w:line="240" w:lineRule="auto"/>
+        <w:rPr>
+          <w:rFonts w:ascii="Arial" w:eastAsia="Times New Roman" w:hAnsi="Arial" w:cs="Arial"/>
+          <w:color w:val="000000"/>
+        </w:rPr>
+      </w:pPr>
+      <w:r>
+        <w:rPr>
+          <w:rFonts w:ascii="Arial" w:eastAsia="Times New Roman" w:hAnsi="Arial" w:cs="Arial"/>
+          <w:color w:val="000000"/>
+        </w:rPr>
+        <w:t xml:space="preserve">    Input: </w:t>
+      </w:r>
+    </w:p>
+    <w:p>
+      <w:pPr>
+        <w:spacing w:after="0" w:line="240" w:lineRule="auto"/>
+        <w:rPr>
+          <w:rFonts w:ascii="Arial" w:eastAsia="Times New Roman" w:hAnsi="Arial" w:cs="Arial"/>
+          <w:color w:val="000000"/>
+        </w:rPr>
+      </w:pPr>
+      <w:r>
+        <w:rPr>
+          <w:rFonts w:ascii="Arial" w:eastAsia="Times New Roman" w:hAnsi="Arial" w:cs="Arial"/>
+          <w:color w:val="000000"/>
+        </w:rPr>
+        <w:tab/>
+        <w:t>Punch card ID : path parameter</w:t>
+      </w:r>
+    </w:p>
+    <w:p>
+      <w:pPr>
+        <w:spacing w:after="0" w:line="240" w:lineRule="auto"/>
+        <w:rPr>
+          <w:rFonts w:ascii="Times New Roman" w:eastAsia="Times New Roman" w:hAnsi="Times New Roman" w:cs="Times New Roman"/>
+          <w:sz w:val="24"/>
+          <w:szCs w:val="24"/>
+        </w:rPr>
+      </w:pPr>
+      <w:r>
+        <w:rPr>
+          <w:rFonts w:ascii="Arial" w:eastAsia="Times New Roman" w:hAnsi="Arial" w:cs="Arial"/>
+          <w:color w:val="000000"/>
+        </w:rPr>
+        <w:tab/>
+        <w:t>Time stamp : path parameter</w:t>
+      </w:r>
+    </w:p>
+    <w:p>
+      <w:pPr>
+        <w:spacing w:after="0" w:line="240" w:lineRule="auto"/>
+        <w:rPr>
+          <w:rFonts w:ascii="Arial" w:eastAsia="Times New Roman" w:hAnsi="Arial" w:cs="Arial"/>
+          <w:color w:val="000000"/>
+        </w:rPr>
+      </w:pPr>
+      <w:r>
+        <w:rPr>
+          <w:rFonts w:ascii="Arial" w:eastAsia="Times New Roman" w:hAnsi="Arial" w:cs="Arial"/>
+          <w:color w:val="000000"/>
+        </w:rPr>
+        <w:t xml:space="preserve">    Output: </w:t>
+      </w:r>
+    </w:p>
+    <w:p>
+      <w:pPr>
+        <w:spacing w:after="0" w:line="240" w:lineRule="auto"/>
+        <w:rPr>
+          <w:rFonts w:ascii="Arial" w:eastAsia="Times New Roman" w:hAnsi="Arial" w:cs="Arial"/>
+          <w:color w:val="000000"/>
+        </w:rPr>
+      </w:pPr>
+      <w:r>
+        <w:rPr>
+          <w:rFonts w:ascii="Arial" w:eastAsia="Times New Roman" w:hAnsi="Arial" w:cs="Arial"/>
+          <w:color w:val="000000"/>
+        </w:rPr>
+        <w:tab/>
+        <w:t>None</w:t>
+      </w:r>
+    </w:p>
+    <w:p>
+      <w:pPr>
+        <w:spacing w:after="0"/>
+        <w:rPr>
+          <w:rFonts w:ascii="Arial" w:eastAsia="Times New Roman" w:hAnsi="Arial" w:cs="Arial"/>
+          <w:color w:val="000000"/>
+        </w:rPr>
+      </w:pPr>
+      <w:r>
+        <w:rPr>
+          <w:rFonts w:ascii="Arial" w:eastAsia="Times New Roman" w:hAnsi="Arial" w:cs="Arial"/>
+          <w:color w:val="000000"/>
+        </w:rPr>
+        <w:t xml:space="preserve">    Implementation: </w:t>
+      </w:r>
+    </w:p>
+    <w:p>
+      <w:pPr>
+        <w:rPr>
+          <w:rFonts w:ascii="Arial" w:hAnsi="Arial" w:cs="Arial"/>
+        </w:rPr>
+      </w:pPr>
+      <w:r>
+        <w:rPr>
+          <w:rFonts w:ascii="Arial" w:hAnsi="Arial" w:cs="Arial"/>
+        </w:rPr>
+        <w:tab/>
+        <w:t>Match the punch card ID with one available from the Punch  card Table. Change the Time stamp associated with the punch card ID.</w:t>
+      </w:r>
+    </w:p>
+    <w:p>
+      <w:pPr>
+        <w:rPr>
+          <w:b/>
+        </w:rPr>
+      </w:pPr>
+      <w:r>
+        <w:rPr>
+          <w:rFonts w:ascii="Arial" w:eastAsia="Times New Roman" w:hAnsi="Arial" w:cs="Arial"/>
+          <w:b/>
+          <w:color w:val="000000"/>
+        </w:rPr>
+        <w:t>Knowledge Base</w:t>
+      </w:r>
+    </w:p>
+    <w:p>
+      <w:pPr>
+        <w:spacing w:after="0" w:line="240" w:lineRule="auto"/>
+        <w:rPr>
+          <w:rFonts w:ascii="Times New Roman" w:eastAsia="Times New Roman" w:hAnsi="Times New Roman" w:cs="Times New Roman"/>
+          <w:b/>
+          <w:sz w:val="24"/>
+          <w:szCs w:val="24"/>
+        </w:rPr>
+      </w:pPr>
+      <w:r>
+        <w:rPr>
+          <w:rFonts w:ascii="Arial" w:eastAsia="Times New Roman" w:hAnsi="Arial" w:cs="Arial"/>
+          <w:color w:val="000000"/>
+        </w:rPr>
+        <w:t xml:space="preserve">    </w:t>
+      </w:r>
+      <w:r>
+        <w:rPr>
+          <w:rFonts w:ascii="Arial" w:eastAsia="Times New Roman" w:hAnsi="Arial" w:cs="Arial"/>
+          <w:b/>
+          <w:color w:val="000000"/>
+        </w:rPr>
+        <w:t xml:space="preserve">Endpoint: GET </w:t>
+      </w:r>
+      <w:proofErr w:type="spellStart"/>
+      <w:r>
+        <w:rPr>
+          <w:rFonts w:ascii="Arial" w:eastAsia="Times New Roman" w:hAnsi="Arial" w:cs="Arial"/>
+          <w:b/>
+          <w:color w:val="000000"/>
+        </w:rPr>
+        <w:t>SessionLoginTutor</w:t>
+      </w:r>
+      <w:proofErr w:type="spellEnd"/>
+      <w:r>
+        <w:rPr>
+          <w:rFonts w:ascii="Arial" w:eastAsia="Times New Roman" w:hAnsi="Arial" w:cs="Arial"/>
+          <w:b/>
+          <w:color w:val="000000"/>
+        </w:rPr>
+        <w:t>/</w:t>
+      </w:r>
+      <w:proofErr w:type="spellStart"/>
+      <w:r>
+        <w:rPr>
+          <w:rFonts w:ascii="Arial" w:eastAsia="Times New Roman" w:hAnsi="Arial" w:cs="Arial"/>
+          <w:b/>
+          <w:color w:val="000000"/>
+        </w:rPr>
+        <w:t>KnowledgeBase</w:t>
+      </w:r>
+      <w:proofErr w:type="spellEnd"/>
+      <w:r>
+        <w:rPr>
+          <w:rFonts w:ascii="Arial" w:eastAsia="Times New Roman" w:hAnsi="Arial" w:cs="Arial"/>
+          <w:b/>
+          <w:color w:val="000000"/>
+        </w:rPr>
+        <w:t>/</w:t>
+      </w:r>
+      <w:proofErr w:type="spellStart"/>
+      <w:r>
+        <w:rPr>
+          <w:rFonts w:ascii="Arial" w:eastAsia="Times New Roman" w:hAnsi="Arial" w:cs="Arial"/>
+          <w:b/>
+          <w:color w:val="000000"/>
+        </w:rPr>
+        <w:t>getFolders</w:t>
+      </w:r>
+      <w:proofErr w:type="spellEnd"/>
+      <w:r>
+        <w:rPr>
+          <w:rFonts w:ascii="Arial" w:eastAsia="Times New Roman" w:hAnsi="Arial" w:cs="Arial"/>
+          <w:b/>
+          <w:color w:val="000000"/>
+        </w:rPr>
+        <w:t>/:</w:t>
+      </w:r>
+    </w:p>
+    <w:p>
+      <w:pPr>
+        <w:spacing w:after="0" w:line="240" w:lineRule="auto"/>
+        <w:rPr>
+          <w:rFonts w:ascii="Times New Roman" w:eastAsia="Times New Roman" w:hAnsi="Times New Roman" w:cs="Times New Roman"/>
+          <w:sz w:val="24"/>
+          <w:szCs w:val="24"/>
+        </w:rPr>
+      </w:pPr>
+      <w:r>
+        <w:rPr>
+          <w:rFonts w:ascii="Times New Roman" w:eastAsia="Times New Roman" w:hAnsi="Times New Roman" w:cs="Times New Roman"/>
+          <w:sz w:val="24"/>
+          <w:szCs w:val="24"/>
+        </w:rPr>
+        <w:t xml:space="preserve">    </w:t>
+      </w:r>
+      <w:r>
+        <w:rPr>
+          <w:rFonts w:ascii="Arial" w:eastAsia="Times New Roman" w:hAnsi="Arial" w:cs="Arial"/>
+          <w:color w:val="000000"/>
+        </w:rPr>
+        <w:t xml:space="preserve">Purpose: Returns a sorted list of course IDs. </w:t>
+      </w:r>
+    </w:p>
+    <w:p>
+      <w:pPr>
+        <w:spacing w:after="0" w:line="240" w:lineRule="auto"/>
+        <w:rPr>
+          <w:rFonts w:ascii="Arial" w:eastAsia="Times New Roman" w:hAnsi="Arial" w:cs="Arial"/>
+          <w:color w:val="000000"/>
         </w:rPr>
       </w:pPr>
       <w:r>
@@ -3146,342 +5532,137 @@
           <w:rFonts w:ascii="Arial" w:eastAsia="Times New Roman" w:hAnsi="Arial" w:cs="Arial"/>
           <w:color w:val="000000"/>
         </w:rPr>
-        <w:t>    Output:</w:t>
-      </w:r>
-    </w:p>
-    <w:p>
-      <w:pPr>
-        <w:rPr>
-          <w:rFonts w:ascii="Arial" w:eastAsia="Times New Roman" w:hAnsi="Arial" w:cs="Arial"/>
-          <w:color w:val="000000"/>
-        </w:rPr>
-      </w:pPr>
-      <w:r>
-        <w:rPr>
-          <w:rFonts w:ascii="Arial" w:eastAsia="Times New Roman" w:hAnsi="Arial" w:cs="Arial"/>
-          <w:color w:val="000000"/>
-        </w:rPr>
-        <w:t>    Implementation:</w:t>
-      </w:r>
-    </w:p>
-    <w:p>
-      <w:pPr>
-        <w:rPr>
-          <w:rFonts w:ascii="Arial" w:eastAsia="Times New Roman" w:hAnsi="Arial" w:cs="Arial"/>
-          <w:color w:val="000000"/>
-        </w:rPr>
-      </w:pPr>
-    </w:p>
-    <w:p>
-      <w:pPr>
-        <w:spacing w:after="0" w:line="240" w:lineRule="auto"/>
-        <w:rPr>
-          <w:rFonts w:ascii="Times New Roman" w:eastAsia="Times New Roman" w:hAnsi="Times New Roman" w:cs="Times New Roman"/>
-          <w:sz w:val="24"/>
-          <w:szCs w:val="24"/>
-        </w:rPr>
-      </w:pPr>
-      <w:r>
-        <w:rPr>
-          <w:rFonts w:ascii="Arial" w:eastAsia="Times New Roman" w:hAnsi="Arial" w:cs="Arial"/>
-          <w:color w:val="000000"/>
-        </w:rPr>
-        <w:t xml:space="preserve">    Endpoint:    </w:t>
-      </w:r>
-    </w:p>
-    <w:p>
-      <w:pPr>
-        <w:spacing w:after="0" w:line="240" w:lineRule="auto"/>
-        <w:rPr>
-          <w:rFonts w:ascii="Times New Roman" w:eastAsia="Times New Roman" w:hAnsi="Times New Roman" w:cs="Times New Roman"/>
-          <w:sz w:val="24"/>
-          <w:szCs w:val="24"/>
-        </w:rPr>
-      </w:pPr>
-      <w:r>
-        <w:rPr>
-          <w:rFonts w:ascii="Times New Roman" w:eastAsia="Times New Roman" w:hAnsi="Times New Roman" w:cs="Times New Roman"/>
-          <w:sz w:val="24"/>
-          <w:szCs w:val="24"/>
-        </w:rPr>
-        <w:t xml:space="preserve">    </w:t>
-      </w:r>
-      <w:r>
-        <w:rPr>
-          <w:rFonts w:ascii="Arial" w:eastAsia="Times New Roman" w:hAnsi="Arial" w:cs="Arial"/>
-          <w:color w:val="000000"/>
-        </w:rPr>
-        <w:t>Purpose:</w:t>
-      </w:r>
-      <w:r>
-        <w:rPr>
-          <w:rFonts w:ascii="Arial" w:eastAsia="Times New Roman" w:hAnsi="Arial" w:cs="Arial"/>
-          <w:color w:val="000000"/>
-        </w:rPr>
-        <w:t xml:space="preserve"> Returns a List of the times available to be scheduled</w:t>
-      </w:r>
-    </w:p>
-    <w:p>
-      <w:pPr>
-        <w:spacing w:after="0" w:line="240" w:lineRule="auto"/>
-        <w:rPr>
-          <w:rFonts w:ascii="Times New Roman" w:eastAsia="Times New Roman" w:hAnsi="Times New Roman" w:cs="Times New Roman"/>
-          <w:sz w:val="24"/>
-          <w:szCs w:val="24"/>
-        </w:rPr>
-      </w:pPr>
-      <w:r>
-        <w:rPr>
-          <w:rFonts w:ascii="Arial" w:eastAsia="Times New Roman" w:hAnsi="Arial" w:cs="Arial"/>
-          <w:color w:val="000000"/>
-        </w:rPr>
-        <w:t>    Input:</w:t>
-      </w:r>
-    </w:p>
-    <w:p>
-      <w:pPr>
-        <w:spacing w:after="0" w:line="240" w:lineRule="auto"/>
-        <w:rPr>
-          <w:rFonts w:ascii="Times New Roman" w:eastAsia="Times New Roman" w:hAnsi="Times New Roman" w:cs="Times New Roman"/>
-          <w:sz w:val="24"/>
-          <w:szCs w:val="24"/>
-        </w:rPr>
-      </w:pPr>
-      <w:r>
-        <w:rPr>
-          <w:rFonts w:ascii="Arial" w:eastAsia="Times New Roman" w:hAnsi="Arial" w:cs="Arial"/>
-          <w:color w:val="000000"/>
-        </w:rPr>
-        <w:t>    Output:</w:t>
-      </w:r>
-    </w:p>
-    <w:p>
-      <w:pPr>
-        <w:rPr>
-          <w:rFonts w:ascii="Arial" w:eastAsia="Times New Roman" w:hAnsi="Arial" w:cs="Arial"/>
-          <w:color w:val="000000"/>
-        </w:rPr>
-      </w:pPr>
-      <w:r>
-        <w:rPr>
-          <w:rFonts w:ascii="Arial" w:eastAsia="Times New Roman" w:hAnsi="Arial" w:cs="Arial"/>
-          <w:color w:val="000000"/>
-        </w:rPr>
-        <w:t>    Implementation:</w:t>
-      </w:r>
-    </w:p>
-    <w:p>
-      <w:pPr>
-        <w:spacing w:after="0" w:line="240" w:lineRule="auto"/>
-        <w:rPr>
-          <w:rFonts w:ascii="Times New Roman" w:eastAsia="Times New Roman" w:hAnsi="Times New Roman" w:cs="Times New Roman"/>
-          <w:sz w:val="24"/>
-          <w:szCs w:val="24"/>
-        </w:rPr>
-      </w:pPr>
-      <w:r>
-        <w:rPr>
-          <w:rFonts w:ascii="Arial" w:eastAsia="Times New Roman" w:hAnsi="Arial" w:cs="Arial"/>
-          <w:color w:val="000000"/>
-        </w:rPr>
-        <w:t xml:space="preserve">    Endpoint:    </w:t>
-      </w:r>
-    </w:p>
-    <w:p>
-      <w:pPr>
-        <w:spacing w:after="0" w:line="240" w:lineRule="auto"/>
-        <w:rPr>
-          <w:rFonts w:ascii="Times New Roman" w:eastAsia="Times New Roman" w:hAnsi="Times New Roman" w:cs="Times New Roman"/>
-          <w:sz w:val="24"/>
-          <w:szCs w:val="24"/>
-        </w:rPr>
-      </w:pPr>
-      <w:r>
-        <w:rPr>
-          <w:rFonts w:ascii="Times New Roman" w:eastAsia="Times New Roman" w:hAnsi="Times New Roman" w:cs="Times New Roman"/>
-          <w:sz w:val="24"/>
-          <w:szCs w:val="24"/>
-        </w:rPr>
-        <w:t xml:space="preserve">    </w:t>
-      </w:r>
-      <w:r>
-        <w:rPr>
-          <w:rFonts w:ascii="Arial" w:eastAsia="Times New Roman" w:hAnsi="Arial" w:cs="Arial"/>
-          <w:color w:val="000000"/>
-        </w:rPr>
-        <w:t>Purpose:</w:t>
-      </w:r>
-      <w:r>
-        <w:rPr>
-          <w:rFonts w:ascii="Arial" w:eastAsia="Times New Roman" w:hAnsi="Arial" w:cs="Arial"/>
-          <w:color w:val="000000"/>
-        </w:rPr>
-        <w:t xml:space="preserve"> Retrieves a List of courses which begin and end at a time</w:t>
-      </w:r>
-    </w:p>
-    <w:p>
-      <w:pPr>
-        <w:spacing w:after="0" w:line="240" w:lineRule="auto"/>
-        <w:rPr>
-          <w:rFonts w:ascii="Times New Roman" w:eastAsia="Times New Roman" w:hAnsi="Times New Roman" w:cs="Times New Roman"/>
-          <w:sz w:val="24"/>
-          <w:szCs w:val="24"/>
-        </w:rPr>
-      </w:pPr>
-      <w:r>
-        <w:rPr>
-          <w:rFonts w:ascii="Arial" w:eastAsia="Times New Roman" w:hAnsi="Arial" w:cs="Arial"/>
-          <w:color w:val="000000"/>
-        </w:rPr>
-        <w:t>    Input:</w:t>
-      </w:r>
-    </w:p>
-    <w:p>
-      <w:pPr>
-        <w:spacing w:after="0" w:line="240" w:lineRule="auto"/>
-        <w:rPr>
-          <w:rFonts w:ascii="Times New Roman" w:eastAsia="Times New Roman" w:hAnsi="Times New Roman" w:cs="Times New Roman"/>
-          <w:sz w:val="24"/>
-          <w:szCs w:val="24"/>
-        </w:rPr>
-      </w:pPr>
-      <w:r>
-        <w:rPr>
-          <w:rFonts w:ascii="Arial" w:eastAsia="Times New Roman" w:hAnsi="Arial" w:cs="Arial"/>
-          <w:color w:val="000000"/>
-        </w:rPr>
-        <w:t>    Output:</w:t>
-      </w:r>
-    </w:p>
-    <w:p>
-      <w:r>
-        <w:rPr>
-          <w:rFonts w:ascii="Arial" w:eastAsia="Times New Roman" w:hAnsi="Arial" w:cs="Arial"/>
-          <w:color w:val="000000"/>
-        </w:rPr>
-        <w:t>    Implementation:</w:t>
-      </w:r>
-    </w:p>
-    <w:p>
-      <w:pPr>
-        <w:spacing w:after="0" w:line="240" w:lineRule="auto"/>
-        <w:rPr>
-          <w:rFonts w:ascii="Times New Roman" w:eastAsia="Times New Roman" w:hAnsi="Times New Roman" w:cs="Times New Roman"/>
-          <w:sz w:val="24"/>
-          <w:szCs w:val="24"/>
-        </w:rPr>
-      </w:pPr>
-      <w:r>
-        <w:rPr>
-          <w:rFonts w:ascii="Arial" w:eastAsia="Times New Roman" w:hAnsi="Arial" w:cs="Arial"/>
-          <w:color w:val="000000"/>
-        </w:rPr>
-        <w:t xml:space="preserve">    Endpoint:    </w:t>
-      </w:r>
-    </w:p>
-    <w:p>
-      <w:pPr>
-        <w:spacing w:after="0" w:line="240" w:lineRule="auto"/>
-        <w:rPr>
-          <w:rFonts w:ascii="Times New Roman" w:eastAsia="Times New Roman" w:hAnsi="Times New Roman" w:cs="Times New Roman"/>
-          <w:sz w:val="24"/>
-          <w:szCs w:val="24"/>
-        </w:rPr>
-      </w:pPr>
-      <w:r>
-        <w:rPr>
-          <w:rFonts w:ascii="Times New Roman" w:eastAsia="Times New Roman" w:hAnsi="Times New Roman" w:cs="Times New Roman"/>
-          <w:sz w:val="24"/>
-          <w:szCs w:val="24"/>
-        </w:rPr>
-        <w:t xml:space="preserve">    </w:t>
-      </w:r>
-      <w:r>
-        <w:rPr>
-          <w:rFonts w:ascii="Arial" w:eastAsia="Times New Roman" w:hAnsi="Arial" w:cs="Arial"/>
-          <w:color w:val="000000"/>
-        </w:rPr>
-        <w:t>Purpose:</w:t>
-      </w:r>
-      <w:r>
-        <w:rPr>
-          <w:rFonts w:ascii="Arial" w:eastAsia="Times New Roman" w:hAnsi="Arial" w:cs="Arial"/>
-          <w:color w:val="000000"/>
-        </w:rPr>
-        <w:t xml:space="preserve"> Retrieves a list of tutors which are available at a desired time.</w:t>
-      </w:r>
-    </w:p>
-    <w:p>
-      <w:pPr>
-        <w:spacing w:after="0" w:line="240" w:lineRule="auto"/>
-        <w:rPr>
-          <w:rFonts w:ascii="Times New Roman" w:eastAsia="Times New Roman" w:hAnsi="Times New Roman" w:cs="Times New Roman"/>
-          <w:sz w:val="24"/>
-          <w:szCs w:val="24"/>
-        </w:rPr>
-      </w:pPr>
-      <w:r>
-        <w:rPr>
-          <w:rFonts w:ascii="Arial" w:eastAsia="Times New Roman" w:hAnsi="Arial" w:cs="Arial"/>
-          <w:color w:val="000000"/>
-        </w:rPr>
-        <w:t>    Input:</w:t>
-      </w:r>
-    </w:p>
-    <w:p>
-      <w:pPr>
-        <w:spacing w:after="0" w:line="240" w:lineRule="auto"/>
-        <w:rPr>
-          <w:rFonts w:ascii="Times New Roman" w:eastAsia="Times New Roman" w:hAnsi="Times New Roman" w:cs="Times New Roman"/>
-          <w:sz w:val="24"/>
-          <w:szCs w:val="24"/>
-        </w:rPr>
-      </w:pPr>
-      <w:r>
-        <w:rPr>
-          <w:rFonts w:ascii="Arial" w:eastAsia="Times New Roman" w:hAnsi="Arial" w:cs="Arial"/>
-          <w:color w:val="000000"/>
-        </w:rPr>
-        <w:t>    Output:</w:t>
-      </w:r>
-    </w:p>
-    <w:p>
-      <w:pPr>
-        <w:rPr>
-          <w:rFonts w:ascii="Arial" w:eastAsia="Times New Roman" w:hAnsi="Arial" w:cs="Arial"/>
-          <w:color w:val="000000"/>
-        </w:rPr>
-      </w:pPr>
-      <w:r>
-        <w:rPr>
-          <w:rFonts w:ascii="Arial" w:eastAsia="Times New Roman" w:hAnsi="Arial" w:cs="Arial"/>
-          <w:color w:val="000000"/>
-        </w:rPr>
-        <w:t>    Implementation:</w:t>
-      </w:r>
-    </w:p>
-    <w:p>
-      <w:pPr>
-        <w:spacing w:after="0" w:line="240" w:lineRule="auto"/>
-        <w:rPr>
-          <w:rFonts w:ascii="Times New Roman" w:eastAsia="Times New Roman" w:hAnsi="Times New Roman" w:cs="Times New Roman"/>
-          <w:sz w:val="24"/>
-          <w:szCs w:val="24"/>
-        </w:rPr>
-      </w:pPr>
-      <w:r>
-        <w:rPr>
-          <w:rFonts w:ascii="Arial" w:eastAsia="Times New Roman" w:hAnsi="Arial" w:cs="Arial"/>
-          <w:color w:val="000000"/>
-        </w:rPr>
-        <w:t xml:space="preserve">    </w:t>
-      </w:r>
-      <w:r>
-        <w:rPr>
-          <w:rFonts w:ascii="Arial" w:eastAsia="Times New Roman" w:hAnsi="Arial" w:cs="Arial"/>
-          <w:color w:val="000000"/>
-        </w:rPr>
-        <w:t xml:space="preserve">Endpoint:    </w:t>
+        <w:tab/>
+        <w:t xml:space="preserve">None </w:t>
+      </w:r>
+    </w:p>
+    <w:p>
+      <w:pPr>
+        <w:spacing w:after="0" w:line="240" w:lineRule="auto"/>
+        <w:rPr>
+          <w:rFonts w:ascii="Arial" w:eastAsia="Times New Roman" w:hAnsi="Arial" w:cs="Arial"/>
+          <w:color w:val="000000"/>
+        </w:rPr>
+      </w:pPr>
+      <w:r>
+        <w:rPr>
+          <w:rFonts w:ascii="Arial" w:eastAsia="Times New Roman" w:hAnsi="Arial" w:cs="Arial"/>
+          <w:color w:val="000000"/>
+        </w:rPr>
+        <w:t xml:space="preserve">    Output: </w:t>
+      </w:r>
+    </w:p>
+    <w:p>
+      <w:pPr>
+        <w:spacing w:after="0" w:line="240" w:lineRule="auto"/>
+        <w:rPr>
+          <w:rFonts w:ascii="Times New Roman" w:eastAsia="Times New Roman" w:hAnsi="Times New Roman" w:cs="Times New Roman"/>
+          <w:sz w:val="24"/>
+          <w:szCs w:val="24"/>
+        </w:rPr>
+      </w:pPr>
+      <w:r>
+        <w:rPr>
+          <w:rFonts w:ascii="Arial" w:eastAsia="Times New Roman" w:hAnsi="Arial" w:cs="Arial"/>
+          <w:color w:val="000000"/>
+        </w:rPr>
+        <w:tab/>
+        <w:t>List : Course IDs representing all available courses</w:t>
+      </w:r>
+    </w:p>
+    <w:p>
+      <w:pPr>
+        <w:rPr>
+          <w:rFonts w:ascii="Arial" w:eastAsia="Times New Roman" w:hAnsi="Arial" w:cs="Arial"/>
+          <w:color w:val="000000"/>
+        </w:rPr>
+      </w:pPr>
+      <w:r>
+        <w:rPr>
+          <w:rFonts w:ascii="Arial" w:eastAsia="Times New Roman" w:hAnsi="Arial" w:cs="Arial"/>
+          <w:color w:val="000000"/>
+        </w:rPr>
+        <w:t>    Implementation: Construct a list of folders and sort them in alphabetical order.</w:t>
+      </w:r>
+    </w:p>
+    <w:p>
+      <w:pPr>
+        <w:spacing w:after="0" w:line="240" w:lineRule="auto"/>
+        <w:rPr>
+          <w:rFonts w:ascii="Times New Roman" w:eastAsia="Times New Roman" w:hAnsi="Times New Roman" w:cs="Times New Roman"/>
+          <w:b/>
+          <w:sz w:val="24"/>
+          <w:szCs w:val="24"/>
+        </w:rPr>
+      </w:pPr>
+      <w:r>
+        <w:rPr>
+          <w:rFonts w:ascii="Arial" w:eastAsia="Times New Roman" w:hAnsi="Arial" w:cs="Arial"/>
+          <w:color w:val="000000"/>
+        </w:rPr>
+        <w:t xml:space="preserve">    </w:t>
+      </w:r>
+      <w:r>
+        <w:rPr>
+          <w:rFonts w:ascii="Arial" w:eastAsia="Times New Roman" w:hAnsi="Arial" w:cs="Arial"/>
+          <w:b/>
+          <w:color w:val="000000"/>
+        </w:rPr>
+        <w:t xml:space="preserve">Endpoint: GET </w:t>
+      </w:r>
+      <w:proofErr w:type="spellStart"/>
+      <w:r>
+        <w:rPr>
+          <w:rFonts w:ascii="Arial" w:eastAsia="Times New Roman" w:hAnsi="Arial" w:cs="Arial"/>
+          <w:b/>
+          <w:color w:val="000000"/>
+        </w:rPr>
+        <w:t>SessionLoginTutor</w:t>
+      </w:r>
+      <w:proofErr w:type="spellEnd"/>
+      <w:r>
+        <w:rPr>
+          <w:rFonts w:ascii="Arial" w:eastAsia="Times New Roman" w:hAnsi="Arial" w:cs="Arial"/>
+          <w:b/>
+          <w:color w:val="000000"/>
+        </w:rPr>
+        <w:t>/</w:t>
+      </w:r>
+      <w:proofErr w:type="spellStart"/>
+      <w:r>
+        <w:rPr>
+          <w:rFonts w:ascii="Arial" w:eastAsia="Times New Roman" w:hAnsi="Arial" w:cs="Arial"/>
+          <w:b/>
+          <w:color w:val="000000"/>
+        </w:rPr>
+        <w:t>KnowledgeBase</w:t>
+      </w:r>
+      <w:proofErr w:type="spellEnd"/>
+      <w:r>
+        <w:rPr>
+          <w:rFonts w:ascii="Arial" w:eastAsia="Times New Roman" w:hAnsi="Arial" w:cs="Arial"/>
+          <w:b/>
+          <w:color w:val="000000"/>
+        </w:rPr>
+        <w:t>/</w:t>
+      </w:r>
+      <w:proofErr w:type="spellStart"/>
+      <w:r>
+        <w:rPr>
+          <w:rFonts w:ascii="Arial" w:eastAsia="Times New Roman" w:hAnsi="Arial" w:cs="Arial"/>
+          <w:b/>
+          <w:color w:val="000000"/>
+        </w:rPr>
+        <w:t>getFile</w:t>
+      </w:r>
+      <w:proofErr w:type="spellEnd"/>
+      <w:r>
+        <w:rPr>
+          <w:rFonts w:ascii="Arial" w:eastAsia="Times New Roman" w:hAnsi="Arial" w:cs="Arial"/>
+          <w:b/>
+          <w:color w:val="000000"/>
+        </w:rPr>
+        <w:t>/:file ID</w:t>
       </w:r>
     </w:p>
     <w:p>
@@ -3507,23 +5688,31 @@
           <w:rFonts w:ascii="Arial" w:eastAsia="Times New Roman" w:hAnsi="Arial" w:cs="Arial"/>
           <w:color w:val="000000"/>
         </w:rPr>
-        <w:t>Purpose:</w:t>
-      </w:r>
-      <w:r>
-        <w:rPr>
-          <w:rFonts w:ascii="Arial" w:eastAsia="Times New Roman" w:hAnsi="Arial" w:cs="Arial"/>
-          <w:color w:val="000000"/>
-        </w:rPr>
-        <w:t xml:space="preserve">  Returns the whether a tutor is currently available.</w:t>
-      </w:r>
-    </w:p>
-    <w:p>
-      <w:pPr>
-        <w:spacing w:after="0" w:line="240" w:lineRule="auto"/>
-        <w:rPr>
-          <w:rFonts w:ascii="Times New Roman" w:eastAsia="Times New Roman" w:hAnsi="Times New Roman" w:cs="Times New Roman"/>
-          <w:sz w:val="24"/>
-          <w:szCs w:val="24"/>
+        <w:t xml:space="preserve">Purpose: Returns a file from the </w:t>
+      </w:r>
+      <w:proofErr w:type="spellStart"/>
+      <w:r>
+        <w:rPr>
+          <w:rFonts w:ascii="Arial" w:eastAsia="Times New Roman" w:hAnsi="Arial" w:cs="Arial"/>
+          <w:color w:val="000000"/>
+        </w:rPr>
+        <w:t>KnowledgeFiles</w:t>
+      </w:r>
+      <w:proofErr w:type="spellEnd"/>
+      <w:r>
+        <w:rPr>
+          <w:rFonts w:ascii="Arial" w:eastAsia="Times New Roman" w:hAnsi="Arial" w:cs="Arial"/>
+          <w:color w:val="000000"/>
+        </w:rPr>
+        <w:t xml:space="preserve"> table.</w:t>
+      </w:r>
+    </w:p>
+    <w:p>
+      <w:pPr>
+        <w:spacing w:after="0" w:line="240" w:lineRule="auto"/>
+        <w:rPr>
+          <w:rFonts w:ascii="Arial" w:eastAsia="Times New Roman" w:hAnsi="Arial" w:cs="Arial"/>
+          <w:color w:val="000000"/>
         </w:rPr>
       </w:pPr>
       <w:r>
@@ -3548,23 +5737,74 @@
           <w:rFonts w:ascii="Arial" w:eastAsia="Times New Roman" w:hAnsi="Arial" w:cs="Arial"/>
           <w:color w:val="000000"/>
         </w:rPr>
-        <w:t>    Output:</w:t>
-      </w:r>
-    </w:p>
-    <w:p>
-      <w:r>
-        <w:rPr>
-          <w:rFonts w:ascii="Arial" w:eastAsia="Times New Roman" w:hAnsi="Arial" w:cs="Arial"/>
-          <w:color w:val="000000"/>
-        </w:rPr>
-        <w:t>    Implementation:</w:t>
-      </w:r>
-    </w:p>
-    <w:p>
-      <w:pPr>
-        <w:spacing w:after="0" w:line="240" w:lineRule="auto"/>
-        <w:rPr>
-          <w:rFonts w:ascii="Times New Roman" w:eastAsia="Times New Roman" w:hAnsi="Times New Roman" w:cs="Times New Roman"/>
+        <w:tab/>
+        <w:t>File ID : path parameter</w:t>
+      </w:r>
+    </w:p>
+    <w:p>
+      <w:pPr>
+        <w:spacing w:after="0" w:line="240" w:lineRule="auto"/>
+        <w:rPr>
+          <w:rFonts w:ascii="Arial" w:eastAsia="Times New Roman" w:hAnsi="Arial" w:cs="Arial"/>
+          <w:color w:val="000000"/>
+        </w:rPr>
+      </w:pPr>
+      <w:r>
+        <w:rPr>
+          <w:rFonts w:ascii="Arial" w:eastAsia="Times New Roman" w:hAnsi="Arial" w:cs="Arial"/>
+          <w:color w:val="000000"/>
+        </w:rPr>
+        <w:t xml:space="preserve">    Output: </w:t>
+      </w:r>
+    </w:p>
+    <w:p>
+      <w:pPr>
+        <w:spacing w:after="0" w:line="240" w:lineRule="auto"/>
+        <w:rPr>
+          <w:rFonts w:ascii="Times New Roman" w:eastAsia="Times New Roman" w:hAnsi="Times New Roman" w:cs="Times New Roman"/>
+          <w:sz w:val="24"/>
+          <w:szCs w:val="24"/>
+        </w:rPr>
+      </w:pPr>
+      <w:r>
+        <w:rPr>
+          <w:rFonts w:ascii="Arial" w:eastAsia="Times New Roman" w:hAnsi="Arial" w:cs="Arial"/>
+          <w:color w:val="000000"/>
+        </w:rPr>
+        <w:tab/>
+        <w:t xml:space="preserve">content : </w:t>
+      </w:r>
+      <w:proofErr w:type="spellStart"/>
+      <w:r>
+        <w:rPr>
+          <w:rFonts w:ascii="Arial" w:eastAsia="Times New Roman" w:hAnsi="Arial" w:cs="Arial"/>
+          <w:color w:val="000000"/>
+        </w:rPr>
+        <w:t>Longtext</w:t>
+      </w:r>
+      <w:proofErr w:type="spellEnd"/>
+    </w:p>
+    <w:p>
+      <w:pPr>
+        <w:rPr>
+          <w:rFonts w:ascii="Arial" w:eastAsia="Times New Roman" w:hAnsi="Arial" w:cs="Arial"/>
+          <w:color w:val="000000"/>
+        </w:rPr>
+      </w:pPr>
+      <w:r>
+        <w:rPr>
+          <w:rFonts w:ascii="Arial" w:eastAsia="Times New Roman" w:hAnsi="Arial" w:cs="Arial"/>
+          <w:color w:val="000000"/>
+        </w:rPr>
+        <w:t>    Implementation: Match the file ID with one from the Knowledge Files Table. The content is then displayed if it has been approved by an administrator.</w:t>
+      </w:r>
+    </w:p>
+    <w:p>
+      <w:pPr>
+        <w:spacing w:after="0" w:line="240" w:lineRule="auto"/>
+        <w:rPr>
+          <w:rFonts w:ascii="Times New Roman" w:eastAsia="Times New Roman" w:hAnsi="Times New Roman" w:cs="Times New Roman"/>
+          <w:b/>
           <w:sz w:val="24"/>
           <w:szCs w:val="24"/>
         </w:rPr>
@@ -3575,9 +5815,64 @@
       <w:r>
         <w:rPr>
           <w:rFonts w:ascii="Arial" w:eastAsia="Times New Roman" w:hAnsi="Arial" w:cs="Arial"/>
-          <w:color w:val="000000"/>
-        </w:rPr>
-        <w:t xml:space="preserve">Endpoint:    </w:t>
+          <w:b/>
+          <w:color w:val="000000"/>
+        </w:rPr>
+        <w:t xml:space="preserve">Endpoint: GET </w:t>
+      </w:r>
+      <w:proofErr w:type="spellStart"/>
+      <w:r>
+        <w:rPr>
+          <w:rFonts w:ascii="Arial" w:eastAsia="Times New Roman" w:hAnsi="Arial" w:cs="Arial"/>
+          <w:b/>
+          <w:color w:val="000000"/>
+        </w:rPr>
+        <w:t>SessionLoginTutor</w:t>
+      </w:r>
+      <w:proofErr w:type="spellEnd"/>
+      <w:r>
+        <w:rPr>
+          <w:rFonts w:ascii="Arial" w:eastAsia="Times New Roman" w:hAnsi="Arial" w:cs="Arial"/>
+          <w:b/>
+          <w:color w:val="000000"/>
+        </w:rPr>
+        <w:t>/</w:t>
+      </w:r>
+      <w:proofErr w:type="spellStart"/>
+      <w:r>
+        <w:rPr>
+          <w:rFonts w:ascii="Arial" w:eastAsia="Times New Roman" w:hAnsi="Arial" w:cs="Arial"/>
+          <w:b/>
+          <w:color w:val="000000"/>
+        </w:rPr>
+        <w:t>KnowledgeBase</w:t>
+      </w:r>
+      <w:proofErr w:type="spellEnd"/>
+      <w:r>
+        <w:rPr>
+          <w:rFonts w:ascii="Arial" w:eastAsia="Times New Roman" w:hAnsi="Arial" w:cs="Arial"/>
+          <w:b/>
+          <w:color w:val="000000"/>
+        </w:rPr>
+        <w:t>/</w:t>
+      </w:r>
+      <w:proofErr w:type="spellStart"/>
+      <w:r>
+        <w:rPr>
+          <w:rFonts w:ascii="Arial" w:eastAsia="Times New Roman" w:hAnsi="Arial" w:cs="Arial"/>
+          <w:b/>
+          <w:color w:val="000000"/>
+        </w:rPr>
+        <w:t>getFiles</w:t>
+      </w:r>
+      <w:proofErr w:type="spellEnd"/>
+      <w:r>
+        <w:rPr>
+          <w:rFonts w:ascii="Arial" w:eastAsia="Times New Roman" w:hAnsi="Arial" w:cs="Arial"/>
+          <w:b/>
+          <w:color w:val="000000"/>
+        </w:rPr>
+        <w:t>/: course ID</w:t>
       </w:r>
     </w:p>
     <w:p>
@@ -3602,23 +5897,15 @@
           <w:rFonts w:ascii="Arial" w:eastAsia="Times New Roman" w:hAnsi="Arial" w:cs="Arial"/>
           <w:color w:val="000000"/>
         </w:rPr>
-        <w:t>Purpose:</w:t>
-      </w:r>
-      <w:r>
-        <w:rPr>
-          <w:rFonts w:ascii="Arial" w:eastAsia="Times New Roman" w:hAnsi="Arial" w:cs="Arial"/>
-          <w:color w:val="000000"/>
-        </w:rPr>
-        <w:t xml:space="preserve"> Retrieves a List of building locations available for drop in tutoring.</w:t>
-      </w:r>
-    </w:p>
-    <w:p>
-      <w:pPr>
-        <w:spacing w:after="0" w:line="240" w:lineRule="auto"/>
-        <w:rPr>
-          <w:rFonts w:ascii="Times New Roman" w:eastAsia="Times New Roman" w:hAnsi="Times New Roman" w:cs="Times New Roman"/>
-          <w:sz w:val="24"/>
-          <w:szCs w:val="24"/>
+        <w:t>Purpose: Returns all file ID’s associated with a course ID.</w:t>
+      </w:r>
+    </w:p>
+    <w:p>
+      <w:pPr>
+        <w:spacing w:after="0" w:line="240" w:lineRule="auto"/>
+        <w:rPr>
+          <w:rFonts w:ascii="Arial" w:eastAsia="Times New Roman" w:hAnsi="Arial" w:cs="Arial"/>
+          <w:color w:val="000000"/>
         </w:rPr>
       </w:pPr>
       <w:r>
@@ -3643,16 +5930,1162 @@
           <w:rFonts w:ascii="Arial" w:eastAsia="Times New Roman" w:hAnsi="Arial" w:cs="Arial"/>
           <w:color w:val="000000"/>
         </w:rPr>
-        <w:t>    Output:</w:t>
-      </w:r>
-    </w:p>
-    <w:p>
-      <w:r>
-        <w:rPr>
-          <w:rFonts w:ascii="Arial" w:eastAsia="Times New Roman" w:hAnsi="Arial" w:cs="Arial"/>
-          <w:color w:val="000000"/>
-        </w:rPr>
-        <w:t>    Implementation:</w:t>
+        <w:tab/>
+        <w:t>Course ID: path Parameter</w:t>
+      </w:r>
+    </w:p>
+    <w:p>
+      <w:pPr>
+        <w:spacing w:after="0" w:line="240" w:lineRule="auto"/>
+        <w:rPr>
+          <w:rFonts w:ascii="Arial" w:eastAsia="Times New Roman" w:hAnsi="Arial" w:cs="Arial"/>
+          <w:color w:val="000000"/>
+        </w:rPr>
+      </w:pPr>
+      <w:r>
+        <w:rPr>
+          <w:rFonts w:ascii="Arial" w:eastAsia="Times New Roman" w:hAnsi="Arial" w:cs="Arial"/>
+          <w:color w:val="000000"/>
+        </w:rPr>
+        <w:t xml:space="preserve">    Output: </w:t>
+      </w:r>
+    </w:p>
+    <w:p>
+      <w:pPr>
+        <w:spacing w:after="0" w:line="240" w:lineRule="auto"/>
+        <w:rPr>
+          <w:rFonts w:ascii="Times New Roman" w:eastAsia="Times New Roman" w:hAnsi="Times New Roman" w:cs="Times New Roman"/>
+          <w:sz w:val="24"/>
+          <w:szCs w:val="24"/>
+        </w:rPr>
+      </w:pPr>
+      <w:r>
+        <w:rPr>
+          <w:rFonts w:ascii="Arial" w:eastAsia="Times New Roman" w:hAnsi="Arial" w:cs="Arial"/>
+          <w:color w:val="000000"/>
+        </w:rPr>
+        <w:tab/>
+        <w:t>List : Files</w:t>
+      </w:r>
+    </w:p>
+    <w:p>
+      <w:pPr>
+        <w:rPr>
+          <w:rFonts w:ascii="Arial" w:eastAsia="Times New Roman" w:hAnsi="Arial" w:cs="Arial"/>
+          <w:color w:val="000000"/>
+        </w:rPr>
+      </w:pPr>
+      <w:r>
+        <w:rPr>
+          <w:rFonts w:ascii="Arial" w:eastAsia="Times New Roman" w:hAnsi="Arial" w:cs="Arial"/>
+          <w:color w:val="000000"/>
+        </w:rPr>
+        <w:t>    Implementation: Constructs a list of Files from the Knowledge Files table. If any given entry has a corresponding course ID and has been approved, add it to the list.</w:t>
+      </w:r>
+    </w:p>
+    <w:p>
+      <w:pPr>
+        <w:spacing w:after="0" w:line="240" w:lineRule="auto"/>
+        <w:rPr>
+          <w:rFonts w:ascii="Times New Roman" w:eastAsia="Times New Roman" w:hAnsi="Times New Roman" w:cs="Times New Roman"/>
+          <w:b/>
+          <w:sz w:val="24"/>
+          <w:szCs w:val="24"/>
+        </w:rPr>
+      </w:pPr>
+      <w:r>
+        <w:t xml:space="preserve">     </w:t>
+      </w:r>
+      <w:r>
+        <w:rPr>
+          <w:rFonts w:ascii="Arial" w:eastAsia="Times New Roman" w:hAnsi="Arial" w:cs="Arial"/>
+          <w:b/>
+          <w:color w:val="000000"/>
+        </w:rPr>
+        <w:t xml:space="preserve">Endpoint: POST </w:t>
+      </w:r>
+      <w:proofErr w:type="spellStart"/>
+      <w:r>
+        <w:rPr>
+          <w:rFonts w:ascii="Arial" w:eastAsia="Times New Roman" w:hAnsi="Arial" w:cs="Arial"/>
+          <w:b/>
+          <w:color w:val="000000"/>
+        </w:rPr>
+        <w:t>SessionLoginTutor</w:t>
+      </w:r>
+      <w:proofErr w:type="spellEnd"/>
+      <w:r>
+        <w:rPr>
+          <w:rFonts w:ascii="Arial" w:eastAsia="Times New Roman" w:hAnsi="Arial" w:cs="Arial"/>
+          <w:b/>
+          <w:color w:val="000000"/>
+        </w:rPr>
+        <w:t>/</w:t>
+      </w:r>
+      <w:proofErr w:type="spellStart"/>
+      <w:r>
+        <w:rPr>
+          <w:rFonts w:ascii="Arial" w:eastAsia="Times New Roman" w:hAnsi="Arial" w:cs="Arial"/>
+          <w:b/>
+          <w:color w:val="000000"/>
+        </w:rPr>
+        <w:t>KnowledgeBase</w:t>
+      </w:r>
+      <w:proofErr w:type="spellEnd"/>
+      <w:r>
+        <w:rPr>
+          <w:rFonts w:ascii="Arial" w:eastAsia="Times New Roman" w:hAnsi="Arial" w:cs="Arial"/>
+          <w:b/>
+          <w:color w:val="000000"/>
+        </w:rPr>
+        <w:t>/</w:t>
+      </w:r>
+      <w:proofErr w:type="spellStart"/>
+      <w:r>
+        <w:rPr>
+          <w:rFonts w:ascii="Arial" w:eastAsia="Times New Roman" w:hAnsi="Arial" w:cs="Arial"/>
+          <w:b/>
+          <w:color w:val="000000"/>
+        </w:rPr>
+        <w:t>setFiles</w:t>
+      </w:r>
+      <w:proofErr w:type="spellEnd"/>
+      <w:r>
+        <w:rPr>
+          <w:rFonts w:ascii="Arial" w:eastAsia="Times New Roman" w:hAnsi="Arial" w:cs="Arial"/>
+          <w:b/>
+          <w:color w:val="000000"/>
+        </w:rPr>
+        <w:t>/: file ID, contents</w:t>
+      </w:r>
+    </w:p>
+    <w:p>
+      <w:pPr>
+        <w:spacing w:after="0" w:line="240" w:lineRule="auto"/>
+        <w:rPr>
+          <w:rFonts w:ascii="Times New Roman" w:eastAsia="Times New Roman" w:hAnsi="Times New Roman" w:cs="Times New Roman"/>
+          <w:sz w:val="24"/>
+          <w:szCs w:val="24"/>
+        </w:rPr>
+      </w:pPr>
+      <w:r>
+        <w:rPr>
+          <w:rFonts w:ascii="Times New Roman" w:eastAsia="Times New Roman" w:hAnsi="Times New Roman" w:cs="Times New Roman"/>
+          <w:sz w:val="24"/>
+          <w:szCs w:val="24"/>
+        </w:rPr>
+        <w:t xml:space="preserve">    </w:t>
+      </w:r>
+      <w:r>
+        <w:rPr>
+          <w:rFonts w:ascii="Arial" w:eastAsia="Times New Roman" w:hAnsi="Arial" w:cs="Arial"/>
+          <w:color w:val="000000"/>
+        </w:rPr>
+        <w:t>Purpose: Replaces content held in a file.</w:t>
+      </w:r>
+    </w:p>
+    <w:p>
+      <w:pPr>
+        <w:spacing w:after="0" w:line="240" w:lineRule="auto"/>
+        <w:rPr>
+          <w:rFonts w:ascii="Arial" w:eastAsia="Times New Roman" w:hAnsi="Arial" w:cs="Arial"/>
+          <w:color w:val="000000"/>
+        </w:rPr>
+      </w:pPr>
+      <w:r>
+        <w:rPr>
+          <w:rFonts w:ascii="Arial" w:eastAsia="Times New Roman" w:hAnsi="Arial" w:cs="Arial"/>
+          <w:color w:val="000000"/>
+        </w:rPr>
+        <w:t>    Input:</w:t>
+      </w:r>
+    </w:p>
+    <w:p>
+      <w:pPr>
+        <w:spacing w:after="0" w:line="240" w:lineRule="auto"/>
+        <w:rPr>
+          <w:rFonts w:ascii="Arial" w:eastAsia="Times New Roman" w:hAnsi="Arial" w:cs="Arial"/>
+          <w:color w:val="000000"/>
+        </w:rPr>
+      </w:pPr>
+      <w:r>
+        <w:rPr>
+          <w:rFonts w:ascii="Arial" w:eastAsia="Times New Roman" w:hAnsi="Arial" w:cs="Arial"/>
+          <w:color w:val="000000"/>
+        </w:rPr>
+        <w:tab/>
+        <w:t>File ID : path parameter</w:t>
+      </w:r>
+    </w:p>
+    <w:p>
+      <w:pPr>
+        <w:spacing w:after="0" w:line="240" w:lineRule="auto"/>
+        <w:rPr>
+          <w:rFonts w:ascii="Times New Roman" w:eastAsia="Times New Roman" w:hAnsi="Times New Roman" w:cs="Times New Roman"/>
+          <w:sz w:val="24"/>
+          <w:szCs w:val="24"/>
+        </w:rPr>
+      </w:pPr>
+      <w:r>
+        <w:rPr>
+          <w:rFonts w:ascii="Arial" w:eastAsia="Times New Roman" w:hAnsi="Arial" w:cs="Arial"/>
+          <w:color w:val="000000"/>
+        </w:rPr>
+        <w:tab/>
+        <w:t>Contents : path parameter</w:t>
+      </w:r>
+    </w:p>
+    <w:p>
+      <w:pPr>
+        <w:spacing w:after="0" w:line="240" w:lineRule="auto"/>
+        <w:rPr>
+          <w:rFonts w:ascii="Arial" w:eastAsia="Times New Roman" w:hAnsi="Arial" w:cs="Arial"/>
+          <w:color w:val="000000"/>
+        </w:rPr>
+      </w:pPr>
+      <w:r>
+        <w:rPr>
+          <w:rFonts w:ascii="Arial" w:eastAsia="Times New Roman" w:hAnsi="Arial" w:cs="Arial"/>
+          <w:color w:val="000000"/>
+        </w:rPr>
+        <w:t xml:space="preserve">    Output: </w:t>
+      </w:r>
+    </w:p>
+    <w:p>
+      <w:pPr>
+        <w:spacing w:after="0" w:line="240" w:lineRule="auto"/>
+        <w:rPr>
+          <w:rFonts w:ascii="Times New Roman" w:eastAsia="Times New Roman" w:hAnsi="Times New Roman" w:cs="Times New Roman"/>
+          <w:sz w:val="24"/>
+          <w:szCs w:val="24"/>
+        </w:rPr>
+      </w:pPr>
+      <w:r>
+        <w:rPr>
+          <w:rFonts w:ascii="Arial" w:eastAsia="Times New Roman" w:hAnsi="Arial" w:cs="Arial"/>
+          <w:color w:val="000000"/>
+        </w:rPr>
+        <w:tab/>
+        <w:t>None</w:t>
+      </w:r>
+    </w:p>
+    <w:p>
+      <w:pPr>
+        <w:spacing w:after="0" w:line="256" w:lineRule="auto"/>
+        <w:rPr>
+          <w:rFonts w:ascii="Arial" w:eastAsia="Times New Roman" w:hAnsi="Arial" w:cs="Arial"/>
+          <w:color w:val="000000"/>
+        </w:rPr>
+      </w:pPr>
+      <w:r>
+        <w:rPr>
+          <w:rFonts w:ascii="Arial" w:eastAsia="Times New Roman" w:hAnsi="Arial" w:cs="Arial"/>
+          <w:color w:val="000000"/>
+        </w:rPr>
+        <w:t xml:space="preserve">    Implementation: </w:t>
+      </w:r>
+    </w:p>
+    <w:p>
+      <w:pPr>
+        <w:spacing w:after="0" w:line="256" w:lineRule="auto"/>
+        <w:rPr>
+          <w:rFonts w:ascii="Arial" w:eastAsia="Times New Roman" w:hAnsi="Arial" w:cs="Arial"/>
+          <w:color w:val="000000"/>
+        </w:rPr>
+      </w:pPr>
+      <w:r>
+        <w:rPr>
+          <w:rFonts w:ascii="Arial" w:eastAsia="Times New Roman" w:hAnsi="Arial" w:cs="Arial"/>
+          <w:color w:val="000000"/>
+        </w:rPr>
+        <w:tab/>
+        <w:t>Matches a file ID with one available in the Knowledge Files table. Content held in the table is then replaced by the content parameter.</w:t>
+      </w:r>
+    </w:p>
+    <w:p>
+      <w:pPr>
+        <w:spacing w:after="0" w:line="256" w:lineRule="auto"/>
+        <w:rPr>
+          <w:rFonts w:ascii="Arial" w:eastAsia="Times New Roman" w:hAnsi="Arial" w:cs="Arial"/>
+          <w:color w:val="000000"/>
+        </w:rPr>
+      </w:pPr>
+    </w:p>
+    <w:p>
+      <w:pPr>
+        <w:spacing w:after="0" w:line="240" w:lineRule="auto"/>
+        <w:rPr>
+          <w:rFonts w:ascii="Times New Roman" w:eastAsia="Times New Roman" w:hAnsi="Times New Roman" w:cs="Times New Roman"/>
+          <w:b/>
+          <w:sz w:val="24"/>
+          <w:szCs w:val="24"/>
+        </w:rPr>
+      </w:pPr>
+      <w:r>
+        <w:t xml:space="preserve">     </w:t>
+      </w:r>
+      <w:r>
+        <w:rPr>
+          <w:rFonts w:ascii="Arial" w:eastAsia="Times New Roman" w:hAnsi="Arial" w:cs="Arial"/>
+          <w:b/>
+          <w:color w:val="000000"/>
+        </w:rPr>
+        <w:t xml:space="preserve">Endpoint: POST </w:t>
+      </w:r>
+      <w:proofErr w:type="spellStart"/>
+      <w:r>
+        <w:rPr>
+          <w:rFonts w:ascii="Arial" w:eastAsia="Times New Roman" w:hAnsi="Arial" w:cs="Arial"/>
+          <w:b/>
+          <w:color w:val="000000"/>
+        </w:rPr>
+        <w:t>SessionLoginTutor</w:t>
+      </w:r>
+      <w:proofErr w:type="spellEnd"/>
+      <w:r>
+        <w:rPr>
+          <w:rFonts w:ascii="Arial" w:eastAsia="Times New Roman" w:hAnsi="Arial" w:cs="Arial"/>
+          <w:b/>
+          <w:color w:val="000000"/>
+        </w:rPr>
+        <w:t>/</w:t>
+      </w:r>
+      <w:proofErr w:type="spellStart"/>
+      <w:r>
+        <w:rPr>
+          <w:rFonts w:ascii="Arial" w:eastAsia="Times New Roman" w:hAnsi="Arial" w:cs="Arial"/>
+          <w:b/>
+          <w:color w:val="000000"/>
+        </w:rPr>
+        <w:t>KnowledgeBase</w:t>
+      </w:r>
+      <w:proofErr w:type="spellEnd"/>
+      <w:r>
+        <w:rPr>
+          <w:rFonts w:ascii="Arial" w:eastAsia="Times New Roman" w:hAnsi="Arial" w:cs="Arial"/>
+          <w:b/>
+          <w:color w:val="000000"/>
+        </w:rPr>
+        <w:t>/</w:t>
+      </w:r>
+      <w:proofErr w:type="spellStart"/>
+      <w:r>
+        <w:rPr>
+          <w:rFonts w:ascii="Arial" w:eastAsia="Times New Roman" w:hAnsi="Arial" w:cs="Arial"/>
+          <w:b/>
+          <w:color w:val="000000"/>
+        </w:rPr>
+        <w:t>addFolder</w:t>
+      </w:r>
+      <w:proofErr w:type="spellEnd"/>
+      <w:r>
+        <w:rPr>
+          <w:rFonts w:ascii="Arial" w:eastAsia="Times New Roman" w:hAnsi="Arial" w:cs="Arial"/>
+          <w:b/>
+          <w:color w:val="000000"/>
+        </w:rPr>
+        <w:t>/: course ID</w:t>
+      </w:r>
+    </w:p>
+    <w:p>
+      <w:pPr>
+        <w:spacing w:after="0" w:line="240" w:lineRule="auto"/>
+        <w:rPr>
+          <w:rFonts w:ascii="Times New Roman" w:eastAsia="Times New Roman" w:hAnsi="Times New Roman" w:cs="Times New Roman"/>
+          <w:sz w:val="24"/>
+          <w:szCs w:val="24"/>
+        </w:rPr>
+      </w:pPr>
+      <w:r>
+        <w:rPr>
+          <w:rFonts w:ascii="Times New Roman" w:eastAsia="Times New Roman" w:hAnsi="Times New Roman" w:cs="Times New Roman"/>
+          <w:sz w:val="24"/>
+          <w:szCs w:val="24"/>
+        </w:rPr>
+        <w:t xml:space="preserve">    </w:t>
+      </w:r>
+      <w:r>
+        <w:rPr>
+          <w:rFonts w:ascii="Arial" w:eastAsia="Times New Roman" w:hAnsi="Arial" w:cs="Arial"/>
+          <w:color w:val="000000"/>
+        </w:rPr>
+        <w:t>Purpose: Adds a new course to the knowledge Files table. Functionality is only given to administrators.</w:t>
+      </w:r>
+    </w:p>
+    <w:p>
+      <w:pPr>
+        <w:spacing w:after="0" w:line="240" w:lineRule="auto"/>
+        <w:rPr>
+          <w:rFonts w:ascii="Arial" w:eastAsia="Times New Roman" w:hAnsi="Arial" w:cs="Arial"/>
+          <w:color w:val="000000"/>
+        </w:rPr>
+      </w:pPr>
+      <w:r>
+        <w:rPr>
+          <w:rFonts w:ascii="Arial" w:eastAsia="Times New Roman" w:hAnsi="Arial" w:cs="Arial"/>
+          <w:color w:val="000000"/>
+        </w:rPr>
+        <w:t>    Input:</w:t>
+      </w:r>
+    </w:p>
+    <w:p>
+      <w:pPr>
+        <w:spacing w:after="0" w:line="240" w:lineRule="auto"/>
+        <w:rPr>
+          <w:rFonts w:ascii="Times New Roman" w:eastAsia="Times New Roman" w:hAnsi="Times New Roman" w:cs="Times New Roman"/>
+          <w:sz w:val="24"/>
+          <w:szCs w:val="24"/>
+        </w:rPr>
+      </w:pPr>
+      <w:r>
+        <w:rPr>
+          <w:rFonts w:ascii="Arial" w:eastAsia="Times New Roman" w:hAnsi="Arial" w:cs="Arial"/>
+          <w:color w:val="000000"/>
+        </w:rPr>
+        <w:tab/>
+        <w:t>Course ID: path parameter</w:t>
+      </w:r>
+    </w:p>
+    <w:p>
+      <w:pPr>
+        <w:spacing w:after="0" w:line="240" w:lineRule="auto"/>
+        <w:rPr>
+          <w:rFonts w:ascii="Arial" w:eastAsia="Times New Roman" w:hAnsi="Arial" w:cs="Arial"/>
+          <w:color w:val="000000"/>
+        </w:rPr>
+      </w:pPr>
+      <w:r>
+        <w:rPr>
+          <w:rFonts w:ascii="Arial" w:eastAsia="Times New Roman" w:hAnsi="Arial" w:cs="Arial"/>
+          <w:color w:val="000000"/>
+        </w:rPr>
+        <w:t xml:space="preserve">    Output: </w:t>
+      </w:r>
+    </w:p>
+    <w:p>
+      <w:pPr>
+        <w:spacing w:after="0" w:line="240" w:lineRule="auto"/>
+        <w:rPr>
+          <w:rFonts w:ascii="Times New Roman" w:eastAsia="Times New Roman" w:hAnsi="Times New Roman" w:cs="Times New Roman"/>
+          <w:sz w:val="24"/>
+          <w:szCs w:val="24"/>
+        </w:rPr>
+      </w:pPr>
+      <w:r>
+        <w:rPr>
+          <w:rFonts w:ascii="Arial" w:eastAsia="Times New Roman" w:hAnsi="Arial" w:cs="Arial"/>
+          <w:color w:val="000000"/>
+        </w:rPr>
+        <w:tab/>
+        <w:t>None</w:t>
+      </w:r>
+    </w:p>
+    <w:p>
+      <w:pPr>
+        <w:spacing w:after="0" w:line="256" w:lineRule="auto"/>
+        <w:rPr>
+          <w:rFonts w:ascii="Arial" w:eastAsia="Times New Roman" w:hAnsi="Arial" w:cs="Arial"/>
+          <w:color w:val="000000"/>
+        </w:rPr>
+      </w:pPr>
+      <w:r>
+        <w:rPr>
+          <w:rFonts w:ascii="Arial" w:eastAsia="Times New Roman" w:hAnsi="Arial" w:cs="Arial"/>
+          <w:color w:val="000000"/>
+        </w:rPr>
+        <w:t xml:space="preserve">    Implementation: </w:t>
+      </w:r>
+    </w:p>
+    <w:p>
+      <w:pPr>
+        <w:spacing w:after="0" w:line="256" w:lineRule="auto"/>
+        <w:rPr>
+          <w:rFonts w:ascii="Arial" w:eastAsia="Times New Roman" w:hAnsi="Arial" w:cs="Arial"/>
+          <w:color w:val="000000"/>
+        </w:rPr>
+      </w:pPr>
+      <w:r>
+        <w:rPr>
+          <w:rFonts w:ascii="Arial" w:eastAsia="Times New Roman" w:hAnsi="Arial" w:cs="Arial"/>
+          <w:color w:val="000000"/>
+        </w:rPr>
+        <w:tab/>
+        <w:t xml:space="preserve">If no instance of the course ID exists in the Knowledge Files table, call </w:t>
+      </w:r>
+      <w:proofErr w:type="spellStart"/>
+      <w:r>
+        <w:rPr>
+          <w:rFonts w:ascii="Arial" w:eastAsia="Times New Roman" w:hAnsi="Arial" w:cs="Arial"/>
+          <w:color w:val="000000"/>
+        </w:rPr>
+        <w:t>addFile</w:t>
+      </w:r>
+      <w:proofErr w:type="spellEnd"/>
+      <w:r>
+        <w:rPr>
+          <w:rFonts w:ascii="Arial" w:eastAsia="Times New Roman" w:hAnsi="Arial" w:cs="Arial"/>
+          <w:color w:val="000000"/>
+        </w:rPr>
+        <w:t xml:space="preserve"> and add the file and course ID at the same time. </w:t>
+      </w:r>
+    </w:p>
+    <w:p>
+      <w:pPr>
+        <w:rPr>
+          <w:rFonts w:ascii="Arial" w:eastAsia="Times New Roman" w:hAnsi="Arial" w:cs="Arial"/>
+          <w:color w:val="000000"/>
+        </w:rPr>
+      </w:pPr>
+    </w:p>
+    <w:p>
+      <w:pPr>
+        <w:spacing w:after="0" w:line="240" w:lineRule="auto"/>
+        <w:rPr>
+          <w:rFonts w:ascii="Times New Roman" w:eastAsia="Times New Roman" w:hAnsi="Times New Roman" w:cs="Times New Roman"/>
+          <w:b/>
+          <w:sz w:val="24"/>
+          <w:szCs w:val="24"/>
+        </w:rPr>
+      </w:pPr>
+      <w:r>
+        <w:t xml:space="preserve">     </w:t>
+      </w:r>
+      <w:r>
+        <w:rPr>
+          <w:rFonts w:ascii="Arial" w:eastAsia="Times New Roman" w:hAnsi="Arial" w:cs="Arial"/>
+          <w:b/>
+          <w:color w:val="000000"/>
+        </w:rPr>
+        <w:t xml:space="preserve">Endpoint: POST </w:t>
+      </w:r>
+      <w:proofErr w:type="spellStart"/>
+      <w:r>
+        <w:rPr>
+          <w:rFonts w:ascii="Arial" w:eastAsia="Times New Roman" w:hAnsi="Arial" w:cs="Arial"/>
+          <w:b/>
+          <w:color w:val="000000"/>
+        </w:rPr>
+        <w:t>SessionLoginTutor</w:t>
+      </w:r>
+      <w:proofErr w:type="spellEnd"/>
+      <w:r>
+        <w:rPr>
+          <w:rFonts w:ascii="Arial" w:eastAsia="Times New Roman" w:hAnsi="Arial" w:cs="Arial"/>
+          <w:b/>
+          <w:color w:val="000000"/>
+        </w:rPr>
+        <w:t>/</w:t>
+      </w:r>
+      <w:proofErr w:type="spellStart"/>
+      <w:r>
+        <w:rPr>
+          <w:rFonts w:ascii="Arial" w:eastAsia="Times New Roman" w:hAnsi="Arial" w:cs="Arial"/>
+          <w:b/>
+          <w:color w:val="000000"/>
+        </w:rPr>
+        <w:t>KnowledgeBase</w:t>
+      </w:r>
+      <w:proofErr w:type="spellEnd"/>
+      <w:r>
+        <w:rPr>
+          <w:rFonts w:ascii="Arial" w:eastAsia="Times New Roman" w:hAnsi="Arial" w:cs="Arial"/>
+          <w:b/>
+          <w:color w:val="000000"/>
+        </w:rPr>
+        <w:t>/</w:t>
+      </w:r>
+      <w:proofErr w:type="spellStart"/>
+      <w:r>
+        <w:rPr>
+          <w:rFonts w:ascii="Arial" w:eastAsia="Times New Roman" w:hAnsi="Arial" w:cs="Arial"/>
+          <w:b/>
+          <w:color w:val="000000"/>
+        </w:rPr>
+        <w:t>addFile</w:t>
+      </w:r>
+      <w:proofErr w:type="spellEnd"/>
+      <w:r>
+        <w:rPr>
+          <w:rFonts w:ascii="Arial" w:eastAsia="Times New Roman" w:hAnsi="Arial" w:cs="Arial"/>
+          <w:b/>
+          <w:color w:val="000000"/>
+        </w:rPr>
+        <w:t>/: course ID, tutor ID, contents</w:t>
+      </w:r>
+    </w:p>
+    <w:p>
+      <w:pPr>
+        <w:spacing w:after="0" w:line="240" w:lineRule="auto"/>
+        <w:rPr>
+          <w:rFonts w:ascii="Times New Roman" w:eastAsia="Times New Roman" w:hAnsi="Times New Roman" w:cs="Times New Roman"/>
+          <w:sz w:val="24"/>
+          <w:szCs w:val="24"/>
+        </w:rPr>
+      </w:pPr>
+      <w:r>
+        <w:rPr>
+          <w:rFonts w:ascii="Times New Roman" w:eastAsia="Times New Roman" w:hAnsi="Times New Roman" w:cs="Times New Roman"/>
+          <w:sz w:val="24"/>
+          <w:szCs w:val="24"/>
+        </w:rPr>
+        <w:t xml:space="preserve">    </w:t>
+      </w:r>
+      <w:r>
+        <w:rPr>
+          <w:rFonts w:ascii="Arial" w:eastAsia="Times New Roman" w:hAnsi="Arial" w:cs="Arial"/>
+          <w:color w:val="000000"/>
+        </w:rPr>
+        <w:t xml:space="preserve">Purpose: Adds a file to the Knowledgebase Files Table. </w:t>
+      </w:r>
+    </w:p>
+    <w:p>
+      <w:pPr>
+        <w:spacing w:after="0" w:line="240" w:lineRule="auto"/>
+        <w:rPr>
+          <w:rFonts w:ascii="Arial" w:eastAsia="Times New Roman" w:hAnsi="Arial" w:cs="Arial"/>
+          <w:color w:val="000000"/>
+        </w:rPr>
+      </w:pPr>
+      <w:r>
+        <w:rPr>
+          <w:rFonts w:ascii="Arial" w:eastAsia="Times New Roman" w:hAnsi="Arial" w:cs="Arial"/>
+          <w:color w:val="000000"/>
+        </w:rPr>
+        <w:t>    Input:</w:t>
+      </w:r>
+    </w:p>
+    <w:p>
+      <w:pPr>
+        <w:spacing w:after="0" w:line="240" w:lineRule="auto"/>
+        <w:rPr>
+          <w:rFonts w:ascii="Arial" w:eastAsia="Times New Roman" w:hAnsi="Arial" w:cs="Arial"/>
+          <w:color w:val="000000"/>
+        </w:rPr>
+      </w:pPr>
+      <w:r>
+        <w:rPr>
+          <w:rFonts w:ascii="Arial" w:eastAsia="Times New Roman" w:hAnsi="Arial" w:cs="Arial"/>
+          <w:color w:val="000000"/>
+        </w:rPr>
+        <w:tab/>
+        <w:t>course ID : path parameter</w:t>
+      </w:r>
+    </w:p>
+    <w:p>
+      <w:pPr>
+        <w:spacing w:after="0" w:line="240" w:lineRule="auto"/>
+        <w:rPr>
+          <w:rFonts w:ascii="Arial" w:eastAsia="Times New Roman" w:hAnsi="Arial" w:cs="Arial"/>
+          <w:color w:val="000000"/>
+        </w:rPr>
+      </w:pPr>
+      <w:r>
+        <w:rPr>
+          <w:rFonts w:ascii="Arial" w:eastAsia="Times New Roman" w:hAnsi="Arial" w:cs="Arial"/>
+          <w:color w:val="000000"/>
+        </w:rPr>
+        <w:tab/>
+        <w:t>tutor ID : path parameter</w:t>
+      </w:r>
+    </w:p>
+    <w:p>
+      <w:pPr>
+        <w:spacing w:after="0" w:line="240" w:lineRule="auto"/>
+        <w:rPr>
+          <w:rFonts w:ascii="Times New Roman" w:eastAsia="Times New Roman" w:hAnsi="Times New Roman" w:cs="Times New Roman"/>
+          <w:sz w:val="24"/>
+          <w:szCs w:val="24"/>
+        </w:rPr>
+      </w:pPr>
+      <w:r>
+        <w:rPr>
+          <w:rFonts w:ascii="Arial" w:eastAsia="Times New Roman" w:hAnsi="Arial" w:cs="Arial"/>
+          <w:color w:val="000000"/>
+        </w:rPr>
+        <w:tab/>
+        <w:t>contents : path parameter</w:t>
+      </w:r>
+    </w:p>
+    <w:p>
+      <w:pPr>
+        <w:spacing w:after="0" w:line="240" w:lineRule="auto"/>
+        <w:rPr>
+          <w:rFonts w:ascii="Arial" w:eastAsia="Times New Roman" w:hAnsi="Arial" w:cs="Arial"/>
+          <w:color w:val="000000"/>
+        </w:rPr>
+      </w:pPr>
+      <w:r>
+        <w:rPr>
+          <w:rFonts w:ascii="Arial" w:eastAsia="Times New Roman" w:hAnsi="Arial" w:cs="Arial"/>
+          <w:color w:val="000000"/>
+        </w:rPr>
+        <w:t xml:space="preserve">    Output: </w:t>
+      </w:r>
+    </w:p>
+    <w:p>
+      <w:pPr>
+        <w:spacing w:after="0" w:line="240" w:lineRule="auto"/>
+        <w:rPr>
+          <w:rFonts w:ascii="Times New Roman" w:eastAsia="Times New Roman" w:hAnsi="Times New Roman" w:cs="Times New Roman"/>
+          <w:sz w:val="24"/>
+          <w:szCs w:val="24"/>
+        </w:rPr>
+      </w:pPr>
+      <w:r>
+        <w:rPr>
+          <w:rFonts w:ascii="Arial" w:eastAsia="Times New Roman" w:hAnsi="Arial" w:cs="Arial"/>
+          <w:color w:val="000000"/>
+        </w:rPr>
+        <w:tab/>
+        <w:t>None</w:t>
+      </w:r>
+    </w:p>
+    <w:p>
+      <w:pPr>
+        <w:spacing w:after="0" w:line="256" w:lineRule="auto"/>
+        <w:rPr>
+          <w:rFonts w:ascii="Arial" w:eastAsia="Times New Roman" w:hAnsi="Arial" w:cs="Arial"/>
+          <w:color w:val="000000"/>
+        </w:rPr>
+      </w:pPr>
+      <w:r>
+        <w:rPr>
+          <w:rFonts w:ascii="Arial" w:eastAsia="Times New Roman" w:hAnsi="Arial" w:cs="Arial"/>
+          <w:color w:val="000000"/>
+        </w:rPr>
+        <w:t xml:space="preserve">    Implementation: </w:t>
+      </w:r>
+    </w:p>
+    <w:p>
+      <w:pPr>
+        <w:spacing w:after="0" w:line="256" w:lineRule="auto"/>
+        <w:rPr>
+          <w:rFonts w:ascii="Arial" w:eastAsia="Times New Roman" w:hAnsi="Arial" w:cs="Arial"/>
+          <w:color w:val="000000"/>
+        </w:rPr>
+      </w:pPr>
+      <w:r>
+        <w:rPr>
+          <w:rFonts w:ascii="Arial" w:eastAsia="Times New Roman" w:hAnsi="Arial" w:cs="Arial"/>
+          <w:color w:val="000000"/>
+        </w:rPr>
+        <w:lastRenderedPageBreak/>
+        <w:tab/>
+        <w:t>Constructs a new file with the author (a tutor’s) ID. Course ID’s already existing in the Knowledge File Table are the only available options for this field. Tutor ID is populated with the current end-users ID. Once a course ID, tutor ID and contents are submitted to the Knowledge File Table, they are set with an approved value of false and a file ID. An administrator will then have to approve the file contents, which will change the approved value to true.</w:t>
+      </w:r>
+    </w:p>
+    <w:p/>
+    <w:p>
+      <w:pPr>
+        <w:spacing w:after="0" w:line="240" w:lineRule="auto"/>
+        <w:rPr>
+          <w:rFonts w:ascii="Times New Roman" w:eastAsia="Times New Roman" w:hAnsi="Times New Roman" w:cs="Times New Roman"/>
+          <w:b/>
+          <w:sz w:val="24"/>
+          <w:szCs w:val="24"/>
+        </w:rPr>
+      </w:pPr>
+      <w:r>
+        <w:t xml:space="preserve">     </w:t>
+      </w:r>
+      <w:r>
+        <w:rPr>
+          <w:rFonts w:ascii="Arial" w:eastAsia="Times New Roman" w:hAnsi="Arial" w:cs="Arial"/>
+          <w:b/>
+          <w:color w:val="000000"/>
+        </w:rPr>
+        <w:t xml:space="preserve">Endpoint: POST </w:t>
+      </w:r>
+      <w:proofErr w:type="spellStart"/>
+      <w:r>
+        <w:rPr>
+          <w:rFonts w:ascii="Arial" w:eastAsia="Times New Roman" w:hAnsi="Arial" w:cs="Arial"/>
+          <w:b/>
+          <w:color w:val="000000"/>
+        </w:rPr>
+        <w:t>SessionLoginTutor</w:t>
+      </w:r>
+      <w:proofErr w:type="spellEnd"/>
+      <w:r>
+        <w:rPr>
+          <w:rFonts w:ascii="Arial" w:eastAsia="Times New Roman" w:hAnsi="Arial" w:cs="Arial"/>
+          <w:b/>
+          <w:color w:val="000000"/>
+        </w:rPr>
+        <w:t>/</w:t>
+      </w:r>
+      <w:proofErr w:type="spellStart"/>
+      <w:r>
+        <w:rPr>
+          <w:rFonts w:ascii="Arial" w:eastAsia="Times New Roman" w:hAnsi="Arial" w:cs="Arial"/>
+          <w:b/>
+          <w:color w:val="000000"/>
+        </w:rPr>
+        <w:t>KnowledgeBase</w:t>
+      </w:r>
+      <w:proofErr w:type="spellEnd"/>
+      <w:r>
+        <w:rPr>
+          <w:rFonts w:ascii="Arial" w:eastAsia="Times New Roman" w:hAnsi="Arial" w:cs="Arial"/>
+          <w:b/>
+          <w:color w:val="000000"/>
+        </w:rPr>
+        <w:t>/</w:t>
+      </w:r>
+      <w:proofErr w:type="spellStart"/>
+      <w:r>
+        <w:rPr>
+          <w:rFonts w:ascii="Arial" w:eastAsia="Times New Roman" w:hAnsi="Arial" w:cs="Arial"/>
+          <w:b/>
+          <w:color w:val="000000"/>
+        </w:rPr>
+        <w:t>rm</w:t>
+      </w:r>
+      <w:proofErr w:type="spellEnd"/>
+      <w:r>
+        <w:rPr>
+          <w:rFonts w:ascii="Arial" w:eastAsia="Times New Roman" w:hAnsi="Arial" w:cs="Arial"/>
+          <w:b/>
+          <w:color w:val="000000"/>
+        </w:rPr>
+        <w:t xml:space="preserve"> Folder/: course ID</w:t>
+      </w:r>
+    </w:p>
+    <w:p>
+      <w:pPr>
+        <w:spacing w:after="0" w:line="240" w:lineRule="auto"/>
+        <w:rPr>
+          <w:rFonts w:ascii="Times New Roman" w:eastAsia="Times New Roman" w:hAnsi="Times New Roman" w:cs="Times New Roman"/>
+          <w:sz w:val="24"/>
+          <w:szCs w:val="24"/>
+        </w:rPr>
+      </w:pPr>
+      <w:r>
+        <w:rPr>
+          <w:rFonts w:ascii="Times New Roman" w:eastAsia="Times New Roman" w:hAnsi="Times New Roman" w:cs="Times New Roman"/>
+          <w:sz w:val="24"/>
+          <w:szCs w:val="24"/>
+        </w:rPr>
+        <w:t xml:space="preserve">    </w:t>
+      </w:r>
+      <w:r>
+        <w:rPr>
+          <w:rFonts w:ascii="Arial" w:eastAsia="Times New Roman" w:hAnsi="Arial" w:cs="Arial"/>
+          <w:color w:val="000000"/>
+        </w:rPr>
+        <w:t>Purpose: Removes a course ID from the Knowledge File table. Functionality is only given to administrators</w:t>
+      </w:r>
+    </w:p>
+    <w:p>
+      <w:pPr>
+        <w:spacing w:after="0" w:line="240" w:lineRule="auto"/>
+        <w:rPr>
+          <w:rFonts w:ascii="Arial" w:eastAsia="Times New Roman" w:hAnsi="Arial" w:cs="Arial"/>
+          <w:color w:val="000000"/>
+        </w:rPr>
+      </w:pPr>
+      <w:r>
+        <w:rPr>
+          <w:rFonts w:ascii="Arial" w:eastAsia="Times New Roman" w:hAnsi="Arial" w:cs="Arial"/>
+          <w:color w:val="000000"/>
+        </w:rPr>
+        <w:t>    Input:</w:t>
+      </w:r>
+    </w:p>
+    <w:p>
+      <w:pPr>
+        <w:spacing w:after="0" w:line="240" w:lineRule="auto"/>
+        <w:rPr>
+          <w:rFonts w:ascii="Times New Roman" w:eastAsia="Times New Roman" w:hAnsi="Times New Roman" w:cs="Times New Roman"/>
+          <w:sz w:val="24"/>
+          <w:szCs w:val="24"/>
+        </w:rPr>
+      </w:pPr>
+      <w:r>
+        <w:rPr>
+          <w:rFonts w:ascii="Arial" w:eastAsia="Times New Roman" w:hAnsi="Arial" w:cs="Arial"/>
+          <w:color w:val="000000"/>
+        </w:rPr>
+        <w:tab/>
+        <w:t>Course ID : path parameter</w:t>
+      </w:r>
+    </w:p>
+    <w:p>
+      <w:pPr>
+        <w:spacing w:after="0" w:line="240" w:lineRule="auto"/>
+        <w:rPr>
+          <w:rFonts w:ascii="Arial" w:eastAsia="Times New Roman" w:hAnsi="Arial" w:cs="Arial"/>
+          <w:color w:val="000000"/>
+        </w:rPr>
+      </w:pPr>
+      <w:r>
+        <w:rPr>
+          <w:rFonts w:ascii="Arial" w:eastAsia="Times New Roman" w:hAnsi="Arial" w:cs="Arial"/>
+          <w:color w:val="000000"/>
+        </w:rPr>
+        <w:t xml:space="preserve">    Output: </w:t>
+      </w:r>
+    </w:p>
+    <w:p>
+      <w:pPr>
+        <w:spacing w:after="0" w:line="240" w:lineRule="auto"/>
+        <w:rPr>
+          <w:rFonts w:ascii="Times New Roman" w:eastAsia="Times New Roman" w:hAnsi="Times New Roman" w:cs="Times New Roman"/>
+          <w:sz w:val="24"/>
+          <w:szCs w:val="24"/>
+        </w:rPr>
+      </w:pPr>
+      <w:r>
+        <w:rPr>
+          <w:rFonts w:ascii="Arial" w:eastAsia="Times New Roman" w:hAnsi="Arial" w:cs="Arial"/>
+          <w:color w:val="000000"/>
+        </w:rPr>
+        <w:tab/>
+        <w:t>None</w:t>
+      </w:r>
+    </w:p>
+    <w:p>
+      <w:pPr>
+        <w:spacing w:after="0" w:line="256" w:lineRule="auto"/>
+        <w:rPr>
+          <w:rFonts w:ascii="Arial" w:eastAsia="Times New Roman" w:hAnsi="Arial" w:cs="Arial"/>
+          <w:color w:val="000000"/>
+        </w:rPr>
+      </w:pPr>
+      <w:r>
+        <w:rPr>
+          <w:rFonts w:ascii="Arial" w:eastAsia="Times New Roman" w:hAnsi="Arial" w:cs="Arial"/>
+          <w:color w:val="000000"/>
+        </w:rPr>
+        <w:t xml:space="preserve">    Implementation: </w:t>
+      </w:r>
+    </w:p>
+    <w:p>
+      <w:pPr>
+        <w:spacing w:after="0" w:line="256" w:lineRule="auto"/>
+        <w:rPr>
+          <w:rFonts w:ascii="Arial" w:eastAsia="Times New Roman" w:hAnsi="Arial" w:cs="Arial"/>
+          <w:color w:val="000000"/>
+        </w:rPr>
+      </w:pPr>
+      <w:r>
+        <w:rPr>
+          <w:rFonts w:ascii="Arial" w:eastAsia="Times New Roman" w:hAnsi="Arial" w:cs="Arial"/>
+          <w:color w:val="000000"/>
+        </w:rPr>
+        <w:tab/>
+        <w:t>Matches an inputted course id with entities in the Knowledge Files table. Once matched, these entities are removed from the Knowledge Files table.</w:t>
+      </w:r>
+    </w:p>
+    <w:p>
+      <w:pPr>
+        <w:spacing w:after="0" w:line="256" w:lineRule="auto"/>
+        <w:rPr>
+          <w:rFonts w:ascii="Arial" w:eastAsia="Times New Roman" w:hAnsi="Arial" w:cs="Arial"/>
+          <w:color w:val="000000"/>
+        </w:rPr>
+      </w:pPr>
+    </w:p>
+    <w:p>
+      <w:pPr>
+        <w:spacing w:after="0" w:line="240" w:lineRule="auto"/>
+        <w:rPr>
+          <w:rFonts w:ascii="Times New Roman" w:eastAsia="Times New Roman" w:hAnsi="Times New Roman" w:cs="Times New Roman"/>
+          <w:b/>
+          <w:sz w:val="24"/>
+          <w:szCs w:val="24"/>
+        </w:rPr>
+      </w:pPr>
+      <w:r>
+        <w:t xml:space="preserve">     </w:t>
+      </w:r>
+      <w:r>
+        <w:rPr>
+          <w:rFonts w:ascii="Arial" w:eastAsia="Times New Roman" w:hAnsi="Arial" w:cs="Arial"/>
+          <w:b/>
+          <w:color w:val="000000"/>
+        </w:rPr>
+        <w:t xml:space="preserve">Endpoint: POST </w:t>
+      </w:r>
+      <w:proofErr w:type="spellStart"/>
+      <w:r>
+        <w:rPr>
+          <w:rFonts w:ascii="Arial" w:eastAsia="Times New Roman" w:hAnsi="Arial" w:cs="Arial"/>
+          <w:b/>
+          <w:color w:val="000000"/>
+        </w:rPr>
+        <w:t>SessionLoginTutor</w:t>
+      </w:r>
+      <w:proofErr w:type="spellEnd"/>
+      <w:r>
+        <w:rPr>
+          <w:rFonts w:ascii="Arial" w:eastAsia="Times New Roman" w:hAnsi="Arial" w:cs="Arial"/>
+          <w:b/>
+          <w:color w:val="000000"/>
+        </w:rPr>
+        <w:t>/</w:t>
+      </w:r>
+      <w:proofErr w:type="spellStart"/>
+      <w:r>
+        <w:rPr>
+          <w:rFonts w:ascii="Arial" w:eastAsia="Times New Roman" w:hAnsi="Arial" w:cs="Arial"/>
+          <w:b/>
+          <w:color w:val="000000"/>
+        </w:rPr>
+        <w:t>KnowledgeBase</w:t>
+      </w:r>
+      <w:proofErr w:type="spellEnd"/>
+      <w:r>
+        <w:rPr>
+          <w:rFonts w:ascii="Arial" w:eastAsia="Times New Roman" w:hAnsi="Arial" w:cs="Arial"/>
+          <w:b/>
+          <w:color w:val="000000"/>
+        </w:rPr>
+        <w:t>/</w:t>
+      </w:r>
+      <w:proofErr w:type="spellStart"/>
+      <w:r>
+        <w:rPr>
+          <w:rFonts w:ascii="Arial" w:eastAsia="Times New Roman" w:hAnsi="Arial" w:cs="Arial"/>
+          <w:b/>
+          <w:color w:val="000000"/>
+        </w:rPr>
+        <w:t>rm</w:t>
+      </w:r>
+      <w:proofErr w:type="spellEnd"/>
+      <w:r>
+        <w:rPr>
+          <w:rFonts w:ascii="Arial" w:eastAsia="Times New Roman" w:hAnsi="Arial" w:cs="Arial"/>
+          <w:b/>
+          <w:color w:val="000000"/>
+        </w:rPr>
+        <w:t xml:space="preserve"> File/: file ID</w:t>
+      </w:r>
+    </w:p>
+    <w:p>
+      <w:pPr>
+        <w:spacing w:after="0" w:line="240" w:lineRule="auto"/>
+        <w:rPr>
+          <w:rFonts w:ascii="Times New Roman" w:eastAsia="Times New Roman" w:hAnsi="Times New Roman" w:cs="Times New Roman"/>
+          <w:sz w:val="24"/>
+          <w:szCs w:val="24"/>
+        </w:rPr>
+      </w:pPr>
+      <w:r>
+        <w:rPr>
+          <w:rFonts w:ascii="Times New Roman" w:eastAsia="Times New Roman" w:hAnsi="Times New Roman" w:cs="Times New Roman"/>
+          <w:sz w:val="24"/>
+          <w:szCs w:val="24"/>
+        </w:rPr>
+        <w:t xml:space="preserve">    </w:t>
+      </w:r>
+      <w:r>
+        <w:rPr>
+          <w:rFonts w:ascii="Arial" w:eastAsia="Times New Roman" w:hAnsi="Arial" w:cs="Arial"/>
+          <w:color w:val="000000"/>
+        </w:rPr>
+        <w:t>Purpose: Removes a file ID from the Knowledge File table.</w:t>
+      </w:r>
+    </w:p>
+    <w:p>
+      <w:pPr>
+        <w:spacing w:after="0" w:line="240" w:lineRule="auto"/>
+        <w:rPr>
+          <w:rFonts w:ascii="Arial" w:eastAsia="Times New Roman" w:hAnsi="Arial" w:cs="Arial"/>
+          <w:color w:val="000000"/>
+        </w:rPr>
+      </w:pPr>
+      <w:r>
+        <w:rPr>
+          <w:rFonts w:ascii="Arial" w:eastAsia="Times New Roman" w:hAnsi="Arial" w:cs="Arial"/>
+          <w:color w:val="000000"/>
+        </w:rPr>
+        <w:t>    Input:</w:t>
+      </w:r>
+    </w:p>
+    <w:p>
+      <w:pPr>
+        <w:spacing w:after="0" w:line="240" w:lineRule="auto"/>
+        <w:rPr>
+          <w:rFonts w:ascii="Times New Roman" w:eastAsia="Times New Roman" w:hAnsi="Times New Roman" w:cs="Times New Roman"/>
+          <w:sz w:val="24"/>
+          <w:szCs w:val="24"/>
+        </w:rPr>
+      </w:pPr>
+      <w:r>
+        <w:rPr>
+          <w:rFonts w:ascii="Arial" w:eastAsia="Times New Roman" w:hAnsi="Arial" w:cs="Arial"/>
+          <w:color w:val="000000"/>
+        </w:rPr>
+        <w:tab/>
+        <w:t>File ID: path parameter</w:t>
+      </w:r>
+    </w:p>
+    <w:p>
+      <w:pPr>
+        <w:spacing w:after="0" w:line="240" w:lineRule="auto"/>
+        <w:rPr>
+          <w:rFonts w:ascii="Arial" w:eastAsia="Times New Roman" w:hAnsi="Arial" w:cs="Arial"/>
+          <w:color w:val="000000"/>
+        </w:rPr>
+      </w:pPr>
+      <w:r>
+        <w:rPr>
+          <w:rFonts w:ascii="Arial" w:eastAsia="Times New Roman" w:hAnsi="Arial" w:cs="Arial"/>
+          <w:color w:val="000000"/>
+        </w:rPr>
+        <w:t xml:space="preserve">    Output: </w:t>
+      </w:r>
+    </w:p>
+    <w:p>
+      <w:pPr>
+        <w:spacing w:after="0" w:line="240" w:lineRule="auto"/>
+        <w:rPr>
+          <w:rFonts w:ascii="Times New Roman" w:eastAsia="Times New Roman" w:hAnsi="Times New Roman" w:cs="Times New Roman"/>
+          <w:sz w:val="24"/>
+          <w:szCs w:val="24"/>
+        </w:rPr>
+      </w:pPr>
+      <w:r>
+        <w:rPr>
+          <w:rFonts w:ascii="Arial" w:eastAsia="Times New Roman" w:hAnsi="Arial" w:cs="Arial"/>
+          <w:color w:val="000000"/>
+        </w:rPr>
+        <w:tab/>
+        <w:t>None</w:t>
+      </w:r>
+    </w:p>
+    <w:p>
+      <w:pPr>
+        <w:spacing w:after="0" w:line="256" w:lineRule="auto"/>
+        <w:rPr>
+          <w:rFonts w:ascii="Arial" w:eastAsia="Times New Roman" w:hAnsi="Arial" w:cs="Arial"/>
+          <w:color w:val="000000"/>
+        </w:rPr>
+      </w:pPr>
+      <w:r>
+        <w:rPr>
+          <w:rFonts w:ascii="Arial" w:eastAsia="Times New Roman" w:hAnsi="Arial" w:cs="Arial"/>
+          <w:color w:val="000000"/>
+        </w:rPr>
+        <w:t xml:space="preserve">    Implementation: </w:t>
+      </w:r>
+    </w:p>
+    <w:p>
+      <w:pPr>
+        <w:spacing w:after="0" w:line="256" w:lineRule="auto"/>
+        <w:rPr>
+          <w:rFonts w:ascii="Arial" w:eastAsia="Times New Roman" w:hAnsi="Arial" w:cs="Arial"/>
+          <w:color w:val="000000"/>
+        </w:rPr>
+      </w:pPr>
+      <w:r>
+        <w:rPr>
+          <w:rFonts w:ascii="Arial" w:eastAsia="Times New Roman" w:hAnsi="Arial" w:cs="Arial"/>
+          <w:color w:val="000000"/>
+        </w:rPr>
+        <w:tab/>
+        <w:t>Matches an inputted file id to one if the Knowledge File table, if it exists. Once matched, this entity is removed from the Knowledge File Table.</w:t>
       </w:r>
     </w:p>
     <w:p/>
@@ -3672,9 +7105,9 @@
         </w:rPr>
         <w:drawing>
           <wp:inline distT="0" distB="0" distL="0" distR="0">
-            <wp:extent cx="5943600" cy="7305675"/>
-            <wp:effectExtent l="152400" t="152400" r="361950" b="371475"/>
-            <wp:docPr id="3" name="Picture 3"/>
+            <wp:extent cx="5943600" cy="7651115"/>
+            <wp:effectExtent l="0" t="0" r="0" b="6985"/>
+            <wp:docPr id="12" name="Picture 12"/>
             <wp:cNvGraphicFramePr>
               <a:graphicFrameLocks xmlns:a="http://schemas.openxmlformats.org/drawingml/2006/main" noChangeAspect="1"/>
             </wp:cNvGraphicFramePr>
@@ -3682,7 +7115,7 @@
               <a:graphicData uri="http://schemas.openxmlformats.org/drawingml/2006/picture">
                 <pic:pic xmlns:pic="http://schemas.openxmlformats.org/drawingml/2006/picture">
                   <pic:nvPicPr>
-                    <pic:cNvPr id="3" name="UML.png"/>
+                    <pic:cNvPr id="12" name="UMLupdated1.png"/>
                     <pic:cNvPicPr/>
                   </pic:nvPicPr>
                   <pic:blipFill>
@@ -3700,21 +7133,11 @@
                   <pic:spPr>
                     <a:xfrm>
                       <a:off x="0" y="0"/>
-                      <a:ext cx="5943600" cy="7305675"/>
+                      <a:ext cx="5943600" cy="7651115"/>
                     </a:xfrm>
                     <a:prstGeom prst="rect">
                       <a:avLst/>
                     </a:prstGeom>
-                    <a:ln>
-                      <a:noFill/>
-                    </a:ln>
-                    <a:effectLst>
-                      <a:outerShdw blurRad="292100" dist="139700" dir="2700000" algn="tl" rotWithShape="0">
-                        <a:srgbClr val="333333">
-                          <a:alpha val="65000"/>
-                        </a:srgbClr>
-                      </a:outerShdw>
-                    </a:effectLst>
                   </pic:spPr>
                 </pic:pic>
               </a:graphicData>
@@ -3723,6 +7146,7 @@
         </w:drawing>
       </w:r>
     </w:p>
+    <w:p/>
     <w:p>
       <w:r>
         <w:lastRenderedPageBreak/>
@@ -3960,15 +7384,22 @@
           </wp:inline>
         </w:drawing>
       </w:r>
+    </w:p>
+    <w:p>
+      <w:pPr>
+        <w:pStyle w:val="Title"/>
+        <w:spacing w:after="240"/>
+        <w:jc w:val="center"/>
+      </w:pPr>
       <w:r>
         <w:rPr>
           <w:noProof/>
         </w:rPr>
         <w:drawing>
-          <wp:inline distT="0" distB="0" distL="0" distR="0">
-            <wp:extent cx="3686981" cy="2880360"/>
-            <wp:effectExtent l="95250" t="76200" r="104140" b="129540"/>
-            <wp:docPr id="12" name="Picture 12"/>
+          <wp:inline distT="0" distB="0" distL="0" distR="0" wp14:anchorId="53D44CA1" wp14:editId="128C9B33">
+            <wp:extent cx="3434646" cy="3631223"/>
+            <wp:effectExtent l="57150" t="57150" r="71120" b="102870"/>
+            <wp:docPr id="14" name="Picture 14"/>
             <wp:cNvGraphicFramePr>
               <a:graphicFrameLocks xmlns:a="http://schemas.openxmlformats.org/drawingml/2006/main" noChangeAspect="1"/>
             </wp:cNvGraphicFramePr>
@@ -3976,7 +7407,7 @@
               <a:graphicData uri="http://schemas.openxmlformats.org/drawingml/2006/picture">
                 <pic:pic xmlns:pic="http://schemas.openxmlformats.org/drawingml/2006/picture">
                   <pic:nvPicPr>
-                    <pic:cNvPr id="0" name="Picture 38"/>
+                    <pic:cNvPr id="0" name="Picture 1"/>
                     <pic:cNvPicPr>
                       <a:picLocks noChangeAspect="1" noChangeArrowheads="1"/>
                     </pic:cNvPicPr>
@@ -3997,7 +7428,7 @@
                   <pic:spPr bwMode="auto">
                     <a:xfrm>
                       <a:off x="0" y="0"/>
-                      <a:ext cx="3686981" cy="2880360"/>
+                      <a:ext cx="3449050" cy="3646452"/>
                     </a:xfrm>
                     <a:prstGeom prst="rect">
                       <a:avLst/>
@@ -4037,12 +7468,6 @@
           </wp:inline>
         </w:drawing>
       </w:r>
-    </w:p>
-    <w:p>
-      <w:pPr>
-        <w:pStyle w:val="Title"/>
-        <w:spacing w:after="240"/>
-      </w:pPr>
     </w:p>
     <w:p>
       <w:pPr>

</xml_diff>